<commit_message>
update P5 solutions based on feedbacks
</commit_message>
<xml_diff>
--- a/P5-Identify_Fraud_from_Enron_Email/Project_Report.docx
+++ b/P5-Identify_Fraud_from_Enron_Email/Project_Report.docx
@@ -46,16 +46,56 @@
         <w:rPr>
           <w:lang w:val="en-US"/>
         </w:rPr>
-        <w:t>Note: All the wraggling on the data and process of experimenting with the machine learning algorithms are in the ‘Enron_Data_Exploration’ jupyter notebook. It serves as a record of stuff that I tried and some notes throughout the process. It was not intended to be use as documentation</w:t>
-      </w:r>
+        <w:t xml:space="preserve">Note: All the </w:t>
+      </w:r>
+      <w:proofErr w:type="spellStart"/>
       <w:r>
         <w:rPr>
           <w:lang w:val="en-US"/>
         </w:rPr>
+        <w:t>wraggling</w:t>
+      </w:r>
+      <w:proofErr w:type="spellEnd"/>
+      <w:r>
+        <w:rPr>
+          <w:lang w:val="en-US"/>
+        </w:rPr>
+        <w:t xml:space="preserve"> on the data and process of experimenting with the machine learning algorithms are in the ‘</w:t>
+      </w:r>
+      <w:proofErr w:type="spellStart"/>
+      <w:r>
+        <w:rPr>
+          <w:lang w:val="en-US"/>
+        </w:rPr>
+        <w:t>Enron_Data_Exploration</w:t>
+      </w:r>
+      <w:proofErr w:type="spellEnd"/>
+      <w:r>
+        <w:rPr>
+          <w:lang w:val="en-US"/>
+        </w:rPr>
+        <w:t xml:space="preserve">’ </w:t>
+      </w:r>
+      <w:proofErr w:type="spellStart"/>
+      <w:r>
+        <w:rPr>
+          <w:lang w:val="en-US"/>
+        </w:rPr>
+        <w:t>jupyter</w:t>
+      </w:r>
+      <w:proofErr w:type="spellEnd"/>
+      <w:r>
+        <w:rPr>
+          <w:lang w:val="en-US"/>
+        </w:rPr>
+        <w:t xml:space="preserve"> notebook. It serves as a record of stuff that I tried and some notes throughout the process. It was not intended to be use as documentation</w:t>
+      </w:r>
+      <w:r>
+        <w:rPr>
+          <w:lang w:val="en-US"/>
+        </w:rPr>
         <w:t xml:space="preserve"> but a reference of the thought process.</w:t>
       </w:r>
-      <w:bookmarkStart w:id="0" w:name="_GoBack"/>
-      <w:bookmarkEnd w:id="0"/>
     </w:p>
     <w:p>
       <w:pPr>
@@ -147,7 +187,1640 @@
           <w:szCs w:val="22"/>
           <w:lang w:eastAsia="zh-TW"/>
         </w:rPr>
-        <w:t xml:space="preserve">After I got the data, I did some examination and found that there is an entry “TOTAL” in the dataset which obviously didn’t represent any employee. I removed this record. </w:t>
+        <w:t xml:space="preserve">After getting the data, I did some basic </w:t>
+      </w:r>
+      <w:proofErr w:type="spellStart"/>
+      <w:r>
+        <w:rPr>
+          <w:rFonts w:ascii="Arial" w:eastAsia="Times New Roman" w:hAnsi="Arial" w:cs="Arial"/>
+          <w:color w:val="000000"/>
+          <w:sz w:val="22"/>
+          <w:szCs w:val="22"/>
+          <w:lang w:eastAsia="zh-TW"/>
+        </w:rPr>
+        <w:t>wraggling</w:t>
+      </w:r>
+      <w:proofErr w:type="spellEnd"/>
+      <w:r>
+        <w:rPr>
+          <w:rFonts w:ascii="Arial" w:eastAsia="Times New Roman" w:hAnsi="Arial" w:cs="Arial"/>
+          <w:color w:val="000000"/>
+          <w:sz w:val="22"/>
+          <w:szCs w:val="22"/>
+          <w:lang w:eastAsia="zh-TW"/>
+        </w:rPr>
+        <w:t xml:space="preserve"> on the dataset. There were 146 records, with 20 features. There were 18 POIs in the original dataset, i.e. 128 non-POIs. In other words, there were only 12.33% of the observations are POIs.</w:t>
+      </w:r>
+    </w:p>
+    <w:p>
+      <w:pPr>
+        <w:spacing w:before="100" w:beforeAutospacing="1" w:after="100" w:afterAutospacing="1"/>
+        <w:ind w:left="720"/>
+        <w:rPr>
+          <w:rFonts w:ascii="Arial" w:eastAsia="Times New Roman" w:hAnsi="Arial" w:cs="Arial"/>
+          <w:color w:val="000000"/>
+          <w:sz w:val="22"/>
+          <w:szCs w:val="22"/>
+          <w:lang w:eastAsia="zh-TW"/>
+        </w:rPr>
+      </w:pPr>
+      <w:r>
+        <w:rPr>
+          <w:rFonts w:ascii="Arial" w:eastAsia="Times New Roman" w:hAnsi="Arial" w:cs="Arial"/>
+          <w:color w:val="000000"/>
+          <w:sz w:val="22"/>
+          <w:szCs w:val="22"/>
+          <w:lang w:eastAsia="zh-TW"/>
+        </w:rPr>
+        <w:t>I also did an investigation on the data integrity and come up with a summary as below:</w:t>
+      </w:r>
+    </w:p>
+    <w:tbl>
+      <w:tblPr>
+        <w:tblStyle w:val="GridTable4"/>
+        <w:tblpPr w:leftFromText="180" w:rightFromText="180" w:vertAnchor="text" w:horzAnchor="page" w:tblpX="2350" w:tblpY="-18"/>
+        <w:tblW w:w="8290" w:type="dxa"/>
+        <w:tblLook w:val="04A0" w:firstRow="1" w:lastRow="0" w:firstColumn="1" w:lastColumn="0" w:noHBand="0" w:noVBand="1"/>
+      </w:tblPr>
+      <w:tblGrid>
+        <w:gridCol w:w="4662"/>
+        <w:gridCol w:w="3628"/>
+      </w:tblGrid>
+      <w:tr>
+        <w:trPr>
+          <w:cnfStyle w:val="100000000000" w:firstRow="1" w:lastRow="0" w:firstColumn="0" w:lastColumn="0" w:oddVBand="0" w:evenVBand="0" w:oddHBand="0" w:evenHBand="0" w:firstRowFirstColumn="0" w:firstRowLastColumn="0" w:lastRowFirstColumn="0" w:lastRowLastColumn="0"/>
+          <w:trHeight w:val="241"/>
+        </w:trPr>
+        <w:tc>
+          <w:tcPr>
+            <w:cnfStyle w:val="001000000000" w:firstRow="0" w:lastRow="0" w:firstColumn="1" w:lastColumn="0" w:oddVBand="0" w:evenVBand="0" w:oddHBand="0" w:evenHBand="0" w:firstRowFirstColumn="0" w:firstRowLastColumn="0" w:lastRowFirstColumn="0" w:lastRowLastColumn="0"/>
+            <w:tcW w:w="4662" w:type="dxa"/>
+          </w:tcPr>
+          <w:p>
+            <w:pPr>
+              <w:spacing w:before="100" w:beforeAutospacing="1" w:after="100" w:afterAutospacing="1"/>
+              <w:rPr>
+                <w:rFonts w:ascii="Arial" w:eastAsia="Times New Roman" w:hAnsi="Arial" w:cs="Arial"/>
+                <w:sz w:val="22"/>
+                <w:szCs w:val="22"/>
+                <w:lang w:eastAsia="zh-TW"/>
+              </w:rPr>
+            </w:pPr>
+            <w:r>
+              <w:rPr>
+                <w:rFonts w:ascii="Arial" w:eastAsia="Times New Roman" w:hAnsi="Arial" w:cs="Arial"/>
+                <w:sz w:val="22"/>
+                <w:szCs w:val="22"/>
+                <w:lang w:eastAsia="zh-TW"/>
+              </w:rPr>
+              <w:t>Field</w:t>
+            </w:r>
+          </w:p>
+        </w:tc>
+        <w:tc>
+          <w:tcPr>
+            <w:tcW w:w="3628" w:type="dxa"/>
+          </w:tcPr>
+          <w:p>
+            <w:pPr>
+              <w:spacing w:before="100" w:beforeAutospacing="1" w:after="100" w:afterAutospacing="1"/>
+              <w:cnfStyle w:val="100000000000" w:firstRow="1" w:lastRow="0" w:firstColumn="0" w:lastColumn="0" w:oddVBand="0" w:evenVBand="0" w:oddHBand="0" w:evenHBand="0" w:firstRowFirstColumn="0" w:firstRowLastColumn="0" w:lastRowFirstColumn="0" w:lastRowLastColumn="0"/>
+              <w:rPr>
+                <w:rFonts w:ascii="Arial" w:eastAsia="Times New Roman" w:hAnsi="Arial" w:cs="Arial"/>
+                <w:sz w:val="22"/>
+                <w:szCs w:val="22"/>
+                <w:lang w:eastAsia="zh-TW"/>
+              </w:rPr>
+            </w:pPr>
+            <w:r>
+              <w:rPr>
+                <w:rFonts w:ascii="Arial" w:eastAsia="Times New Roman" w:hAnsi="Arial" w:cs="Arial"/>
+                <w:sz w:val="22"/>
+                <w:szCs w:val="22"/>
+                <w:lang w:eastAsia="zh-TW"/>
+              </w:rPr>
+              <w:t>Number of missing values</w:t>
+            </w:r>
+          </w:p>
+        </w:tc>
+      </w:tr>
+      <w:tr>
+        <w:trPr>
+          <w:cnfStyle w:val="000000100000" w:firstRow="0" w:lastRow="0" w:firstColumn="0" w:lastColumn="0" w:oddVBand="0" w:evenVBand="0" w:oddHBand="1" w:evenHBand="0" w:firstRowFirstColumn="0" w:firstRowLastColumn="0" w:lastRowFirstColumn="0" w:lastRowLastColumn="0"/>
+        </w:trPr>
+        <w:tc>
+          <w:tcPr>
+            <w:cnfStyle w:val="001000000000" w:firstRow="0" w:lastRow="0" w:firstColumn="1" w:lastColumn="0" w:oddVBand="0" w:evenVBand="0" w:oddHBand="0" w:evenHBand="0" w:firstRowFirstColumn="0" w:firstRowLastColumn="0" w:lastRowFirstColumn="0" w:lastRowLastColumn="0"/>
+            <w:tcW w:w="4662" w:type="dxa"/>
+          </w:tcPr>
+          <w:p>
+            <w:pPr>
+              <w:spacing w:before="100" w:beforeAutospacing="1" w:after="100" w:afterAutospacing="1"/>
+              <w:rPr>
+                <w:rFonts w:ascii="Arial" w:eastAsia="Times New Roman" w:hAnsi="Arial" w:cs="Arial"/>
+                <w:b w:val="0"/>
+                <w:color w:val="000000"/>
+                <w:sz w:val="22"/>
+                <w:szCs w:val="22"/>
+                <w:lang w:eastAsia="zh-TW"/>
+              </w:rPr>
+            </w:pPr>
+            <w:r>
+              <w:rPr>
+                <w:rFonts w:ascii="Arial" w:eastAsia="Times New Roman" w:hAnsi="Arial" w:cs="Arial"/>
+                <w:b w:val="0"/>
+                <w:color w:val="000000"/>
+                <w:sz w:val="22"/>
+                <w:szCs w:val="22"/>
+                <w:lang w:eastAsia="zh-TW"/>
+              </w:rPr>
+              <w:t>salary</w:t>
+            </w:r>
+          </w:p>
+        </w:tc>
+        <w:tc>
+          <w:tcPr>
+            <w:tcW w:w="3628" w:type="dxa"/>
+          </w:tcPr>
+          <w:p>
+            <w:pPr>
+              <w:spacing w:before="100" w:beforeAutospacing="1" w:after="100" w:afterAutospacing="1"/>
+              <w:cnfStyle w:val="000000100000" w:firstRow="0" w:lastRow="0" w:firstColumn="0" w:lastColumn="0" w:oddVBand="0" w:evenVBand="0" w:oddHBand="1" w:evenHBand="0" w:firstRowFirstColumn="0" w:firstRowLastColumn="0" w:lastRowFirstColumn="0" w:lastRowLastColumn="0"/>
+              <w:rPr>
+                <w:rFonts w:ascii="Arial" w:eastAsia="Times New Roman" w:hAnsi="Arial" w:cs="Arial"/>
+                <w:color w:val="000000"/>
+                <w:sz w:val="22"/>
+                <w:szCs w:val="22"/>
+                <w:lang w:eastAsia="zh-TW"/>
+              </w:rPr>
+            </w:pPr>
+            <w:r>
+              <w:rPr>
+                <w:rFonts w:ascii="Arial" w:eastAsia="Times New Roman" w:hAnsi="Arial" w:cs="Arial"/>
+                <w:color w:val="000000"/>
+                <w:sz w:val="22"/>
+                <w:szCs w:val="22"/>
+                <w:lang w:eastAsia="zh-TW"/>
+              </w:rPr>
+              <w:t>51</w:t>
+            </w:r>
+          </w:p>
+        </w:tc>
+      </w:tr>
+      <w:tr>
+        <w:tc>
+          <w:tcPr>
+            <w:cnfStyle w:val="001000000000" w:firstRow="0" w:lastRow="0" w:firstColumn="1" w:lastColumn="0" w:oddVBand="0" w:evenVBand="0" w:oddHBand="0" w:evenHBand="0" w:firstRowFirstColumn="0" w:firstRowLastColumn="0" w:lastRowFirstColumn="0" w:lastRowLastColumn="0"/>
+            <w:tcW w:w="4662" w:type="dxa"/>
+          </w:tcPr>
+          <w:p>
+            <w:pPr>
+              <w:spacing w:before="100" w:beforeAutospacing="1" w:after="100" w:afterAutospacing="1"/>
+              <w:rPr>
+                <w:rFonts w:ascii="Arial" w:eastAsia="Times New Roman" w:hAnsi="Arial" w:cs="Arial"/>
+                <w:b w:val="0"/>
+                <w:color w:val="000000"/>
+                <w:sz w:val="22"/>
+                <w:szCs w:val="22"/>
+                <w:lang w:eastAsia="zh-TW"/>
+              </w:rPr>
+            </w:pPr>
+            <w:proofErr w:type="spellStart"/>
+            <w:r>
+              <w:rPr>
+                <w:rFonts w:ascii="Arial" w:eastAsia="Times New Roman" w:hAnsi="Arial" w:cs="Arial"/>
+                <w:b w:val="0"/>
+                <w:color w:val="000000"/>
+                <w:sz w:val="22"/>
+                <w:szCs w:val="22"/>
+                <w:lang w:eastAsia="zh-TW"/>
+              </w:rPr>
+              <w:t>deferral_payments</w:t>
+            </w:r>
+            <w:proofErr w:type="spellEnd"/>
+          </w:p>
+        </w:tc>
+        <w:tc>
+          <w:tcPr>
+            <w:tcW w:w="3628" w:type="dxa"/>
+          </w:tcPr>
+          <w:p>
+            <w:pPr>
+              <w:spacing w:before="100" w:beforeAutospacing="1" w:after="100" w:afterAutospacing="1"/>
+              <w:cnfStyle w:val="000000000000" w:firstRow="0" w:lastRow="0" w:firstColumn="0" w:lastColumn="0" w:oddVBand="0" w:evenVBand="0" w:oddHBand="0" w:evenHBand="0" w:firstRowFirstColumn="0" w:firstRowLastColumn="0" w:lastRowFirstColumn="0" w:lastRowLastColumn="0"/>
+              <w:rPr>
+                <w:rFonts w:ascii="Arial" w:eastAsia="Times New Roman" w:hAnsi="Arial" w:cs="Arial"/>
+                <w:color w:val="000000"/>
+                <w:sz w:val="22"/>
+                <w:szCs w:val="22"/>
+                <w:lang w:eastAsia="zh-TW"/>
+              </w:rPr>
+            </w:pPr>
+            <w:r>
+              <w:rPr>
+                <w:rFonts w:ascii="Arial" w:eastAsia="Times New Roman" w:hAnsi="Arial" w:cs="Arial"/>
+                <w:color w:val="000000"/>
+                <w:sz w:val="22"/>
+                <w:szCs w:val="22"/>
+                <w:lang w:eastAsia="zh-TW"/>
+              </w:rPr>
+              <w:t>107</w:t>
+            </w:r>
+          </w:p>
+        </w:tc>
+      </w:tr>
+      <w:tr>
+        <w:trPr>
+          <w:cnfStyle w:val="000000100000" w:firstRow="0" w:lastRow="0" w:firstColumn="0" w:lastColumn="0" w:oddVBand="0" w:evenVBand="0" w:oddHBand="1" w:evenHBand="0" w:firstRowFirstColumn="0" w:firstRowLastColumn="0" w:lastRowFirstColumn="0" w:lastRowLastColumn="0"/>
+        </w:trPr>
+        <w:tc>
+          <w:tcPr>
+            <w:cnfStyle w:val="001000000000" w:firstRow="0" w:lastRow="0" w:firstColumn="1" w:lastColumn="0" w:oddVBand="0" w:evenVBand="0" w:oddHBand="0" w:evenHBand="0" w:firstRowFirstColumn="0" w:firstRowLastColumn="0" w:lastRowFirstColumn="0" w:lastRowLastColumn="0"/>
+            <w:tcW w:w="4662" w:type="dxa"/>
+          </w:tcPr>
+          <w:p>
+            <w:pPr>
+              <w:spacing w:before="100" w:beforeAutospacing="1" w:after="100" w:afterAutospacing="1"/>
+              <w:rPr>
+                <w:rFonts w:ascii="Arial" w:eastAsia="Times New Roman" w:hAnsi="Arial" w:cs="Arial"/>
+                <w:b w:val="0"/>
+                <w:color w:val="000000"/>
+                <w:sz w:val="22"/>
+                <w:szCs w:val="22"/>
+                <w:lang w:eastAsia="zh-TW"/>
+              </w:rPr>
+            </w:pPr>
+            <w:proofErr w:type="spellStart"/>
+            <w:r>
+              <w:rPr>
+                <w:rFonts w:ascii="Arial" w:eastAsia="Times New Roman" w:hAnsi="Arial" w:cs="Arial"/>
+                <w:b w:val="0"/>
+                <w:color w:val="000000"/>
+                <w:sz w:val="22"/>
+                <w:szCs w:val="22"/>
+                <w:lang w:eastAsia="zh-TW"/>
+              </w:rPr>
+              <w:t>total_payments</w:t>
+            </w:r>
+            <w:proofErr w:type="spellEnd"/>
+          </w:p>
+        </w:tc>
+        <w:tc>
+          <w:tcPr>
+            <w:tcW w:w="3628" w:type="dxa"/>
+          </w:tcPr>
+          <w:p>
+            <w:pPr>
+              <w:spacing w:before="100" w:beforeAutospacing="1" w:after="100" w:afterAutospacing="1"/>
+              <w:cnfStyle w:val="000000100000" w:firstRow="0" w:lastRow="0" w:firstColumn="0" w:lastColumn="0" w:oddVBand="0" w:evenVBand="0" w:oddHBand="1" w:evenHBand="0" w:firstRowFirstColumn="0" w:firstRowLastColumn="0" w:lastRowFirstColumn="0" w:lastRowLastColumn="0"/>
+              <w:rPr>
+                <w:rFonts w:ascii="Arial" w:eastAsia="Times New Roman" w:hAnsi="Arial" w:cs="Arial"/>
+                <w:color w:val="000000"/>
+                <w:sz w:val="22"/>
+                <w:szCs w:val="22"/>
+                <w:lang w:eastAsia="zh-TW"/>
+              </w:rPr>
+            </w:pPr>
+            <w:r>
+              <w:rPr>
+                <w:rFonts w:ascii="Arial" w:eastAsia="Times New Roman" w:hAnsi="Arial" w:cs="Arial"/>
+                <w:color w:val="000000"/>
+                <w:sz w:val="22"/>
+                <w:szCs w:val="22"/>
+                <w:lang w:eastAsia="zh-TW"/>
+              </w:rPr>
+              <w:t>21</w:t>
+            </w:r>
+          </w:p>
+        </w:tc>
+      </w:tr>
+      <w:tr>
+        <w:tc>
+          <w:tcPr>
+            <w:cnfStyle w:val="001000000000" w:firstRow="0" w:lastRow="0" w:firstColumn="1" w:lastColumn="0" w:oddVBand="0" w:evenVBand="0" w:oddHBand="0" w:evenHBand="0" w:firstRowFirstColumn="0" w:firstRowLastColumn="0" w:lastRowFirstColumn="0" w:lastRowLastColumn="0"/>
+            <w:tcW w:w="4662" w:type="dxa"/>
+          </w:tcPr>
+          <w:p>
+            <w:pPr>
+              <w:spacing w:before="100" w:beforeAutospacing="1" w:after="100" w:afterAutospacing="1"/>
+              <w:rPr>
+                <w:rFonts w:ascii="Arial" w:eastAsia="Times New Roman" w:hAnsi="Arial" w:cs="Arial"/>
+                <w:b w:val="0"/>
+                <w:color w:val="000000"/>
+                <w:sz w:val="22"/>
+                <w:szCs w:val="22"/>
+                <w:lang w:eastAsia="zh-TW"/>
+              </w:rPr>
+            </w:pPr>
+            <w:proofErr w:type="spellStart"/>
+            <w:r>
+              <w:rPr>
+                <w:rFonts w:ascii="Arial" w:eastAsia="Times New Roman" w:hAnsi="Arial" w:cs="Arial"/>
+                <w:b w:val="0"/>
+                <w:color w:val="000000"/>
+                <w:sz w:val="22"/>
+                <w:szCs w:val="22"/>
+                <w:lang w:eastAsia="zh-TW"/>
+              </w:rPr>
+              <w:t>loan_advances</w:t>
+            </w:r>
+            <w:proofErr w:type="spellEnd"/>
+          </w:p>
+        </w:tc>
+        <w:tc>
+          <w:tcPr>
+            <w:tcW w:w="3628" w:type="dxa"/>
+          </w:tcPr>
+          <w:p>
+            <w:pPr>
+              <w:spacing w:before="100" w:beforeAutospacing="1" w:after="100" w:afterAutospacing="1"/>
+              <w:cnfStyle w:val="000000000000" w:firstRow="0" w:lastRow="0" w:firstColumn="0" w:lastColumn="0" w:oddVBand="0" w:evenVBand="0" w:oddHBand="0" w:evenHBand="0" w:firstRowFirstColumn="0" w:firstRowLastColumn="0" w:lastRowFirstColumn="0" w:lastRowLastColumn="0"/>
+              <w:rPr>
+                <w:rFonts w:ascii="Arial" w:eastAsia="Times New Roman" w:hAnsi="Arial" w:cs="Arial"/>
+                <w:color w:val="000000"/>
+                <w:sz w:val="22"/>
+                <w:szCs w:val="22"/>
+                <w:lang w:eastAsia="zh-TW"/>
+              </w:rPr>
+            </w:pPr>
+            <w:r>
+              <w:rPr>
+                <w:rFonts w:ascii="Arial" w:eastAsia="Times New Roman" w:hAnsi="Arial" w:cs="Arial"/>
+                <w:color w:val="000000"/>
+                <w:sz w:val="22"/>
+                <w:szCs w:val="22"/>
+                <w:lang w:eastAsia="zh-TW"/>
+              </w:rPr>
+              <w:t>142</w:t>
+            </w:r>
+          </w:p>
+        </w:tc>
+      </w:tr>
+      <w:tr>
+        <w:trPr>
+          <w:cnfStyle w:val="000000100000" w:firstRow="0" w:lastRow="0" w:firstColumn="0" w:lastColumn="0" w:oddVBand="0" w:evenVBand="0" w:oddHBand="1" w:evenHBand="0" w:firstRowFirstColumn="0" w:firstRowLastColumn="0" w:lastRowFirstColumn="0" w:lastRowLastColumn="0"/>
+        </w:trPr>
+        <w:tc>
+          <w:tcPr>
+            <w:cnfStyle w:val="001000000000" w:firstRow="0" w:lastRow="0" w:firstColumn="1" w:lastColumn="0" w:oddVBand="0" w:evenVBand="0" w:oddHBand="0" w:evenHBand="0" w:firstRowFirstColumn="0" w:firstRowLastColumn="0" w:lastRowFirstColumn="0" w:lastRowLastColumn="0"/>
+            <w:tcW w:w="4662" w:type="dxa"/>
+          </w:tcPr>
+          <w:p>
+            <w:pPr>
+              <w:spacing w:before="100" w:beforeAutospacing="1" w:after="100" w:afterAutospacing="1"/>
+              <w:rPr>
+                <w:rFonts w:ascii="Arial" w:eastAsia="Times New Roman" w:hAnsi="Arial" w:cs="Arial"/>
+                <w:b w:val="0"/>
+                <w:color w:val="000000"/>
+                <w:sz w:val="22"/>
+                <w:szCs w:val="22"/>
+                <w:lang w:eastAsia="zh-TW"/>
+              </w:rPr>
+            </w:pPr>
+            <w:r>
+              <w:rPr>
+                <w:rFonts w:ascii="Arial" w:eastAsia="Times New Roman" w:hAnsi="Arial" w:cs="Arial"/>
+                <w:b w:val="0"/>
+                <w:color w:val="000000"/>
+                <w:sz w:val="22"/>
+                <w:szCs w:val="22"/>
+                <w:lang w:eastAsia="zh-TW"/>
+              </w:rPr>
+              <w:t>bonus</w:t>
+            </w:r>
+          </w:p>
+        </w:tc>
+        <w:tc>
+          <w:tcPr>
+            <w:tcW w:w="3628" w:type="dxa"/>
+          </w:tcPr>
+          <w:p>
+            <w:pPr>
+              <w:spacing w:before="100" w:beforeAutospacing="1" w:after="100" w:afterAutospacing="1"/>
+              <w:cnfStyle w:val="000000100000" w:firstRow="0" w:lastRow="0" w:firstColumn="0" w:lastColumn="0" w:oddVBand="0" w:evenVBand="0" w:oddHBand="1" w:evenHBand="0" w:firstRowFirstColumn="0" w:firstRowLastColumn="0" w:lastRowFirstColumn="0" w:lastRowLastColumn="0"/>
+              <w:rPr>
+                <w:rFonts w:ascii="Arial" w:eastAsia="Times New Roman" w:hAnsi="Arial" w:cs="Arial"/>
+                <w:color w:val="000000"/>
+                <w:sz w:val="22"/>
+                <w:szCs w:val="22"/>
+                <w:lang w:eastAsia="zh-TW"/>
+              </w:rPr>
+            </w:pPr>
+            <w:r>
+              <w:rPr>
+                <w:rFonts w:ascii="Arial" w:eastAsia="Times New Roman" w:hAnsi="Arial" w:cs="Arial"/>
+                <w:color w:val="000000"/>
+                <w:sz w:val="22"/>
+                <w:szCs w:val="22"/>
+                <w:lang w:eastAsia="zh-TW"/>
+              </w:rPr>
+              <w:t>64</w:t>
+            </w:r>
+          </w:p>
+        </w:tc>
+      </w:tr>
+      <w:tr>
+        <w:tc>
+          <w:tcPr>
+            <w:cnfStyle w:val="001000000000" w:firstRow="0" w:lastRow="0" w:firstColumn="1" w:lastColumn="0" w:oddVBand="0" w:evenVBand="0" w:oddHBand="0" w:evenHBand="0" w:firstRowFirstColumn="0" w:firstRowLastColumn="0" w:lastRowFirstColumn="0" w:lastRowLastColumn="0"/>
+            <w:tcW w:w="4662" w:type="dxa"/>
+          </w:tcPr>
+          <w:p>
+            <w:pPr>
+              <w:spacing w:before="100" w:beforeAutospacing="1" w:after="100" w:afterAutospacing="1"/>
+              <w:rPr>
+                <w:rFonts w:ascii="Arial" w:eastAsia="Times New Roman" w:hAnsi="Arial" w:cs="Arial"/>
+                <w:b w:val="0"/>
+                <w:color w:val="000000"/>
+                <w:sz w:val="22"/>
+                <w:szCs w:val="22"/>
+                <w:lang w:eastAsia="zh-TW"/>
+              </w:rPr>
+            </w:pPr>
+            <w:proofErr w:type="spellStart"/>
+            <w:r>
+              <w:rPr>
+                <w:rFonts w:ascii="Arial" w:eastAsia="Times New Roman" w:hAnsi="Arial" w:cs="Arial"/>
+                <w:b w:val="0"/>
+                <w:color w:val="000000"/>
+                <w:sz w:val="22"/>
+                <w:szCs w:val="22"/>
+                <w:lang w:eastAsia="zh-TW"/>
+              </w:rPr>
+              <w:t>restricted_stock_deferred</w:t>
+            </w:r>
+            <w:proofErr w:type="spellEnd"/>
+          </w:p>
+        </w:tc>
+        <w:tc>
+          <w:tcPr>
+            <w:tcW w:w="3628" w:type="dxa"/>
+          </w:tcPr>
+          <w:p>
+            <w:pPr>
+              <w:spacing w:before="100" w:beforeAutospacing="1" w:after="100" w:afterAutospacing="1"/>
+              <w:cnfStyle w:val="000000000000" w:firstRow="0" w:lastRow="0" w:firstColumn="0" w:lastColumn="0" w:oddVBand="0" w:evenVBand="0" w:oddHBand="0" w:evenHBand="0" w:firstRowFirstColumn="0" w:firstRowLastColumn="0" w:lastRowFirstColumn="0" w:lastRowLastColumn="0"/>
+              <w:rPr>
+                <w:rFonts w:ascii="Arial" w:eastAsia="Times New Roman" w:hAnsi="Arial" w:cs="Arial"/>
+                <w:color w:val="000000"/>
+                <w:sz w:val="22"/>
+                <w:szCs w:val="22"/>
+                <w:lang w:eastAsia="zh-TW"/>
+              </w:rPr>
+            </w:pPr>
+            <w:r>
+              <w:rPr>
+                <w:rFonts w:ascii="Arial" w:eastAsia="Times New Roman" w:hAnsi="Arial" w:cs="Arial"/>
+                <w:color w:val="000000"/>
+                <w:sz w:val="22"/>
+                <w:szCs w:val="22"/>
+                <w:lang w:eastAsia="zh-TW"/>
+              </w:rPr>
+              <w:t>128</w:t>
+            </w:r>
+          </w:p>
+        </w:tc>
+      </w:tr>
+      <w:tr>
+        <w:trPr>
+          <w:cnfStyle w:val="000000100000" w:firstRow="0" w:lastRow="0" w:firstColumn="0" w:lastColumn="0" w:oddVBand="0" w:evenVBand="0" w:oddHBand="1" w:evenHBand="0" w:firstRowFirstColumn="0" w:firstRowLastColumn="0" w:lastRowFirstColumn="0" w:lastRowLastColumn="0"/>
+        </w:trPr>
+        <w:tc>
+          <w:tcPr>
+            <w:cnfStyle w:val="001000000000" w:firstRow="0" w:lastRow="0" w:firstColumn="1" w:lastColumn="0" w:oddVBand="0" w:evenVBand="0" w:oddHBand="0" w:evenHBand="0" w:firstRowFirstColumn="0" w:firstRowLastColumn="0" w:lastRowFirstColumn="0" w:lastRowLastColumn="0"/>
+            <w:tcW w:w="4662" w:type="dxa"/>
+          </w:tcPr>
+          <w:p>
+            <w:pPr>
+              <w:spacing w:before="100" w:beforeAutospacing="1" w:after="100" w:afterAutospacing="1"/>
+              <w:rPr>
+                <w:rFonts w:ascii="Arial" w:eastAsia="Times New Roman" w:hAnsi="Arial" w:cs="Arial"/>
+                <w:b w:val="0"/>
+                <w:color w:val="000000"/>
+                <w:sz w:val="22"/>
+                <w:szCs w:val="22"/>
+                <w:lang w:eastAsia="zh-TW"/>
+              </w:rPr>
+            </w:pPr>
+            <w:proofErr w:type="spellStart"/>
+            <w:r>
+              <w:rPr>
+                <w:rFonts w:ascii="Arial" w:eastAsia="Times New Roman" w:hAnsi="Arial" w:cs="Arial"/>
+                <w:b w:val="0"/>
+                <w:color w:val="000000"/>
+                <w:sz w:val="22"/>
+                <w:szCs w:val="22"/>
+                <w:lang w:eastAsia="zh-TW"/>
+              </w:rPr>
+              <w:t>deferred_income</w:t>
+            </w:r>
+            <w:proofErr w:type="spellEnd"/>
+          </w:p>
+        </w:tc>
+        <w:tc>
+          <w:tcPr>
+            <w:tcW w:w="3628" w:type="dxa"/>
+          </w:tcPr>
+          <w:p>
+            <w:pPr>
+              <w:spacing w:before="100" w:beforeAutospacing="1" w:after="100" w:afterAutospacing="1"/>
+              <w:cnfStyle w:val="000000100000" w:firstRow="0" w:lastRow="0" w:firstColumn="0" w:lastColumn="0" w:oddVBand="0" w:evenVBand="0" w:oddHBand="1" w:evenHBand="0" w:firstRowFirstColumn="0" w:firstRowLastColumn="0" w:lastRowFirstColumn="0" w:lastRowLastColumn="0"/>
+              <w:rPr>
+                <w:rFonts w:ascii="Arial" w:eastAsia="Times New Roman" w:hAnsi="Arial" w:cs="Arial"/>
+                <w:color w:val="000000"/>
+                <w:sz w:val="22"/>
+                <w:szCs w:val="22"/>
+                <w:lang w:eastAsia="zh-TW"/>
+              </w:rPr>
+            </w:pPr>
+            <w:r>
+              <w:rPr>
+                <w:rFonts w:ascii="Arial" w:eastAsia="Times New Roman" w:hAnsi="Arial" w:cs="Arial"/>
+                <w:color w:val="000000"/>
+                <w:sz w:val="22"/>
+                <w:szCs w:val="22"/>
+                <w:lang w:eastAsia="zh-TW"/>
+              </w:rPr>
+              <w:t>97</w:t>
+            </w:r>
+          </w:p>
+        </w:tc>
+      </w:tr>
+      <w:tr>
+        <w:trPr>
+          <w:trHeight w:val="213"/>
+        </w:trPr>
+        <w:tc>
+          <w:tcPr>
+            <w:cnfStyle w:val="001000000000" w:firstRow="0" w:lastRow="0" w:firstColumn="1" w:lastColumn="0" w:oddVBand="0" w:evenVBand="0" w:oddHBand="0" w:evenHBand="0" w:firstRowFirstColumn="0" w:firstRowLastColumn="0" w:lastRowFirstColumn="0" w:lastRowLastColumn="0"/>
+            <w:tcW w:w="4662" w:type="dxa"/>
+          </w:tcPr>
+          <w:p>
+            <w:pPr>
+              <w:spacing w:before="100" w:beforeAutospacing="1" w:after="100" w:afterAutospacing="1"/>
+              <w:rPr>
+                <w:rFonts w:ascii="Arial" w:eastAsia="Times New Roman" w:hAnsi="Arial" w:cs="Arial"/>
+                <w:b w:val="0"/>
+                <w:color w:val="000000"/>
+                <w:sz w:val="22"/>
+                <w:szCs w:val="22"/>
+                <w:lang w:eastAsia="zh-TW"/>
+              </w:rPr>
+            </w:pPr>
+            <w:proofErr w:type="spellStart"/>
+            <w:r>
+              <w:rPr>
+                <w:rFonts w:ascii="Arial" w:eastAsia="Times New Roman" w:hAnsi="Arial" w:cs="Arial"/>
+                <w:b w:val="0"/>
+                <w:color w:val="000000"/>
+                <w:sz w:val="22"/>
+                <w:szCs w:val="22"/>
+                <w:lang w:eastAsia="zh-TW"/>
+              </w:rPr>
+              <w:t>total_stock_value</w:t>
+            </w:r>
+            <w:proofErr w:type="spellEnd"/>
+          </w:p>
+        </w:tc>
+        <w:tc>
+          <w:tcPr>
+            <w:tcW w:w="3628" w:type="dxa"/>
+          </w:tcPr>
+          <w:p>
+            <w:pPr>
+              <w:spacing w:before="100" w:beforeAutospacing="1" w:after="100" w:afterAutospacing="1"/>
+              <w:cnfStyle w:val="000000000000" w:firstRow="0" w:lastRow="0" w:firstColumn="0" w:lastColumn="0" w:oddVBand="0" w:evenVBand="0" w:oddHBand="0" w:evenHBand="0" w:firstRowFirstColumn="0" w:firstRowLastColumn="0" w:lastRowFirstColumn="0" w:lastRowLastColumn="0"/>
+              <w:rPr>
+                <w:rFonts w:ascii="Arial" w:eastAsia="Times New Roman" w:hAnsi="Arial" w:cs="Arial"/>
+                <w:color w:val="000000"/>
+                <w:sz w:val="22"/>
+                <w:szCs w:val="22"/>
+                <w:lang w:eastAsia="zh-TW"/>
+              </w:rPr>
+            </w:pPr>
+            <w:r>
+              <w:rPr>
+                <w:rFonts w:ascii="Arial" w:eastAsia="Times New Roman" w:hAnsi="Arial" w:cs="Arial"/>
+                <w:color w:val="000000"/>
+                <w:sz w:val="22"/>
+                <w:szCs w:val="22"/>
+                <w:lang w:eastAsia="zh-TW"/>
+              </w:rPr>
+              <w:t>20</w:t>
+            </w:r>
+          </w:p>
+        </w:tc>
+      </w:tr>
+      <w:tr>
+        <w:trPr>
+          <w:cnfStyle w:val="000000100000" w:firstRow="0" w:lastRow="0" w:firstColumn="0" w:lastColumn="0" w:oddVBand="0" w:evenVBand="0" w:oddHBand="1" w:evenHBand="0" w:firstRowFirstColumn="0" w:firstRowLastColumn="0" w:lastRowFirstColumn="0" w:lastRowLastColumn="0"/>
+        </w:trPr>
+        <w:tc>
+          <w:tcPr>
+            <w:cnfStyle w:val="001000000000" w:firstRow="0" w:lastRow="0" w:firstColumn="1" w:lastColumn="0" w:oddVBand="0" w:evenVBand="0" w:oddHBand="0" w:evenHBand="0" w:firstRowFirstColumn="0" w:firstRowLastColumn="0" w:lastRowFirstColumn="0" w:lastRowLastColumn="0"/>
+            <w:tcW w:w="4662" w:type="dxa"/>
+          </w:tcPr>
+          <w:p>
+            <w:pPr>
+              <w:spacing w:before="100" w:beforeAutospacing="1" w:after="100" w:afterAutospacing="1"/>
+              <w:rPr>
+                <w:rFonts w:ascii="Arial" w:eastAsia="Times New Roman" w:hAnsi="Arial" w:cs="Arial"/>
+                <w:b w:val="0"/>
+                <w:color w:val="000000"/>
+                <w:sz w:val="22"/>
+                <w:szCs w:val="22"/>
+                <w:lang w:eastAsia="zh-TW"/>
+              </w:rPr>
+            </w:pPr>
+            <w:r>
+              <w:rPr>
+                <w:rFonts w:ascii="Arial" w:eastAsia="Times New Roman" w:hAnsi="Arial" w:cs="Arial"/>
+                <w:b w:val="0"/>
+                <w:color w:val="000000"/>
+                <w:sz w:val="22"/>
+                <w:szCs w:val="22"/>
+                <w:lang w:eastAsia="zh-TW"/>
+              </w:rPr>
+              <w:t>expenses</w:t>
+            </w:r>
+          </w:p>
+        </w:tc>
+        <w:tc>
+          <w:tcPr>
+            <w:tcW w:w="3628" w:type="dxa"/>
+          </w:tcPr>
+          <w:p>
+            <w:pPr>
+              <w:spacing w:before="100" w:beforeAutospacing="1" w:after="100" w:afterAutospacing="1"/>
+              <w:cnfStyle w:val="000000100000" w:firstRow="0" w:lastRow="0" w:firstColumn="0" w:lastColumn="0" w:oddVBand="0" w:evenVBand="0" w:oddHBand="1" w:evenHBand="0" w:firstRowFirstColumn="0" w:firstRowLastColumn="0" w:lastRowFirstColumn="0" w:lastRowLastColumn="0"/>
+              <w:rPr>
+                <w:rFonts w:ascii="Arial" w:eastAsia="Times New Roman" w:hAnsi="Arial" w:cs="Arial"/>
+                <w:color w:val="000000"/>
+                <w:sz w:val="22"/>
+                <w:szCs w:val="22"/>
+                <w:lang w:eastAsia="zh-TW"/>
+              </w:rPr>
+            </w:pPr>
+            <w:r>
+              <w:rPr>
+                <w:rFonts w:ascii="Arial" w:eastAsia="Times New Roman" w:hAnsi="Arial" w:cs="Arial"/>
+                <w:color w:val="000000"/>
+                <w:sz w:val="22"/>
+                <w:szCs w:val="22"/>
+                <w:lang w:eastAsia="zh-TW"/>
+              </w:rPr>
+              <w:t>51</w:t>
+            </w:r>
+          </w:p>
+        </w:tc>
+      </w:tr>
+      <w:tr>
+        <w:tc>
+          <w:tcPr>
+            <w:cnfStyle w:val="001000000000" w:firstRow="0" w:lastRow="0" w:firstColumn="1" w:lastColumn="0" w:oddVBand="0" w:evenVBand="0" w:oddHBand="0" w:evenHBand="0" w:firstRowFirstColumn="0" w:firstRowLastColumn="0" w:lastRowFirstColumn="0" w:lastRowLastColumn="0"/>
+            <w:tcW w:w="4662" w:type="dxa"/>
+          </w:tcPr>
+          <w:p>
+            <w:pPr>
+              <w:spacing w:before="100" w:beforeAutospacing="1" w:after="100" w:afterAutospacing="1"/>
+              <w:rPr>
+                <w:rFonts w:ascii="Arial" w:eastAsia="Times New Roman" w:hAnsi="Arial" w:cs="Arial"/>
+                <w:b w:val="0"/>
+                <w:color w:val="000000"/>
+                <w:sz w:val="22"/>
+                <w:szCs w:val="22"/>
+                <w:lang w:eastAsia="zh-TW"/>
+              </w:rPr>
+            </w:pPr>
+            <w:proofErr w:type="spellStart"/>
+            <w:r>
+              <w:rPr>
+                <w:rFonts w:ascii="Arial" w:eastAsia="Times New Roman" w:hAnsi="Arial" w:cs="Arial"/>
+                <w:b w:val="0"/>
+                <w:color w:val="000000"/>
+                <w:sz w:val="22"/>
+                <w:szCs w:val="22"/>
+                <w:lang w:eastAsia="zh-TW"/>
+              </w:rPr>
+              <w:t>exercised_stock_options</w:t>
+            </w:r>
+            <w:proofErr w:type="spellEnd"/>
+          </w:p>
+        </w:tc>
+        <w:tc>
+          <w:tcPr>
+            <w:tcW w:w="3628" w:type="dxa"/>
+          </w:tcPr>
+          <w:p>
+            <w:pPr>
+              <w:spacing w:before="100" w:beforeAutospacing="1" w:after="100" w:afterAutospacing="1"/>
+              <w:cnfStyle w:val="000000000000" w:firstRow="0" w:lastRow="0" w:firstColumn="0" w:lastColumn="0" w:oddVBand="0" w:evenVBand="0" w:oddHBand="0" w:evenHBand="0" w:firstRowFirstColumn="0" w:firstRowLastColumn="0" w:lastRowFirstColumn="0" w:lastRowLastColumn="0"/>
+              <w:rPr>
+                <w:rFonts w:ascii="Arial" w:eastAsia="Times New Roman" w:hAnsi="Arial" w:cs="Arial"/>
+                <w:color w:val="000000"/>
+                <w:sz w:val="22"/>
+                <w:szCs w:val="22"/>
+                <w:lang w:eastAsia="zh-TW"/>
+              </w:rPr>
+            </w:pPr>
+            <w:r>
+              <w:rPr>
+                <w:rFonts w:ascii="Arial" w:eastAsia="Times New Roman" w:hAnsi="Arial" w:cs="Arial"/>
+                <w:color w:val="000000"/>
+                <w:sz w:val="22"/>
+                <w:szCs w:val="22"/>
+                <w:lang w:eastAsia="zh-TW"/>
+              </w:rPr>
+              <w:t>44</w:t>
+            </w:r>
+          </w:p>
+        </w:tc>
+      </w:tr>
+      <w:tr>
+        <w:trPr>
+          <w:cnfStyle w:val="000000100000" w:firstRow="0" w:lastRow="0" w:firstColumn="0" w:lastColumn="0" w:oddVBand="0" w:evenVBand="0" w:oddHBand="1" w:evenHBand="0" w:firstRowFirstColumn="0" w:firstRowLastColumn="0" w:lastRowFirstColumn="0" w:lastRowLastColumn="0"/>
+        </w:trPr>
+        <w:tc>
+          <w:tcPr>
+            <w:cnfStyle w:val="001000000000" w:firstRow="0" w:lastRow="0" w:firstColumn="1" w:lastColumn="0" w:oddVBand="0" w:evenVBand="0" w:oddHBand="0" w:evenHBand="0" w:firstRowFirstColumn="0" w:firstRowLastColumn="0" w:lastRowFirstColumn="0" w:lastRowLastColumn="0"/>
+            <w:tcW w:w="4662" w:type="dxa"/>
+          </w:tcPr>
+          <w:p>
+            <w:pPr>
+              <w:spacing w:before="100" w:beforeAutospacing="1" w:after="100" w:afterAutospacing="1"/>
+              <w:rPr>
+                <w:rFonts w:ascii="Arial" w:eastAsia="Times New Roman" w:hAnsi="Arial" w:cs="Arial"/>
+                <w:b w:val="0"/>
+                <w:color w:val="000000"/>
+                <w:sz w:val="22"/>
+                <w:szCs w:val="22"/>
+                <w:lang w:eastAsia="zh-TW"/>
+              </w:rPr>
+            </w:pPr>
+            <w:r>
+              <w:rPr>
+                <w:rFonts w:ascii="Arial" w:eastAsia="Times New Roman" w:hAnsi="Arial" w:cs="Arial"/>
+                <w:b w:val="0"/>
+                <w:color w:val="000000"/>
+                <w:sz w:val="22"/>
+                <w:szCs w:val="22"/>
+                <w:lang w:eastAsia="zh-TW"/>
+              </w:rPr>
+              <w:t>other</w:t>
+            </w:r>
+          </w:p>
+        </w:tc>
+        <w:tc>
+          <w:tcPr>
+            <w:tcW w:w="3628" w:type="dxa"/>
+          </w:tcPr>
+          <w:p>
+            <w:pPr>
+              <w:spacing w:before="100" w:beforeAutospacing="1" w:after="100" w:afterAutospacing="1"/>
+              <w:cnfStyle w:val="000000100000" w:firstRow="0" w:lastRow="0" w:firstColumn="0" w:lastColumn="0" w:oddVBand="0" w:evenVBand="0" w:oddHBand="1" w:evenHBand="0" w:firstRowFirstColumn="0" w:firstRowLastColumn="0" w:lastRowFirstColumn="0" w:lastRowLastColumn="0"/>
+              <w:rPr>
+                <w:rFonts w:ascii="Arial" w:eastAsia="Times New Roman" w:hAnsi="Arial" w:cs="Arial"/>
+                <w:color w:val="000000"/>
+                <w:sz w:val="22"/>
+                <w:szCs w:val="22"/>
+                <w:lang w:eastAsia="zh-TW"/>
+              </w:rPr>
+            </w:pPr>
+            <w:r>
+              <w:rPr>
+                <w:rFonts w:ascii="Arial" w:eastAsia="Times New Roman" w:hAnsi="Arial" w:cs="Arial"/>
+                <w:color w:val="000000"/>
+                <w:sz w:val="22"/>
+                <w:szCs w:val="22"/>
+                <w:lang w:eastAsia="zh-TW"/>
+              </w:rPr>
+              <w:t>53</w:t>
+            </w:r>
+          </w:p>
+        </w:tc>
+      </w:tr>
+      <w:tr>
+        <w:tc>
+          <w:tcPr>
+            <w:cnfStyle w:val="001000000000" w:firstRow="0" w:lastRow="0" w:firstColumn="1" w:lastColumn="0" w:oddVBand="0" w:evenVBand="0" w:oddHBand="0" w:evenHBand="0" w:firstRowFirstColumn="0" w:firstRowLastColumn="0" w:lastRowFirstColumn="0" w:lastRowLastColumn="0"/>
+            <w:tcW w:w="4662" w:type="dxa"/>
+          </w:tcPr>
+          <w:p>
+            <w:pPr>
+              <w:spacing w:before="100" w:beforeAutospacing="1" w:after="100" w:afterAutospacing="1"/>
+              <w:rPr>
+                <w:rFonts w:ascii="Arial" w:eastAsia="Times New Roman" w:hAnsi="Arial" w:cs="Arial"/>
+                <w:b w:val="0"/>
+                <w:color w:val="000000"/>
+                <w:sz w:val="22"/>
+                <w:szCs w:val="22"/>
+                <w:lang w:eastAsia="zh-TW"/>
+              </w:rPr>
+            </w:pPr>
+            <w:proofErr w:type="spellStart"/>
+            <w:r>
+              <w:rPr>
+                <w:rFonts w:ascii="Arial" w:eastAsia="Times New Roman" w:hAnsi="Arial" w:cs="Arial"/>
+                <w:b w:val="0"/>
+                <w:color w:val="000000"/>
+                <w:sz w:val="22"/>
+                <w:szCs w:val="22"/>
+                <w:lang w:eastAsia="zh-TW"/>
+              </w:rPr>
+              <w:t>long_term_incentive</w:t>
+            </w:r>
+            <w:proofErr w:type="spellEnd"/>
+          </w:p>
+        </w:tc>
+        <w:tc>
+          <w:tcPr>
+            <w:tcW w:w="3628" w:type="dxa"/>
+          </w:tcPr>
+          <w:p>
+            <w:pPr>
+              <w:spacing w:before="100" w:beforeAutospacing="1" w:after="100" w:afterAutospacing="1"/>
+              <w:cnfStyle w:val="000000000000" w:firstRow="0" w:lastRow="0" w:firstColumn="0" w:lastColumn="0" w:oddVBand="0" w:evenVBand="0" w:oddHBand="0" w:evenHBand="0" w:firstRowFirstColumn="0" w:firstRowLastColumn="0" w:lastRowFirstColumn="0" w:lastRowLastColumn="0"/>
+              <w:rPr>
+                <w:rFonts w:ascii="Arial" w:eastAsia="Times New Roman" w:hAnsi="Arial" w:cs="Arial"/>
+                <w:color w:val="000000"/>
+                <w:sz w:val="22"/>
+                <w:szCs w:val="22"/>
+                <w:lang w:eastAsia="zh-TW"/>
+              </w:rPr>
+            </w:pPr>
+            <w:r>
+              <w:rPr>
+                <w:rFonts w:ascii="Arial" w:eastAsia="Times New Roman" w:hAnsi="Arial" w:cs="Arial"/>
+                <w:color w:val="000000"/>
+                <w:sz w:val="22"/>
+                <w:szCs w:val="22"/>
+                <w:lang w:eastAsia="zh-TW"/>
+              </w:rPr>
+              <w:t>80</w:t>
+            </w:r>
+          </w:p>
+        </w:tc>
+      </w:tr>
+      <w:tr>
+        <w:trPr>
+          <w:cnfStyle w:val="000000100000" w:firstRow="0" w:lastRow="0" w:firstColumn="0" w:lastColumn="0" w:oddVBand="0" w:evenVBand="0" w:oddHBand="1" w:evenHBand="0" w:firstRowFirstColumn="0" w:firstRowLastColumn="0" w:lastRowFirstColumn="0" w:lastRowLastColumn="0"/>
+        </w:trPr>
+        <w:tc>
+          <w:tcPr>
+            <w:cnfStyle w:val="001000000000" w:firstRow="0" w:lastRow="0" w:firstColumn="1" w:lastColumn="0" w:oddVBand="0" w:evenVBand="0" w:oddHBand="0" w:evenHBand="0" w:firstRowFirstColumn="0" w:firstRowLastColumn="0" w:lastRowFirstColumn="0" w:lastRowLastColumn="0"/>
+            <w:tcW w:w="4662" w:type="dxa"/>
+          </w:tcPr>
+          <w:p>
+            <w:pPr>
+              <w:spacing w:before="100" w:beforeAutospacing="1" w:after="100" w:afterAutospacing="1"/>
+              <w:rPr>
+                <w:rFonts w:ascii="Arial" w:eastAsia="Times New Roman" w:hAnsi="Arial" w:cs="Arial"/>
+                <w:b w:val="0"/>
+                <w:color w:val="000000"/>
+                <w:sz w:val="22"/>
+                <w:szCs w:val="22"/>
+                <w:lang w:eastAsia="zh-TW"/>
+              </w:rPr>
+            </w:pPr>
+            <w:proofErr w:type="spellStart"/>
+            <w:r>
+              <w:rPr>
+                <w:rFonts w:ascii="Arial" w:eastAsia="Times New Roman" w:hAnsi="Arial" w:cs="Arial"/>
+                <w:b w:val="0"/>
+                <w:color w:val="000000"/>
+                <w:sz w:val="22"/>
+                <w:szCs w:val="22"/>
+                <w:lang w:eastAsia="zh-TW"/>
+              </w:rPr>
+              <w:t>restricted_stock</w:t>
+            </w:r>
+            <w:proofErr w:type="spellEnd"/>
+          </w:p>
+        </w:tc>
+        <w:tc>
+          <w:tcPr>
+            <w:tcW w:w="3628" w:type="dxa"/>
+          </w:tcPr>
+          <w:p>
+            <w:pPr>
+              <w:spacing w:before="100" w:beforeAutospacing="1" w:after="100" w:afterAutospacing="1"/>
+              <w:cnfStyle w:val="000000100000" w:firstRow="0" w:lastRow="0" w:firstColumn="0" w:lastColumn="0" w:oddVBand="0" w:evenVBand="0" w:oddHBand="1" w:evenHBand="0" w:firstRowFirstColumn="0" w:firstRowLastColumn="0" w:lastRowFirstColumn="0" w:lastRowLastColumn="0"/>
+              <w:rPr>
+                <w:rFonts w:ascii="Arial" w:eastAsia="Times New Roman" w:hAnsi="Arial" w:cs="Arial"/>
+                <w:color w:val="000000"/>
+                <w:sz w:val="22"/>
+                <w:szCs w:val="22"/>
+                <w:lang w:eastAsia="zh-TW"/>
+              </w:rPr>
+            </w:pPr>
+            <w:r>
+              <w:rPr>
+                <w:rFonts w:ascii="Arial" w:eastAsia="Times New Roman" w:hAnsi="Arial" w:cs="Arial"/>
+                <w:color w:val="000000"/>
+                <w:sz w:val="22"/>
+                <w:szCs w:val="22"/>
+                <w:lang w:eastAsia="zh-TW"/>
+              </w:rPr>
+              <w:t>36</w:t>
+            </w:r>
+          </w:p>
+        </w:tc>
+      </w:tr>
+      <w:tr>
+        <w:tc>
+          <w:tcPr>
+            <w:cnfStyle w:val="001000000000" w:firstRow="0" w:lastRow="0" w:firstColumn="1" w:lastColumn="0" w:oddVBand="0" w:evenVBand="0" w:oddHBand="0" w:evenHBand="0" w:firstRowFirstColumn="0" w:firstRowLastColumn="0" w:lastRowFirstColumn="0" w:lastRowLastColumn="0"/>
+            <w:tcW w:w="4662" w:type="dxa"/>
+          </w:tcPr>
+          <w:p>
+            <w:pPr>
+              <w:spacing w:before="100" w:beforeAutospacing="1" w:after="100" w:afterAutospacing="1"/>
+              <w:rPr>
+                <w:rFonts w:ascii="Arial" w:eastAsia="Times New Roman" w:hAnsi="Arial" w:cs="Arial"/>
+                <w:b w:val="0"/>
+                <w:color w:val="000000"/>
+                <w:sz w:val="22"/>
+                <w:szCs w:val="22"/>
+                <w:lang w:eastAsia="zh-TW"/>
+              </w:rPr>
+            </w:pPr>
+            <w:proofErr w:type="spellStart"/>
+            <w:r>
+              <w:rPr>
+                <w:rFonts w:ascii="Arial" w:eastAsia="Times New Roman" w:hAnsi="Arial" w:cs="Arial"/>
+                <w:b w:val="0"/>
+                <w:color w:val="000000"/>
+                <w:sz w:val="22"/>
+                <w:szCs w:val="22"/>
+                <w:lang w:eastAsia="zh-TW"/>
+              </w:rPr>
+              <w:t>director_fees</w:t>
+            </w:r>
+            <w:proofErr w:type="spellEnd"/>
+          </w:p>
+        </w:tc>
+        <w:tc>
+          <w:tcPr>
+            <w:tcW w:w="3628" w:type="dxa"/>
+          </w:tcPr>
+          <w:p>
+            <w:pPr>
+              <w:spacing w:before="100" w:beforeAutospacing="1" w:after="100" w:afterAutospacing="1"/>
+              <w:cnfStyle w:val="000000000000" w:firstRow="0" w:lastRow="0" w:firstColumn="0" w:lastColumn="0" w:oddVBand="0" w:evenVBand="0" w:oddHBand="0" w:evenHBand="0" w:firstRowFirstColumn="0" w:firstRowLastColumn="0" w:lastRowFirstColumn="0" w:lastRowLastColumn="0"/>
+              <w:rPr>
+                <w:rFonts w:ascii="Arial" w:eastAsia="Times New Roman" w:hAnsi="Arial" w:cs="Arial"/>
+                <w:color w:val="000000"/>
+                <w:sz w:val="22"/>
+                <w:szCs w:val="22"/>
+                <w:lang w:eastAsia="zh-TW"/>
+              </w:rPr>
+            </w:pPr>
+            <w:r>
+              <w:rPr>
+                <w:rFonts w:ascii="Arial" w:eastAsia="Times New Roman" w:hAnsi="Arial" w:cs="Arial"/>
+                <w:color w:val="000000"/>
+                <w:sz w:val="22"/>
+                <w:szCs w:val="22"/>
+                <w:lang w:eastAsia="zh-TW"/>
+              </w:rPr>
+              <w:t>129</w:t>
+            </w:r>
+          </w:p>
+        </w:tc>
+      </w:tr>
+      <w:tr>
+        <w:trPr>
+          <w:cnfStyle w:val="000000100000" w:firstRow="0" w:lastRow="0" w:firstColumn="0" w:lastColumn="0" w:oddVBand="0" w:evenVBand="0" w:oddHBand="1" w:evenHBand="0" w:firstRowFirstColumn="0" w:firstRowLastColumn="0" w:lastRowFirstColumn="0" w:lastRowLastColumn="0"/>
+        </w:trPr>
+        <w:tc>
+          <w:tcPr>
+            <w:cnfStyle w:val="001000000000" w:firstRow="0" w:lastRow="0" w:firstColumn="1" w:lastColumn="0" w:oddVBand="0" w:evenVBand="0" w:oddHBand="0" w:evenHBand="0" w:firstRowFirstColumn="0" w:firstRowLastColumn="0" w:lastRowFirstColumn="0" w:lastRowLastColumn="0"/>
+            <w:tcW w:w="4662" w:type="dxa"/>
+          </w:tcPr>
+          <w:p>
+            <w:pPr>
+              <w:spacing w:before="100" w:beforeAutospacing="1" w:after="100" w:afterAutospacing="1"/>
+              <w:rPr>
+                <w:rFonts w:ascii="Arial" w:eastAsia="Times New Roman" w:hAnsi="Arial" w:cs="Arial"/>
+                <w:b w:val="0"/>
+                <w:color w:val="000000"/>
+                <w:sz w:val="22"/>
+                <w:szCs w:val="22"/>
+                <w:lang w:eastAsia="zh-TW"/>
+              </w:rPr>
+            </w:pPr>
+            <w:proofErr w:type="spellStart"/>
+            <w:r>
+              <w:rPr>
+                <w:rFonts w:ascii="Arial" w:eastAsia="Times New Roman" w:hAnsi="Arial" w:cs="Arial"/>
+                <w:b w:val="0"/>
+                <w:color w:val="000000"/>
+                <w:sz w:val="22"/>
+                <w:szCs w:val="22"/>
+                <w:lang w:eastAsia="zh-TW"/>
+              </w:rPr>
+              <w:t>to_messages</w:t>
+            </w:r>
+            <w:proofErr w:type="spellEnd"/>
+          </w:p>
+        </w:tc>
+        <w:tc>
+          <w:tcPr>
+            <w:tcW w:w="3628" w:type="dxa"/>
+          </w:tcPr>
+          <w:p>
+            <w:pPr>
+              <w:spacing w:before="100" w:beforeAutospacing="1" w:after="100" w:afterAutospacing="1"/>
+              <w:cnfStyle w:val="000000100000" w:firstRow="0" w:lastRow="0" w:firstColumn="0" w:lastColumn="0" w:oddVBand="0" w:evenVBand="0" w:oddHBand="1" w:evenHBand="0" w:firstRowFirstColumn="0" w:firstRowLastColumn="0" w:lastRowFirstColumn="0" w:lastRowLastColumn="0"/>
+              <w:rPr>
+                <w:rFonts w:ascii="Arial" w:eastAsia="Times New Roman" w:hAnsi="Arial" w:cs="Arial"/>
+                <w:color w:val="000000"/>
+                <w:sz w:val="22"/>
+                <w:szCs w:val="22"/>
+                <w:lang w:eastAsia="zh-TW"/>
+              </w:rPr>
+            </w:pPr>
+            <w:r>
+              <w:rPr>
+                <w:rFonts w:ascii="Arial" w:eastAsia="Times New Roman" w:hAnsi="Arial" w:cs="Arial"/>
+                <w:color w:val="000000"/>
+                <w:sz w:val="22"/>
+                <w:szCs w:val="22"/>
+                <w:lang w:eastAsia="zh-TW"/>
+              </w:rPr>
+              <w:t>60</w:t>
+            </w:r>
+          </w:p>
+        </w:tc>
+      </w:tr>
+      <w:tr>
+        <w:tc>
+          <w:tcPr>
+            <w:cnfStyle w:val="001000000000" w:firstRow="0" w:lastRow="0" w:firstColumn="1" w:lastColumn="0" w:oddVBand="0" w:evenVBand="0" w:oddHBand="0" w:evenHBand="0" w:firstRowFirstColumn="0" w:firstRowLastColumn="0" w:lastRowFirstColumn="0" w:lastRowLastColumn="0"/>
+            <w:tcW w:w="4662" w:type="dxa"/>
+          </w:tcPr>
+          <w:p>
+            <w:pPr>
+              <w:spacing w:before="100" w:beforeAutospacing="1" w:after="100" w:afterAutospacing="1"/>
+              <w:rPr>
+                <w:rFonts w:ascii="Arial" w:eastAsia="Times New Roman" w:hAnsi="Arial" w:cs="Arial"/>
+                <w:b w:val="0"/>
+                <w:color w:val="000000"/>
+                <w:sz w:val="22"/>
+                <w:szCs w:val="22"/>
+                <w:lang w:eastAsia="zh-TW"/>
+              </w:rPr>
+            </w:pPr>
+            <w:proofErr w:type="spellStart"/>
+            <w:r>
+              <w:rPr>
+                <w:rFonts w:ascii="Arial" w:eastAsia="Times New Roman" w:hAnsi="Arial" w:cs="Arial"/>
+                <w:b w:val="0"/>
+                <w:color w:val="000000"/>
+                <w:sz w:val="22"/>
+                <w:szCs w:val="22"/>
+                <w:lang w:eastAsia="zh-TW"/>
+              </w:rPr>
+              <w:t>email_address</w:t>
+            </w:r>
+            <w:proofErr w:type="spellEnd"/>
+          </w:p>
+        </w:tc>
+        <w:tc>
+          <w:tcPr>
+            <w:tcW w:w="3628" w:type="dxa"/>
+          </w:tcPr>
+          <w:p>
+            <w:pPr>
+              <w:spacing w:before="100" w:beforeAutospacing="1" w:after="100" w:afterAutospacing="1"/>
+              <w:cnfStyle w:val="000000000000" w:firstRow="0" w:lastRow="0" w:firstColumn="0" w:lastColumn="0" w:oddVBand="0" w:evenVBand="0" w:oddHBand="0" w:evenHBand="0" w:firstRowFirstColumn="0" w:firstRowLastColumn="0" w:lastRowFirstColumn="0" w:lastRowLastColumn="0"/>
+              <w:rPr>
+                <w:rFonts w:ascii="Arial" w:eastAsia="Times New Roman" w:hAnsi="Arial" w:cs="Arial"/>
+                <w:color w:val="000000"/>
+                <w:sz w:val="22"/>
+                <w:szCs w:val="22"/>
+                <w:lang w:eastAsia="zh-TW"/>
+              </w:rPr>
+            </w:pPr>
+            <w:r>
+              <w:rPr>
+                <w:rFonts w:ascii="Arial" w:eastAsia="Times New Roman" w:hAnsi="Arial" w:cs="Arial"/>
+                <w:color w:val="000000"/>
+                <w:sz w:val="22"/>
+                <w:szCs w:val="22"/>
+                <w:lang w:eastAsia="zh-TW"/>
+              </w:rPr>
+              <w:t>35</w:t>
+            </w:r>
+          </w:p>
+        </w:tc>
+      </w:tr>
+      <w:tr>
+        <w:trPr>
+          <w:cnfStyle w:val="000000100000" w:firstRow="0" w:lastRow="0" w:firstColumn="0" w:lastColumn="0" w:oddVBand="0" w:evenVBand="0" w:oddHBand="1" w:evenHBand="0" w:firstRowFirstColumn="0" w:firstRowLastColumn="0" w:lastRowFirstColumn="0" w:lastRowLastColumn="0"/>
+        </w:trPr>
+        <w:tc>
+          <w:tcPr>
+            <w:cnfStyle w:val="001000000000" w:firstRow="0" w:lastRow="0" w:firstColumn="1" w:lastColumn="0" w:oddVBand="0" w:evenVBand="0" w:oddHBand="0" w:evenHBand="0" w:firstRowFirstColumn="0" w:firstRowLastColumn="0" w:lastRowFirstColumn="0" w:lastRowLastColumn="0"/>
+            <w:tcW w:w="4662" w:type="dxa"/>
+          </w:tcPr>
+          <w:p>
+            <w:pPr>
+              <w:spacing w:before="100" w:beforeAutospacing="1" w:after="100" w:afterAutospacing="1"/>
+              <w:rPr>
+                <w:rFonts w:ascii="Arial" w:eastAsia="Times New Roman" w:hAnsi="Arial" w:cs="Arial"/>
+                <w:b w:val="0"/>
+                <w:color w:val="000000"/>
+                <w:sz w:val="22"/>
+                <w:szCs w:val="22"/>
+                <w:lang w:eastAsia="zh-TW"/>
+              </w:rPr>
+            </w:pPr>
+            <w:proofErr w:type="spellStart"/>
+            <w:r>
+              <w:rPr>
+                <w:rFonts w:ascii="Arial" w:eastAsia="Times New Roman" w:hAnsi="Arial" w:cs="Arial"/>
+                <w:b w:val="0"/>
+                <w:color w:val="000000"/>
+                <w:sz w:val="22"/>
+                <w:szCs w:val="22"/>
+                <w:lang w:eastAsia="zh-TW"/>
+              </w:rPr>
+              <w:t>from_poi_to_this_person</w:t>
+            </w:r>
+            <w:proofErr w:type="spellEnd"/>
+          </w:p>
+        </w:tc>
+        <w:tc>
+          <w:tcPr>
+            <w:tcW w:w="3628" w:type="dxa"/>
+          </w:tcPr>
+          <w:p>
+            <w:pPr>
+              <w:spacing w:before="100" w:beforeAutospacing="1" w:after="100" w:afterAutospacing="1"/>
+              <w:cnfStyle w:val="000000100000" w:firstRow="0" w:lastRow="0" w:firstColumn="0" w:lastColumn="0" w:oddVBand="0" w:evenVBand="0" w:oddHBand="1" w:evenHBand="0" w:firstRowFirstColumn="0" w:firstRowLastColumn="0" w:lastRowFirstColumn="0" w:lastRowLastColumn="0"/>
+              <w:rPr>
+                <w:rFonts w:ascii="Arial" w:eastAsia="Times New Roman" w:hAnsi="Arial" w:cs="Arial"/>
+                <w:color w:val="000000"/>
+                <w:sz w:val="22"/>
+                <w:szCs w:val="22"/>
+                <w:lang w:eastAsia="zh-TW"/>
+              </w:rPr>
+            </w:pPr>
+            <w:r>
+              <w:rPr>
+                <w:rFonts w:ascii="Arial" w:eastAsia="Times New Roman" w:hAnsi="Arial" w:cs="Arial"/>
+                <w:color w:val="000000"/>
+                <w:sz w:val="22"/>
+                <w:szCs w:val="22"/>
+                <w:lang w:eastAsia="zh-TW"/>
+              </w:rPr>
+              <w:t>60</w:t>
+            </w:r>
+          </w:p>
+        </w:tc>
+      </w:tr>
+      <w:tr>
+        <w:tc>
+          <w:tcPr>
+            <w:cnfStyle w:val="001000000000" w:firstRow="0" w:lastRow="0" w:firstColumn="1" w:lastColumn="0" w:oddVBand="0" w:evenVBand="0" w:oddHBand="0" w:evenHBand="0" w:firstRowFirstColumn="0" w:firstRowLastColumn="0" w:lastRowFirstColumn="0" w:lastRowLastColumn="0"/>
+            <w:tcW w:w="4662" w:type="dxa"/>
+          </w:tcPr>
+          <w:p>
+            <w:pPr>
+              <w:spacing w:before="100" w:beforeAutospacing="1" w:after="100" w:afterAutospacing="1"/>
+              <w:rPr>
+                <w:rFonts w:ascii="Arial" w:eastAsia="Times New Roman" w:hAnsi="Arial" w:cs="Arial"/>
+                <w:b w:val="0"/>
+                <w:color w:val="000000"/>
+                <w:sz w:val="22"/>
+                <w:szCs w:val="22"/>
+                <w:lang w:eastAsia="zh-TW"/>
+              </w:rPr>
+            </w:pPr>
+            <w:proofErr w:type="spellStart"/>
+            <w:r>
+              <w:rPr>
+                <w:rFonts w:ascii="Arial" w:eastAsia="Times New Roman" w:hAnsi="Arial" w:cs="Arial"/>
+                <w:b w:val="0"/>
+                <w:color w:val="000000"/>
+                <w:sz w:val="22"/>
+                <w:szCs w:val="22"/>
+                <w:lang w:eastAsia="zh-TW"/>
+              </w:rPr>
+              <w:t>from_messages</w:t>
+            </w:r>
+            <w:proofErr w:type="spellEnd"/>
+          </w:p>
+        </w:tc>
+        <w:tc>
+          <w:tcPr>
+            <w:tcW w:w="3628" w:type="dxa"/>
+          </w:tcPr>
+          <w:p>
+            <w:pPr>
+              <w:spacing w:before="100" w:beforeAutospacing="1" w:after="100" w:afterAutospacing="1"/>
+              <w:cnfStyle w:val="000000000000" w:firstRow="0" w:lastRow="0" w:firstColumn="0" w:lastColumn="0" w:oddVBand="0" w:evenVBand="0" w:oddHBand="0" w:evenHBand="0" w:firstRowFirstColumn="0" w:firstRowLastColumn="0" w:lastRowFirstColumn="0" w:lastRowLastColumn="0"/>
+              <w:rPr>
+                <w:rFonts w:ascii="Arial" w:eastAsia="Times New Roman" w:hAnsi="Arial" w:cs="Arial"/>
+                <w:color w:val="000000"/>
+                <w:sz w:val="22"/>
+                <w:szCs w:val="22"/>
+                <w:lang w:eastAsia="zh-TW"/>
+              </w:rPr>
+            </w:pPr>
+            <w:r>
+              <w:rPr>
+                <w:rFonts w:ascii="Arial" w:eastAsia="Times New Roman" w:hAnsi="Arial" w:cs="Arial"/>
+                <w:color w:val="000000"/>
+                <w:sz w:val="22"/>
+                <w:szCs w:val="22"/>
+                <w:lang w:eastAsia="zh-TW"/>
+              </w:rPr>
+              <w:t>60</w:t>
+            </w:r>
+          </w:p>
+        </w:tc>
+      </w:tr>
+      <w:tr>
+        <w:trPr>
+          <w:cnfStyle w:val="000000100000" w:firstRow="0" w:lastRow="0" w:firstColumn="0" w:lastColumn="0" w:oddVBand="0" w:evenVBand="0" w:oddHBand="1" w:evenHBand="0" w:firstRowFirstColumn="0" w:firstRowLastColumn="0" w:lastRowFirstColumn="0" w:lastRowLastColumn="0"/>
+        </w:trPr>
+        <w:tc>
+          <w:tcPr>
+            <w:cnfStyle w:val="001000000000" w:firstRow="0" w:lastRow="0" w:firstColumn="1" w:lastColumn="0" w:oddVBand="0" w:evenVBand="0" w:oddHBand="0" w:evenHBand="0" w:firstRowFirstColumn="0" w:firstRowLastColumn="0" w:lastRowFirstColumn="0" w:lastRowLastColumn="0"/>
+            <w:tcW w:w="4662" w:type="dxa"/>
+          </w:tcPr>
+          <w:p>
+            <w:pPr>
+              <w:spacing w:before="100" w:beforeAutospacing="1" w:after="100" w:afterAutospacing="1"/>
+              <w:rPr>
+                <w:rFonts w:ascii="Arial" w:eastAsia="Times New Roman" w:hAnsi="Arial" w:cs="Arial"/>
+                <w:b w:val="0"/>
+                <w:color w:val="000000"/>
+                <w:sz w:val="22"/>
+                <w:szCs w:val="22"/>
+                <w:lang w:eastAsia="zh-TW"/>
+              </w:rPr>
+            </w:pPr>
+            <w:proofErr w:type="spellStart"/>
+            <w:r>
+              <w:rPr>
+                <w:rFonts w:ascii="Arial" w:eastAsia="Times New Roman" w:hAnsi="Arial" w:cs="Arial"/>
+                <w:b w:val="0"/>
+                <w:color w:val="000000"/>
+                <w:sz w:val="22"/>
+                <w:szCs w:val="22"/>
+                <w:lang w:eastAsia="zh-TW"/>
+              </w:rPr>
+              <w:t>from_this_person_to_poi</w:t>
+            </w:r>
+            <w:proofErr w:type="spellEnd"/>
+          </w:p>
+        </w:tc>
+        <w:tc>
+          <w:tcPr>
+            <w:tcW w:w="3628" w:type="dxa"/>
+          </w:tcPr>
+          <w:p>
+            <w:pPr>
+              <w:spacing w:before="100" w:beforeAutospacing="1" w:after="100" w:afterAutospacing="1"/>
+              <w:cnfStyle w:val="000000100000" w:firstRow="0" w:lastRow="0" w:firstColumn="0" w:lastColumn="0" w:oddVBand="0" w:evenVBand="0" w:oddHBand="1" w:evenHBand="0" w:firstRowFirstColumn="0" w:firstRowLastColumn="0" w:lastRowFirstColumn="0" w:lastRowLastColumn="0"/>
+              <w:rPr>
+                <w:rFonts w:ascii="Arial" w:eastAsia="Times New Roman" w:hAnsi="Arial" w:cs="Arial"/>
+                <w:color w:val="000000"/>
+                <w:sz w:val="22"/>
+                <w:szCs w:val="22"/>
+                <w:lang w:eastAsia="zh-TW"/>
+              </w:rPr>
+            </w:pPr>
+            <w:r>
+              <w:rPr>
+                <w:rFonts w:ascii="Arial" w:eastAsia="Times New Roman" w:hAnsi="Arial" w:cs="Arial"/>
+                <w:color w:val="000000"/>
+                <w:sz w:val="22"/>
+                <w:szCs w:val="22"/>
+                <w:lang w:eastAsia="zh-TW"/>
+              </w:rPr>
+              <w:t>60</w:t>
+            </w:r>
+          </w:p>
+        </w:tc>
+      </w:tr>
+      <w:tr>
+        <w:tc>
+          <w:tcPr>
+            <w:cnfStyle w:val="001000000000" w:firstRow="0" w:lastRow="0" w:firstColumn="1" w:lastColumn="0" w:oddVBand="0" w:evenVBand="0" w:oddHBand="0" w:evenHBand="0" w:firstRowFirstColumn="0" w:firstRowLastColumn="0" w:lastRowFirstColumn="0" w:lastRowLastColumn="0"/>
+            <w:tcW w:w="4662" w:type="dxa"/>
+          </w:tcPr>
+          <w:p>
+            <w:pPr>
+              <w:spacing w:before="100" w:beforeAutospacing="1" w:after="100" w:afterAutospacing="1"/>
+              <w:rPr>
+                <w:rFonts w:ascii="Arial" w:eastAsia="Times New Roman" w:hAnsi="Arial" w:cs="Arial"/>
+                <w:b w:val="0"/>
+                <w:color w:val="000000"/>
+                <w:sz w:val="22"/>
+                <w:szCs w:val="22"/>
+                <w:lang w:eastAsia="zh-TW"/>
+              </w:rPr>
+            </w:pPr>
+            <w:proofErr w:type="spellStart"/>
+            <w:r>
+              <w:rPr>
+                <w:rFonts w:ascii="Arial" w:eastAsia="Times New Roman" w:hAnsi="Arial" w:cs="Arial"/>
+                <w:b w:val="0"/>
+                <w:color w:val="000000"/>
+                <w:sz w:val="22"/>
+                <w:szCs w:val="22"/>
+                <w:lang w:eastAsia="zh-TW"/>
+              </w:rPr>
+              <w:t>shared_receipt_with_poi</w:t>
+            </w:r>
+            <w:proofErr w:type="spellEnd"/>
+          </w:p>
+        </w:tc>
+        <w:tc>
+          <w:tcPr>
+            <w:tcW w:w="3628" w:type="dxa"/>
+          </w:tcPr>
+          <w:p>
+            <w:pPr>
+              <w:spacing w:before="100" w:beforeAutospacing="1" w:after="100" w:afterAutospacing="1"/>
+              <w:cnfStyle w:val="000000000000" w:firstRow="0" w:lastRow="0" w:firstColumn="0" w:lastColumn="0" w:oddVBand="0" w:evenVBand="0" w:oddHBand="0" w:evenHBand="0" w:firstRowFirstColumn="0" w:firstRowLastColumn="0" w:lastRowFirstColumn="0" w:lastRowLastColumn="0"/>
+              <w:rPr>
+                <w:rFonts w:ascii="Arial" w:eastAsia="Times New Roman" w:hAnsi="Arial" w:cs="Arial"/>
+                <w:color w:val="000000"/>
+                <w:sz w:val="22"/>
+                <w:szCs w:val="22"/>
+                <w:lang w:eastAsia="zh-TW"/>
+              </w:rPr>
+            </w:pPr>
+            <w:r>
+              <w:rPr>
+                <w:rFonts w:ascii="Arial" w:eastAsia="Times New Roman" w:hAnsi="Arial" w:cs="Arial"/>
+                <w:color w:val="000000"/>
+                <w:sz w:val="22"/>
+                <w:szCs w:val="22"/>
+                <w:lang w:eastAsia="zh-TW"/>
+              </w:rPr>
+              <w:t>60</w:t>
+            </w:r>
+          </w:p>
+        </w:tc>
+      </w:tr>
+      <w:tr>
+        <w:trPr>
+          <w:cnfStyle w:val="000000100000" w:firstRow="0" w:lastRow="0" w:firstColumn="0" w:lastColumn="0" w:oddVBand="0" w:evenVBand="0" w:oddHBand="1" w:evenHBand="0" w:firstRowFirstColumn="0" w:firstRowLastColumn="0" w:lastRowFirstColumn="0" w:lastRowLastColumn="0"/>
+        </w:trPr>
+        <w:tc>
+          <w:tcPr>
+            <w:cnfStyle w:val="001000000000" w:firstRow="0" w:lastRow="0" w:firstColumn="1" w:lastColumn="0" w:oddVBand="0" w:evenVBand="0" w:oddHBand="0" w:evenHBand="0" w:firstRowFirstColumn="0" w:firstRowLastColumn="0" w:lastRowFirstColumn="0" w:lastRowLastColumn="0"/>
+            <w:tcW w:w="4662" w:type="dxa"/>
+          </w:tcPr>
+          <w:p>
+            <w:pPr>
+              <w:spacing w:before="100" w:beforeAutospacing="1" w:after="100" w:afterAutospacing="1"/>
+              <w:rPr>
+                <w:rFonts w:ascii="Arial" w:eastAsia="Times New Roman" w:hAnsi="Arial" w:cs="Arial"/>
+                <w:b w:val="0"/>
+                <w:color w:val="000000"/>
+                <w:sz w:val="22"/>
+                <w:szCs w:val="22"/>
+                <w:lang w:eastAsia="zh-TW"/>
+              </w:rPr>
+            </w:pPr>
+            <w:r>
+              <w:rPr>
+                <w:rFonts w:ascii="Arial" w:eastAsia="Times New Roman" w:hAnsi="Arial" w:cs="Arial"/>
+                <w:b w:val="0"/>
+                <w:color w:val="000000"/>
+                <w:sz w:val="22"/>
+                <w:szCs w:val="22"/>
+                <w:lang w:eastAsia="zh-TW"/>
+              </w:rPr>
+              <w:t>poi</w:t>
+            </w:r>
+          </w:p>
+        </w:tc>
+        <w:tc>
+          <w:tcPr>
+            <w:tcW w:w="3628" w:type="dxa"/>
+          </w:tcPr>
+          <w:p>
+            <w:pPr>
+              <w:spacing w:before="100" w:beforeAutospacing="1" w:after="100" w:afterAutospacing="1"/>
+              <w:cnfStyle w:val="000000100000" w:firstRow="0" w:lastRow="0" w:firstColumn="0" w:lastColumn="0" w:oddVBand="0" w:evenVBand="0" w:oddHBand="1" w:evenHBand="0" w:firstRowFirstColumn="0" w:firstRowLastColumn="0" w:lastRowFirstColumn="0" w:lastRowLastColumn="0"/>
+              <w:rPr>
+                <w:rFonts w:ascii="Arial" w:eastAsia="Times New Roman" w:hAnsi="Arial" w:cs="Arial"/>
+                <w:color w:val="000000"/>
+                <w:sz w:val="22"/>
+                <w:szCs w:val="22"/>
+                <w:lang w:eastAsia="zh-TW"/>
+              </w:rPr>
+            </w:pPr>
+            <w:r>
+              <w:rPr>
+                <w:rFonts w:ascii="Arial" w:eastAsia="Times New Roman" w:hAnsi="Arial" w:cs="Arial"/>
+                <w:color w:val="000000"/>
+                <w:sz w:val="22"/>
+                <w:szCs w:val="22"/>
+                <w:lang w:eastAsia="zh-TW"/>
+              </w:rPr>
+              <w:t>0</w:t>
+            </w:r>
+          </w:p>
+        </w:tc>
+      </w:tr>
+    </w:tbl>
+    <w:p>
+      <w:pPr>
+        <w:spacing w:before="100" w:beforeAutospacing="1" w:after="100" w:afterAutospacing="1"/>
+        <w:ind w:left="720"/>
+        <w:rPr>
+          <w:rFonts w:ascii="Arial" w:eastAsia="Times New Roman" w:hAnsi="Arial" w:cs="Arial"/>
+          <w:color w:val="000000"/>
+          <w:sz w:val="22"/>
+          <w:szCs w:val="22"/>
+          <w:lang w:eastAsia="zh-TW"/>
+        </w:rPr>
+      </w:pPr>
+    </w:p>
+    <w:p>
+      <w:pPr>
+        <w:spacing w:before="100" w:beforeAutospacing="1" w:after="100" w:afterAutospacing="1"/>
+        <w:ind w:left="720"/>
+        <w:rPr>
+          <w:rFonts w:ascii="Arial" w:eastAsia="Times New Roman" w:hAnsi="Arial" w:cs="Arial"/>
+          <w:color w:val="000000"/>
+          <w:sz w:val="22"/>
+          <w:szCs w:val="22"/>
+          <w:lang w:eastAsia="zh-TW"/>
+        </w:rPr>
+      </w:pPr>
+    </w:p>
+    <w:p>
+      <w:pPr>
+        <w:spacing w:before="100" w:beforeAutospacing="1" w:after="100" w:afterAutospacing="1"/>
+        <w:ind w:left="720"/>
+        <w:rPr>
+          <w:rFonts w:ascii="Arial" w:eastAsia="Times New Roman" w:hAnsi="Arial" w:cs="Arial"/>
+          <w:color w:val="000000"/>
+          <w:sz w:val="22"/>
+          <w:szCs w:val="22"/>
+          <w:lang w:eastAsia="zh-TW"/>
+        </w:rPr>
+      </w:pPr>
+    </w:p>
+    <w:p>
+      <w:pPr>
+        <w:spacing w:before="100" w:beforeAutospacing="1" w:after="100" w:afterAutospacing="1"/>
+        <w:ind w:left="720"/>
+        <w:rPr>
+          <w:rFonts w:ascii="Arial" w:eastAsia="Times New Roman" w:hAnsi="Arial" w:cs="Arial"/>
+          <w:color w:val="000000"/>
+          <w:sz w:val="22"/>
+          <w:szCs w:val="22"/>
+          <w:lang w:eastAsia="zh-TW"/>
+        </w:rPr>
+      </w:pPr>
+    </w:p>
+    <w:p>
+      <w:pPr>
+        <w:spacing w:before="100" w:beforeAutospacing="1" w:after="100" w:afterAutospacing="1"/>
+        <w:ind w:left="720"/>
+        <w:rPr>
+          <w:rFonts w:ascii="Arial" w:eastAsia="Times New Roman" w:hAnsi="Arial" w:cs="Arial"/>
+          <w:color w:val="000000"/>
+          <w:sz w:val="22"/>
+          <w:szCs w:val="22"/>
+          <w:lang w:eastAsia="zh-TW"/>
+        </w:rPr>
+      </w:pPr>
+    </w:p>
+    <w:p>
+      <w:pPr>
+        <w:spacing w:before="100" w:beforeAutospacing="1" w:after="100" w:afterAutospacing="1"/>
+        <w:ind w:left="720"/>
+        <w:rPr>
+          <w:rFonts w:ascii="Arial" w:eastAsia="Times New Roman" w:hAnsi="Arial" w:cs="Arial"/>
+          <w:color w:val="000000"/>
+          <w:sz w:val="22"/>
+          <w:szCs w:val="22"/>
+          <w:lang w:eastAsia="zh-TW"/>
+        </w:rPr>
+      </w:pPr>
+    </w:p>
+    <w:p>
+      <w:pPr>
+        <w:spacing w:before="100" w:beforeAutospacing="1" w:after="100" w:afterAutospacing="1"/>
+        <w:ind w:left="720"/>
+        <w:rPr>
+          <w:rFonts w:ascii="Arial" w:eastAsia="Times New Roman" w:hAnsi="Arial" w:cs="Arial"/>
+          <w:color w:val="000000"/>
+          <w:sz w:val="22"/>
+          <w:szCs w:val="22"/>
+          <w:lang w:eastAsia="zh-TW"/>
+        </w:rPr>
+      </w:pPr>
+    </w:p>
+    <w:p>
+      <w:pPr>
+        <w:spacing w:before="100" w:beforeAutospacing="1" w:after="100" w:afterAutospacing="1"/>
+        <w:ind w:left="720"/>
+        <w:rPr>
+          <w:rFonts w:ascii="Arial" w:eastAsia="Times New Roman" w:hAnsi="Arial" w:cs="Arial"/>
+          <w:color w:val="000000"/>
+          <w:sz w:val="22"/>
+          <w:szCs w:val="22"/>
+          <w:lang w:eastAsia="zh-TW"/>
+        </w:rPr>
+      </w:pPr>
+    </w:p>
+    <w:p>
+      <w:pPr>
+        <w:spacing w:before="100" w:beforeAutospacing="1" w:after="100" w:afterAutospacing="1"/>
+        <w:ind w:left="720"/>
+        <w:rPr>
+          <w:rFonts w:ascii="Arial" w:eastAsia="Times New Roman" w:hAnsi="Arial" w:cs="Arial"/>
+          <w:color w:val="000000"/>
+          <w:sz w:val="22"/>
+          <w:szCs w:val="22"/>
+          <w:lang w:eastAsia="zh-TW"/>
+        </w:rPr>
+      </w:pPr>
+    </w:p>
+    <w:p>
+      <w:pPr>
+        <w:spacing w:before="100" w:beforeAutospacing="1" w:after="100" w:afterAutospacing="1"/>
+        <w:ind w:left="720"/>
+        <w:rPr>
+          <w:rFonts w:ascii="Arial" w:eastAsia="Times New Roman" w:hAnsi="Arial" w:cs="Arial"/>
+          <w:color w:val="000000"/>
+          <w:sz w:val="22"/>
+          <w:szCs w:val="22"/>
+          <w:lang w:eastAsia="zh-TW"/>
+        </w:rPr>
+      </w:pPr>
+    </w:p>
+    <w:p>
+      <w:pPr>
+        <w:spacing w:before="100" w:beforeAutospacing="1" w:after="100" w:afterAutospacing="1"/>
+        <w:ind w:left="720"/>
+        <w:rPr>
+          <w:rFonts w:ascii="Arial" w:eastAsia="Times New Roman" w:hAnsi="Arial" w:cs="Arial"/>
+          <w:color w:val="000000"/>
+          <w:sz w:val="22"/>
+          <w:szCs w:val="22"/>
+          <w:lang w:eastAsia="zh-TW"/>
+        </w:rPr>
+      </w:pPr>
+    </w:p>
+    <w:p>
+      <w:pPr>
+        <w:spacing w:before="100" w:beforeAutospacing="1" w:after="100" w:afterAutospacing="1"/>
+        <w:ind w:left="720"/>
+        <w:rPr>
+          <w:rFonts w:ascii="Arial" w:eastAsia="Times New Roman" w:hAnsi="Arial" w:cs="Arial"/>
+          <w:color w:val="000000"/>
+          <w:sz w:val="22"/>
+          <w:szCs w:val="22"/>
+          <w:lang w:eastAsia="zh-TW"/>
+        </w:rPr>
+      </w:pPr>
+    </w:p>
+    <w:p>
+      <w:pPr>
+        <w:spacing w:before="100" w:beforeAutospacing="1" w:after="100" w:afterAutospacing="1"/>
+        <w:ind w:left="720"/>
+        <w:rPr>
+          <w:rFonts w:ascii="Arial" w:eastAsia="Times New Roman" w:hAnsi="Arial" w:cs="Arial"/>
+          <w:color w:val="000000"/>
+          <w:sz w:val="22"/>
+          <w:szCs w:val="22"/>
+          <w:lang w:eastAsia="zh-TW"/>
+        </w:rPr>
+      </w:pPr>
+      <w:r>
+        <w:rPr>
+          <w:rFonts w:ascii="Arial" w:eastAsia="Times New Roman" w:hAnsi="Arial" w:cs="Arial"/>
+          <w:color w:val="000000"/>
+          <w:sz w:val="22"/>
+          <w:szCs w:val="22"/>
+          <w:lang w:eastAsia="zh-TW"/>
+        </w:rPr>
+        <w:lastRenderedPageBreak/>
+        <w:t>A</w:t>
+      </w:r>
+      <w:r>
+        <w:rPr>
+          <w:rFonts w:ascii="Arial" w:eastAsia="Times New Roman" w:hAnsi="Arial" w:cs="Arial"/>
+          <w:color w:val="000000"/>
+          <w:sz w:val="22"/>
+          <w:szCs w:val="22"/>
+          <w:lang w:eastAsia="zh-TW"/>
+        </w:rPr>
+        <w:t xml:space="preserve">fter I got the data, I did some examination and found that there is an entry “TOTAL” in the dataset which obviously didn’t represent any employee. I removed this record. </w:t>
       </w:r>
       <w:r>
         <w:rPr>
@@ -197,18 +1870,150 @@
           <w:szCs w:val="22"/>
           <w:lang w:eastAsia="zh-TW"/>
         </w:rPr>
-        <w:t>), so this is also removed. I</w:t>
-      </w:r>
-      <w:r>
-        <w:rPr>
-          <w:rFonts w:ascii="Arial" w:eastAsia="Times New Roman" w:hAnsi="Arial" w:cs="Arial"/>
-          <w:color w:val="000000"/>
-          <w:sz w:val="22"/>
-          <w:szCs w:val="22"/>
-          <w:lang w:eastAsia="zh-TW"/>
-        </w:rPr>
-        <w:t>n each of the financial fields, there are outliers with extreme values, so to avoid the model being affected by these values, I removed the the top and bottom 2% of records of each fields. At the end, 56 records are classified with having at least 1 extreme value under the 2% indicator.</w:t>
-      </w:r>
+        <w:t>), so this is also removed. After some manual check on the names, I also found that there is an entry of “TRAVEL AGENCY IN THE PARK” which is also a meaningless or wrong record as well.</w:t>
+      </w:r>
+    </w:p>
+    <w:p>
+      <w:pPr>
+        <w:spacing w:before="100" w:beforeAutospacing="1" w:after="100" w:afterAutospacing="1"/>
+        <w:ind w:left="720"/>
+        <w:rPr>
+          <w:rFonts w:ascii="Arial" w:eastAsia="Times New Roman" w:hAnsi="Arial" w:cs="Arial"/>
+          <w:color w:val="000000"/>
+          <w:sz w:val="22"/>
+          <w:szCs w:val="22"/>
+          <w:lang w:eastAsia="zh-TW"/>
+        </w:rPr>
+      </w:pPr>
+      <w:r>
+        <w:rPr>
+          <w:rFonts w:ascii="Arial" w:eastAsia="Times New Roman" w:hAnsi="Arial" w:cs="Arial"/>
+          <w:color w:val="000000"/>
+          <w:sz w:val="22"/>
+          <w:szCs w:val="22"/>
+          <w:lang w:eastAsia="zh-TW"/>
+        </w:rPr>
+        <w:t xml:space="preserve">Histograms on the financial fields are also plotted and 2 </w:t>
+      </w:r>
+      <w:proofErr w:type="gramStart"/>
+      <w:r>
+        <w:rPr>
+          <w:rFonts w:ascii="Arial" w:eastAsia="Times New Roman" w:hAnsi="Arial" w:cs="Arial"/>
+          <w:color w:val="000000"/>
+          <w:sz w:val="22"/>
+          <w:szCs w:val="22"/>
+          <w:lang w:eastAsia="zh-TW"/>
+        </w:rPr>
+        <w:t>people</w:t>
+      </w:r>
+      <w:r>
+        <w:rPr>
+          <w:rFonts w:ascii="Arial" w:eastAsia="Times New Roman" w:hAnsi="Arial" w:cs="Arial"/>
+          <w:color w:val="000000"/>
+          <w:sz w:val="22"/>
+          <w:szCs w:val="22"/>
+          <w:lang w:eastAsia="zh-TW"/>
+        </w:rPr>
+        <w:t>(</w:t>
+      </w:r>
+      <w:proofErr w:type="gramEnd"/>
+      <w:r>
+        <w:rPr>
+          <w:rFonts w:ascii="Arial" w:eastAsia="Times New Roman" w:hAnsi="Arial" w:cs="Arial"/>
+          <w:color w:val="000000"/>
+          <w:sz w:val="22"/>
+          <w:szCs w:val="22"/>
+          <w:lang w:eastAsia="zh-TW"/>
+        </w:rPr>
+        <w:t>SKILLING JEFFREY K</w:t>
+      </w:r>
+      <w:r>
+        <w:rPr>
+          <w:rFonts w:ascii="Arial" w:eastAsia="Times New Roman" w:hAnsi="Arial" w:cs="Arial"/>
+          <w:color w:val="000000"/>
+          <w:sz w:val="22"/>
+          <w:szCs w:val="22"/>
+          <w:lang w:eastAsia="zh-TW"/>
+        </w:rPr>
+        <w:t xml:space="preserve"> and </w:t>
+      </w:r>
+      <w:r>
+        <w:rPr>
+          <w:rFonts w:ascii="Arial" w:eastAsia="Times New Roman" w:hAnsi="Arial" w:cs="Arial"/>
+          <w:color w:val="000000"/>
+          <w:sz w:val="22"/>
+          <w:szCs w:val="22"/>
+          <w:lang w:eastAsia="zh-TW"/>
+        </w:rPr>
+        <w:t>LAY KENNETH L</w:t>
+      </w:r>
+      <w:r>
+        <w:rPr>
+          <w:rFonts w:ascii="Arial" w:eastAsia="Times New Roman" w:hAnsi="Arial" w:cs="Arial"/>
+          <w:color w:val="000000"/>
+          <w:sz w:val="22"/>
+          <w:szCs w:val="22"/>
+          <w:lang w:eastAsia="zh-TW"/>
+        </w:rPr>
+        <w:t>)</w:t>
+      </w:r>
+      <w:r>
+        <w:rPr>
+          <w:rFonts w:ascii="Arial" w:eastAsia="Times New Roman" w:hAnsi="Arial" w:cs="Arial"/>
+          <w:color w:val="000000"/>
+          <w:sz w:val="22"/>
+          <w:szCs w:val="22"/>
+          <w:lang w:eastAsia="zh-TW"/>
+        </w:rPr>
+        <w:t xml:space="preserve"> with outlier values in </w:t>
+      </w:r>
+      <w:r>
+        <w:rPr>
+          <w:rFonts w:ascii="Arial" w:eastAsia="Times New Roman" w:hAnsi="Arial" w:cs="Arial"/>
+          <w:color w:val="000000"/>
+          <w:sz w:val="22"/>
+          <w:szCs w:val="22"/>
+          <w:lang w:eastAsia="zh-TW"/>
+        </w:rPr>
+        <w:t xml:space="preserve">salary and </w:t>
+      </w:r>
+      <w:proofErr w:type="spellStart"/>
+      <w:r>
+        <w:rPr>
+          <w:rFonts w:ascii="Arial" w:eastAsia="Times New Roman" w:hAnsi="Arial" w:cs="Arial"/>
+          <w:color w:val="000000"/>
+          <w:sz w:val="22"/>
+          <w:szCs w:val="22"/>
+          <w:lang w:eastAsia="zh-TW"/>
+        </w:rPr>
+        <w:t>total_payments</w:t>
+      </w:r>
+      <w:proofErr w:type="spellEnd"/>
+      <w:r>
+        <w:rPr>
+          <w:rFonts w:ascii="Arial" w:eastAsia="Times New Roman" w:hAnsi="Arial" w:cs="Arial"/>
+          <w:color w:val="000000"/>
+          <w:sz w:val="22"/>
+          <w:szCs w:val="22"/>
+          <w:lang w:eastAsia="zh-TW"/>
+        </w:rPr>
+        <w:t xml:space="preserve"> are removed.</w:t>
+      </w:r>
+      <w:bookmarkStart w:id="0" w:name="_GoBack"/>
+      <w:bookmarkEnd w:id="0"/>
+    </w:p>
+    <w:p>
+      <w:pPr>
+        <w:spacing w:before="100" w:beforeAutospacing="1" w:after="100" w:afterAutospacing="1"/>
+        <w:ind w:left="720"/>
+        <w:rPr>
+          <w:rFonts w:ascii="Arial" w:eastAsia="Times New Roman" w:hAnsi="Arial" w:cs="Arial"/>
+          <w:color w:val="000000"/>
+          <w:sz w:val="22"/>
+          <w:szCs w:val="22"/>
+          <w:lang w:eastAsia="zh-TW"/>
+        </w:rPr>
+      </w:pPr>
     </w:p>
     <w:p>
       <w:pPr>
@@ -233,7 +2038,51 @@
           <w:szCs w:val="22"/>
           <w:lang w:eastAsia="zh-TW"/>
         </w:rPr>
-        <w:t>What features did you end up using in your POI identifier, and what selection process did you use to pick them? Did you have to do any scaling? Why or why not? As part of the assignment, you should attempt to engineer your own feature that does not come ready-made in the dataset -- explain what feature you tried to make, and the rationale behind it. (You do not necessarily have to use it in the final analysis, only engineer and test it.) In your feature selection step, if you used an algorithm like a decision tree, please also give the feature importances of the features that you use, and if you used an automated feature selection function like SelectKBest, please report the feature scores and reasons for your choice of parameter values.  [relevant rubric items: “create new features”, “intelligently select features”, “properly scale features”]</w:t>
+        <w:t xml:space="preserve">What features did you end up using in your POI identifier, and what selection process did you use to pick them? Did you have to do any scaling? Why or why not? As part of the assignment, you should attempt to engineer your own feature that does not come ready-made in the dataset -- explain what feature you tried to make, and the rationale behind it. (You do not necessarily have to use it in the final analysis, only engineer and test it.) In your feature selection step, if you used an algorithm like a decision tree, please also give the feature </w:t>
+      </w:r>
+      <w:proofErr w:type="spellStart"/>
+      <w:r>
+        <w:rPr>
+          <w:rFonts w:ascii="Arial" w:eastAsia="Times New Roman" w:hAnsi="Arial" w:cs="Arial"/>
+          <w:color w:val="000000"/>
+          <w:sz w:val="22"/>
+          <w:szCs w:val="22"/>
+          <w:lang w:eastAsia="zh-TW"/>
+        </w:rPr>
+        <w:t>importances</w:t>
+      </w:r>
+      <w:proofErr w:type="spellEnd"/>
+      <w:r>
+        <w:rPr>
+          <w:rFonts w:ascii="Arial" w:eastAsia="Times New Roman" w:hAnsi="Arial" w:cs="Arial"/>
+          <w:color w:val="000000"/>
+          <w:sz w:val="22"/>
+          <w:szCs w:val="22"/>
+          <w:lang w:eastAsia="zh-TW"/>
+        </w:rPr>
+        <w:t xml:space="preserve"> of the features that you use, and if you used an automated feature selection function like </w:t>
+      </w:r>
+      <w:proofErr w:type="spellStart"/>
+      <w:r>
+        <w:rPr>
+          <w:rFonts w:ascii="Arial" w:eastAsia="Times New Roman" w:hAnsi="Arial" w:cs="Arial"/>
+          <w:color w:val="000000"/>
+          <w:sz w:val="22"/>
+          <w:szCs w:val="22"/>
+          <w:lang w:eastAsia="zh-TW"/>
+        </w:rPr>
+        <w:t>SelectKBest</w:t>
+      </w:r>
+      <w:proofErr w:type="spellEnd"/>
+      <w:r>
+        <w:rPr>
+          <w:rFonts w:ascii="Arial" w:eastAsia="Times New Roman" w:hAnsi="Arial" w:cs="Arial"/>
+          <w:color w:val="000000"/>
+          <w:sz w:val="22"/>
+          <w:szCs w:val="22"/>
+          <w:lang w:eastAsia="zh-TW"/>
+        </w:rPr>
+        <w:t>, please report the feature scores and reasons for your choice of parameter values.  [relevant rubric items: “create new features”, “intelligently select features”, “properly scale features”]</w:t>
       </w:r>
     </w:p>
     <w:p>
@@ -241,7 +2090,7 @@
         <w:spacing w:before="100" w:beforeAutospacing="1" w:after="100" w:afterAutospacing="1"/>
         <w:ind w:left="720"/>
         <w:rPr>
-          <w:rFonts w:ascii="Arial" w:eastAsia="Times New Roman" w:hAnsi="Arial" w:cs="Arial" w:hint="eastAsia"/>
+          <w:rFonts w:ascii="Arial" w:eastAsia="Times New Roman" w:hAnsi="Arial" w:cs="Arial"/>
           <w:color w:val="000000"/>
           <w:sz w:val="22"/>
           <w:szCs w:val="22"/>
@@ -258,25 +2107,115 @@
         </w:rPr>
         <w:t xml:space="preserve">There were 4 features being used in the final model - </w:t>
       </w:r>
-      <w:r>
-        <w:rPr>
-          <w:rFonts w:ascii="Arial" w:eastAsia="Times New Roman" w:hAnsi="Arial" w:cs="Arial"/>
-          <w:color w:val="000000"/>
-          <w:sz w:val="22"/>
-          <w:szCs w:val="22"/>
-          <w:lang w:eastAsia="zh-TW"/>
-        </w:rPr>
-        <w:t>from_this_person_to_poi, from_poi_to_this_person, shared_receipt_with_poi, number_of_missing_fields</w:t>
-      </w:r>
-      <w:r>
-        <w:rPr>
-          <w:rFonts w:ascii="Arial" w:eastAsia="Times New Roman" w:hAnsi="Arial" w:cs="Arial"/>
-          <w:color w:val="000000"/>
-          <w:sz w:val="22"/>
-          <w:szCs w:val="22"/>
-          <w:lang w:eastAsia="zh-TW"/>
-        </w:rPr>
-        <w:t xml:space="preserve">. For all the selected fields, I did feature scaling using MaxMin scaling method. This is because I was planning to try out SVM algorithm and </w:t>
+      <w:proofErr w:type="spellStart"/>
+      <w:r>
+        <w:rPr>
+          <w:rFonts w:ascii="Arial" w:eastAsia="Times New Roman" w:hAnsi="Arial" w:cs="Arial"/>
+          <w:color w:val="000000"/>
+          <w:sz w:val="22"/>
+          <w:szCs w:val="22"/>
+          <w:lang w:eastAsia="zh-TW"/>
+        </w:rPr>
+        <w:t>from_this_person_to_poi</w:t>
+      </w:r>
+      <w:proofErr w:type="spellEnd"/>
+      <w:r>
+        <w:rPr>
+          <w:rFonts w:ascii="Arial" w:eastAsia="Times New Roman" w:hAnsi="Arial" w:cs="Arial"/>
+          <w:color w:val="000000"/>
+          <w:sz w:val="22"/>
+          <w:szCs w:val="22"/>
+          <w:lang w:eastAsia="zh-TW"/>
+        </w:rPr>
+        <w:t xml:space="preserve">, </w:t>
+      </w:r>
+      <w:proofErr w:type="spellStart"/>
+      <w:r>
+        <w:rPr>
+          <w:rFonts w:ascii="Arial" w:eastAsia="Times New Roman" w:hAnsi="Arial" w:cs="Arial"/>
+          <w:color w:val="000000"/>
+          <w:sz w:val="22"/>
+          <w:szCs w:val="22"/>
+          <w:lang w:eastAsia="zh-TW"/>
+        </w:rPr>
+        <w:t>from_poi_to_this_person</w:t>
+      </w:r>
+      <w:proofErr w:type="spellEnd"/>
+      <w:r>
+        <w:rPr>
+          <w:rFonts w:ascii="Arial" w:eastAsia="Times New Roman" w:hAnsi="Arial" w:cs="Arial"/>
+          <w:color w:val="000000"/>
+          <w:sz w:val="22"/>
+          <w:szCs w:val="22"/>
+          <w:lang w:eastAsia="zh-TW"/>
+        </w:rPr>
+        <w:t xml:space="preserve">, </w:t>
+      </w:r>
+      <w:proofErr w:type="spellStart"/>
+      <w:r>
+        <w:rPr>
+          <w:rFonts w:ascii="Arial" w:eastAsia="Times New Roman" w:hAnsi="Arial" w:cs="Arial"/>
+          <w:color w:val="000000"/>
+          <w:sz w:val="22"/>
+          <w:szCs w:val="22"/>
+          <w:lang w:eastAsia="zh-TW"/>
+        </w:rPr>
+        <w:t>shared_receipt_with_poi</w:t>
+      </w:r>
+      <w:proofErr w:type="spellEnd"/>
+      <w:r>
+        <w:rPr>
+          <w:rFonts w:ascii="Arial" w:eastAsia="Times New Roman" w:hAnsi="Arial" w:cs="Arial"/>
+          <w:color w:val="000000"/>
+          <w:sz w:val="22"/>
+          <w:szCs w:val="22"/>
+          <w:lang w:eastAsia="zh-TW"/>
+        </w:rPr>
+        <w:t xml:space="preserve">, </w:t>
+      </w:r>
+      <w:proofErr w:type="spellStart"/>
+      <w:r>
+        <w:rPr>
+          <w:rFonts w:ascii="Arial" w:eastAsia="Times New Roman" w:hAnsi="Arial" w:cs="Arial"/>
+          <w:color w:val="000000"/>
+          <w:sz w:val="22"/>
+          <w:szCs w:val="22"/>
+          <w:lang w:eastAsia="zh-TW"/>
+        </w:rPr>
+        <w:t>number_of_missing_fields</w:t>
+      </w:r>
+      <w:proofErr w:type="spellEnd"/>
+      <w:r>
+        <w:rPr>
+          <w:rFonts w:ascii="Arial" w:eastAsia="Times New Roman" w:hAnsi="Arial" w:cs="Arial"/>
+          <w:color w:val="000000"/>
+          <w:sz w:val="22"/>
+          <w:szCs w:val="22"/>
+          <w:lang w:eastAsia="zh-TW"/>
+        </w:rPr>
+        <w:t xml:space="preserve">. For all the selected fields, I did feature scaling using </w:t>
+      </w:r>
+      <w:proofErr w:type="spellStart"/>
+      <w:r>
+        <w:rPr>
+          <w:rFonts w:ascii="Arial" w:eastAsia="Times New Roman" w:hAnsi="Arial" w:cs="Arial"/>
+          <w:color w:val="000000"/>
+          <w:sz w:val="22"/>
+          <w:szCs w:val="22"/>
+          <w:lang w:eastAsia="zh-TW"/>
+        </w:rPr>
+        <w:t>MaxMin</w:t>
+      </w:r>
+      <w:proofErr w:type="spellEnd"/>
+      <w:r>
+        <w:rPr>
+          <w:rFonts w:ascii="Arial" w:eastAsia="Times New Roman" w:hAnsi="Arial" w:cs="Arial"/>
+          <w:color w:val="000000"/>
+          <w:sz w:val="22"/>
+          <w:szCs w:val="22"/>
+          <w:lang w:eastAsia="zh-TW"/>
+        </w:rPr>
+        <w:t xml:space="preserve"> scaling method. This is because I was planning to try out SVM algorithm and </w:t>
       </w:r>
       <w:r>
         <w:rPr>
@@ -311,6 +2250,7 @@
         </w:rPr>
         <w:t>I also added the new feature ‘</w:t>
       </w:r>
+      <w:proofErr w:type="spellStart"/>
       <w:r>
         <w:rPr>
           <w:rFonts w:ascii="Arial" w:eastAsia="Times New Roman" w:hAnsi="Arial" w:cs="Arial"/>
@@ -321,6 +2261,7 @@
         </w:rPr>
         <w:t>number_of_missing_fields</w:t>
       </w:r>
+      <w:proofErr w:type="spellEnd"/>
       <w:r>
         <w:rPr>
           <w:rFonts w:ascii="Arial" w:eastAsia="Times New Roman" w:hAnsi="Arial" w:cs="Arial"/>
@@ -352,19 +2293,53 @@
           <w:szCs w:val="22"/>
           <w:lang w:eastAsia="zh-TW"/>
         </w:rPr>
-        <w:t xml:space="preserve">For feature selection, I tried three different methods. Firstly, I tried using SelectKBest algorithm but the feature selected using this method are having a low precision score. I have tried select 3, 5, 7 best features, with Gaussian, Decision tree and </w:t>
-      </w:r>
-      <w:r>
-        <w:rPr>
-          <w:rFonts w:ascii="Arial" w:eastAsia="Times New Roman" w:hAnsi="Arial" w:cs="Arial"/>
-          <w:color w:val="000000"/>
-          <w:sz w:val="22"/>
-          <w:szCs w:val="22"/>
-          <w:lang w:eastAsia="zh-TW"/>
-        </w:rPr>
-        <w:lastRenderedPageBreak/>
-        <w:t xml:space="preserve">SVM, all resulted in a precision under 0.2. The best was able to achieve 0.2-0.24 precision. I did some research and found that SelectKBest assumes that the features are independent so I also tried </w:t>
-      </w:r>
+        <w:t xml:space="preserve">For feature selection, I tried three different methods. Firstly, I tried using </w:t>
+      </w:r>
+      <w:proofErr w:type="spellStart"/>
+      <w:r>
+        <w:rPr>
+          <w:rFonts w:ascii="Arial" w:eastAsia="Times New Roman" w:hAnsi="Arial" w:cs="Arial"/>
+          <w:color w:val="000000"/>
+          <w:sz w:val="22"/>
+          <w:szCs w:val="22"/>
+          <w:lang w:eastAsia="zh-TW"/>
+        </w:rPr>
+        <w:t>SelectKBest</w:t>
+      </w:r>
+      <w:proofErr w:type="spellEnd"/>
+      <w:r>
+        <w:rPr>
+          <w:rFonts w:ascii="Arial" w:eastAsia="Times New Roman" w:hAnsi="Arial" w:cs="Arial"/>
+          <w:color w:val="000000"/>
+          <w:sz w:val="22"/>
+          <w:szCs w:val="22"/>
+          <w:lang w:eastAsia="zh-TW"/>
+        </w:rPr>
+        <w:t xml:space="preserve"> algorithm but the feature selected using this method are having a low precision score. I have tried select 3, 5, 7 best features, with Gaussian, Decision tree and SVM, all resulted in a precision under 0.2. The best was able to achieve 0.2-0.24 precision. I did some research and found that </w:t>
+      </w:r>
+      <w:proofErr w:type="spellStart"/>
+      <w:r>
+        <w:rPr>
+          <w:rFonts w:ascii="Arial" w:eastAsia="Times New Roman" w:hAnsi="Arial" w:cs="Arial"/>
+          <w:color w:val="000000"/>
+          <w:sz w:val="22"/>
+          <w:szCs w:val="22"/>
+          <w:lang w:eastAsia="zh-TW"/>
+        </w:rPr>
+        <w:t>SelectKBest</w:t>
+      </w:r>
+      <w:proofErr w:type="spellEnd"/>
+      <w:r>
+        <w:rPr>
+          <w:rFonts w:ascii="Arial" w:eastAsia="Times New Roman" w:hAnsi="Arial" w:cs="Arial"/>
+          <w:color w:val="000000"/>
+          <w:sz w:val="22"/>
+          <w:szCs w:val="22"/>
+          <w:lang w:eastAsia="zh-TW"/>
+        </w:rPr>
+        <w:t xml:space="preserve"> assumes that the features are independent so I also tried </w:t>
+      </w:r>
+      <w:proofErr w:type="spellStart"/>
       <w:r>
         <w:rPr>
           <w:rFonts w:ascii="Arial" w:eastAsia="Times New Roman" w:hAnsi="Arial" w:cs="Arial"/>
@@ -375,25 +2350,70 @@
         </w:rPr>
         <w:t>ExtraTreesClassifier</w:t>
       </w:r>
-      <w:r>
-        <w:rPr>
-          <w:rFonts w:ascii="Arial" w:eastAsia="Times New Roman" w:hAnsi="Arial" w:cs="Arial"/>
-          <w:color w:val="000000"/>
-          <w:sz w:val="22"/>
-          <w:szCs w:val="22"/>
-          <w:lang w:eastAsia="zh-TW"/>
-        </w:rPr>
-        <w:t xml:space="preserve"> to find out the feature importance as I found on sklearn documentation. However, there were no luck as they are resulting a under 0.2 precision as well. So, I turned into handpicking features. I picked three features concerning the email correspondence with POI, which resulting in &gt;0.3 precision for Gaussian, SVM and Decision tree. For SVM, the precision score hit 0.41. At last, I tried to put in my </w:t>
-      </w:r>
-      <w:r>
-        <w:rPr>
-          <w:rFonts w:ascii="Arial" w:eastAsia="Times New Roman" w:hAnsi="Arial" w:cs="Arial"/>
-          <w:color w:val="000000"/>
-          <w:sz w:val="22"/>
-          <w:szCs w:val="22"/>
-          <w:lang w:eastAsia="zh-TW"/>
-        </w:rPr>
-        <w:t>‘number_of_missing_fields’</w:t>
+      <w:proofErr w:type="spellEnd"/>
+      <w:r>
+        <w:rPr>
+          <w:rFonts w:ascii="Arial" w:eastAsia="Times New Roman" w:hAnsi="Arial" w:cs="Arial"/>
+          <w:color w:val="000000"/>
+          <w:sz w:val="22"/>
+          <w:szCs w:val="22"/>
+          <w:lang w:eastAsia="zh-TW"/>
+        </w:rPr>
+        <w:t xml:space="preserve"> to find out the feature importance as I found on </w:t>
+      </w:r>
+      <w:proofErr w:type="spellStart"/>
+      <w:r>
+        <w:rPr>
+          <w:rFonts w:ascii="Arial" w:eastAsia="Times New Roman" w:hAnsi="Arial" w:cs="Arial"/>
+          <w:color w:val="000000"/>
+          <w:sz w:val="22"/>
+          <w:szCs w:val="22"/>
+          <w:lang w:eastAsia="zh-TW"/>
+        </w:rPr>
+        <w:t>sklearn</w:t>
+      </w:r>
+      <w:proofErr w:type="spellEnd"/>
+      <w:r>
+        <w:rPr>
+          <w:rFonts w:ascii="Arial" w:eastAsia="Times New Roman" w:hAnsi="Arial" w:cs="Arial"/>
+          <w:color w:val="000000"/>
+          <w:sz w:val="22"/>
+          <w:szCs w:val="22"/>
+          <w:lang w:eastAsia="zh-TW"/>
+        </w:rPr>
+        <w:t xml:space="preserve"> documentation. However, there were no luck as they are resulting a under 0.2 precision as well. So, I turned into handpicking features. I picked three features concerning the email correspondence with POI, which resulting in &gt;0.3 precision for Gaussian, SVM and Decision tree. For SVM, the precision score hit 0.41. At last, I tried to put in my </w:t>
+      </w:r>
+      <w:r>
+        <w:rPr>
+          <w:rFonts w:ascii="Arial" w:eastAsia="Times New Roman" w:hAnsi="Arial" w:cs="Arial"/>
+          <w:color w:val="000000"/>
+          <w:sz w:val="22"/>
+          <w:szCs w:val="22"/>
+          <w:lang w:eastAsia="zh-TW"/>
+        </w:rPr>
+        <w:t>‘</w:t>
+      </w:r>
+      <w:proofErr w:type="spellStart"/>
+      <w:r>
+        <w:rPr>
+          <w:rFonts w:ascii="Arial" w:eastAsia="Times New Roman" w:hAnsi="Arial" w:cs="Arial"/>
+          <w:color w:val="000000"/>
+          <w:sz w:val="22"/>
+          <w:szCs w:val="22"/>
+          <w:lang w:eastAsia="zh-TW"/>
+        </w:rPr>
+        <w:t>number_of_missing_fields</w:t>
+      </w:r>
+      <w:proofErr w:type="spellEnd"/>
+      <w:r>
+        <w:rPr>
+          <w:rFonts w:ascii="Arial" w:eastAsia="Times New Roman" w:hAnsi="Arial" w:cs="Arial"/>
+          <w:color w:val="000000"/>
+          <w:sz w:val="22"/>
+          <w:szCs w:val="22"/>
+          <w:lang w:eastAsia="zh-TW"/>
+        </w:rPr>
+        <w:t>’</w:t>
       </w:r>
       <w:r>
         <w:rPr>
@@ -429,7 +2449,29 @@
           <w:szCs w:val="22"/>
           <w:lang w:eastAsia="zh-TW"/>
         </w:rPr>
-        <w:t>What algorithm did you end up using? What other one(s) did you try? How did model performance differ between algorithms?  [relevant rubric item: “pick an algorithm”]</w:t>
+        <w:t xml:space="preserve">What algorithm did you end up using? What other </w:t>
+      </w:r>
+      <w:proofErr w:type="spellStart"/>
+      <w:r>
+        <w:rPr>
+          <w:rFonts w:ascii="Arial" w:eastAsia="Times New Roman" w:hAnsi="Arial" w:cs="Arial"/>
+          <w:color w:val="000000"/>
+          <w:sz w:val="22"/>
+          <w:szCs w:val="22"/>
+          <w:lang w:eastAsia="zh-TW"/>
+        </w:rPr>
+        <w:t>one(s</w:t>
+      </w:r>
+      <w:proofErr w:type="spellEnd"/>
+      <w:r>
+        <w:rPr>
+          <w:rFonts w:ascii="Arial" w:eastAsia="Times New Roman" w:hAnsi="Arial" w:cs="Arial"/>
+          <w:color w:val="000000"/>
+          <w:sz w:val="22"/>
+          <w:szCs w:val="22"/>
+          <w:lang w:eastAsia="zh-TW"/>
+        </w:rPr>
+        <w:t>) did you try? How did model performance differ between algorithms?  [relevant rubric item: “pick an algorithm”]</w:t>
       </w:r>
     </w:p>
     <w:p>
@@ -452,27 +2494,173 @@
           <w:szCs w:val="22"/>
           <w:lang w:eastAsia="zh-TW"/>
         </w:rPr>
-        <w:t>I end up using SVM. I tried Guassian-bayes and decision tree as well. From my experiments, it seems that SVM performed the best and Guassian-bayes performed the worst (all using the setting tuned by GridSearchCV). An example with three features used(</w:t>
-      </w:r>
-      <w:r>
-        <w:rPr>
-          <w:rFonts w:ascii="Arial" w:eastAsia="Times New Roman" w:hAnsi="Arial" w:cs="Arial"/>
-          <w:color w:val="000000"/>
-          <w:sz w:val="22"/>
-          <w:szCs w:val="22"/>
-          <w:lang w:eastAsia="zh-TW"/>
-        </w:rPr>
-        <w:t>from_this_person_to_poi and from_poi_to_this_person and shared_receipt_with_poi</w:t>
-      </w:r>
-      <w:r>
-        <w:rPr>
-          <w:rFonts w:ascii="Arial" w:eastAsia="Times New Roman" w:hAnsi="Arial" w:cs="Arial"/>
-          <w:color w:val="000000"/>
-          <w:sz w:val="22"/>
-          <w:szCs w:val="22"/>
-          <w:lang w:eastAsia="zh-TW"/>
-        </w:rPr>
-        <w:t>), decision tree is having a precision score of 0.31790, SVM is having precision score of 0.41795 and Gaussian-bayes is having a score of 0.30.</w:t>
+        <w:t xml:space="preserve">I end up using SVM. I tried </w:t>
+      </w:r>
+      <w:proofErr w:type="spellStart"/>
+      <w:r>
+        <w:rPr>
+          <w:rFonts w:ascii="Arial" w:eastAsia="Times New Roman" w:hAnsi="Arial" w:cs="Arial"/>
+          <w:color w:val="000000"/>
+          <w:sz w:val="22"/>
+          <w:szCs w:val="22"/>
+          <w:lang w:eastAsia="zh-TW"/>
+        </w:rPr>
+        <w:t>Guassian-bayes</w:t>
+      </w:r>
+      <w:proofErr w:type="spellEnd"/>
+      <w:r>
+        <w:rPr>
+          <w:rFonts w:ascii="Arial" w:eastAsia="Times New Roman" w:hAnsi="Arial" w:cs="Arial"/>
+          <w:color w:val="000000"/>
+          <w:sz w:val="22"/>
+          <w:szCs w:val="22"/>
+          <w:lang w:eastAsia="zh-TW"/>
+        </w:rPr>
+        <w:t xml:space="preserve"> and decision tree as well. From my experiments, it seems that SVM performed the best and </w:t>
+      </w:r>
+      <w:proofErr w:type="spellStart"/>
+      <w:r>
+        <w:rPr>
+          <w:rFonts w:ascii="Arial" w:eastAsia="Times New Roman" w:hAnsi="Arial" w:cs="Arial"/>
+          <w:color w:val="000000"/>
+          <w:sz w:val="22"/>
+          <w:szCs w:val="22"/>
+          <w:lang w:eastAsia="zh-TW"/>
+        </w:rPr>
+        <w:t>Guassian-bayes</w:t>
+      </w:r>
+      <w:proofErr w:type="spellEnd"/>
+      <w:r>
+        <w:rPr>
+          <w:rFonts w:ascii="Arial" w:eastAsia="Times New Roman" w:hAnsi="Arial" w:cs="Arial"/>
+          <w:color w:val="000000"/>
+          <w:sz w:val="22"/>
+          <w:szCs w:val="22"/>
+          <w:lang w:eastAsia="zh-TW"/>
+        </w:rPr>
+        <w:t xml:space="preserve"> performed the worst (all using the setting tuned by </w:t>
+      </w:r>
+      <w:proofErr w:type="spellStart"/>
+      <w:r>
+        <w:rPr>
+          <w:rFonts w:ascii="Arial" w:eastAsia="Times New Roman" w:hAnsi="Arial" w:cs="Arial"/>
+          <w:color w:val="000000"/>
+          <w:sz w:val="22"/>
+          <w:szCs w:val="22"/>
+          <w:lang w:eastAsia="zh-TW"/>
+        </w:rPr>
+        <w:t>GridSearchCV</w:t>
+      </w:r>
+      <w:proofErr w:type="spellEnd"/>
+      <w:r>
+        <w:rPr>
+          <w:rFonts w:ascii="Arial" w:eastAsia="Times New Roman" w:hAnsi="Arial" w:cs="Arial"/>
+          <w:color w:val="000000"/>
+          <w:sz w:val="22"/>
+          <w:szCs w:val="22"/>
+          <w:lang w:eastAsia="zh-TW"/>
+        </w:rPr>
+        <w:t xml:space="preserve">). An example with three features </w:t>
+      </w:r>
+      <w:proofErr w:type="gramStart"/>
+      <w:r>
+        <w:rPr>
+          <w:rFonts w:ascii="Arial" w:eastAsia="Times New Roman" w:hAnsi="Arial" w:cs="Arial"/>
+          <w:color w:val="000000"/>
+          <w:sz w:val="22"/>
+          <w:szCs w:val="22"/>
+          <w:lang w:eastAsia="zh-TW"/>
+        </w:rPr>
+        <w:t>used(</w:t>
+      </w:r>
+      <w:proofErr w:type="spellStart"/>
+      <w:proofErr w:type="gramEnd"/>
+      <w:r>
+        <w:rPr>
+          <w:rFonts w:ascii="Arial" w:eastAsia="Times New Roman" w:hAnsi="Arial" w:cs="Arial"/>
+          <w:color w:val="000000"/>
+          <w:sz w:val="22"/>
+          <w:szCs w:val="22"/>
+          <w:lang w:eastAsia="zh-TW"/>
+        </w:rPr>
+        <w:t>from_this_person_to_poi</w:t>
+      </w:r>
+      <w:proofErr w:type="spellEnd"/>
+      <w:r>
+        <w:rPr>
+          <w:rFonts w:ascii="Arial" w:eastAsia="Times New Roman" w:hAnsi="Arial" w:cs="Arial"/>
+          <w:color w:val="000000"/>
+          <w:sz w:val="22"/>
+          <w:szCs w:val="22"/>
+          <w:lang w:eastAsia="zh-TW"/>
+        </w:rPr>
+        <w:t xml:space="preserve"> and </w:t>
+      </w:r>
+      <w:proofErr w:type="spellStart"/>
+      <w:r>
+        <w:rPr>
+          <w:rFonts w:ascii="Arial" w:eastAsia="Times New Roman" w:hAnsi="Arial" w:cs="Arial"/>
+          <w:color w:val="000000"/>
+          <w:sz w:val="22"/>
+          <w:szCs w:val="22"/>
+          <w:lang w:eastAsia="zh-TW"/>
+        </w:rPr>
+        <w:t>from_poi_to_this_person</w:t>
+      </w:r>
+      <w:proofErr w:type="spellEnd"/>
+      <w:r>
+        <w:rPr>
+          <w:rFonts w:ascii="Arial" w:eastAsia="Times New Roman" w:hAnsi="Arial" w:cs="Arial"/>
+          <w:color w:val="000000"/>
+          <w:sz w:val="22"/>
+          <w:szCs w:val="22"/>
+          <w:lang w:eastAsia="zh-TW"/>
+        </w:rPr>
+        <w:t xml:space="preserve"> and </w:t>
+      </w:r>
+      <w:proofErr w:type="spellStart"/>
+      <w:r>
+        <w:rPr>
+          <w:rFonts w:ascii="Arial" w:eastAsia="Times New Roman" w:hAnsi="Arial" w:cs="Arial"/>
+          <w:color w:val="000000"/>
+          <w:sz w:val="22"/>
+          <w:szCs w:val="22"/>
+          <w:lang w:eastAsia="zh-TW"/>
+        </w:rPr>
+        <w:t>shared_receipt_with_poi</w:t>
+      </w:r>
+      <w:proofErr w:type="spellEnd"/>
+      <w:r>
+        <w:rPr>
+          <w:rFonts w:ascii="Arial" w:eastAsia="Times New Roman" w:hAnsi="Arial" w:cs="Arial"/>
+          <w:color w:val="000000"/>
+          <w:sz w:val="22"/>
+          <w:szCs w:val="22"/>
+          <w:lang w:eastAsia="zh-TW"/>
+        </w:rPr>
+        <w:t>), decision tree is having a precision score of 0.31790, SVM is having precision score of 0.41795 and Gaussian-</w:t>
+      </w:r>
+      <w:proofErr w:type="spellStart"/>
+      <w:r>
+        <w:rPr>
+          <w:rFonts w:ascii="Arial" w:eastAsia="Times New Roman" w:hAnsi="Arial" w:cs="Arial"/>
+          <w:color w:val="000000"/>
+          <w:sz w:val="22"/>
+          <w:szCs w:val="22"/>
+          <w:lang w:eastAsia="zh-TW"/>
+        </w:rPr>
+        <w:t>bayes</w:t>
+      </w:r>
+      <w:proofErr w:type="spellEnd"/>
+      <w:r>
+        <w:rPr>
+          <w:rFonts w:ascii="Arial" w:eastAsia="Times New Roman" w:hAnsi="Arial" w:cs="Arial"/>
+          <w:color w:val="000000"/>
+          <w:sz w:val="22"/>
+          <w:szCs w:val="22"/>
+          <w:lang w:eastAsia="zh-TW"/>
+        </w:rPr>
+        <w:t xml:space="preserve"> is having a score of 0.30.</w:t>
       </w:r>
     </w:p>
     <w:p>
@@ -544,7 +2732,29 @@
           <w:szCs w:val="22"/>
           <w:lang w:eastAsia="zh-TW"/>
         </w:rPr>
-        <w:t>I used the GridSearchCV to tune the parameter for SVM and Decision tree. For SVM, 2 parameters were tuned, the kernel and C value. C value was tuned against the range of 1000 to 100,000, with stepping size of 1000.</w:t>
+        <w:t xml:space="preserve">I used the </w:t>
+      </w:r>
+      <w:proofErr w:type="spellStart"/>
+      <w:r>
+        <w:rPr>
+          <w:rFonts w:ascii="Arial" w:eastAsia="Times New Roman" w:hAnsi="Arial" w:cs="Arial"/>
+          <w:color w:val="000000"/>
+          <w:sz w:val="22"/>
+          <w:szCs w:val="22"/>
+          <w:lang w:eastAsia="zh-TW"/>
+        </w:rPr>
+        <w:t>GridSearchCV</w:t>
+      </w:r>
+      <w:proofErr w:type="spellEnd"/>
+      <w:r>
+        <w:rPr>
+          <w:rFonts w:ascii="Arial" w:eastAsia="Times New Roman" w:hAnsi="Arial" w:cs="Arial"/>
+          <w:color w:val="000000"/>
+          <w:sz w:val="22"/>
+          <w:szCs w:val="22"/>
+          <w:lang w:eastAsia="zh-TW"/>
+        </w:rPr>
+        <w:t xml:space="preserve"> to tune the parameter for SVM and Decision tree. For SVM, 2 parameters were tuned, the kernel and C value. C value was tuned against the range of 1000 to 100,000, with stepping size of 1000.</w:t>
       </w:r>
     </w:p>
     <w:p>
@@ -567,7 +2777,95 @@
           <w:szCs w:val="22"/>
           <w:lang w:eastAsia="zh-TW"/>
         </w:rPr>
-        <w:t>For decision tree, 5 parameters were tuned, criterion, splitter, max_features, max_depth and min_samples_split. Details of the tuning is available in the jupyter notebook.</w:t>
+        <w:t xml:space="preserve">For decision tree, 5 parameters were tuned, criterion, splitter, </w:t>
+      </w:r>
+      <w:proofErr w:type="spellStart"/>
+      <w:r>
+        <w:rPr>
+          <w:rFonts w:ascii="Arial" w:eastAsia="Times New Roman" w:hAnsi="Arial" w:cs="Arial"/>
+          <w:color w:val="000000"/>
+          <w:sz w:val="22"/>
+          <w:szCs w:val="22"/>
+          <w:lang w:eastAsia="zh-TW"/>
+        </w:rPr>
+        <w:t>max_features</w:t>
+      </w:r>
+      <w:proofErr w:type="spellEnd"/>
+      <w:r>
+        <w:rPr>
+          <w:rFonts w:ascii="Arial" w:eastAsia="Times New Roman" w:hAnsi="Arial" w:cs="Arial"/>
+          <w:color w:val="000000"/>
+          <w:sz w:val="22"/>
+          <w:szCs w:val="22"/>
+          <w:lang w:eastAsia="zh-TW"/>
+        </w:rPr>
+        <w:t xml:space="preserve">, </w:t>
+      </w:r>
+      <w:proofErr w:type="spellStart"/>
+      <w:r>
+        <w:rPr>
+          <w:rFonts w:ascii="Arial" w:eastAsia="Times New Roman" w:hAnsi="Arial" w:cs="Arial"/>
+          <w:color w:val="000000"/>
+          <w:sz w:val="22"/>
+          <w:szCs w:val="22"/>
+          <w:lang w:eastAsia="zh-TW"/>
+        </w:rPr>
+        <w:t>max_depth</w:t>
+      </w:r>
+      <w:proofErr w:type="spellEnd"/>
+      <w:r>
+        <w:rPr>
+          <w:rFonts w:ascii="Arial" w:eastAsia="Times New Roman" w:hAnsi="Arial" w:cs="Arial"/>
+          <w:color w:val="000000"/>
+          <w:sz w:val="22"/>
+          <w:szCs w:val="22"/>
+          <w:lang w:eastAsia="zh-TW"/>
+        </w:rPr>
+        <w:t xml:space="preserve"> and </w:t>
+      </w:r>
+      <w:proofErr w:type="spellStart"/>
+      <w:r>
+        <w:rPr>
+          <w:rFonts w:ascii="Arial" w:eastAsia="Times New Roman" w:hAnsi="Arial" w:cs="Arial"/>
+          <w:color w:val="000000"/>
+          <w:sz w:val="22"/>
+          <w:szCs w:val="22"/>
+          <w:lang w:eastAsia="zh-TW"/>
+        </w:rPr>
+        <w:t>min_samples_split</w:t>
+      </w:r>
+      <w:proofErr w:type="spellEnd"/>
+      <w:r>
+        <w:rPr>
+          <w:rFonts w:ascii="Arial" w:eastAsia="Times New Roman" w:hAnsi="Arial" w:cs="Arial"/>
+          <w:color w:val="000000"/>
+          <w:sz w:val="22"/>
+          <w:szCs w:val="22"/>
+          <w:lang w:eastAsia="zh-TW"/>
+        </w:rPr>
+        <w:t xml:space="preserve">. Details of the tuning is available in the </w:t>
+      </w:r>
+      <w:proofErr w:type="spellStart"/>
+      <w:r>
+        <w:rPr>
+          <w:rFonts w:ascii="Arial" w:eastAsia="Times New Roman" w:hAnsi="Arial" w:cs="Arial"/>
+          <w:color w:val="000000"/>
+          <w:sz w:val="22"/>
+          <w:szCs w:val="22"/>
+          <w:lang w:eastAsia="zh-TW"/>
+        </w:rPr>
+        <w:t>jupyter</w:t>
+      </w:r>
+      <w:proofErr w:type="spellEnd"/>
+      <w:r>
+        <w:rPr>
+          <w:rFonts w:ascii="Arial" w:eastAsia="Times New Roman" w:hAnsi="Arial" w:cs="Arial"/>
+          <w:color w:val="000000"/>
+          <w:sz w:val="22"/>
+          <w:szCs w:val="22"/>
+          <w:lang w:eastAsia="zh-TW"/>
+        </w:rPr>
+        <w:t xml:space="preserve"> notebook.</w:t>
       </w:r>
     </w:p>
     <w:p>
@@ -616,7 +2914,29 @@
           <w:szCs w:val="22"/>
           <w:lang w:eastAsia="zh-TW"/>
         </w:rPr>
-        <w:t>Validation is the process of evaluating the performance of machine learning model. Some common mistakes are using same set of data as training set and test set. This could resulted in an extremely high accuracy and lead to overfitting if someone keep trying to improve the model without splitting data into training and test set.</w:t>
+        <w:t xml:space="preserve">Validation is the process of evaluating the performance of machine learning model. Some common mistakes are using same set of data as training set and test set. This could </w:t>
+      </w:r>
+      <w:proofErr w:type="gramStart"/>
+      <w:r>
+        <w:rPr>
+          <w:rFonts w:ascii="Arial" w:eastAsia="Times New Roman" w:hAnsi="Arial" w:cs="Arial"/>
+          <w:color w:val="000000"/>
+          <w:sz w:val="22"/>
+          <w:szCs w:val="22"/>
+          <w:lang w:eastAsia="zh-TW"/>
+        </w:rPr>
+        <w:t>resulted</w:t>
+      </w:r>
+      <w:proofErr w:type="gramEnd"/>
+      <w:r>
+        <w:rPr>
+          <w:rFonts w:ascii="Arial" w:eastAsia="Times New Roman" w:hAnsi="Arial" w:cs="Arial"/>
+          <w:color w:val="000000"/>
+          <w:sz w:val="22"/>
+          <w:szCs w:val="22"/>
+          <w:lang w:eastAsia="zh-TW"/>
+        </w:rPr>
+        <w:t xml:space="preserve"> in an extremely high accuracy and lead to overfitting if someone keep trying to improve the model without splitting data into training and test set.</w:t>
       </w:r>
     </w:p>
     <w:p>
@@ -651,6 +2971,7 @@
         </w:rPr>
         <w:t xml:space="preserve">it used the </w:t>
       </w:r>
+      <w:proofErr w:type="spellStart"/>
       <w:r>
         <w:rPr>
           <w:rFonts w:ascii="Arial" w:eastAsia="Times New Roman" w:hAnsi="Arial" w:cs="Arial"/>
@@ -661,6 +2982,7 @@
         </w:rPr>
         <w:t>StratifiedShuffleSplit</w:t>
       </w:r>
+      <w:proofErr w:type="spellEnd"/>
       <w:r>
         <w:rPr>
           <w:rFonts w:ascii="Arial" w:eastAsia="Times New Roman" w:hAnsi="Arial" w:cs="Arial"/>
@@ -2007,6 +4329,599 @@
     <w:basedOn w:val="DefaultParagraphFont"/>
     <w:rsid w:val="00B5279F"/>
   </w:style>
+  <w:style w:type="table" w:styleId="TableGrid">
+    <w:name w:val="Table Grid"/>
+    <w:basedOn w:val="TableNormal"/>
+    <w:uiPriority w:val="39"/>
+    <w:rsid w:val="00B47ED7"/>
+    <w:tblPr>
+      <w:tblInd w:w="0" w:type="dxa"/>
+      <w:tblBorders>
+        <w:top w:val="single" w:sz="4" w:space="0" w:color="auto"/>
+        <w:left w:val="single" w:sz="4" w:space="0" w:color="auto"/>
+        <w:bottom w:val="single" w:sz="4" w:space="0" w:color="auto"/>
+        <w:right w:val="single" w:sz="4" w:space="0" w:color="auto"/>
+        <w:insideH w:val="single" w:sz="4" w:space="0" w:color="auto"/>
+        <w:insideV w:val="single" w:sz="4" w:space="0" w:color="auto"/>
+      </w:tblBorders>
+      <w:tblCellMar>
+        <w:top w:w="0" w:type="dxa"/>
+        <w:left w:w="108" w:type="dxa"/>
+        <w:bottom w:w="0" w:type="dxa"/>
+        <w:right w:w="108" w:type="dxa"/>
+      </w:tblCellMar>
+    </w:tblPr>
+  </w:style>
+  <w:style w:type="table" w:styleId="PlainTable5">
+    <w:name w:val="Plain Table 5"/>
+    <w:basedOn w:val="TableNormal"/>
+    <w:uiPriority w:val="45"/>
+    <w:rsid w:val="00B47ED7"/>
+    <w:tblPr>
+      <w:tblStyleRowBandSize w:val="1"/>
+      <w:tblStyleColBandSize w:val="1"/>
+      <w:tblInd w:w="0" w:type="dxa"/>
+      <w:tblCellMar>
+        <w:top w:w="0" w:type="dxa"/>
+        <w:left w:w="108" w:type="dxa"/>
+        <w:bottom w:w="0" w:type="dxa"/>
+        <w:right w:w="108" w:type="dxa"/>
+      </w:tblCellMar>
+    </w:tblPr>
+    <w:tblStylePr w:type="firstRow">
+      <w:rPr>
+        <w:rFonts w:asciiTheme="majorHAnsi" w:eastAsiaTheme="majorEastAsia" w:hAnsiTheme="majorHAnsi" w:cstheme="majorBidi"/>
+        <w:i/>
+        <w:iCs/>
+        <w:sz w:val="26"/>
+      </w:rPr>
+      <w:tblPr/>
+      <w:tcPr>
+        <w:tcBorders>
+          <w:bottom w:val="single" w:sz="4" w:space="0" w:color="7F7F7F" w:themeColor="text1" w:themeTint="80"/>
+        </w:tcBorders>
+        <w:shd w:val="clear" w:color="auto" w:fill="FFFFFF" w:themeFill="background1"/>
+      </w:tcPr>
+    </w:tblStylePr>
+    <w:tblStylePr w:type="lastRow">
+      <w:rPr>
+        <w:rFonts w:asciiTheme="majorHAnsi" w:eastAsiaTheme="majorEastAsia" w:hAnsiTheme="majorHAnsi" w:cstheme="majorBidi"/>
+        <w:i/>
+        <w:iCs/>
+        <w:sz w:val="26"/>
+      </w:rPr>
+      <w:tblPr/>
+      <w:tcPr>
+        <w:tcBorders>
+          <w:top w:val="single" w:sz="4" w:space="0" w:color="7F7F7F" w:themeColor="text1" w:themeTint="80"/>
+        </w:tcBorders>
+        <w:shd w:val="clear" w:color="auto" w:fill="FFFFFF" w:themeFill="background1"/>
+      </w:tcPr>
+    </w:tblStylePr>
+    <w:tblStylePr w:type="firstCol">
+      <w:pPr>
+        <w:jc w:val="right"/>
+      </w:pPr>
+      <w:rPr>
+        <w:rFonts w:asciiTheme="majorHAnsi" w:eastAsiaTheme="majorEastAsia" w:hAnsiTheme="majorHAnsi" w:cstheme="majorBidi"/>
+        <w:i/>
+        <w:iCs/>
+        <w:sz w:val="26"/>
+      </w:rPr>
+      <w:tblPr/>
+      <w:tcPr>
+        <w:tcBorders>
+          <w:right w:val="single" w:sz="4" w:space="0" w:color="7F7F7F" w:themeColor="text1" w:themeTint="80"/>
+        </w:tcBorders>
+        <w:shd w:val="clear" w:color="auto" w:fill="FFFFFF" w:themeFill="background1"/>
+      </w:tcPr>
+    </w:tblStylePr>
+    <w:tblStylePr w:type="lastCol">
+      <w:rPr>
+        <w:rFonts w:asciiTheme="majorHAnsi" w:eastAsiaTheme="majorEastAsia" w:hAnsiTheme="majorHAnsi" w:cstheme="majorBidi"/>
+        <w:i/>
+        <w:iCs/>
+        <w:sz w:val="26"/>
+      </w:rPr>
+      <w:tblPr/>
+      <w:tcPr>
+        <w:tcBorders>
+          <w:left w:val="single" w:sz="4" w:space="0" w:color="7F7F7F" w:themeColor="text1" w:themeTint="80"/>
+        </w:tcBorders>
+        <w:shd w:val="clear" w:color="auto" w:fill="FFFFFF" w:themeFill="background1"/>
+      </w:tcPr>
+    </w:tblStylePr>
+    <w:tblStylePr w:type="band1Vert">
+      <w:tblPr/>
+      <w:tcPr>
+        <w:shd w:val="clear" w:color="auto" w:fill="F2F2F2" w:themeFill="background1" w:themeFillShade="F2"/>
+      </w:tcPr>
+    </w:tblStylePr>
+    <w:tblStylePr w:type="band1Horz">
+      <w:tblPr/>
+      <w:tcPr>
+        <w:shd w:val="clear" w:color="auto" w:fill="F2F2F2" w:themeFill="background1" w:themeFillShade="F2"/>
+      </w:tcPr>
+    </w:tblStylePr>
+    <w:tblStylePr w:type="neCell">
+      <w:tblPr/>
+      <w:tcPr>
+        <w:tcBorders>
+          <w:left w:val="nil"/>
+        </w:tcBorders>
+      </w:tcPr>
+    </w:tblStylePr>
+    <w:tblStylePr w:type="nwCell">
+      <w:tblPr/>
+      <w:tcPr>
+        <w:tcBorders>
+          <w:right w:val="nil"/>
+        </w:tcBorders>
+      </w:tcPr>
+    </w:tblStylePr>
+    <w:tblStylePr w:type="seCell">
+      <w:tblPr/>
+      <w:tcPr>
+        <w:tcBorders>
+          <w:left w:val="nil"/>
+        </w:tcBorders>
+      </w:tcPr>
+    </w:tblStylePr>
+    <w:tblStylePr w:type="swCell">
+      <w:tblPr/>
+      <w:tcPr>
+        <w:tcBorders>
+          <w:right w:val="nil"/>
+        </w:tcBorders>
+      </w:tcPr>
+    </w:tblStylePr>
+  </w:style>
+  <w:style w:type="table" w:styleId="GridTable1Light-Accent1">
+    <w:name w:val="Grid Table 1 Light Accent 1"/>
+    <w:basedOn w:val="TableNormal"/>
+    <w:uiPriority w:val="46"/>
+    <w:rsid w:val="00B47ED7"/>
+    <w:tblPr>
+      <w:tblStyleRowBandSize w:val="1"/>
+      <w:tblStyleColBandSize w:val="1"/>
+      <w:tblInd w:w="0" w:type="dxa"/>
+      <w:tblBorders>
+        <w:top w:val="single" w:sz="4" w:space="0" w:color="B4C6E7" w:themeColor="accent1" w:themeTint="66"/>
+        <w:left w:val="single" w:sz="4" w:space="0" w:color="B4C6E7" w:themeColor="accent1" w:themeTint="66"/>
+        <w:bottom w:val="single" w:sz="4" w:space="0" w:color="B4C6E7" w:themeColor="accent1" w:themeTint="66"/>
+        <w:right w:val="single" w:sz="4" w:space="0" w:color="B4C6E7" w:themeColor="accent1" w:themeTint="66"/>
+        <w:insideH w:val="single" w:sz="4" w:space="0" w:color="B4C6E7" w:themeColor="accent1" w:themeTint="66"/>
+        <w:insideV w:val="single" w:sz="4" w:space="0" w:color="B4C6E7" w:themeColor="accent1" w:themeTint="66"/>
+      </w:tblBorders>
+      <w:tblCellMar>
+        <w:top w:w="0" w:type="dxa"/>
+        <w:left w:w="108" w:type="dxa"/>
+        <w:bottom w:w="0" w:type="dxa"/>
+        <w:right w:w="108" w:type="dxa"/>
+      </w:tblCellMar>
+    </w:tblPr>
+    <w:tblStylePr w:type="firstRow">
+      <w:rPr>
+        <w:b/>
+        <w:bCs/>
+      </w:rPr>
+      <w:tblPr/>
+      <w:tcPr>
+        <w:tcBorders>
+          <w:bottom w:val="single" w:sz="12" w:space="0" w:color="8EAADB" w:themeColor="accent1" w:themeTint="99"/>
+        </w:tcBorders>
+      </w:tcPr>
+    </w:tblStylePr>
+    <w:tblStylePr w:type="lastRow">
+      <w:rPr>
+        <w:b/>
+        <w:bCs/>
+      </w:rPr>
+      <w:tblPr/>
+      <w:tcPr>
+        <w:tcBorders>
+          <w:top w:val="double" w:sz="2" w:space="0" w:color="8EAADB" w:themeColor="accent1" w:themeTint="99"/>
+        </w:tcBorders>
+      </w:tcPr>
+    </w:tblStylePr>
+    <w:tblStylePr w:type="firstCol">
+      <w:rPr>
+        <w:b/>
+        <w:bCs/>
+      </w:rPr>
+    </w:tblStylePr>
+    <w:tblStylePr w:type="lastCol">
+      <w:rPr>
+        <w:b/>
+        <w:bCs/>
+      </w:rPr>
+    </w:tblStylePr>
+  </w:style>
+  <w:style w:type="table" w:styleId="GridTable1Light-Accent5">
+    <w:name w:val="Grid Table 1 Light Accent 5"/>
+    <w:basedOn w:val="TableNormal"/>
+    <w:uiPriority w:val="46"/>
+    <w:rsid w:val="00B47ED7"/>
+    <w:tblPr>
+      <w:tblStyleRowBandSize w:val="1"/>
+      <w:tblStyleColBandSize w:val="1"/>
+      <w:tblInd w:w="0" w:type="dxa"/>
+      <w:tblBorders>
+        <w:top w:val="single" w:sz="4" w:space="0" w:color="BDD6EE" w:themeColor="accent5" w:themeTint="66"/>
+        <w:left w:val="single" w:sz="4" w:space="0" w:color="BDD6EE" w:themeColor="accent5" w:themeTint="66"/>
+        <w:bottom w:val="single" w:sz="4" w:space="0" w:color="BDD6EE" w:themeColor="accent5" w:themeTint="66"/>
+        <w:right w:val="single" w:sz="4" w:space="0" w:color="BDD6EE" w:themeColor="accent5" w:themeTint="66"/>
+        <w:insideH w:val="single" w:sz="4" w:space="0" w:color="BDD6EE" w:themeColor="accent5" w:themeTint="66"/>
+        <w:insideV w:val="single" w:sz="4" w:space="0" w:color="BDD6EE" w:themeColor="accent5" w:themeTint="66"/>
+      </w:tblBorders>
+      <w:tblCellMar>
+        <w:top w:w="0" w:type="dxa"/>
+        <w:left w:w="108" w:type="dxa"/>
+        <w:bottom w:w="0" w:type="dxa"/>
+        <w:right w:w="108" w:type="dxa"/>
+      </w:tblCellMar>
+    </w:tblPr>
+    <w:tblStylePr w:type="firstRow">
+      <w:rPr>
+        <w:b/>
+        <w:bCs/>
+      </w:rPr>
+      <w:tblPr/>
+      <w:tcPr>
+        <w:tcBorders>
+          <w:bottom w:val="single" w:sz="12" w:space="0" w:color="9CC2E5" w:themeColor="accent5" w:themeTint="99"/>
+        </w:tcBorders>
+      </w:tcPr>
+    </w:tblStylePr>
+    <w:tblStylePr w:type="lastRow">
+      <w:rPr>
+        <w:b/>
+        <w:bCs/>
+      </w:rPr>
+      <w:tblPr/>
+      <w:tcPr>
+        <w:tcBorders>
+          <w:top w:val="double" w:sz="2" w:space="0" w:color="9CC2E5" w:themeColor="accent5" w:themeTint="99"/>
+        </w:tcBorders>
+      </w:tcPr>
+    </w:tblStylePr>
+    <w:tblStylePr w:type="firstCol">
+      <w:rPr>
+        <w:b/>
+        <w:bCs/>
+      </w:rPr>
+    </w:tblStylePr>
+    <w:tblStylePr w:type="lastCol">
+      <w:rPr>
+        <w:b/>
+        <w:bCs/>
+      </w:rPr>
+    </w:tblStylePr>
+  </w:style>
+  <w:style w:type="table" w:styleId="GridTable1Light-Accent6">
+    <w:name w:val="Grid Table 1 Light Accent 6"/>
+    <w:basedOn w:val="TableNormal"/>
+    <w:uiPriority w:val="46"/>
+    <w:rsid w:val="00B47ED7"/>
+    <w:tblPr>
+      <w:tblStyleRowBandSize w:val="1"/>
+      <w:tblStyleColBandSize w:val="1"/>
+      <w:tblInd w:w="0" w:type="dxa"/>
+      <w:tblBorders>
+        <w:top w:val="single" w:sz="4" w:space="0" w:color="C5E0B3" w:themeColor="accent6" w:themeTint="66"/>
+        <w:left w:val="single" w:sz="4" w:space="0" w:color="C5E0B3" w:themeColor="accent6" w:themeTint="66"/>
+        <w:bottom w:val="single" w:sz="4" w:space="0" w:color="C5E0B3" w:themeColor="accent6" w:themeTint="66"/>
+        <w:right w:val="single" w:sz="4" w:space="0" w:color="C5E0B3" w:themeColor="accent6" w:themeTint="66"/>
+        <w:insideH w:val="single" w:sz="4" w:space="0" w:color="C5E0B3" w:themeColor="accent6" w:themeTint="66"/>
+        <w:insideV w:val="single" w:sz="4" w:space="0" w:color="C5E0B3" w:themeColor="accent6" w:themeTint="66"/>
+      </w:tblBorders>
+      <w:tblCellMar>
+        <w:top w:w="0" w:type="dxa"/>
+        <w:left w:w="108" w:type="dxa"/>
+        <w:bottom w:w="0" w:type="dxa"/>
+        <w:right w:w="108" w:type="dxa"/>
+      </w:tblCellMar>
+    </w:tblPr>
+    <w:tblStylePr w:type="firstRow">
+      <w:rPr>
+        <w:b/>
+        <w:bCs/>
+      </w:rPr>
+      <w:tblPr/>
+      <w:tcPr>
+        <w:tcBorders>
+          <w:bottom w:val="single" w:sz="12" w:space="0" w:color="A8D08D" w:themeColor="accent6" w:themeTint="99"/>
+        </w:tcBorders>
+      </w:tcPr>
+    </w:tblStylePr>
+    <w:tblStylePr w:type="lastRow">
+      <w:rPr>
+        <w:b/>
+        <w:bCs/>
+      </w:rPr>
+      <w:tblPr/>
+      <w:tcPr>
+        <w:tcBorders>
+          <w:top w:val="double" w:sz="2" w:space="0" w:color="A8D08D" w:themeColor="accent6" w:themeTint="99"/>
+        </w:tcBorders>
+      </w:tcPr>
+    </w:tblStylePr>
+    <w:tblStylePr w:type="firstCol">
+      <w:rPr>
+        <w:b/>
+        <w:bCs/>
+      </w:rPr>
+    </w:tblStylePr>
+    <w:tblStylePr w:type="lastCol">
+      <w:rPr>
+        <w:b/>
+        <w:bCs/>
+      </w:rPr>
+    </w:tblStylePr>
+  </w:style>
+  <w:style w:type="table" w:styleId="GridTable4-Accent1">
+    <w:name w:val="Grid Table 4 Accent 1"/>
+    <w:basedOn w:val="TableNormal"/>
+    <w:uiPriority w:val="49"/>
+    <w:rsid w:val="00B47ED7"/>
+    <w:tblPr>
+      <w:tblStyleRowBandSize w:val="1"/>
+      <w:tblStyleColBandSize w:val="1"/>
+      <w:tblInd w:w="0" w:type="dxa"/>
+      <w:tblBorders>
+        <w:top w:val="single" w:sz="4" w:space="0" w:color="8EAADB" w:themeColor="accent1" w:themeTint="99"/>
+        <w:left w:val="single" w:sz="4" w:space="0" w:color="8EAADB" w:themeColor="accent1" w:themeTint="99"/>
+        <w:bottom w:val="single" w:sz="4" w:space="0" w:color="8EAADB" w:themeColor="accent1" w:themeTint="99"/>
+        <w:right w:val="single" w:sz="4" w:space="0" w:color="8EAADB" w:themeColor="accent1" w:themeTint="99"/>
+        <w:insideH w:val="single" w:sz="4" w:space="0" w:color="8EAADB" w:themeColor="accent1" w:themeTint="99"/>
+        <w:insideV w:val="single" w:sz="4" w:space="0" w:color="8EAADB" w:themeColor="accent1" w:themeTint="99"/>
+      </w:tblBorders>
+      <w:tblCellMar>
+        <w:top w:w="0" w:type="dxa"/>
+        <w:left w:w="108" w:type="dxa"/>
+        <w:bottom w:w="0" w:type="dxa"/>
+        <w:right w:w="108" w:type="dxa"/>
+      </w:tblCellMar>
+    </w:tblPr>
+    <w:tblStylePr w:type="firstRow">
+      <w:rPr>
+        <w:b/>
+        <w:bCs/>
+        <w:color w:val="FFFFFF" w:themeColor="background1"/>
+      </w:rPr>
+      <w:tblPr/>
+      <w:tcPr>
+        <w:tcBorders>
+          <w:top w:val="single" w:sz="4" w:space="0" w:color="4472C4" w:themeColor="accent1"/>
+          <w:left w:val="single" w:sz="4" w:space="0" w:color="4472C4" w:themeColor="accent1"/>
+          <w:bottom w:val="single" w:sz="4" w:space="0" w:color="4472C4" w:themeColor="accent1"/>
+          <w:right w:val="single" w:sz="4" w:space="0" w:color="4472C4" w:themeColor="accent1"/>
+          <w:insideH w:val="nil"/>
+          <w:insideV w:val="nil"/>
+        </w:tcBorders>
+        <w:shd w:val="clear" w:color="auto" w:fill="4472C4" w:themeFill="accent1"/>
+      </w:tcPr>
+    </w:tblStylePr>
+    <w:tblStylePr w:type="lastRow">
+      <w:rPr>
+        <w:b/>
+        <w:bCs/>
+      </w:rPr>
+      <w:tblPr/>
+      <w:tcPr>
+        <w:tcBorders>
+          <w:top w:val="double" w:sz="4" w:space="0" w:color="4472C4" w:themeColor="accent1"/>
+        </w:tcBorders>
+      </w:tcPr>
+    </w:tblStylePr>
+    <w:tblStylePr w:type="firstCol">
+      <w:rPr>
+        <w:b/>
+        <w:bCs/>
+      </w:rPr>
+    </w:tblStylePr>
+    <w:tblStylePr w:type="lastCol">
+      <w:rPr>
+        <w:b/>
+        <w:bCs/>
+      </w:rPr>
+    </w:tblStylePr>
+    <w:tblStylePr w:type="band1Vert">
+      <w:tblPr/>
+      <w:tcPr>
+        <w:shd w:val="clear" w:color="auto" w:fill="D9E2F3" w:themeFill="accent1" w:themeFillTint="33"/>
+      </w:tcPr>
+    </w:tblStylePr>
+    <w:tblStylePr w:type="band1Horz">
+      <w:tblPr/>
+      <w:tcPr>
+        <w:shd w:val="clear" w:color="auto" w:fill="D9E2F3" w:themeFill="accent1" w:themeFillTint="33"/>
+      </w:tcPr>
+    </w:tblStylePr>
+  </w:style>
+  <w:style w:type="table" w:styleId="GridTable4-Accent2">
+    <w:name w:val="Grid Table 4 Accent 2"/>
+    <w:basedOn w:val="TableNormal"/>
+    <w:uiPriority w:val="49"/>
+    <w:rsid w:val="00B47ED7"/>
+    <w:tblPr>
+      <w:tblStyleRowBandSize w:val="1"/>
+      <w:tblStyleColBandSize w:val="1"/>
+      <w:tblInd w:w="0" w:type="dxa"/>
+      <w:tblBorders>
+        <w:top w:val="single" w:sz="4" w:space="0" w:color="F4B083" w:themeColor="accent2" w:themeTint="99"/>
+        <w:left w:val="single" w:sz="4" w:space="0" w:color="F4B083" w:themeColor="accent2" w:themeTint="99"/>
+        <w:bottom w:val="single" w:sz="4" w:space="0" w:color="F4B083" w:themeColor="accent2" w:themeTint="99"/>
+        <w:right w:val="single" w:sz="4" w:space="0" w:color="F4B083" w:themeColor="accent2" w:themeTint="99"/>
+        <w:insideH w:val="single" w:sz="4" w:space="0" w:color="F4B083" w:themeColor="accent2" w:themeTint="99"/>
+        <w:insideV w:val="single" w:sz="4" w:space="0" w:color="F4B083" w:themeColor="accent2" w:themeTint="99"/>
+      </w:tblBorders>
+      <w:tblCellMar>
+        <w:top w:w="0" w:type="dxa"/>
+        <w:left w:w="108" w:type="dxa"/>
+        <w:bottom w:w="0" w:type="dxa"/>
+        <w:right w:w="108" w:type="dxa"/>
+      </w:tblCellMar>
+    </w:tblPr>
+    <w:tblStylePr w:type="firstRow">
+      <w:rPr>
+        <w:b/>
+        <w:bCs/>
+        <w:color w:val="FFFFFF" w:themeColor="background1"/>
+      </w:rPr>
+      <w:tblPr/>
+      <w:tcPr>
+        <w:tcBorders>
+          <w:top w:val="single" w:sz="4" w:space="0" w:color="ED7D31" w:themeColor="accent2"/>
+          <w:left w:val="single" w:sz="4" w:space="0" w:color="ED7D31" w:themeColor="accent2"/>
+          <w:bottom w:val="single" w:sz="4" w:space="0" w:color="ED7D31" w:themeColor="accent2"/>
+          <w:right w:val="single" w:sz="4" w:space="0" w:color="ED7D31" w:themeColor="accent2"/>
+          <w:insideH w:val="nil"/>
+          <w:insideV w:val="nil"/>
+        </w:tcBorders>
+        <w:shd w:val="clear" w:color="auto" w:fill="ED7D31" w:themeFill="accent2"/>
+      </w:tcPr>
+    </w:tblStylePr>
+    <w:tblStylePr w:type="lastRow">
+      <w:rPr>
+        <w:b/>
+        <w:bCs/>
+      </w:rPr>
+      <w:tblPr/>
+      <w:tcPr>
+        <w:tcBorders>
+          <w:top w:val="double" w:sz="4" w:space="0" w:color="ED7D31" w:themeColor="accent2"/>
+        </w:tcBorders>
+      </w:tcPr>
+    </w:tblStylePr>
+    <w:tblStylePr w:type="firstCol">
+      <w:rPr>
+        <w:b/>
+        <w:bCs/>
+      </w:rPr>
+    </w:tblStylePr>
+    <w:tblStylePr w:type="lastCol">
+      <w:rPr>
+        <w:b/>
+        <w:bCs/>
+      </w:rPr>
+    </w:tblStylePr>
+    <w:tblStylePr w:type="band1Vert">
+      <w:tblPr/>
+      <w:tcPr>
+        <w:shd w:val="clear" w:color="auto" w:fill="FBE4D5" w:themeFill="accent2" w:themeFillTint="33"/>
+      </w:tcPr>
+    </w:tblStylePr>
+    <w:tblStylePr w:type="band1Horz">
+      <w:tblPr/>
+      <w:tcPr>
+        <w:shd w:val="clear" w:color="auto" w:fill="FBE4D5" w:themeFill="accent2" w:themeFillTint="33"/>
+      </w:tcPr>
+    </w:tblStylePr>
+  </w:style>
+  <w:style w:type="table" w:styleId="GridTable4">
+    <w:name w:val="Grid Table 4"/>
+    <w:basedOn w:val="TableNormal"/>
+    <w:uiPriority w:val="49"/>
+    <w:rsid w:val="00B47ED7"/>
+    <w:tblPr>
+      <w:tblStyleRowBandSize w:val="1"/>
+      <w:tblStyleColBandSize w:val="1"/>
+      <w:tblInd w:w="0" w:type="dxa"/>
+      <w:tblBorders>
+        <w:top w:val="single" w:sz="4" w:space="0" w:color="666666" w:themeColor="text1" w:themeTint="99"/>
+        <w:left w:val="single" w:sz="4" w:space="0" w:color="666666" w:themeColor="text1" w:themeTint="99"/>
+        <w:bottom w:val="single" w:sz="4" w:space="0" w:color="666666" w:themeColor="text1" w:themeTint="99"/>
+        <w:right w:val="single" w:sz="4" w:space="0" w:color="666666" w:themeColor="text1" w:themeTint="99"/>
+        <w:insideH w:val="single" w:sz="4" w:space="0" w:color="666666" w:themeColor="text1" w:themeTint="99"/>
+        <w:insideV w:val="single" w:sz="4" w:space="0" w:color="666666" w:themeColor="text1" w:themeTint="99"/>
+      </w:tblBorders>
+      <w:tblCellMar>
+        <w:top w:w="0" w:type="dxa"/>
+        <w:left w:w="108" w:type="dxa"/>
+        <w:bottom w:w="0" w:type="dxa"/>
+        <w:right w:w="108" w:type="dxa"/>
+      </w:tblCellMar>
+    </w:tblPr>
+    <w:tblStylePr w:type="firstRow">
+      <w:rPr>
+        <w:b/>
+        <w:bCs/>
+        <w:color w:val="FFFFFF" w:themeColor="background1"/>
+      </w:rPr>
+      <w:tblPr/>
+      <w:tcPr>
+        <w:tcBorders>
+          <w:top w:val="single" w:sz="4" w:space="0" w:color="000000" w:themeColor="text1"/>
+          <w:left w:val="single" w:sz="4" w:space="0" w:color="000000" w:themeColor="text1"/>
+          <w:bottom w:val="single" w:sz="4" w:space="0" w:color="000000" w:themeColor="text1"/>
+          <w:right w:val="single" w:sz="4" w:space="0" w:color="000000" w:themeColor="text1"/>
+          <w:insideH w:val="nil"/>
+          <w:insideV w:val="nil"/>
+        </w:tcBorders>
+        <w:shd w:val="clear" w:color="auto" w:fill="000000" w:themeFill="text1"/>
+      </w:tcPr>
+    </w:tblStylePr>
+    <w:tblStylePr w:type="lastRow">
+      <w:rPr>
+        <w:b/>
+        <w:bCs/>
+      </w:rPr>
+      <w:tblPr/>
+      <w:tcPr>
+        <w:tcBorders>
+          <w:top w:val="double" w:sz="4" w:space="0" w:color="000000" w:themeColor="text1"/>
+        </w:tcBorders>
+      </w:tcPr>
+    </w:tblStylePr>
+    <w:tblStylePr w:type="firstCol">
+      <w:rPr>
+        <w:b/>
+        <w:bCs/>
+      </w:rPr>
+    </w:tblStylePr>
+    <w:tblStylePr w:type="lastCol">
+      <w:rPr>
+        <w:b/>
+        <w:bCs/>
+      </w:rPr>
+    </w:tblStylePr>
+    <w:tblStylePr w:type="band1Vert">
+      <w:tblPr/>
+      <w:tcPr>
+        <w:shd w:val="clear" w:color="auto" w:fill="CCCCCC" w:themeFill="text1" w:themeFillTint="33"/>
+      </w:tcPr>
+    </w:tblStylePr>
+    <w:tblStylePr w:type="band1Horz">
+      <w:tblPr/>
+      <w:tcPr>
+        <w:shd w:val="clear" w:color="auto" w:fill="CCCCCC" w:themeFill="text1" w:themeFillTint="33"/>
+      </w:tcPr>
+    </w:tblStylePr>
+  </w:style>
+  <w:style w:type="table" w:styleId="TableGridLight">
+    <w:name w:val="Grid Table Light"/>
+    <w:basedOn w:val="TableNormal"/>
+    <w:uiPriority w:val="40"/>
+    <w:rsid w:val="00B47ED7"/>
+    <w:tblPr>
+      <w:tblInd w:w="0" w:type="dxa"/>
+      <w:tblBorders>
+        <w:top w:val="single" w:sz="4" w:space="0" w:color="BFBFBF" w:themeColor="background1" w:themeShade="BF"/>
+        <w:left w:val="single" w:sz="4" w:space="0" w:color="BFBFBF" w:themeColor="background1" w:themeShade="BF"/>
+        <w:bottom w:val="single" w:sz="4" w:space="0" w:color="BFBFBF" w:themeColor="background1" w:themeShade="BF"/>
+        <w:right w:val="single" w:sz="4" w:space="0" w:color="BFBFBF" w:themeColor="background1" w:themeShade="BF"/>
+        <w:insideH w:val="single" w:sz="4" w:space="0" w:color="BFBFBF" w:themeColor="background1" w:themeShade="BF"/>
+        <w:insideV w:val="single" w:sz="4" w:space="0" w:color="BFBFBF" w:themeColor="background1" w:themeShade="BF"/>
+      </w:tblBorders>
+      <w:tblCellMar>
+        <w:top w:w="0" w:type="dxa"/>
+        <w:left w:w="108" w:type="dxa"/>
+        <w:bottom w:w="0" w:type="dxa"/>
+        <w:right w:w="108" w:type="dxa"/>
+      </w:tblCellMar>
+    </w:tblPr>
+  </w:style>
 </w:styles>
 </file>
 

</xml_diff>

<commit_message>
updated P5 final algorithm, and project report
</commit_message>
<xml_diff>
--- a/P5-Identify_Fraud_from_Enron_Email/Project_Report.docx
+++ b/P5-Identify_Fraud_from_Enron_Email/Project_Report.docx
@@ -48,53 +48,128 @@
         </w:rPr>
         <w:t xml:space="preserve">Note: All the </w:t>
       </w:r>
-      <w:proofErr w:type="spellStart"/>
       <w:r>
         <w:rPr>
           <w:lang w:val="en-US"/>
         </w:rPr>
-        <w:t>wraggling</w:t>
-      </w:r>
-      <w:proofErr w:type="spellEnd"/>
+        <w:t>wrangling</w:t>
+      </w:r>
       <w:r>
         <w:rPr>
           <w:lang w:val="en-US"/>
         </w:rPr>
-        <w:t xml:space="preserve"> on the data and process of experimenting with the machine learning algorithms are in the ‘</w:t>
-      </w:r>
-      <w:proofErr w:type="spellStart"/>
+        <w:t xml:space="preserve"> on the data and process of experimenting with the machine learning algorithms are in the ‘Enron_Data_Exploration’ jupyter notebook. It serves as a record of stuff that I tried and some notes throughout the process. It was not intended to be use as documentation</w:t>
+      </w:r>
       <w:r>
         <w:rPr>
           <w:lang w:val="en-US"/>
         </w:rPr>
-        <w:t>Enron_Data_Exploration</w:t>
-      </w:r>
-      <w:proofErr w:type="spellEnd"/>
-      <w:r>
+        <w:t xml:space="preserve"> but a reference of the thought process.</w:t>
+      </w:r>
+    </w:p>
+    <w:p>
+      <w:pPr>
         <w:rPr>
           <w:lang w:val="en-US"/>
         </w:rPr>
-        <w:t xml:space="preserve">’ </w:t>
-      </w:r>
-      <w:proofErr w:type="spellStart"/>
-      <w:r>
+      </w:pPr>
+    </w:p>
+    <w:p>
+      <w:pPr>
+        <w:pStyle w:val="Heading2"/>
         <w:rPr>
           <w:lang w:val="en-US"/>
         </w:rPr>
-        <w:t>jupyter</w:t>
-      </w:r>
-      <w:proofErr w:type="spellEnd"/>
+      </w:pPr>
       <w:r>
         <w:rPr>
           <w:lang w:val="en-US"/>
         </w:rPr>
-        <w:t xml:space="preserve"> notebook. It serves as a record of stuff that I tried and some notes throughout the process. It was not intended to be use as documentation</w:t>
-      </w:r>
+        <w:t>Final Model</w:t>
+      </w:r>
+    </w:p>
+    <w:p>
+      <w:pPr>
+        <w:rPr>
+          <w:rFonts w:ascii="Arial" w:eastAsia="Times New Roman" w:hAnsi="Arial" w:cs="Arial"/>
+          <w:color w:val="000000"/>
+          <w:sz w:val="22"/>
+          <w:szCs w:val="22"/>
+          <w:lang w:eastAsia="zh-TW"/>
+        </w:rPr>
+      </w:pPr>
       <w:r>
         <w:rPr>
           <w:lang w:val="en-US"/>
         </w:rPr>
-        <w:t xml:space="preserve"> but a reference of the thought process.</w:t>
+        <w:t xml:space="preserve">Gaussian-Bayes classifier, with three features used - </w:t>
+      </w:r>
+      <w:r>
+        <w:rPr>
+          <w:rFonts w:ascii="Arial" w:eastAsia="Times New Roman" w:hAnsi="Arial" w:cs="Arial"/>
+          <w:color w:val="000000"/>
+          <w:sz w:val="22"/>
+          <w:szCs w:val="22"/>
+          <w:lang w:eastAsia="zh-TW"/>
+        </w:rPr>
+        <w:t>'total_stock_value',</w:t>
+      </w:r>
+      <w:r>
+        <w:rPr>
+          <w:rFonts w:ascii="Arial" w:eastAsia="Times New Roman" w:hAnsi="Arial" w:cs="Arial"/>
+          <w:color w:val="000000"/>
+          <w:sz w:val="22"/>
+          <w:szCs w:val="22"/>
+          <w:lang w:eastAsia="zh-TW"/>
+        </w:rPr>
+        <w:t xml:space="preserve"> </w:t>
+      </w:r>
+      <w:r>
+        <w:rPr>
+          <w:rFonts w:ascii="Arial" w:eastAsia="Times New Roman" w:hAnsi="Arial" w:cs="Arial"/>
+          <w:color w:val="000000"/>
+          <w:sz w:val="22"/>
+          <w:szCs w:val="22"/>
+          <w:lang w:eastAsia="zh-TW"/>
+        </w:rPr>
+        <w:t>'exercised_stock_options', 'deferred_income</w:t>
+      </w:r>
+      <w:r>
+        <w:rPr>
+          <w:rFonts w:ascii="Arial" w:eastAsia="Times New Roman" w:hAnsi="Arial" w:cs="Arial"/>
+          <w:color w:val="000000"/>
+          <w:sz w:val="22"/>
+          <w:szCs w:val="22"/>
+          <w:lang w:eastAsia="zh-TW"/>
+        </w:rPr>
+        <w:t>’. This model achieved a precision score of 0.46259 and recall score of 0.32150.</w:t>
+      </w:r>
+    </w:p>
+    <w:p>
+      <w:pPr>
+        <w:rPr>
+          <w:rFonts w:ascii="Arial" w:eastAsia="Times New Roman" w:hAnsi="Arial" w:cs="Arial"/>
+          <w:color w:val="000000"/>
+          <w:sz w:val="22"/>
+          <w:szCs w:val="22"/>
+          <w:lang w:eastAsia="zh-TW"/>
+        </w:rPr>
+      </w:pPr>
+    </w:p>
+    <w:p>
+      <w:pPr>
+        <w:pStyle w:val="Heading2"/>
+        <w:rPr>
+          <w:rFonts w:eastAsia="Times New Roman"/>
+          <w:lang w:eastAsia="zh-TW"/>
+        </w:rPr>
+      </w:pPr>
+      <w:r>
+        <w:rPr>
+          <w:rFonts w:eastAsia="Times New Roman"/>
+          <w:lang w:eastAsia="zh-TW"/>
+        </w:rPr>
+        <w:t>Model Tuning Documentation</w:t>
       </w:r>
     </w:p>
     <w:p>
@@ -189,18 +264,16 @@
         </w:rPr>
         <w:t xml:space="preserve">After getting the data, I did some basic </w:t>
       </w:r>
-      <w:proofErr w:type="spellStart"/>
-      <w:r>
-        <w:rPr>
-          <w:rFonts w:ascii="Arial" w:eastAsia="Times New Roman" w:hAnsi="Arial" w:cs="Arial"/>
-          <w:color w:val="000000"/>
-          <w:sz w:val="22"/>
-          <w:szCs w:val="22"/>
-          <w:lang w:eastAsia="zh-TW"/>
-        </w:rPr>
-        <w:t>wraggling</w:t>
-      </w:r>
-      <w:proofErr w:type="spellEnd"/>
+      <w:r>
+        <w:rPr>
+          <w:rFonts w:ascii="Arial" w:eastAsia="Times New Roman" w:hAnsi="Arial" w:cs="Arial"/>
+          <w:color w:val="000000"/>
+          <w:sz w:val="22"/>
+          <w:szCs w:val="22"/>
+          <w:lang w:eastAsia="zh-TW"/>
+        </w:rPr>
+        <w:t>wrangling</w:t>
+      </w:r>
       <w:r>
         <w:rPr>
           <w:rFonts w:ascii="Arial" w:eastAsia="Times New Roman" w:hAnsi="Arial" w:cs="Arial"/>
@@ -239,12 +312,12 @@
       <w:tblPr>
         <w:tblStyle w:val="GridTable4"/>
         <w:tblpPr w:leftFromText="180" w:rightFromText="180" w:vertAnchor="text" w:horzAnchor="page" w:tblpX="2350" w:tblpY="-18"/>
-        <w:tblW w:w="8290" w:type="dxa"/>
+        <w:tblW w:w="6379" w:type="dxa"/>
         <w:tblLook w:val="04A0" w:firstRow="1" w:lastRow="0" w:firstColumn="1" w:lastColumn="0" w:noHBand="0" w:noVBand="1"/>
       </w:tblPr>
       <w:tblGrid>
-        <w:gridCol w:w="4662"/>
-        <w:gridCol w:w="3628"/>
+        <w:gridCol w:w="3261"/>
+        <w:gridCol w:w="3118"/>
       </w:tblGrid>
       <w:tr>
         <w:trPr>
@@ -254,7 +327,7 @@
         <w:tc>
           <w:tcPr>
             <w:cnfStyle w:val="001000000000" w:firstRow="0" w:lastRow="0" w:firstColumn="1" w:lastColumn="0" w:oddVBand="0" w:evenVBand="0" w:oddHBand="0" w:evenHBand="0" w:firstRowFirstColumn="0" w:firstRowLastColumn="0" w:lastRowFirstColumn="0" w:lastRowLastColumn="0"/>
-            <w:tcW w:w="4662" w:type="dxa"/>
+            <w:tcW w:w="3261" w:type="dxa"/>
           </w:tcPr>
           <w:p>
             <w:pPr>
@@ -273,13 +346,14 @@
                 <w:szCs w:val="22"/>
                 <w:lang w:eastAsia="zh-TW"/>
               </w:rPr>
+              <w:lastRenderedPageBreak/>
               <w:t>Field</w:t>
             </w:r>
           </w:p>
         </w:tc>
         <w:tc>
           <w:tcPr>
-            <w:tcW w:w="3628" w:type="dxa"/>
+            <w:tcW w:w="3118" w:type="dxa"/>
           </w:tcPr>
           <w:p>
             <w:pPr>
@@ -311,7 +385,7 @@
         <w:tc>
           <w:tcPr>
             <w:cnfStyle w:val="001000000000" w:firstRow="0" w:lastRow="0" w:firstColumn="1" w:lastColumn="0" w:oddVBand="0" w:evenVBand="0" w:oddHBand="0" w:evenHBand="0" w:firstRowFirstColumn="0" w:firstRowLastColumn="0" w:lastRowFirstColumn="0" w:lastRowLastColumn="0"/>
-            <w:tcW w:w="4662" w:type="dxa"/>
+            <w:tcW w:w="3261" w:type="dxa"/>
           </w:tcPr>
           <w:p>
             <w:pPr>
@@ -340,7 +414,7 @@
         </w:tc>
         <w:tc>
           <w:tcPr>
-            <w:tcW w:w="3628" w:type="dxa"/>
+            <w:tcW w:w="3118" w:type="dxa"/>
           </w:tcPr>
           <w:p>
             <w:pPr>
@@ -371,7 +445,7 @@
         <w:tc>
           <w:tcPr>
             <w:cnfStyle w:val="001000000000" w:firstRow="0" w:lastRow="0" w:firstColumn="1" w:lastColumn="0" w:oddVBand="0" w:evenVBand="0" w:oddHBand="0" w:evenHBand="0" w:firstRowFirstColumn="0" w:firstRowLastColumn="0" w:lastRowFirstColumn="0" w:lastRowLastColumn="0"/>
-            <w:tcW w:w="4662" w:type="dxa"/>
+            <w:tcW w:w="3261" w:type="dxa"/>
           </w:tcPr>
           <w:p>
             <w:pPr>
@@ -385,7 +459,6 @@
                 <w:lang w:eastAsia="zh-TW"/>
               </w:rPr>
             </w:pPr>
-            <w:proofErr w:type="spellStart"/>
             <w:r>
               <w:rPr>
                 <w:rFonts w:ascii="Arial" w:eastAsia="Times New Roman" w:hAnsi="Arial" w:cs="Arial"/>
@@ -397,12 +470,11 @@
               </w:rPr>
               <w:t>deferral_payments</w:t>
             </w:r>
-            <w:proofErr w:type="spellEnd"/>
           </w:p>
         </w:tc>
         <w:tc>
           <w:tcPr>
-            <w:tcW w:w="3628" w:type="dxa"/>
+            <w:tcW w:w="3118" w:type="dxa"/>
           </w:tcPr>
           <w:p>
             <w:pPr>
@@ -436,7 +508,7 @@
         <w:tc>
           <w:tcPr>
             <w:cnfStyle w:val="001000000000" w:firstRow="0" w:lastRow="0" w:firstColumn="1" w:lastColumn="0" w:oddVBand="0" w:evenVBand="0" w:oddHBand="0" w:evenHBand="0" w:firstRowFirstColumn="0" w:firstRowLastColumn="0" w:lastRowFirstColumn="0" w:lastRowLastColumn="0"/>
-            <w:tcW w:w="4662" w:type="dxa"/>
+            <w:tcW w:w="3261" w:type="dxa"/>
           </w:tcPr>
           <w:p>
             <w:pPr>
@@ -450,7 +522,6 @@
                 <w:lang w:eastAsia="zh-TW"/>
               </w:rPr>
             </w:pPr>
-            <w:proofErr w:type="spellStart"/>
             <w:r>
               <w:rPr>
                 <w:rFonts w:ascii="Arial" w:eastAsia="Times New Roman" w:hAnsi="Arial" w:cs="Arial"/>
@@ -462,12 +533,11 @@
               </w:rPr>
               <w:t>total_payments</w:t>
             </w:r>
-            <w:proofErr w:type="spellEnd"/>
           </w:p>
         </w:tc>
         <w:tc>
           <w:tcPr>
-            <w:tcW w:w="3628" w:type="dxa"/>
+            <w:tcW w:w="3118" w:type="dxa"/>
           </w:tcPr>
           <w:p>
             <w:pPr>
@@ -498,7 +568,7 @@
         <w:tc>
           <w:tcPr>
             <w:cnfStyle w:val="001000000000" w:firstRow="0" w:lastRow="0" w:firstColumn="1" w:lastColumn="0" w:oddVBand="0" w:evenVBand="0" w:oddHBand="0" w:evenHBand="0" w:firstRowFirstColumn="0" w:firstRowLastColumn="0" w:lastRowFirstColumn="0" w:lastRowLastColumn="0"/>
-            <w:tcW w:w="4662" w:type="dxa"/>
+            <w:tcW w:w="3261" w:type="dxa"/>
           </w:tcPr>
           <w:p>
             <w:pPr>
@@ -512,7 +582,6 @@
                 <w:lang w:eastAsia="zh-TW"/>
               </w:rPr>
             </w:pPr>
-            <w:proofErr w:type="spellStart"/>
             <w:r>
               <w:rPr>
                 <w:rFonts w:ascii="Arial" w:eastAsia="Times New Roman" w:hAnsi="Arial" w:cs="Arial"/>
@@ -524,12 +593,11 @@
               </w:rPr>
               <w:t>loan_advances</w:t>
             </w:r>
-            <w:proofErr w:type="spellEnd"/>
           </w:p>
         </w:tc>
         <w:tc>
           <w:tcPr>
-            <w:tcW w:w="3628" w:type="dxa"/>
+            <w:tcW w:w="3118" w:type="dxa"/>
           </w:tcPr>
           <w:p>
             <w:pPr>
@@ -563,7 +631,7 @@
         <w:tc>
           <w:tcPr>
             <w:cnfStyle w:val="001000000000" w:firstRow="0" w:lastRow="0" w:firstColumn="1" w:lastColumn="0" w:oddVBand="0" w:evenVBand="0" w:oddHBand="0" w:evenHBand="0" w:firstRowFirstColumn="0" w:firstRowLastColumn="0" w:lastRowFirstColumn="0" w:lastRowLastColumn="0"/>
-            <w:tcW w:w="4662" w:type="dxa"/>
+            <w:tcW w:w="3261" w:type="dxa"/>
           </w:tcPr>
           <w:p>
             <w:pPr>
@@ -592,7 +660,7 @@
         </w:tc>
         <w:tc>
           <w:tcPr>
-            <w:tcW w:w="3628" w:type="dxa"/>
+            <w:tcW w:w="3118" w:type="dxa"/>
           </w:tcPr>
           <w:p>
             <w:pPr>
@@ -623,7 +691,7 @@
         <w:tc>
           <w:tcPr>
             <w:cnfStyle w:val="001000000000" w:firstRow="0" w:lastRow="0" w:firstColumn="1" w:lastColumn="0" w:oddVBand="0" w:evenVBand="0" w:oddHBand="0" w:evenHBand="0" w:firstRowFirstColumn="0" w:firstRowLastColumn="0" w:lastRowFirstColumn="0" w:lastRowLastColumn="0"/>
-            <w:tcW w:w="4662" w:type="dxa"/>
+            <w:tcW w:w="3261" w:type="dxa"/>
           </w:tcPr>
           <w:p>
             <w:pPr>
@@ -637,7 +705,6 @@
                 <w:lang w:eastAsia="zh-TW"/>
               </w:rPr>
             </w:pPr>
-            <w:proofErr w:type="spellStart"/>
             <w:r>
               <w:rPr>
                 <w:rFonts w:ascii="Arial" w:eastAsia="Times New Roman" w:hAnsi="Arial" w:cs="Arial"/>
@@ -649,12 +716,11 @@
               </w:rPr>
               <w:t>restricted_stock_deferred</w:t>
             </w:r>
-            <w:proofErr w:type="spellEnd"/>
           </w:p>
         </w:tc>
         <w:tc>
           <w:tcPr>
-            <w:tcW w:w="3628" w:type="dxa"/>
+            <w:tcW w:w="3118" w:type="dxa"/>
           </w:tcPr>
           <w:p>
             <w:pPr>
@@ -688,7 +754,7 @@
         <w:tc>
           <w:tcPr>
             <w:cnfStyle w:val="001000000000" w:firstRow="0" w:lastRow="0" w:firstColumn="1" w:lastColumn="0" w:oddVBand="0" w:evenVBand="0" w:oddHBand="0" w:evenHBand="0" w:firstRowFirstColumn="0" w:firstRowLastColumn="0" w:lastRowFirstColumn="0" w:lastRowLastColumn="0"/>
-            <w:tcW w:w="4662" w:type="dxa"/>
+            <w:tcW w:w="3261" w:type="dxa"/>
           </w:tcPr>
           <w:p>
             <w:pPr>
@@ -702,7 +768,6 @@
                 <w:lang w:eastAsia="zh-TW"/>
               </w:rPr>
             </w:pPr>
-            <w:proofErr w:type="spellStart"/>
             <w:r>
               <w:rPr>
                 <w:rFonts w:ascii="Arial" w:eastAsia="Times New Roman" w:hAnsi="Arial" w:cs="Arial"/>
@@ -714,12 +779,11 @@
               </w:rPr>
               <w:t>deferred_income</w:t>
             </w:r>
-            <w:proofErr w:type="spellEnd"/>
           </w:p>
         </w:tc>
         <w:tc>
           <w:tcPr>
-            <w:tcW w:w="3628" w:type="dxa"/>
+            <w:tcW w:w="3118" w:type="dxa"/>
           </w:tcPr>
           <w:p>
             <w:pPr>
@@ -753,7 +817,7 @@
         <w:tc>
           <w:tcPr>
             <w:cnfStyle w:val="001000000000" w:firstRow="0" w:lastRow="0" w:firstColumn="1" w:lastColumn="0" w:oddVBand="0" w:evenVBand="0" w:oddHBand="0" w:evenHBand="0" w:firstRowFirstColumn="0" w:firstRowLastColumn="0" w:lastRowFirstColumn="0" w:lastRowLastColumn="0"/>
-            <w:tcW w:w="4662" w:type="dxa"/>
+            <w:tcW w:w="3261" w:type="dxa"/>
           </w:tcPr>
           <w:p>
             <w:pPr>
@@ -767,7 +831,6 @@
                 <w:lang w:eastAsia="zh-TW"/>
               </w:rPr>
             </w:pPr>
-            <w:proofErr w:type="spellStart"/>
             <w:r>
               <w:rPr>
                 <w:rFonts w:ascii="Arial" w:eastAsia="Times New Roman" w:hAnsi="Arial" w:cs="Arial"/>
@@ -779,12 +842,11 @@
               </w:rPr>
               <w:t>total_stock_value</w:t>
             </w:r>
-            <w:proofErr w:type="spellEnd"/>
           </w:p>
         </w:tc>
         <w:tc>
           <w:tcPr>
-            <w:tcW w:w="3628" w:type="dxa"/>
+            <w:tcW w:w="3118" w:type="dxa"/>
           </w:tcPr>
           <w:p>
             <w:pPr>
@@ -818,7 +880,7 @@
         <w:tc>
           <w:tcPr>
             <w:cnfStyle w:val="001000000000" w:firstRow="0" w:lastRow="0" w:firstColumn="1" w:lastColumn="0" w:oddVBand="0" w:evenVBand="0" w:oddHBand="0" w:evenHBand="0" w:firstRowFirstColumn="0" w:firstRowLastColumn="0" w:lastRowFirstColumn="0" w:lastRowLastColumn="0"/>
-            <w:tcW w:w="4662" w:type="dxa"/>
+            <w:tcW w:w="3261" w:type="dxa"/>
           </w:tcPr>
           <w:p>
             <w:pPr>
@@ -847,7 +909,7 @@
         </w:tc>
         <w:tc>
           <w:tcPr>
-            <w:tcW w:w="3628" w:type="dxa"/>
+            <w:tcW w:w="3118" w:type="dxa"/>
           </w:tcPr>
           <w:p>
             <w:pPr>
@@ -878,7 +940,7 @@
         <w:tc>
           <w:tcPr>
             <w:cnfStyle w:val="001000000000" w:firstRow="0" w:lastRow="0" w:firstColumn="1" w:lastColumn="0" w:oddVBand="0" w:evenVBand="0" w:oddHBand="0" w:evenHBand="0" w:firstRowFirstColumn="0" w:firstRowLastColumn="0" w:lastRowFirstColumn="0" w:lastRowLastColumn="0"/>
-            <w:tcW w:w="4662" w:type="dxa"/>
+            <w:tcW w:w="3261" w:type="dxa"/>
           </w:tcPr>
           <w:p>
             <w:pPr>
@@ -892,7 +954,6 @@
                 <w:lang w:eastAsia="zh-TW"/>
               </w:rPr>
             </w:pPr>
-            <w:proofErr w:type="spellStart"/>
             <w:r>
               <w:rPr>
                 <w:rFonts w:ascii="Arial" w:eastAsia="Times New Roman" w:hAnsi="Arial" w:cs="Arial"/>
@@ -904,12 +965,11 @@
               </w:rPr>
               <w:t>exercised_stock_options</w:t>
             </w:r>
-            <w:proofErr w:type="spellEnd"/>
           </w:p>
         </w:tc>
         <w:tc>
           <w:tcPr>
-            <w:tcW w:w="3628" w:type="dxa"/>
+            <w:tcW w:w="3118" w:type="dxa"/>
           </w:tcPr>
           <w:p>
             <w:pPr>
@@ -943,7 +1003,7 @@
         <w:tc>
           <w:tcPr>
             <w:cnfStyle w:val="001000000000" w:firstRow="0" w:lastRow="0" w:firstColumn="1" w:lastColumn="0" w:oddVBand="0" w:evenVBand="0" w:oddHBand="0" w:evenHBand="0" w:firstRowFirstColumn="0" w:firstRowLastColumn="0" w:lastRowFirstColumn="0" w:lastRowLastColumn="0"/>
-            <w:tcW w:w="4662" w:type="dxa"/>
+            <w:tcW w:w="3261" w:type="dxa"/>
           </w:tcPr>
           <w:p>
             <w:pPr>
@@ -972,7 +1032,7 @@
         </w:tc>
         <w:tc>
           <w:tcPr>
-            <w:tcW w:w="3628" w:type="dxa"/>
+            <w:tcW w:w="3118" w:type="dxa"/>
           </w:tcPr>
           <w:p>
             <w:pPr>
@@ -1003,7 +1063,7 @@
         <w:tc>
           <w:tcPr>
             <w:cnfStyle w:val="001000000000" w:firstRow="0" w:lastRow="0" w:firstColumn="1" w:lastColumn="0" w:oddVBand="0" w:evenVBand="0" w:oddHBand="0" w:evenHBand="0" w:firstRowFirstColumn="0" w:firstRowLastColumn="0" w:lastRowFirstColumn="0" w:lastRowLastColumn="0"/>
-            <w:tcW w:w="4662" w:type="dxa"/>
+            <w:tcW w:w="3261" w:type="dxa"/>
           </w:tcPr>
           <w:p>
             <w:pPr>
@@ -1017,7 +1077,6 @@
                 <w:lang w:eastAsia="zh-TW"/>
               </w:rPr>
             </w:pPr>
-            <w:proofErr w:type="spellStart"/>
             <w:r>
               <w:rPr>
                 <w:rFonts w:ascii="Arial" w:eastAsia="Times New Roman" w:hAnsi="Arial" w:cs="Arial"/>
@@ -1029,12 +1088,11 @@
               </w:rPr>
               <w:t>long_term_incentive</w:t>
             </w:r>
-            <w:proofErr w:type="spellEnd"/>
           </w:p>
         </w:tc>
         <w:tc>
           <w:tcPr>
-            <w:tcW w:w="3628" w:type="dxa"/>
+            <w:tcW w:w="3118" w:type="dxa"/>
           </w:tcPr>
           <w:p>
             <w:pPr>
@@ -1068,7 +1126,7 @@
         <w:tc>
           <w:tcPr>
             <w:cnfStyle w:val="001000000000" w:firstRow="0" w:lastRow="0" w:firstColumn="1" w:lastColumn="0" w:oddVBand="0" w:evenVBand="0" w:oddHBand="0" w:evenHBand="0" w:firstRowFirstColumn="0" w:firstRowLastColumn="0" w:lastRowFirstColumn="0" w:lastRowLastColumn="0"/>
-            <w:tcW w:w="4662" w:type="dxa"/>
+            <w:tcW w:w="3261" w:type="dxa"/>
           </w:tcPr>
           <w:p>
             <w:pPr>
@@ -1082,7 +1140,6 @@
                 <w:lang w:eastAsia="zh-TW"/>
               </w:rPr>
             </w:pPr>
-            <w:proofErr w:type="spellStart"/>
             <w:r>
               <w:rPr>
                 <w:rFonts w:ascii="Arial" w:eastAsia="Times New Roman" w:hAnsi="Arial" w:cs="Arial"/>
@@ -1094,12 +1151,11 @@
               </w:rPr>
               <w:t>restricted_stock</w:t>
             </w:r>
-            <w:proofErr w:type="spellEnd"/>
           </w:p>
         </w:tc>
         <w:tc>
           <w:tcPr>
-            <w:tcW w:w="3628" w:type="dxa"/>
+            <w:tcW w:w="3118" w:type="dxa"/>
           </w:tcPr>
           <w:p>
             <w:pPr>
@@ -1130,7 +1186,7 @@
         <w:tc>
           <w:tcPr>
             <w:cnfStyle w:val="001000000000" w:firstRow="0" w:lastRow="0" w:firstColumn="1" w:lastColumn="0" w:oddVBand="0" w:evenVBand="0" w:oddHBand="0" w:evenHBand="0" w:firstRowFirstColumn="0" w:firstRowLastColumn="0" w:lastRowFirstColumn="0" w:lastRowLastColumn="0"/>
-            <w:tcW w:w="4662" w:type="dxa"/>
+            <w:tcW w:w="3261" w:type="dxa"/>
           </w:tcPr>
           <w:p>
             <w:pPr>
@@ -1144,7 +1200,6 @@
                 <w:lang w:eastAsia="zh-TW"/>
               </w:rPr>
             </w:pPr>
-            <w:proofErr w:type="spellStart"/>
             <w:r>
               <w:rPr>
                 <w:rFonts w:ascii="Arial" w:eastAsia="Times New Roman" w:hAnsi="Arial" w:cs="Arial"/>
@@ -1156,12 +1211,11 @@
               </w:rPr>
               <w:t>director_fees</w:t>
             </w:r>
-            <w:proofErr w:type="spellEnd"/>
           </w:p>
         </w:tc>
         <w:tc>
           <w:tcPr>
-            <w:tcW w:w="3628" w:type="dxa"/>
+            <w:tcW w:w="3118" w:type="dxa"/>
           </w:tcPr>
           <w:p>
             <w:pPr>
@@ -1195,7 +1249,7 @@
         <w:tc>
           <w:tcPr>
             <w:cnfStyle w:val="001000000000" w:firstRow="0" w:lastRow="0" w:firstColumn="1" w:lastColumn="0" w:oddVBand="0" w:evenVBand="0" w:oddHBand="0" w:evenHBand="0" w:firstRowFirstColumn="0" w:firstRowLastColumn="0" w:lastRowFirstColumn="0" w:lastRowLastColumn="0"/>
-            <w:tcW w:w="4662" w:type="dxa"/>
+            <w:tcW w:w="3261" w:type="dxa"/>
           </w:tcPr>
           <w:p>
             <w:pPr>
@@ -1209,7 +1263,6 @@
                 <w:lang w:eastAsia="zh-TW"/>
               </w:rPr>
             </w:pPr>
-            <w:proofErr w:type="spellStart"/>
             <w:r>
               <w:rPr>
                 <w:rFonts w:ascii="Arial" w:eastAsia="Times New Roman" w:hAnsi="Arial" w:cs="Arial"/>
@@ -1221,12 +1274,11 @@
               </w:rPr>
               <w:t>to_messages</w:t>
             </w:r>
-            <w:proofErr w:type="spellEnd"/>
           </w:p>
         </w:tc>
         <w:tc>
           <w:tcPr>
-            <w:tcW w:w="3628" w:type="dxa"/>
+            <w:tcW w:w="3118" w:type="dxa"/>
           </w:tcPr>
           <w:p>
             <w:pPr>
@@ -1257,7 +1309,7 @@
         <w:tc>
           <w:tcPr>
             <w:cnfStyle w:val="001000000000" w:firstRow="0" w:lastRow="0" w:firstColumn="1" w:lastColumn="0" w:oddVBand="0" w:evenVBand="0" w:oddHBand="0" w:evenHBand="0" w:firstRowFirstColumn="0" w:firstRowLastColumn="0" w:lastRowFirstColumn="0" w:lastRowLastColumn="0"/>
-            <w:tcW w:w="4662" w:type="dxa"/>
+            <w:tcW w:w="3261" w:type="dxa"/>
           </w:tcPr>
           <w:p>
             <w:pPr>
@@ -1271,7 +1323,6 @@
                 <w:lang w:eastAsia="zh-TW"/>
               </w:rPr>
             </w:pPr>
-            <w:proofErr w:type="spellStart"/>
             <w:r>
               <w:rPr>
                 <w:rFonts w:ascii="Arial" w:eastAsia="Times New Roman" w:hAnsi="Arial" w:cs="Arial"/>
@@ -1283,12 +1334,11 @@
               </w:rPr>
               <w:t>email_address</w:t>
             </w:r>
-            <w:proofErr w:type="spellEnd"/>
           </w:p>
         </w:tc>
         <w:tc>
           <w:tcPr>
-            <w:tcW w:w="3628" w:type="dxa"/>
+            <w:tcW w:w="3118" w:type="dxa"/>
           </w:tcPr>
           <w:p>
             <w:pPr>
@@ -1322,7 +1372,7 @@
         <w:tc>
           <w:tcPr>
             <w:cnfStyle w:val="001000000000" w:firstRow="0" w:lastRow="0" w:firstColumn="1" w:lastColumn="0" w:oddVBand="0" w:evenVBand="0" w:oddHBand="0" w:evenHBand="0" w:firstRowFirstColumn="0" w:firstRowLastColumn="0" w:lastRowFirstColumn="0" w:lastRowLastColumn="0"/>
-            <w:tcW w:w="4662" w:type="dxa"/>
+            <w:tcW w:w="3261" w:type="dxa"/>
           </w:tcPr>
           <w:p>
             <w:pPr>
@@ -1336,7 +1386,6 @@
                 <w:lang w:eastAsia="zh-TW"/>
               </w:rPr>
             </w:pPr>
-            <w:proofErr w:type="spellStart"/>
             <w:r>
               <w:rPr>
                 <w:rFonts w:ascii="Arial" w:eastAsia="Times New Roman" w:hAnsi="Arial" w:cs="Arial"/>
@@ -1348,12 +1397,11 @@
               </w:rPr>
               <w:t>from_poi_to_this_person</w:t>
             </w:r>
-            <w:proofErr w:type="spellEnd"/>
           </w:p>
         </w:tc>
         <w:tc>
           <w:tcPr>
-            <w:tcW w:w="3628" w:type="dxa"/>
+            <w:tcW w:w="3118" w:type="dxa"/>
           </w:tcPr>
           <w:p>
             <w:pPr>
@@ -1384,7 +1432,7 @@
         <w:tc>
           <w:tcPr>
             <w:cnfStyle w:val="001000000000" w:firstRow="0" w:lastRow="0" w:firstColumn="1" w:lastColumn="0" w:oddVBand="0" w:evenVBand="0" w:oddHBand="0" w:evenHBand="0" w:firstRowFirstColumn="0" w:firstRowLastColumn="0" w:lastRowFirstColumn="0" w:lastRowLastColumn="0"/>
-            <w:tcW w:w="4662" w:type="dxa"/>
+            <w:tcW w:w="3261" w:type="dxa"/>
           </w:tcPr>
           <w:p>
             <w:pPr>
@@ -1398,7 +1446,6 @@
                 <w:lang w:eastAsia="zh-TW"/>
               </w:rPr>
             </w:pPr>
-            <w:proofErr w:type="spellStart"/>
             <w:r>
               <w:rPr>
                 <w:rFonts w:ascii="Arial" w:eastAsia="Times New Roman" w:hAnsi="Arial" w:cs="Arial"/>
@@ -1410,12 +1457,11 @@
               </w:rPr>
               <w:t>from_messages</w:t>
             </w:r>
-            <w:proofErr w:type="spellEnd"/>
           </w:p>
         </w:tc>
         <w:tc>
           <w:tcPr>
-            <w:tcW w:w="3628" w:type="dxa"/>
+            <w:tcW w:w="3118" w:type="dxa"/>
           </w:tcPr>
           <w:p>
             <w:pPr>
@@ -1449,7 +1495,7 @@
         <w:tc>
           <w:tcPr>
             <w:cnfStyle w:val="001000000000" w:firstRow="0" w:lastRow="0" w:firstColumn="1" w:lastColumn="0" w:oddVBand="0" w:evenVBand="0" w:oddHBand="0" w:evenHBand="0" w:firstRowFirstColumn="0" w:firstRowLastColumn="0" w:lastRowFirstColumn="0" w:lastRowLastColumn="0"/>
-            <w:tcW w:w="4662" w:type="dxa"/>
+            <w:tcW w:w="3261" w:type="dxa"/>
           </w:tcPr>
           <w:p>
             <w:pPr>
@@ -1463,7 +1509,6 @@
                 <w:lang w:eastAsia="zh-TW"/>
               </w:rPr>
             </w:pPr>
-            <w:proofErr w:type="spellStart"/>
             <w:r>
               <w:rPr>
                 <w:rFonts w:ascii="Arial" w:eastAsia="Times New Roman" w:hAnsi="Arial" w:cs="Arial"/>
@@ -1475,12 +1520,11 @@
               </w:rPr>
               <w:t>from_this_person_to_poi</w:t>
             </w:r>
-            <w:proofErr w:type="spellEnd"/>
           </w:p>
         </w:tc>
         <w:tc>
           <w:tcPr>
-            <w:tcW w:w="3628" w:type="dxa"/>
+            <w:tcW w:w="3118" w:type="dxa"/>
           </w:tcPr>
           <w:p>
             <w:pPr>
@@ -1511,7 +1555,7 @@
         <w:tc>
           <w:tcPr>
             <w:cnfStyle w:val="001000000000" w:firstRow="0" w:lastRow="0" w:firstColumn="1" w:lastColumn="0" w:oddVBand="0" w:evenVBand="0" w:oddHBand="0" w:evenHBand="0" w:firstRowFirstColumn="0" w:firstRowLastColumn="0" w:lastRowFirstColumn="0" w:lastRowLastColumn="0"/>
-            <w:tcW w:w="4662" w:type="dxa"/>
+            <w:tcW w:w="3261" w:type="dxa"/>
           </w:tcPr>
           <w:p>
             <w:pPr>
@@ -1525,7 +1569,6 @@
                 <w:lang w:eastAsia="zh-TW"/>
               </w:rPr>
             </w:pPr>
-            <w:proofErr w:type="spellStart"/>
             <w:r>
               <w:rPr>
                 <w:rFonts w:ascii="Arial" w:eastAsia="Times New Roman" w:hAnsi="Arial" w:cs="Arial"/>
@@ -1537,12 +1580,11 @@
               </w:rPr>
               <w:t>shared_receipt_with_poi</w:t>
             </w:r>
-            <w:proofErr w:type="spellEnd"/>
           </w:p>
         </w:tc>
         <w:tc>
           <w:tcPr>
-            <w:tcW w:w="3628" w:type="dxa"/>
+            <w:tcW w:w="3118" w:type="dxa"/>
           </w:tcPr>
           <w:p>
             <w:pPr>
@@ -1576,7 +1618,7 @@
         <w:tc>
           <w:tcPr>
             <w:cnfStyle w:val="001000000000" w:firstRow="0" w:lastRow="0" w:firstColumn="1" w:lastColumn="0" w:oddVBand="0" w:evenVBand="0" w:oddHBand="0" w:evenHBand="0" w:firstRowFirstColumn="0" w:firstRowLastColumn="0" w:lastRowFirstColumn="0" w:lastRowLastColumn="0"/>
-            <w:tcW w:w="4662" w:type="dxa"/>
+            <w:tcW w:w="3261" w:type="dxa"/>
           </w:tcPr>
           <w:p>
             <w:pPr>
@@ -1605,7 +1647,7 @@
         </w:tc>
         <w:tc>
           <w:tcPr>
-            <w:tcW w:w="3628" w:type="dxa"/>
+            <w:tcW w:w="3118" w:type="dxa"/>
           </w:tcPr>
           <w:p>
             <w:pPr>
@@ -1788,6 +1830,108 @@
           <w:lang w:eastAsia="zh-TW"/>
         </w:rPr>
       </w:pPr>
+      <w:r>
+        <w:rPr>
+          <w:rFonts w:ascii="Arial" w:eastAsia="Times New Roman" w:hAnsi="Arial" w:cs="Arial"/>
+          <w:color w:val="000000"/>
+          <w:sz w:val="22"/>
+          <w:szCs w:val="22"/>
+          <w:lang w:eastAsia="zh-TW"/>
+        </w:rPr>
+        <w:br/>
+      </w:r>
+      <w:bookmarkStart w:id="0" w:name="_GoBack"/>
+      <w:bookmarkEnd w:id="0"/>
+      <w:r>
+        <w:rPr>
+          <w:rFonts w:ascii="Arial" w:eastAsia="Times New Roman" w:hAnsi="Arial" w:cs="Arial"/>
+          <w:color w:val="000000"/>
+          <w:sz w:val="22"/>
+          <w:szCs w:val="22"/>
+          <w:lang w:eastAsia="zh-TW"/>
+        </w:rPr>
+        <w:t>A</w:t>
+      </w:r>
+      <w:r>
+        <w:rPr>
+          <w:rFonts w:ascii="Arial" w:eastAsia="Times New Roman" w:hAnsi="Arial" w:cs="Arial"/>
+          <w:color w:val="000000"/>
+          <w:sz w:val="22"/>
+          <w:szCs w:val="22"/>
+          <w:lang w:eastAsia="zh-TW"/>
+        </w:rPr>
+        <w:t xml:space="preserve">fter I got the data, I did some examination and found that there is an entry “TOTAL” in the dataset which obviously didn’t represent any employee. I removed this record. </w:t>
+      </w:r>
+      <w:r>
+        <w:rPr>
+          <w:rFonts w:ascii="Arial" w:eastAsia="Times New Roman" w:hAnsi="Arial" w:cs="Arial"/>
+          <w:color w:val="000000"/>
+          <w:sz w:val="22"/>
+          <w:szCs w:val="22"/>
+          <w:lang w:eastAsia="zh-TW"/>
+        </w:rPr>
+        <w:t xml:space="preserve">There was a </w:t>
+      </w:r>
+      <w:r>
+        <w:rPr>
+          <w:rFonts w:ascii="Arial" w:eastAsia="Times New Roman" w:hAnsi="Arial" w:cs="Arial"/>
+          <w:color w:val="000000"/>
+          <w:sz w:val="22"/>
+          <w:szCs w:val="22"/>
+          <w:lang w:eastAsia="zh-TW"/>
+        </w:rPr>
+        <w:t xml:space="preserve">record with </w:t>
+      </w:r>
+      <w:r>
+        <w:rPr>
+          <w:rFonts w:ascii="Arial" w:eastAsia="Times New Roman" w:hAnsi="Arial" w:cs="Arial"/>
+          <w:color w:val="000000"/>
+          <w:sz w:val="22"/>
+          <w:szCs w:val="22"/>
+          <w:lang w:eastAsia="zh-TW"/>
+        </w:rPr>
+        <w:t>no data at all (</w:t>
+      </w:r>
+      <w:r>
+        <w:rPr>
+          <w:rFonts w:ascii="Arial" w:eastAsia="Times New Roman" w:hAnsi="Arial" w:cs="Arial"/>
+          <w:color w:val="000000"/>
+          <w:sz w:val="22"/>
+          <w:szCs w:val="22"/>
+          <w:lang w:eastAsia="zh-TW"/>
+        </w:rPr>
+        <w:t>LOCKHART EUGENE E</w:t>
+      </w:r>
+      <w:r>
+        <w:rPr>
+          <w:rFonts w:ascii="Arial" w:eastAsia="Times New Roman" w:hAnsi="Arial" w:cs="Arial"/>
+          <w:color w:val="000000"/>
+          <w:sz w:val="22"/>
+          <w:szCs w:val="22"/>
+          <w:lang w:eastAsia="zh-TW"/>
+        </w:rPr>
+        <w:t>), so this is also removed. After some manual check on the names, I also found that there is an entry of “</w:t>
+      </w:r>
+      <w:r>
+        <w:rPr>
+          <w:rFonts w:ascii="Arial" w:eastAsia="Times New Roman" w:hAnsi="Arial" w:cs="Arial"/>
+          <w:color w:val="000000"/>
+          <w:sz w:val="22"/>
+          <w:szCs w:val="22"/>
+          <w:lang w:eastAsia="zh-TW"/>
+        </w:rPr>
+        <w:t>THE TRAVEL AGENCY IN THE PARK</w:t>
+      </w:r>
+      <w:r>
+        <w:rPr>
+          <w:rFonts w:ascii="Arial" w:eastAsia="Times New Roman" w:hAnsi="Arial" w:cs="Arial"/>
+          <w:color w:val="000000"/>
+          <w:sz w:val="22"/>
+          <w:szCs w:val="22"/>
+          <w:lang w:eastAsia="zh-TW"/>
+        </w:rPr>
+        <w:t>” which is also a meaningless or wrong record as well.</w:t>
+      </w:r>
     </w:p>
     <w:p>
       <w:pPr>
@@ -1809,114 +1953,18 @@
           <w:szCs w:val="22"/>
           <w:lang w:eastAsia="zh-TW"/>
         </w:rPr>
-        <w:lastRenderedPageBreak/>
-        <w:t>A</w:t>
-      </w:r>
-      <w:r>
-        <w:rPr>
-          <w:rFonts w:ascii="Arial" w:eastAsia="Times New Roman" w:hAnsi="Arial" w:cs="Arial"/>
-          <w:color w:val="000000"/>
-          <w:sz w:val="22"/>
-          <w:szCs w:val="22"/>
-          <w:lang w:eastAsia="zh-TW"/>
-        </w:rPr>
-        <w:t xml:space="preserve">fter I got the data, I did some examination and found that there is an entry “TOTAL” in the dataset which obviously didn’t represent any employee. I removed this record. </w:t>
-      </w:r>
-      <w:r>
-        <w:rPr>
-          <w:rFonts w:ascii="Arial" w:eastAsia="Times New Roman" w:hAnsi="Arial" w:cs="Arial"/>
-          <w:color w:val="000000"/>
-          <w:sz w:val="22"/>
-          <w:szCs w:val="22"/>
-          <w:lang w:eastAsia="zh-TW"/>
-        </w:rPr>
-        <w:t xml:space="preserve">There was a </w:t>
-      </w:r>
-      <w:r>
-        <w:rPr>
-          <w:rFonts w:ascii="Arial" w:eastAsia="Times New Roman" w:hAnsi="Arial" w:cs="Arial"/>
-          <w:color w:val="000000"/>
-          <w:sz w:val="22"/>
-          <w:szCs w:val="22"/>
-          <w:lang w:eastAsia="zh-TW"/>
-        </w:rPr>
-        <w:t xml:space="preserve">record with </w:t>
-      </w:r>
-      <w:r>
-        <w:rPr>
-          <w:rFonts w:ascii="Arial" w:eastAsia="Times New Roman" w:hAnsi="Arial" w:cs="Arial"/>
-          <w:color w:val="000000"/>
-          <w:sz w:val="22"/>
-          <w:szCs w:val="22"/>
-          <w:lang w:eastAsia="zh-TW"/>
-        </w:rPr>
-        <w:t>no data at all (</w:t>
-      </w:r>
-      <w:r>
-        <w:rPr>
-          <w:rFonts w:ascii="Arial" w:eastAsia="Times New Roman" w:hAnsi="Arial" w:cs="Arial"/>
-          <w:color w:val="000000"/>
-          <w:sz w:val="22"/>
-          <w:szCs w:val="22"/>
-          <w:lang w:eastAsia="zh-TW"/>
-        </w:rPr>
-        <w:t>LOCKHART EUGENE E</w:t>
-      </w:r>
-      <w:r>
-        <w:rPr>
-          <w:rFonts w:ascii="Arial" w:eastAsia="Times New Roman" w:hAnsi="Arial" w:cs="Arial"/>
-          <w:color w:val="000000"/>
-          <w:sz w:val="22"/>
-          <w:szCs w:val="22"/>
-          <w:lang w:eastAsia="zh-TW"/>
-        </w:rPr>
-        <w:t>), so this is also removed. After some manual check on the names, I also found that there is an entry of “TRAVEL AGENCY IN THE PARK” which is also a meaningless or wrong record as well.</w:t>
-      </w:r>
-    </w:p>
-    <w:p>
-      <w:pPr>
-        <w:spacing w:before="100" w:beforeAutospacing="1" w:after="100" w:afterAutospacing="1"/>
-        <w:ind w:left="720"/>
-        <w:rPr>
-          <w:rFonts w:ascii="Arial" w:eastAsia="Times New Roman" w:hAnsi="Arial" w:cs="Arial"/>
-          <w:color w:val="000000"/>
-          <w:sz w:val="22"/>
-          <w:szCs w:val="22"/>
-          <w:lang w:eastAsia="zh-TW"/>
-        </w:rPr>
-      </w:pPr>
-      <w:r>
-        <w:rPr>
-          <w:rFonts w:ascii="Arial" w:eastAsia="Times New Roman" w:hAnsi="Arial" w:cs="Arial"/>
-          <w:color w:val="000000"/>
-          <w:sz w:val="22"/>
-          <w:szCs w:val="22"/>
-          <w:lang w:eastAsia="zh-TW"/>
-        </w:rPr>
         <w:t xml:space="preserve">Histograms on the financial fields are also plotted and 2 </w:t>
       </w:r>
-      <w:proofErr w:type="gramStart"/>
-      <w:r>
-        <w:rPr>
-          <w:rFonts w:ascii="Arial" w:eastAsia="Times New Roman" w:hAnsi="Arial" w:cs="Arial"/>
-          <w:color w:val="000000"/>
-          <w:sz w:val="22"/>
-          <w:szCs w:val="22"/>
-          <w:lang w:eastAsia="zh-TW"/>
-        </w:rPr>
-        <w:t>people</w:t>
-      </w:r>
-      <w:r>
-        <w:rPr>
-          <w:rFonts w:ascii="Arial" w:eastAsia="Times New Roman" w:hAnsi="Arial" w:cs="Arial"/>
-          <w:color w:val="000000"/>
-          <w:sz w:val="22"/>
-          <w:szCs w:val="22"/>
-          <w:lang w:eastAsia="zh-TW"/>
-        </w:rPr>
-        <w:t>(</w:t>
-      </w:r>
-      <w:proofErr w:type="gramEnd"/>
+      <w:r>
+        <w:rPr>
+          <w:rFonts w:ascii="Arial" w:eastAsia="Times New Roman" w:hAnsi="Arial" w:cs="Arial"/>
+          <w:color w:val="000000"/>
+          <w:sz w:val="22"/>
+          <w:szCs w:val="22"/>
+          <w:lang w:eastAsia="zh-TW"/>
+        </w:rPr>
+        <w:t>people (</w:t>
+      </w:r>
       <w:r>
         <w:rPr>
           <w:rFonts w:ascii="Arial" w:eastAsia="Times New Roman" w:hAnsi="Arial" w:cs="Arial"/>
@@ -1975,45 +2023,8 @@
           <w:szCs w:val="22"/>
           <w:lang w:eastAsia="zh-TW"/>
         </w:rPr>
-        <w:t xml:space="preserve">salary and </w:t>
-      </w:r>
-      <w:proofErr w:type="spellStart"/>
-      <w:r>
-        <w:rPr>
-          <w:rFonts w:ascii="Arial" w:eastAsia="Times New Roman" w:hAnsi="Arial" w:cs="Arial"/>
-          <w:color w:val="000000"/>
-          <w:sz w:val="22"/>
-          <w:szCs w:val="22"/>
-          <w:lang w:eastAsia="zh-TW"/>
-        </w:rPr>
-        <w:t>total_payments</w:t>
-      </w:r>
-      <w:proofErr w:type="spellEnd"/>
-      <w:r>
-        <w:rPr>
-          <w:rFonts w:ascii="Arial" w:eastAsia="Times New Roman" w:hAnsi="Arial" w:cs="Arial"/>
-          <w:color w:val="000000"/>
-          <w:sz w:val="22"/>
-          <w:szCs w:val="22"/>
-          <w:lang w:eastAsia="zh-TW"/>
-        </w:rPr>
-        <w:t xml:space="preserve"> are removed.</w:t>
-      </w:r>
-      <w:bookmarkStart w:id="0" w:name="_GoBack"/>
-      <w:bookmarkEnd w:id="0"/>
-    </w:p>
-    <w:p>
-      <w:pPr>
-        <w:spacing w:before="100" w:beforeAutospacing="1" w:after="100" w:afterAutospacing="1"/>
-        <w:ind w:left="720"/>
-        <w:rPr>
-          <w:rFonts w:ascii="Arial" w:eastAsia="Times New Roman" w:hAnsi="Arial" w:cs="Arial"/>
-          <w:color w:val="000000"/>
-          <w:sz w:val="22"/>
-          <w:szCs w:val="22"/>
-          <w:lang w:eastAsia="zh-TW"/>
-        </w:rPr>
-      </w:pPr>
+        <w:t>salary and total_payments are removed.</w:t>
+      </w:r>
     </w:p>
     <w:p>
       <w:pPr>
@@ -2038,51 +2049,7 @@
           <w:szCs w:val="22"/>
           <w:lang w:eastAsia="zh-TW"/>
         </w:rPr>
-        <w:t xml:space="preserve">What features did you end up using in your POI identifier, and what selection process did you use to pick them? Did you have to do any scaling? Why or why not? As part of the assignment, you should attempt to engineer your own feature that does not come ready-made in the dataset -- explain what feature you tried to make, and the rationale behind it. (You do not necessarily have to use it in the final analysis, only engineer and test it.) In your feature selection step, if you used an algorithm like a decision tree, please also give the feature </w:t>
-      </w:r>
-      <w:proofErr w:type="spellStart"/>
-      <w:r>
-        <w:rPr>
-          <w:rFonts w:ascii="Arial" w:eastAsia="Times New Roman" w:hAnsi="Arial" w:cs="Arial"/>
-          <w:color w:val="000000"/>
-          <w:sz w:val="22"/>
-          <w:szCs w:val="22"/>
-          <w:lang w:eastAsia="zh-TW"/>
-        </w:rPr>
-        <w:t>importances</w:t>
-      </w:r>
-      <w:proofErr w:type="spellEnd"/>
-      <w:r>
-        <w:rPr>
-          <w:rFonts w:ascii="Arial" w:eastAsia="Times New Roman" w:hAnsi="Arial" w:cs="Arial"/>
-          <w:color w:val="000000"/>
-          <w:sz w:val="22"/>
-          <w:szCs w:val="22"/>
-          <w:lang w:eastAsia="zh-TW"/>
-        </w:rPr>
-        <w:t xml:space="preserve"> of the features that you use, and if you used an automated feature selection function like </w:t>
-      </w:r>
-      <w:proofErr w:type="spellStart"/>
-      <w:r>
-        <w:rPr>
-          <w:rFonts w:ascii="Arial" w:eastAsia="Times New Roman" w:hAnsi="Arial" w:cs="Arial"/>
-          <w:color w:val="000000"/>
-          <w:sz w:val="22"/>
-          <w:szCs w:val="22"/>
-          <w:lang w:eastAsia="zh-TW"/>
-        </w:rPr>
-        <w:t>SelectKBest</w:t>
-      </w:r>
-      <w:proofErr w:type="spellEnd"/>
-      <w:r>
-        <w:rPr>
-          <w:rFonts w:ascii="Arial" w:eastAsia="Times New Roman" w:hAnsi="Arial" w:cs="Arial"/>
-          <w:color w:val="000000"/>
-          <w:sz w:val="22"/>
-          <w:szCs w:val="22"/>
-          <w:lang w:eastAsia="zh-TW"/>
-        </w:rPr>
-        <w:t>, please report the feature scores and reasons for your choice of parameter values.  [relevant rubric items: “create new features”, “intelligently select features”, “properly scale features”]</w:t>
+        <w:t>What features did you end up using in your POI identifier, and what selection process did you use to pick them? Did you have to do any scaling? Why or why not? As part of the assignment, you should attempt to engineer your own feature that does not come ready-made in the dataset -- explain what feature you tried to make, and the rationale behind it. (You do not necessarily have to use it in the final analysis, only engineer and test it.) In your feature selection step, if you used an algorithm like a decision tree, please also give the feature importances of the features that you use, and if you used an automated feature selection function like SelectKBest, please report the feature scores and reasons for your choice of parameter values.  [relevant rubric items: “create new features”, “intelligently select features”, “properly scale features”]</w:t>
       </w:r>
     </w:p>
     <w:p>
@@ -2105,117 +2072,67 @@
           <w:szCs w:val="22"/>
           <w:lang w:eastAsia="zh-TW"/>
         </w:rPr>
-        <w:t xml:space="preserve">There were 4 features being used in the final model - </w:t>
-      </w:r>
-      <w:proofErr w:type="spellStart"/>
-      <w:r>
-        <w:rPr>
-          <w:rFonts w:ascii="Arial" w:eastAsia="Times New Roman" w:hAnsi="Arial" w:cs="Arial"/>
-          <w:color w:val="000000"/>
-          <w:sz w:val="22"/>
-          <w:szCs w:val="22"/>
-          <w:lang w:eastAsia="zh-TW"/>
-        </w:rPr>
-        <w:t>from_this_person_to_poi</w:t>
-      </w:r>
-      <w:proofErr w:type="spellEnd"/>
-      <w:r>
-        <w:rPr>
-          <w:rFonts w:ascii="Arial" w:eastAsia="Times New Roman" w:hAnsi="Arial" w:cs="Arial"/>
-          <w:color w:val="000000"/>
-          <w:sz w:val="22"/>
-          <w:szCs w:val="22"/>
-          <w:lang w:eastAsia="zh-TW"/>
-        </w:rPr>
-        <w:t xml:space="preserve">, </w:t>
-      </w:r>
-      <w:proofErr w:type="spellStart"/>
-      <w:r>
-        <w:rPr>
-          <w:rFonts w:ascii="Arial" w:eastAsia="Times New Roman" w:hAnsi="Arial" w:cs="Arial"/>
-          <w:color w:val="000000"/>
-          <w:sz w:val="22"/>
-          <w:szCs w:val="22"/>
-          <w:lang w:eastAsia="zh-TW"/>
-        </w:rPr>
-        <w:t>from_poi_to_this_person</w:t>
-      </w:r>
-      <w:proofErr w:type="spellEnd"/>
-      <w:r>
-        <w:rPr>
-          <w:rFonts w:ascii="Arial" w:eastAsia="Times New Roman" w:hAnsi="Arial" w:cs="Arial"/>
-          <w:color w:val="000000"/>
-          <w:sz w:val="22"/>
-          <w:szCs w:val="22"/>
-          <w:lang w:eastAsia="zh-TW"/>
-        </w:rPr>
-        <w:t xml:space="preserve">, </w:t>
-      </w:r>
-      <w:proofErr w:type="spellStart"/>
-      <w:r>
-        <w:rPr>
-          <w:rFonts w:ascii="Arial" w:eastAsia="Times New Roman" w:hAnsi="Arial" w:cs="Arial"/>
-          <w:color w:val="000000"/>
-          <w:sz w:val="22"/>
-          <w:szCs w:val="22"/>
-          <w:lang w:eastAsia="zh-TW"/>
-        </w:rPr>
-        <w:t>shared_receipt_with_poi</w:t>
-      </w:r>
-      <w:proofErr w:type="spellEnd"/>
-      <w:r>
-        <w:rPr>
-          <w:rFonts w:ascii="Arial" w:eastAsia="Times New Roman" w:hAnsi="Arial" w:cs="Arial"/>
-          <w:color w:val="000000"/>
-          <w:sz w:val="22"/>
-          <w:szCs w:val="22"/>
-          <w:lang w:eastAsia="zh-TW"/>
-        </w:rPr>
-        <w:t xml:space="preserve">, </w:t>
-      </w:r>
-      <w:proofErr w:type="spellStart"/>
-      <w:r>
-        <w:rPr>
-          <w:rFonts w:ascii="Arial" w:eastAsia="Times New Roman" w:hAnsi="Arial" w:cs="Arial"/>
-          <w:color w:val="000000"/>
-          <w:sz w:val="22"/>
-          <w:szCs w:val="22"/>
-          <w:lang w:eastAsia="zh-TW"/>
-        </w:rPr>
-        <w:t>number_of_missing_fields</w:t>
-      </w:r>
-      <w:proofErr w:type="spellEnd"/>
-      <w:r>
-        <w:rPr>
-          <w:rFonts w:ascii="Arial" w:eastAsia="Times New Roman" w:hAnsi="Arial" w:cs="Arial"/>
-          <w:color w:val="000000"/>
-          <w:sz w:val="22"/>
-          <w:szCs w:val="22"/>
-          <w:lang w:eastAsia="zh-TW"/>
-        </w:rPr>
-        <w:t xml:space="preserve">. For all the selected fields, I did feature scaling using </w:t>
-      </w:r>
-      <w:proofErr w:type="spellStart"/>
-      <w:r>
-        <w:rPr>
-          <w:rFonts w:ascii="Arial" w:eastAsia="Times New Roman" w:hAnsi="Arial" w:cs="Arial"/>
-          <w:color w:val="000000"/>
-          <w:sz w:val="22"/>
-          <w:szCs w:val="22"/>
-          <w:lang w:eastAsia="zh-TW"/>
-        </w:rPr>
-        <w:t>MaxMin</w:t>
-      </w:r>
-      <w:proofErr w:type="spellEnd"/>
-      <w:r>
-        <w:rPr>
-          <w:rFonts w:ascii="Arial" w:eastAsia="Times New Roman" w:hAnsi="Arial" w:cs="Arial"/>
-          <w:color w:val="000000"/>
-          <w:sz w:val="22"/>
-          <w:szCs w:val="22"/>
-          <w:lang w:eastAsia="zh-TW"/>
-        </w:rPr>
-        <w:t xml:space="preserve"> scaling method. This is because I was planning to try out SVM algorithm and </w:t>
+        <w:t xml:space="preserve">There were </w:t>
+      </w:r>
+      <w:r>
+        <w:rPr>
+          <w:rFonts w:ascii="Arial" w:eastAsia="Times New Roman" w:hAnsi="Arial" w:cs="Arial"/>
+          <w:color w:val="000000"/>
+          <w:sz w:val="22"/>
+          <w:szCs w:val="22"/>
+          <w:lang w:eastAsia="zh-TW"/>
+        </w:rPr>
+        <w:t>3</w:t>
+      </w:r>
+      <w:r>
+        <w:rPr>
+          <w:rFonts w:ascii="Arial" w:eastAsia="Times New Roman" w:hAnsi="Arial" w:cs="Arial"/>
+          <w:color w:val="000000"/>
+          <w:sz w:val="22"/>
+          <w:szCs w:val="22"/>
+          <w:lang w:eastAsia="zh-TW"/>
+        </w:rPr>
+        <w:t xml:space="preserve"> features being used in the final model -</w:t>
+      </w:r>
+      <w:r>
+        <w:rPr>
+          <w:rFonts w:ascii="Arial" w:eastAsia="Times New Roman" w:hAnsi="Arial" w:cs="Arial"/>
+          <w:color w:val="000000"/>
+          <w:sz w:val="22"/>
+          <w:szCs w:val="22"/>
+          <w:lang w:eastAsia="zh-TW"/>
+        </w:rPr>
+        <w:t>'total_stock_value',</w:t>
+      </w:r>
+      <w:r>
+        <w:rPr>
+          <w:rFonts w:ascii="Arial" w:eastAsia="Times New Roman" w:hAnsi="Arial" w:cs="Arial"/>
+          <w:color w:val="000000"/>
+          <w:sz w:val="22"/>
+          <w:szCs w:val="22"/>
+          <w:lang w:eastAsia="zh-TW"/>
+        </w:rPr>
+        <w:t xml:space="preserve"> </w:t>
+      </w:r>
+      <w:r>
+        <w:rPr>
+          <w:rFonts w:ascii="Arial" w:eastAsia="Times New Roman" w:hAnsi="Arial" w:cs="Arial"/>
+          <w:color w:val="000000"/>
+          <w:sz w:val="22"/>
+          <w:szCs w:val="22"/>
+          <w:lang w:eastAsia="zh-TW"/>
+        </w:rPr>
+        <w:t>'exercised_stock_options', 'deferred_income'</w:t>
+      </w:r>
+      <w:r>
+        <w:rPr>
+          <w:rFonts w:ascii="Arial" w:eastAsia="Times New Roman" w:hAnsi="Arial" w:cs="Arial"/>
+          <w:color w:val="000000"/>
+          <w:sz w:val="22"/>
+          <w:szCs w:val="22"/>
+          <w:lang w:eastAsia="zh-TW"/>
+        </w:rPr>
+        <w:t xml:space="preserve">. For all the selected fields, I did feature scaling using MaxMin scaling method. This is because I was planning to try out SVM algorithm and </w:t>
       </w:r>
       <w:r>
         <w:rPr>
@@ -2232,45 +2149,57 @@
       <w:pPr>
         <w:spacing w:before="100" w:beforeAutospacing="1" w:after="100" w:afterAutospacing="1"/>
         <w:ind w:left="720"/>
-        <w:rPr>
-          <w:rFonts w:ascii="Arial" w:eastAsia="Times New Roman" w:hAnsi="Arial" w:cs="Arial"/>
-          <w:color w:val="000000"/>
-          <w:sz w:val="22"/>
-          <w:szCs w:val="22"/>
-          <w:lang w:eastAsia="zh-TW"/>
-        </w:rPr>
-      </w:pPr>
-      <w:r>
-        <w:rPr>
-          <w:rFonts w:ascii="Arial" w:eastAsia="Times New Roman" w:hAnsi="Arial" w:cs="Arial"/>
-          <w:color w:val="000000"/>
-          <w:sz w:val="22"/>
-          <w:szCs w:val="22"/>
-          <w:lang w:eastAsia="zh-TW"/>
-        </w:rPr>
-        <w:t>I also added the new feature ‘</w:t>
-      </w:r>
-      <w:proofErr w:type="spellStart"/>
-      <w:r>
-        <w:rPr>
-          <w:rFonts w:ascii="Arial" w:eastAsia="Times New Roman" w:hAnsi="Arial" w:cs="Arial"/>
-          <w:color w:val="000000"/>
-          <w:sz w:val="22"/>
-          <w:szCs w:val="22"/>
-          <w:lang w:eastAsia="zh-TW"/>
-        </w:rPr>
-        <w:t>number_of_missing_fields</w:t>
-      </w:r>
-      <w:proofErr w:type="spellEnd"/>
-      <w:r>
-        <w:rPr>
-          <w:rFonts w:ascii="Arial" w:eastAsia="Times New Roman" w:hAnsi="Arial" w:cs="Arial"/>
-          <w:color w:val="000000"/>
-          <w:sz w:val="22"/>
-          <w:szCs w:val="22"/>
-          <w:lang w:eastAsia="zh-TW"/>
-        </w:rPr>
-        <w:t>’ as I found that records with a lot of missing fields are generally not POI.</w:t>
+      </w:pPr>
+      <w:r>
+        <w:rPr>
+          <w:rFonts w:ascii="Arial" w:eastAsia="Times New Roman" w:hAnsi="Arial" w:cs="Arial"/>
+          <w:color w:val="000000"/>
+          <w:sz w:val="22"/>
+          <w:szCs w:val="22"/>
+          <w:lang w:eastAsia="zh-TW"/>
+        </w:rPr>
+        <w:t xml:space="preserve">I tried created a new feature </w:t>
+      </w:r>
+      <w:r>
+        <w:rPr>
+          <w:rFonts w:ascii="Arial" w:eastAsia="Times New Roman" w:hAnsi="Arial" w:cs="Arial"/>
+          <w:color w:val="000000"/>
+          <w:sz w:val="22"/>
+          <w:szCs w:val="22"/>
+          <w:lang w:eastAsia="zh-TW"/>
+        </w:rPr>
+        <w:t>based on the number of missing fields in that records as I found that people with a lot of missing fields are usually not POI.</w:t>
+      </w:r>
+      <w:r>
+        <w:rPr>
+          <w:rFonts w:ascii="Arial" w:eastAsia="Times New Roman" w:hAnsi="Arial" w:cs="Arial"/>
+          <w:color w:val="000000"/>
+          <w:sz w:val="22"/>
+          <w:szCs w:val="22"/>
+          <w:lang w:eastAsia="zh-TW"/>
+        </w:rPr>
+        <w:t xml:space="preserve"> This feature is included in the SVM and decision tree model that we used as it is ranked 9</w:t>
+      </w:r>
+      <w:r>
+        <w:rPr>
+          <w:rFonts w:ascii="Arial" w:eastAsia="Times New Roman" w:hAnsi="Arial" w:cs="Arial"/>
+          <w:color w:val="000000"/>
+          <w:sz w:val="22"/>
+          <w:szCs w:val="22"/>
+          <w:vertAlign w:val="superscript"/>
+          <w:lang w:eastAsia="zh-TW"/>
+        </w:rPr>
+        <w:t>th</w:t>
+      </w:r>
+      <w:r>
+        <w:rPr>
+          <w:rFonts w:ascii="Arial" w:eastAsia="Times New Roman" w:hAnsi="Arial" w:cs="Arial"/>
+          <w:color w:val="000000"/>
+          <w:sz w:val="22"/>
+          <w:szCs w:val="22"/>
+          <w:lang w:eastAsia="zh-TW"/>
+        </w:rPr>
+        <w:t xml:space="preserve"> in terms of feature importance. However, it is not included in the Gaussian-Bayes classifier as 3 features is optimal for Gaussian-Bayes according to our further analysis. This will be explained in the next part of this report.</w:t>
       </w:r>
     </w:p>
     <w:p>
@@ -2282,148 +2211,532 @@
           <w:color w:val="000000"/>
           <w:sz w:val="22"/>
           <w:szCs w:val="22"/>
-          <w:lang w:val="en-US" w:eastAsia="zh-TW"/>
-        </w:rPr>
-      </w:pPr>
-      <w:r>
-        <w:rPr>
-          <w:rFonts w:ascii="Arial" w:eastAsia="Times New Roman" w:hAnsi="Arial" w:cs="Arial"/>
-          <w:color w:val="000000"/>
-          <w:sz w:val="22"/>
-          <w:szCs w:val="22"/>
-          <w:lang w:eastAsia="zh-TW"/>
-        </w:rPr>
-        <w:t xml:space="preserve">For feature selection, I tried three different methods. Firstly, I tried using </w:t>
-      </w:r>
-      <w:proofErr w:type="spellStart"/>
-      <w:r>
-        <w:rPr>
-          <w:rFonts w:ascii="Arial" w:eastAsia="Times New Roman" w:hAnsi="Arial" w:cs="Arial"/>
-          <w:color w:val="000000"/>
-          <w:sz w:val="22"/>
-          <w:szCs w:val="22"/>
-          <w:lang w:eastAsia="zh-TW"/>
-        </w:rPr>
-        <w:t>SelectKBest</w:t>
-      </w:r>
-      <w:proofErr w:type="spellEnd"/>
-      <w:r>
-        <w:rPr>
-          <w:rFonts w:ascii="Arial" w:eastAsia="Times New Roman" w:hAnsi="Arial" w:cs="Arial"/>
-          <w:color w:val="000000"/>
-          <w:sz w:val="22"/>
-          <w:szCs w:val="22"/>
-          <w:lang w:eastAsia="zh-TW"/>
-        </w:rPr>
-        <w:t xml:space="preserve"> algorithm but the feature selected using this method are having a low precision score. I have tried select 3, 5, 7 best features, with Gaussian, Decision tree and SVM, all resulted in a precision under 0.2. The best was able to achieve 0.2-0.24 precision. I did some research and found that </w:t>
-      </w:r>
-      <w:proofErr w:type="spellStart"/>
-      <w:r>
-        <w:rPr>
-          <w:rFonts w:ascii="Arial" w:eastAsia="Times New Roman" w:hAnsi="Arial" w:cs="Arial"/>
-          <w:color w:val="000000"/>
-          <w:sz w:val="22"/>
-          <w:szCs w:val="22"/>
-          <w:lang w:eastAsia="zh-TW"/>
-        </w:rPr>
-        <w:t>SelectKBest</w:t>
-      </w:r>
-      <w:proofErr w:type="spellEnd"/>
-      <w:r>
-        <w:rPr>
-          <w:rFonts w:ascii="Arial" w:eastAsia="Times New Roman" w:hAnsi="Arial" w:cs="Arial"/>
-          <w:color w:val="000000"/>
-          <w:sz w:val="22"/>
-          <w:szCs w:val="22"/>
-          <w:lang w:eastAsia="zh-TW"/>
-        </w:rPr>
-        <w:t xml:space="preserve"> assumes that the features are independent so I also tried </w:t>
-      </w:r>
-      <w:proofErr w:type="spellStart"/>
-      <w:r>
-        <w:rPr>
-          <w:rFonts w:ascii="Arial" w:eastAsia="Times New Roman" w:hAnsi="Arial" w:cs="Arial"/>
-          <w:color w:val="000000"/>
-          <w:sz w:val="22"/>
-          <w:szCs w:val="22"/>
-          <w:lang w:eastAsia="zh-TW"/>
-        </w:rPr>
-        <w:t>ExtraTreesClassifier</w:t>
-      </w:r>
-      <w:proofErr w:type="spellEnd"/>
-      <w:r>
-        <w:rPr>
-          <w:rFonts w:ascii="Arial" w:eastAsia="Times New Roman" w:hAnsi="Arial" w:cs="Arial"/>
-          <w:color w:val="000000"/>
-          <w:sz w:val="22"/>
-          <w:szCs w:val="22"/>
-          <w:lang w:eastAsia="zh-TW"/>
-        </w:rPr>
-        <w:t xml:space="preserve"> to find out the feature importance as I found on </w:t>
-      </w:r>
-      <w:proofErr w:type="spellStart"/>
-      <w:r>
-        <w:rPr>
-          <w:rFonts w:ascii="Arial" w:eastAsia="Times New Roman" w:hAnsi="Arial" w:cs="Arial"/>
-          <w:color w:val="000000"/>
-          <w:sz w:val="22"/>
-          <w:szCs w:val="22"/>
-          <w:lang w:eastAsia="zh-TW"/>
-        </w:rPr>
-        <w:t>sklearn</w:t>
-      </w:r>
-      <w:proofErr w:type="spellEnd"/>
-      <w:r>
-        <w:rPr>
-          <w:rFonts w:ascii="Arial" w:eastAsia="Times New Roman" w:hAnsi="Arial" w:cs="Arial"/>
-          <w:color w:val="000000"/>
-          <w:sz w:val="22"/>
-          <w:szCs w:val="22"/>
-          <w:lang w:eastAsia="zh-TW"/>
-        </w:rPr>
-        <w:t xml:space="preserve"> documentation. However, there were no luck as they are resulting a under 0.2 precision as well. So, I turned into handpicking features. I picked three features concerning the email correspondence with POI, which resulting in &gt;0.3 precision for Gaussian, SVM and Decision tree. For SVM, the precision score hit 0.41. At last, I tried to put in my </w:t>
-      </w:r>
-      <w:r>
-        <w:rPr>
-          <w:rFonts w:ascii="Arial" w:eastAsia="Times New Roman" w:hAnsi="Arial" w:cs="Arial"/>
-          <w:color w:val="000000"/>
-          <w:sz w:val="22"/>
-          <w:szCs w:val="22"/>
-          <w:lang w:eastAsia="zh-TW"/>
-        </w:rPr>
-        <w:t>‘</w:t>
-      </w:r>
-      <w:proofErr w:type="spellStart"/>
-      <w:r>
-        <w:rPr>
-          <w:rFonts w:ascii="Arial" w:eastAsia="Times New Roman" w:hAnsi="Arial" w:cs="Arial"/>
-          <w:color w:val="000000"/>
-          <w:sz w:val="22"/>
-          <w:szCs w:val="22"/>
-          <w:lang w:eastAsia="zh-TW"/>
-        </w:rPr>
-        <w:t>number_of_missing_fields</w:t>
-      </w:r>
-      <w:proofErr w:type="spellEnd"/>
-      <w:r>
-        <w:rPr>
-          <w:rFonts w:ascii="Arial" w:eastAsia="Times New Roman" w:hAnsi="Arial" w:cs="Arial"/>
-          <w:color w:val="000000"/>
-          <w:sz w:val="22"/>
-          <w:szCs w:val="22"/>
-          <w:lang w:eastAsia="zh-TW"/>
-        </w:rPr>
-        <w:t>’</w:t>
-      </w:r>
-      <w:r>
-        <w:rPr>
-          <w:rFonts w:ascii="Arial" w:eastAsia="Times New Roman" w:hAnsi="Arial" w:cs="Arial"/>
-          <w:color w:val="000000"/>
-          <w:sz w:val="22"/>
-          <w:szCs w:val="22"/>
-          <w:lang w:eastAsia="zh-TW"/>
-        </w:rPr>
-        <w:t xml:space="preserve"> feature and precision score improved to 0.51985.</w:t>
+          <w:lang w:eastAsia="zh-TW"/>
+        </w:rPr>
+      </w:pPr>
+      <w:r>
+        <w:rPr>
+          <w:rFonts w:ascii="Arial" w:eastAsia="Times New Roman" w:hAnsi="Arial" w:cs="Arial"/>
+          <w:color w:val="000000"/>
+          <w:sz w:val="22"/>
+          <w:szCs w:val="22"/>
+          <w:lang w:eastAsia="zh-TW"/>
+        </w:rPr>
+        <w:t xml:space="preserve">As we are not sure if our features are independent to each other, SelectKBest might not be suitable in our case. So, we will use Feature Importance </w:t>
+      </w:r>
+      <w:r>
+        <w:rPr>
+          <w:rFonts w:ascii="Arial" w:eastAsia="Times New Roman" w:hAnsi="Arial" w:cs="Arial"/>
+          <w:color w:val="000000"/>
+          <w:sz w:val="22"/>
+          <w:szCs w:val="22"/>
+          <w:lang w:eastAsia="zh-TW"/>
+        </w:rPr>
+        <w:t xml:space="preserve">from </w:t>
+      </w:r>
+      <w:r>
+        <w:rPr>
+          <w:rFonts w:ascii="Arial" w:eastAsia="Times New Roman" w:hAnsi="Arial" w:cs="Arial"/>
+          <w:color w:val="000000"/>
+          <w:sz w:val="22"/>
+          <w:szCs w:val="22"/>
+          <w:lang w:eastAsia="zh-TW"/>
+        </w:rPr>
+        <w:t>Extra Trees ensemble</w:t>
+      </w:r>
+      <w:r>
+        <w:rPr>
+          <w:rFonts w:ascii="Arial" w:eastAsia="Times New Roman" w:hAnsi="Arial" w:cs="Arial"/>
+          <w:color w:val="000000"/>
+          <w:sz w:val="22"/>
+          <w:szCs w:val="22"/>
+          <w:lang w:eastAsia="zh-TW"/>
+        </w:rPr>
+        <w:t xml:space="preserve"> </w:t>
+      </w:r>
+      <w:r>
+        <w:rPr>
+          <w:rFonts w:ascii="Arial" w:eastAsia="Times New Roman" w:hAnsi="Arial" w:cs="Arial"/>
+          <w:color w:val="000000"/>
+          <w:sz w:val="22"/>
+          <w:szCs w:val="22"/>
+          <w:lang w:eastAsia="zh-TW"/>
+        </w:rPr>
+        <w:t>to decide the features to use.</w:t>
+      </w:r>
+      <w:r>
+        <w:rPr>
+          <w:rFonts w:ascii="Arial" w:eastAsia="Times New Roman" w:hAnsi="Arial" w:cs="Arial"/>
+          <w:color w:val="000000"/>
+          <w:sz w:val="22"/>
+          <w:szCs w:val="22"/>
+          <w:lang w:eastAsia="zh-TW"/>
+        </w:rPr>
+        <w:t xml:space="preserve"> The features with sorted score are shown below:</w:t>
+      </w:r>
+    </w:p>
+    <w:p>
+      <w:pPr>
+        <w:spacing w:before="100" w:beforeAutospacing="1" w:after="100" w:afterAutospacing="1"/>
+        <w:ind w:left="720"/>
+        <w:rPr>
+          <w:rFonts w:ascii="Arial" w:eastAsia="Times New Roman" w:hAnsi="Arial" w:cs="Arial"/>
+          <w:color w:val="000000"/>
+          <w:sz w:val="22"/>
+          <w:szCs w:val="22"/>
+          <w:lang w:eastAsia="zh-TW"/>
+        </w:rPr>
+      </w:pPr>
+      <w:r>
+        <w:rPr>
+          <w:rFonts w:ascii="Arial" w:eastAsia="Times New Roman" w:hAnsi="Arial" w:cs="Arial"/>
+          <w:noProof/>
+          <w:color w:val="000000"/>
+          <w:sz w:val="22"/>
+          <w:szCs w:val="22"/>
+          <w:lang w:eastAsia="zh-TW"/>
+        </w:rPr>
+        <w:drawing>
+          <wp:inline distT="0" distB="0" distL="0" distR="0" wp14:anchorId="2835A67E" wp14:editId="6AC48F02">
+            <wp:extent cx="2242540" cy="5146040"/>
+            <wp:effectExtent l="0" t="0" r="0" b="10160"/>
+            <wp:docPr id="1" name="Picture 1" descr="/var/folders/mj/tkrg7wn975j41g6lgk7wjy700000gn/T/com.skitch.skitch/DMDB7435109-25E0-4B96-9D8B-8819C6481675/Enron_Data_Exploration.png"/>
+            <wp:cNvGraphicFramePr>
+              <a:graphicFrameLocks xmlns:a="http://schemas.openxmlformats.org/drawingml/2006/main" noChangeAspect="1"/>
+            </wp:cNvGraphicFramePr>
+            <a:graphic xmlns:a="http://schemas.openxmlformats.org/drawingml/2006/main">
+              <a:graphicData uri="http://schemas.openxmlformats.org/drawingml/2006/picture">
+                <pic:pic xmlns:pic="http://schemas.openxmlformats.org/drawingml/2006/picture">
+                  <pic:nvPicPr>
+                    <pic:cNvPr id="0" name="Picture 1" descr="/var/folders/mj/tkrg7wn975j41g6lgk7wjy700000gn/T/com.skitch.skitch/DMDB7435109-25E0-4B96-9D8B-8819C6481675/Enron_Data_Exploration.png"/>
+                    <pic:cNvPicPr>
+                      <a:picLocks noChangeAspect="1" noChangeArrowheads="1"/>
+                    </pic:cNvPicPr>
+                  </pic:nvPicPr>
+                  <pic:blipFill>
+                    <a:blip r:embed="rId5">
+                      <a:extLst>
+                        <a:ext uri="{28A0092B-C50C-407E-A947-70E740481C1C}">
+                          <a14:useLocalDpi xmlns:a14="http://schemas.microsoft.com/office/drawing/2010/main" val="0"/>
+                        </a:ext>
+                      </a:extLst>
+                    </a:blip>
+                    <a:srcRect/>
+                    <a:stretch>
+                      <a:fillRect/>
+                    </a:stretch>
+                  </pic:blipFill>
+                  <pic:spPr bwMode="auto">
+                    <a:xfrm>
+                      <a:off x="0" y="0"/>
+                      <a:ext cx="2276135" cy="5223132"/>
+                    </a:xfrm>
+                    <a:prstGeom prst="rect">
+                      <a:avLst/>
+                    </a:prstGeom>
+                    <a:noFill/>
+                    <a:ln>
+                      <a:noFill/>
+                    </a:ln>
+                  </pic:spPr>
+                </pic:pic>
+              </a:graphicData>
+            </a:graphic>
+          </wp:inline>
+        </w:drawing>
+      </w:r>
+    </w:p>
+    <w:p>
+      <w:pPr>
+        <w:spacing w:before="100" w:beforeAutospacing="1" w:after="100" w:afterAutospacing="1"/>
+        <w:ind w:left="720"/>
+        <w:rPr>
+          <w:rFonts w:ascii="Arial" w:eastAsia="Times New Roman" w:hAnsi="Arial" w:cs="Arial"/>
+          <w:color w:val="000000"/>
+          <w:sz w:val="22"/>
+          <w:szCs w:val="22"/>
+          <w:lang w:eastAsia="zh-TW"/>
+        </w:rPr>
+      </w:pPr>
+      <w:r>
+        <w:rPr>
+          <w:rFonts w:ascii="Arial" w:eastAsia="Times New Roman" w:hAnsi="Arial" w:cs="Arial"/>
+          <w:color w:val="000000"/>
+          <w:sz w:val="22"/>
+          <w:szCs w:val="22"/>
+          <w:lang w:eastAsia="zh-TW"/>
+        </w:rPr>
+        <w:t>We also don’t know how many features should we take. Thus, I plot graphs of precision score and recall score for all three models that I am going to compare, namely Gaussian-Bayes, decision tree and SVM.</w:t>
+      </w:r>
+    </w:p>
+    <w:p>
+      <w:pPr>
+        <w:spacing w:before="100" w:beforeAutospacing="1" w:after="100" w:afterAutospacing="1"/>
+        <w:ind w:left="720"/>
+        <w:rPr>
+          <w:rFonts w:ascii="Arial" w:eastAsia="Times New Roman" w:hAnsi="Arial" w:cs="Arial"/>
+          <w:b/>
+          <w:color w:val="000000"/>
+          <w:sz w:val="22"/>
+          <w:szCs w:val="22"/>
+          <w:lang w:eastAsia="zh-TW"/>
+        </w:rPr>
+      </w:pPr>
+      <w:r>
+        <w:rPr>
+          <w:rFonts w:ascii="Arial" w:eastAsia="Times New Roman" w:hAnsi="Arial" w:cs="Arial"/>
+          <w:b/>
+          <w:color w:val="000000"/>
+          <w:sz w:val="22"/>
+          <w:szCs w:val="22"/>
+          <w:lang w:eastAsia="zh-TW"/>
+        </w:rPr>
+        <w:t>SVM</w:t>
+      </w:r>
+      <w:r>
+        <w:rPr>
+          <w:rFonts w:ascii="Arial" w:eastAsia="Times New Roman" w:hAnsi="Arial" w:cs="Arial"/>
+          <w:b/>
+          <w:color w:val="000000"/>
+          <w:sz w:val="22"/>
+          <w:szCs w:val="22"/>
+          <w:lang w:eastAsia="zh-TW"/>
+        </w:rPr>
+        <w:br/>
+      </w:r>
+      <w:r>
+        <w:rPr>
+          <w:rFonts w:ascii="Arial" w:eastAsia="Times New Roman" w:hAnsi="Arial" w:cs="Arial"/>
+          <w:b/>
+          <w:noProof/>
+          <w:color w:val="000000"/>
+          <w:sz w:val="22"/>
+          <w:szCs w:val="22"/>
+          <w:lang w:eastAsia="zh-TW"/>
+        </w:rPr>
+        <w:drawing>
+          <wp:inline distT="0" distB="0" distL="0" distR="0" wp14:anchorId="6F8BA8E5" wp14:editId="722C081E">
+            <wp:extent cx="3594735" cy="2482369"/>
+            <wp:effectExtent l="0" t="0" r="12065" b="6985"/>
+            <wp:docPr id="5" name="Picture 5" descr="/var/folders/mj/tkrg7wn975j41g6lgk7wjy700000gn/T/com.skitch.skitch/DMDC51F4506-5928-485E-9184-D414CA4A862A/Enron_Data_Exploration_🔊.png"/>
+            <wp:cNvGraphicFramePr>
+              <a:graphicFrameLocks xmlns:a="http://schemas.openxmlformats.org/drawingml/2006/main" noChangeAspect="1"/>
+            </wp:cNvGraphicFramePr>
+            <a:graphic xmlns:a="http://schemas.openxmlformats.org/drawingml/2006/main">
+              <a:graphicData uri="http://schemas.openxmlformats.org/drawingml/2006/picture">
+                <pic:pic xmlns:pic="http://schemas.openxmlformats.org/drawingml/2006/picture">
+                  <pic:nvPicPr>
+                    <pic:cNvPr id="0" name="Picture 1" descr="/var/folders/mj/tkrg7wn975j41g6lgk7wjy700000gn/T/com.skitch.skitch/DMDC51F4506-5928-485E-9184-D414CA4A862A/Enron_Data_Exploration_🔊.png"/>
+                    <pic:cNvPicPr>
+                      <a:picLocks noChangeAspect="1" noChangeArrowheads="1"/>
+                    </pic:cNvPicPr>
+                  </pic:nvPicPr>
+                  <pic:blipFill>
+                    <a:blip r:embed="rId6">
+                      <a:extLst>
+                        <a:ext uri="{28A0092B-C50C-407E-A947-70E740481C1C}">
+                          <a14:useLocalDpi xmlns:a14="http://schemas.microsoft.com/office/drawing/2010/main" val="0"/>
+                        </a:ext>
+                      </a:extLst>
+                    </a:blip>
+                    <a:srcRect/>
+                    <a:stretch>
+                      <a:fillRect/>
+                    </a:stretch>
+                  </pic:blipFill>
+                  <pic:spPr bwMode="auto">
+                    <a:xfrm>
+                      <a:off x="0" y="0"/>
+                      <a:ext cx="3642016" cy="2515019"/>
+                    </a:xfrm>
+                    <a:prstGeom prst="rect">
+                      <a:avLst/>
+                    </a:prstGeom>
+                    <a:noFill/>
+                    <a:ln>
+                      <a:noFill/>
+                    </a:ln>
+                  </pic:spPr>
+                </pic:pic>
+              </a:graphicData>
+            </a:graphic>
+          </wp:inline>
+        </w:drawing>
+      </w:r>
+    </w:p>
+    <w:p>
+      <w:pPr>
+        <w:spacing w:before="100" w:beforeAutospacing="1" w:after="100" w:afterAutospacing="1"/>
+        <w:ind w:left="720"/>
+        <w:rPr>
+          <w:rFonts w:ascii="Arial" w:eastAsia="Times New Roman" w:hAnsi="Arial" w:cs="Arial"/>
+          <w:b/>
+          <w:color w:val="000000"/>
+          <w:sz w:val="22"/>
+          <w:szCs w:val="22"/>
+          <w:lang w:eastAsia="zh-TW"/>
+        </w:rPr>
+      </w:pPr>
+      <w:r>
+        <w:rPr>
+          <w:rFonts w:ascii="Arial" w:eastAsia="Times New Roman" w:hAnsi="Arial" w:cs="Arial"/>
+          <w:b/>
+          <w:color w:val="000000"/>
+          <w:sz w:val="22"/>
+          <w:szCs w:val="22"/>
+          <w:lang w:eastAsia="zh-TW"/>
+        </w:rPr>
+        <w:t>D</w:t>
+      </w:r>
+      <w:r>
+        <w:rPr>
+          <w:rFonts w:ascii="Arial" w:eastAsia="Times New Roman" w:hAnsi="Arial" w:cs="Arial"/>
+          <w:b/>
+          <w:color w:val="000000"/>
+          <w:sz w:val="22"/>
+          <w:szCs w:val="22"/>
+          <w:lang w:eastAsia="zh-TW"/>
+        </w:rPr>
+        <w:t xml:space="preserve">ecision </w:t>
+      </w:r>
+      <w:r>
+        <w:rPr>
+          <w:rFonts w:ascii="Arial" w:eastAsia="Times New Roman" w:hAnsi="Arial" w:cs="Arial"/>
+          <w:b/>
+          <w:color w:val="000000"/>
+          <w:sz w:val="22"/>
+          <w:szCs w:val="22"/>
+          <w:lang w:eastAsia="zh-TW"/>
+        </w:rPr>
+        <w:t>Tree</w:t>
+      </w:r>
+      <w:r>
+        <w:rPr>
+          <w:rFonts w:ascii="Arial" w:eastAsia="Times New Roman" w:hAnsi="Arial" w:cs="Arial"/>
+          <w:b/>
+          <w:color w:val="000000"/>
+          <w:sz w:val="22"/>
+          <w:szCs w:val="22"/>
+          <w:lang w:eastAsia="zh-TW"/>
+        </w:rPr>
+        <w:br/>
+      </w:r>
+      <w:r>
+        <w:rPr>
+          <w:rFonts w:ascii="Arial" w:eastAsia="Times New Roman" w:hAnsi="Arial" w:cs="Arial"/>
+          <w:b/>
+          <w:noProof/>
+          <w:color w:val="000000"/>
+          <w:sz w:val="22"/>
+          <w:szCs w:val="22"/>
+          <w:lang w:eastAsia="zh-TW"/>
+        </w:rPr>
+        <w:drawing>
+          <wp:inline distT="0" distB="0" distL="0" distR="0" wp14:anchorId="720E2B52" wp14:editId="7D6928D1">
+            <wp:extent cx="3823335" cy="2645267"/>
+            <wp:effectExtent l="0" t="0" r="0" b="0"/>
+            <wp:docPr id="6" name="Picture 6" descr="/var/folders/mj/tkrg7wn975j41g6lgk7wjy700000gn/T/com.skitch.skitch/DMDD286A0C0-355A-46C6-B3E8-2EF05B431F98/Enron_Data_Exploration_🔊.png"/>
+            <wp:cNvGraphicFramePr>
+              <a:graphicFrameLocks xmlns:a="http://schemas.openxmlformats.org/drawingml/2006/main" noChangeAspect="1"/>
+            </wp:cNvGraphicFramePr>
+            <a:graphic xmlns:a="http://schemas.openxmlformats.org/drawingml/2006/main">
+              <a:graphicData uri="http://schemas.openxmlformats.org/drawingml/2006/picture">
+                <pic:pic xmlns:pic="http://schemas.openxmlformats.org/drawingml/2006/picture">
+                  <pic:nvPicPr>
+                    <pic:cNvPr id="0" name="Picture 2" descr="/var/folders/mj/tkrg7wn975j41g6lgk7wjy700000gn/T/com.skitch.skitch/DMDD286A0C0-355A-46C6-B3E8-2EF05B431F98/Enron_Data_Exploration_🔊.png"/>
+                    <pic:cNvPicPr>
+                      <a:picLocks noChangeAspect="1" noChangeArrowheads="1"/>
+                    </pic:cNvPicPr>
+                  </pic:nvPicPr>
+                  <pic:blipFill>
+                    <a:blip r:embed="rId7">
+                      <a:extLst>
+                        <a:ext uri="{28A0092B-C50C-407E-A947-70E740481C1C}">
+                          <a14:useLocalDpi xmlns:a14="http://schemas.microsoft.com/office/drawing/2010/main" val="0"/>
+                        </a:ext>
+                      </a:extLst>
+                    </a:blip>
+                    <a:srcRect/>
+                    <a:stretch>
+                      <a:fillRect/>
+                    </a:stretch>
+                  </pic:blipFill>
+                  <pic:spPr bwMode="auto">
+                    <a:xfrm>
+                      <a:off x="0" y="0"/>
+                      <a:ext cx="3832587" cy="2651668"/>
+                    </a:xfrm>
+                    <a:prstGeom prst="rect">
+                      <a:avLst/>
+                    </a:prstGeom>
+                    <a:noFill/>
+                    <a:ln>
+                      <a:noFill/>
+                    </a:ln>
+                  </pic:spPr>
+                </pic:pic>
+              </a:graphicData>
+            </a:graphic>
+          </wp:inline>
+        </w:drawing>
+      </w:r>
+    </w:p>
+    <w:p>
+      <w:pPr>
+        <w:spacing w:before="100" w:beforeAutospacing="1" w:after="100" w:afterAutospacing="1"/>
+        <w:ind w:left="720"/>
+        <w:rPr>
+          <w:rFonts w:ascii="Arial" w:eastAsia="Times New Roman" w:hAnsi="Arial" w:cs="Arial"/>
+          <w:b/>
+          <w:color w:val="000000"/>
+          <w:sz w:val="22"/>
+          <w:szCs w:val="22"/>
+          <w:lang w:eastAsia="zh-TW"/>
+        </w:rPr>
+      </w:pPr>
+      <w:r>
+        <w:rPr>
+          <w:rFonts w:ascii="Arial" w:eastAsia="Times New Roman" w:hAnsi="Arial" w:cs="Arial"/>
+          <w:b/>
+          <w:color w:val="000000"/>
+          <w:sz w:val="22"/>
+          <w:szCs w:val="22"/>
+          <w:lang w:eastAsia="zh-TW"/>
+        </w:rPr>
+        <w:t>Gaussian-Bayes</w:t>
+      </w:r>
+      <w:r>
+        <w:rPr>
+          <w:rFonts w:ascii="Arial" w:eastAsia="Times New Roman" w:hAnsi="Arial" w:cs="Arial"/>
+          <w:b/>
+          <w:color w:val="000000"/>
+          <w:sz w:val="22"/>
+          <w:szCs w:val="22"/>
+          <w:lang w:eastAsia="zh-TW"/>
+        </w:rPr>
+        <w:br/>
+      </w:r>
+      <w:r>
+        <w:rPr>
+          <w:rFonts w:ascii="Arial" w:eastAsia="Times New Roman" w:hAnsi="Arial" w:cs="Arial"/>
+          <w:b/>
+          <w:noProof/>
+          <w:color w:val="000000"/>
+          <w:sz w:val="22"/>
+          <w:szCs w:val="22"/>
+          <w:lang w:eastAsia="zh-TW"/>
+        </w:rPr>
+        <w:drawing>
+          <wp:inline distT="0" distB="0" distL="0" distR="0" wp14:anchorId="495C0BCB" wp14:editId="16835338">
+            <wp:extent cx="3691183" cy="2570303"/>
+            <wp:effectExtent l="0" t="0" r="0" b="0"/>
+            <wp:docPr id="7" name="Picture 7" descr="/var/folders/mj/tkrg7wn975j41g6lgk7wjy700000gn/T/com.skitch.skitch/DMDBE88EC00-32BD-4D0B-82F4-519789E50F1A/Enron_Data_Exploration_🔊.png"/>
+            <wp:cNvGraphicFramePr>
+              <a:graphicFrameLocks xmlns:a="http://schemas.openxmlformats.org/drawingml/2006/main" noChangeAspect="1"/>
+            </wp:cNvGraphicFramePr>
+            <a:graphic xmlns:a="http://schemas.openxmlformats.org/drawingml/2006/main">
+              <a:graphicData uri="http://schemas.openxmlformats.org/drawingml/2006/picture">
+                <pic:pic xmlns:pic="http://schemas.openxmlformats.org/drawingml/2006/picture">
+                  <pic:nvPicPr>
+                    <pic:cNvPr id="0" name="Picture 3" descr="/var/folders/mj/tkrg7wn975j41g6lgk7wjy700000gn/T/com.skitch.skitch/DMDBE88EC00-32BD-4D0B-82F4-519789E50F1A/Enron_Data_Exploration_🔊.png"/>
+                    <pic:cNvPicPr>
+                      <a:picLocks noChangeAspect="1" noChangeArrowheads="1"/>
+                    </pic:cNvPicPr>
+                  </pic:nvPicPr>
+                  <pic:blipFill>
+                    <a:blip r:embed="rId8">
+                      <a:extLst>
+                        <a:ext uri="{28A0092B-C50C-407E-A947-70E740481C1C}">
+                          <a14:useLocalDpi xmlns:a14="http://schemas.microsoft.com/office/drawing/2010/main" val="0"/>
+                        </a:ext>
+                      </a:extLst>
+                    </a:blip>
+                    <a:srcRect/>
+                    <a:stretch>
+                      <a:fillRect/>
+                    </a:stretch>
+                  </pic:blipFill>
+                  <pic:spPr bwMode="auto">
+                    <a:xfrm>
+                      <a:off x="0" y="0"/>
+                      <a:ext cx="3718768" cy="2589511"/>
+                    </a:xfrm>
+                    <a:prstGeom prst="rect">
+                      <a:avLst/>
+                    </a:prstGeom>
+                    <a:noFill/>
+                    <a:ln>
+                      <a:noFill/>
+                    </a:ln>
+                  </pic:spPr>
+                </pic:pic>
+              </a:graphicData>
+            </a:graphic>
+          </wp:inline>
+        </w:drawing>
+      </w:r>
+    </w:p>
+    <w:p>
+      <w:pPr>
+        <w:spacing w:before="100" w:beforeAutospacing="1" w:after="100" w:afterAutospacing="1"/>
+        <w:ind w:left="720"/>
+        <w:rPr>
+          <w:rFonts w:ascii="Arial" w:eastAsia="Times New Roman" w:hAnsi="Arial" w:cs="Arial"/>
+          <w:color w:val="000000"/>
+          <w:sz w:val="22"/>
+          <w:szCs w:val="22"/>
+          <w:lang w:eastAsia="zh-TW"/>
+        </w:rPr>
+      </w:pPr>
+      <w:r>
+        <w:rPr>
+          <w:rFonts w:ascii="Arial" w:eastAsia="Times New Roman" w:hAnsi="Arial" w:cs="Arial"/>
+          <w:color w:val="000000"/>
+          <w:sz w:val="22"/>
+          <w:szCs w:val="22"/>
+          <w:lang w:eastAsia="zh-TW"/>
+        </w:rPr>
+        <w:t>To conclude</w:t>
+      </w:r>
+      <w:r>
+        <w:rPr>
+          <w:rFonts w:ascii="Arial" w:eastAsia="Times New Roman" w:hAnsi="Arial" w:cs="Arial"/>
+          <w:color w:val="000000"/>
+          <w:sz w:val="22"/>
+          <w:szCs w:val="22"/>
+          <w:lang w:eastAsia="zh-TW"/>
+        </w:rPr>
+        <w:t xml:space="preserve">, 9 features would </w:t>
+      </w:r>
+      <w:r>
+        <w:rPr>
+          <w:rFonts w:ascii="Arial" w:eastAsia="Times New Roman" w:hAnsi="Arial" w:cs="Arial"/>
+          <w:color w:val="000000"/>
+          <w:sz w:val="22"/>
+          <w:szCs w:val="22"/>
+          <w:lang w:eastAsia="zh-TW"/>
+        </w:rPr>
+        <w:t xml:space="preserve">be the optimal number </w:t>
+      </w:r>
+      <w:r>
+        <w:rPr>
+          <w:rFonts w:ascii="Arial" w:eastAsia="Times New Roman" w:hAnsi="Arial" w:cs="Arial"/>
+          <w:color w:val="000000"/>
+          <w:sz w:val="22"/>
+          <w:szCs w:val="22"/>
+          <w:lang w:eastAsia="zh-TW"/>
+        </w:rPr>
+        <w:t xml:space="preserve">of features </w:t>
+      </w:r>
+      <w:r>
+        <w:rPr>
+          <w:rFonts w:ascii="Arial" w:eastAsia="Times New Roman" w:hAnsi="Arial" w:cs="Arial"/>
+          <w:color w:val="000000"/>
+          <w:sz w:val="22"/>
+          <w:szCs w:val="22"/>
+          <w:lang w:eastAsia="zh-TW"/>
+        </w:rPr>
+        <w:t>for SVM and decision tree. And 3 features would be optimal for Gaussian-Bayes.</w:t>
       </w:r>
     </w:p>
     <w:p>
@@ -2449,29 +2762,7 @@
           <w:szCs w:val="22"/>
           <w:lang w:eastAsia="zh-TW"/>
         </w:rPr>
-        <w:t xml:space="preserve">What algorithm did you end up using? What other </w:t>
-      </w:r>
-      <w:proofErr w:type="spellStart"/>
-      <w:r>
-        <w:rPr>
-          <w:rFonts w:ascii="Arial" w:eastAsia="Times New Roman" w:hAnsi="Arial" w:cs="Arial"/>
-          <w:color w:val="000000"/>
-          <w:sz w:val="22"/>
-          <w:szCs w:val="22"/>
-          <w:lang w:eastAsia="zh-TW"/>
-        </w:rPr>
-        <w:t>one(s</w:t>
-      </w:r>
-      <w:proofErr w:type="spellEnd"/>
-      <w:r>
-        <w:rPr>
-          <w:rFonts w:ascii="Arial" w:eastAsia="Times New Roman" w:hAnsi="Arial" w:cs="Arial"/>
-          <w:color w:val="000000"/>
-          <w:sz w:val="22"/>
-          <w:szCs w:val="22"/>
-          <w:lang w:eastAsia="zh-TW"/>
-        </w:rPr>
-        <w:t>) did you try? How did model performance differ between algorithms?  [relevant rubric item: “pick an algorithm”]</w:t>
+        <w:t>What algorithm did you end up using? What other one(s) did you try? How did model performance differ between algorithms?  [relevant rubric item: “pick an algorithm”]</w:t>
       </w:r>
     </w:p>
     <w:p>
@@ -2494,9 +2785,8 @@
           <w:szCs w:val="22"/>
           <w:lang w:eastAsia="zh-TW"/>
         </w:rPr>
-        <w:t xml:space="preserve">I end up using SVM. I tried </w:t>
-      </w:r>
-      <w:proofErr w:type="spellStart"/>
+        <w:t xml:space="preserve">I end up using </w:t>
+      </w:r>
       <w:r>
         <w:rPr>
           <w:rFonts w:ascii="Arial" w:eastAsia="Times New Roman" w:hAnsi="Arial" w:cs="Arial"/>
@@ -2507,160 +2797,371 @@
         </w:rPr>
         <w:t>Guassian-bayes</w:t>
       </w:r>
-      <w:proofErr w:type="spellEnd"/>
-      <w:r>
-        <w:rPr>
-          <w:rFonts w:ascii="Arial" w:eastAsia="Times New Roman" w:hAnsi="Arial" w:cs="Arial"/>
-          <w:color w:val="000000"/>
-          <w:sz w:val="22"/>
-          <w:szCs w:val="22"/>
-          <w:lang w:eastAsia="zh-TW"/>
-        </w:rPr>
-        <w:t xml:space="preserve"> and decision tree as well. From my experiments, it seems that SVM performed the best and </w:t>
-      </w:r>
-      <w:proofErr w:type="spellStart"/>
-      <w:r>
-        <w:rPr>
-          <w:rFonts w:ascii="Arial" w:eastAsia="Times New Roman" w:hAnsi="Arial" w:cs="Arial"/>
-          <w:color w:val="000000"/>
-          <w:sz w:val="22"/>
-          <w:szCs w:val="22"/>
-          <w:lang w:eastAsia="zh-TW"/>
-        </w:rPr>
-        <w:t>Guassian-bayes</w:t>
-      </w:r>
-      <w:proofErr w:type="spellEnd"/>
-      <w:r>
-        <w:rPr>
-          <w:rFonts w:ascii="Arial" w:eastAsia="Times New Roman" w:hAnsi="Arial" w:cs="Arial"/>
-          <w:color w:val="000000"/>
-          <w:sz w:val="22"/>
-          <w:szCs w:val="22"/>
-          <w:lang w:eastAsia="zh-TW"/>
-        </w:rPr>
-        <w:t xml:space="preserve"> performed the worst (all using the setting tuned by </w:t>
-      </w:r>
-      <w:proofErr w:type="spellStart"/>
-      <w:r>
-        <w:rPr>
-          <w:rFonts w:ascii="Arial" w:eastAsia="Times New Roman" w:hAnsi="Arial" w:cs="Arial"/>
-          <w:color w:val="000000"/>
-          <w:sz w:val="22"/>
-          <w:szCs w:val="22"/>
-          <w:lang w:eastAsia="zh-TW"/>
-        </w:rPr>
-        <w:t>GridSearchCV</w:t>
-      </w:r>
-      <w:proofErr w:type="spellEnd"/>
-      <w:r>
-        <w:rPr>
-          <w:rFonts w:ascii="Arial" w:eastAsia="Times New Roman" w:hAnsi="Arial" w:cs="Arial"/>
-          <w:color w:val="000000"/>
-          <w:sz w:val="22"/>
-          <w:szCs w:val="22"/>
-          <w:lang w:eastAsia="zh-TW"/>
-        </w:rPr>
-        <w:t xml:space="preserve">). An example with three features </w:t>
-      </w:r>
-      <w:proofErr w:type="gramStart"/>
-      <w:r>
-        <w:rPr>
-          <w:rFonts w:ascii="Arial" w:eastAsia="Times New Roman" w:hAnsi="Arial" w:cs="Arial"/>
-          <w:color w:val="000000"/>
-          <w:sz w:val="22"/>
-          <w:szCs w:val="22"/>
-          <w:lang w:eastAsia="zh-TW"/>
-        </w:rPr>
-        <w:t>used(</w:t>
-      </w:r>
-      <w:proofErr w:type="spellStart"/>
-      <w:proofErr w:type="gramEnd"/>
-      <w:r>
-        <w:rPr>
-          <w:rFonts w:ascii="Arial" w:eastAsia="Times New Roman" w:hAnsi="Arial" w:cs="Arial"/>
-          <w:color w:val="000000"/>
-          <w:sz w:val="22"/>
-          <w:szCs w:val="22"/>
-          <w:lang w:eastAsia="zh-TW"/>
-        </w:rPr>
-        <w:t>from_this_person_to_poi</w:t>
-      </w:r>
-      <w:proofErr w:type="spellEnd"/>
-      <w:r>
-        <w:rPr>
-          <w:rFonts w:ascii="Arial" w:eastAsia="Times New Roman" w:hAnsi="Arial" w:cs="Arial"/>
-          <w:color w:val="000000"/>
-          <w:sz w:val="22"/>
-          <w:szCs w:val="22"/>
-          <w:lang w:eastAsia="zh-TW"/>
-        </w:rPr>
-        <w:t xml:space="preserve"> and </w:t>
-      </w:r>
-      <w:proofErr w:type="spellStart"/>
-      <w:r>
-        <w:rPr>
-          <w:rFonts w:ascii="Arial" w:eastAsia="Times New Roman" w:hAnsi="Arial" w:cs="Arial"/>
-          <w:color w:val="000000"/>
-          <w:sz w:val="22"/>
-          <w:szCs w:val="22"/>
-          <w:lang w:eastAsia="zh-TW"/>
-        </w:rPr>
-        <w:t>from_poi_to_this_person</w:t>
-      </w:r>
-      <w:proofErr w:type="spellEnd"/>
-      <w:r>
-        <w:rPr>
-          <w:rFonts w:ascii="Arial" w:eastAsia="Times New Roman" w:hAnsi="Arial" w:cs="Arial"/>
-          <w:color w:val="000000"/>
-          <w:sz w:val="22"/>
-          <w:szCs w:val="22"/>
-          <w:lang w:eastAsia="zh-TW"/>
-        </w:rPr>
-        <w:t xml:space="preserve"> and </w:t>
-      </w:r>
-      <w:proofErr w:type="spellStart"/>
-      <w:r>
-        <w:rPr>
-          <w:rFonts w:ascii="Arial" w:eastAsia="Times New Roman" w:hAnsi="Arial" w:cs="Arial"/>
-          <w:color w:val="000000"/>
-          <w:sz w:val="22"/>
-          <w:szCs w:val="22"/>
-          <w:lang w:eastAsia="zh-TW"/>
-        </w:rPr>
-        <w:t>shared_receipt_with_poi</w:t>
-      </w:r>
-      <w:proofErr w:type="spellEnd"/>
-      <w:r>
-        <w:rPr>
-          <w:rFonts w:ascii="Arial" w:eastAsia="Times New Roman" w:hAnsi="Arial" w:cs="Arial"/>
-          <w:color w:val="000000"/>
-          <w:sz w:val="22"/>
-          <w:szCs w:val="22"/>
-          <w:lang w:eastAsia="zh-TW"/>
-        </w:rPr>
-        <w:t>), decision tree is having a precision score of 0.31790, SVM is having precision score of 0.41795 and Gaussian-</w:t>
-      </w:r>
-      <w:proofErr w:type="spellStart"/>
-      <w:r>
-        <w:rPr>
-          <w:rFonts w:ascii="Arial" w:eastAsia="Times New Roman" w:hAnsi="Arial" w:cs="Arial"/>
-          <w:color w:val="000000"/>
-          <w:sz w:val="22"/>
-          <w:szCs w:val="22"/>
-          <w:lang w:eastAsia="zh-TW"/>
-        </w:rPr>
-        <w:t>bayes</w:t>
-      </w:r>
-      <w:proofErr w:type="spellEnd"/>
-      <w:r>
-        <w:rPr>
-          <w:rFonts w:ascii="Arial" w:eastAsia="Times New Roman" w:hAnsi="Arial" w:cs="Arial"/>
-          <w:color w:val="000000"/>
-          <w:sz w:val="22"/>
-          <w:szCs w:val="22"/>
-          <w:lang w:eastAsia="zh-TW"/>
-        </w:rPr>
-        <w:t xml:space="preserve"> is having a score of 0.30.</w:t>
+      <w:r>
+        <w:rPr>
+          <w:rFonts w:ascii="Arial" w:eastAsia="Times New Roman" w:hAnsi="Arial" w:cs="Arial"/>
+          <w:color w:val="000000"/>
+          <w:sz w:val="22"/>
+          <w:szCs w:val="22"/>
+          <w:lang w:eastAsia="zh-TW"/>
+        </w:rPr>
+        <w:t>. I tried SVM</w:t>
+      </w:r>
+      <w:r>
+        <w:rPr>
+          <w:rFonts w:ascii="Arial" w:eastAsia="Times New Roman" w:hAnsi="Arial" w:cs="Arial"/>
+          <w:color w:val="000000"/>
+          <w:sz w:val="22"/>
+          <w:szCs w:val="22"/>
+          <w:lang w:eastAsia="zh-TW"/>
+        </w:rPr>
+        <w:t xml:space="preserve"> and decision tree as well. From my experiments, </w:t>
+      </w:r>
+      <w:r>
+        <w:rPr>
+          <w:rFonts w:ascii="Arial" w:eastAsia="Times New Roman" w:hAnsi="Arial" w:cs="Arial"/>
+          <w:color w:val="000000"/>
+          <w:sz w:val="22"/>
+          <w:szCs w:val="22"/>
+          <w:lang w:eastAsia="zh-TW"/>
+        </w:rPr>
+        <w:t xml:space="preserve">Guassian-bayes </w:t>
+      </w:r>
+      <w:r>
+        <w:rPr>
+          <w:rFonts w:ascii="Arial" w:eastAsia="Times New Roman" w:hAnsi="Arial" w:cs="Arial"/>
+          <w:color w:val="000000"/>
+          <w:sz w:val="22"/>
+          <w:szCs w:val="22"/>
+          <w:lang w:eastAsia="zh-TW"/>
+        </w:rPr>
+        <w:t xml:space="preserve">performed the best and </w:t>
+      </w:r>
+      <w:r>
+        <w:rPr>
+          <w:rFonts w:ascii="Arial" w:eastAsia="Times New Roman" w:hAnsi="Arial" w:cs="Arial"/>
+          <w:color w:val="000000"/>
+          <w:sz w:val="22"/>
+          <w:szCs w:val="22"/>
+          <w:lang w:eastAsia="zh-TW"/>
+        </w:rPr>
+        <w:t>decision tree</w:t>
+      </w:r>
+      <w:r>
+        <w:rPr>
+          <w:rFonts w:ascii="Arial" w:eastAsia="Times New Roman" w:hAnsi="Arial" w:cs="Arial"/>
+          <w:color w:val="000000"/>
+          <w:sz w:val="22"/>
+          <w:szCs w:val="22"/>
+          <w:lang w:eastAsia="zh-TW"/>
+        </w:rPr>
+        <w:t xml:space="preserve"> performed the worst (all using the setting tuned by GridSearchCV</w:t>
+      </w:r>
+      <w:r>
+        <w:rPr>
+          <w:rFonts w:ascii="Arial" w:eastAsia="Times New Roman" w:hAnsi="Arial" w:cs="Arial"/>
+          <w:color w:val="000000"/>
+          <w:sz w:val="22"/>
+          <w:szCs w:val="22"/>
+          <w:lang w:eastAsia="zh-TW"/>
+        </w:rPr>
+        <w:t xml:space="preserve"> and optimal number of features</w:t>
+      </w:r>
+      <w:r>
+        <w:rPr>
+          <w:rFonts w:ascii="Arial" w:eastAsia="Times New Roman" w:hAnsi="Arial" w:cs="Arial"/>
+          <w:color w:val="000000"/>
+          <w:sz w:val="22"/>
+          <w:szCs w:val="22"/>
+          <w:lang w:eastAsia="zh-TW"/>
+        </w:rPr>
+        <w:t>).</w:t>
+      </w:r>
+    </w:p>
+    <w:p>
+      <w:pPr>
+        <w:spacing w:before="100" w:beforeAutospacing="1" w:after="100" w:afterAutospacing="1"/>
+        <w:ind w:left="720"/>
+        <w:rPr>
+          <w:rFonts w:ascii="Arial" w:eastAsia="Times New Roman" w:hAnsi="Arial" w:cs="Arial"/>
+          <w:color w:val="000000"/>
+          <w:sz w:val="22"/>
+          <w:szCs w:val="22"/>
+          <w:lang w:eastAsia="zh-TW"/>
+        </w:rPr>
+      </w:pPr>
+      <w:r>
+        <w:rPr>
+          <w:rFonts w:ascii="Arial" w:eastAsia="Times New Roman" w:hAnsi="Arial" w:cs="Arial"/>
+          <w:color w:val="000000"/>
+          <w:sz w:val="22"/>
+          <w:szCs w:val="22"/>
+          <w:lang w:eastAsia="zh-TW"/>
+        </w:rPr>
+        <w:t>Below are the summary statistics of the three model</w:t>
+      </w:r>
+      <w:r>
+        <w:rPr>
+          <w:rFonts w:ascii="Arial" w:eastAsia="Times New Roman" w:hAnsi="Arial" w:cs="Arial"/>
+          <w:color w:val="000000"/>
+          <w:sz w:val="22"/>
+          <w:szCs w:val="22"/>
+          <w:lang w:eastAsia="zh-TW"/>
+        </w:rPr>
+        <w:t>s</w:t>
+      </w:r>
+      <w:r>
+        <w:rPr>
+          <w:rFonts w:ascii="Arial" w:eastAsia="Times New Roman" w:hAnsi="Arial" w:cs="Arial"/>
+          <w:color w:val="000000"/>
+          <w:sz w:val="22"/>
+          <w:szCs w:val="22"/>
+          <w:lang w:eastAsia="zh-TW"/>
+        </w:rPr>
+        <w:t xml:space="preserve"> using their optimal settings</w:t>
+      </w:r>
+    </w:p>
+    <w:p>
+      <w:pPr>
+        <w:spacing w:before="100" w:beforeAutospacing="1" w:after="100" w:afterAutospacing="1"/>
+        <w:ind w:left="720"/>
+        <w:rPr>
+          <w:rFonts w:ascii="Arial" w:eastAsia="Times New Roman" w:hAnsi="Arial" w:cs="Arial"/>
+          <w:b/>
+          <w:color w:val="000000"/>
+          <w:sz w:val="22"/>
+          <w:szCs w:val="22"/>
+          <w:lang w:eastAsia="zh-TW"/>
+        </w:rPr>
+      </w:pPr>
+      <w:r>
+        <w:rPr>
+          <w:rFonts w:ascii="Arial" w:eastAsia="Times New Roman" w:hAnsi="Arial" w:cs="Arial"/>
+          <w:b/>
+          <w:color w:val="000000"/>
+          <w:sz w:val="22"/>
+          <w:szCs w:val="22"/>
+          <w:lang w:eastAsia="zh-TW"/>
+        </w:rPr>
+        <w:t>For Decision tree (with 9 features)</w:t>
+      </w:r>
+      <w:r>
+        <w:rPr>
+          <w:rFonts w:ascii="Arial" w:eastAsia="Times New Roman" w:hAnsi="Arial" w:cs="Arial"/>
+          <w:b/>
+          <w:color w:val="000000"/>
+          <w:sz w:val="22"/>
+          <w:szCs w:val="22"/>
+          <w:lang w:eastAsia="zh-TW"/>
+        </w:rPr>
+        <w:br/>
+      </w:r>
+      <w:r>
+        <w:rPr>
+          <w:rFonts w:ascii="Arial" w:eastAsia="Times New Roman" w:hAnsi="Arial" w:cs="Arial"/>
+          <w:color w:val="000000"/>
+          <w:sz w:val="22"/>
+          <w:szCs w:val="22"/>
+          <w:lang w:eastAsia="zh-TW"/>
+        </w:rPr>
+        <w:t>Precision: 0.23077</w:t>
+      </w:r>
+      <w:r>
+        <w:rPr>
+          <w:rFonts w:ascii="Arial" w:eastAsia="Times New Roman" w:hAnsi="Arial" w:cs="Arial"/>
+          <w:color w:val="000000"/>
+          <w:sz w:val="22"/>
+          <w:szCs w:val="22"/>
+          <w:lang w:eastAsia="zh-TW"/>
+        </w:rPr>
+        <w:br/>
+      </w:r>
+      <w:r>
+        <w:rPr>
+          <w:rFonts w:ascii="Arial" w:eastAsia="Times New Roman" w:hAnsi="Arial" w:cs="Arial"/>
+          <w:color w:val="000000"/>
+          <w:sz w:val="22"/>
+          <w:szCs w:val="22"/>
+          <w:lang w:eastAsia="zh-TW"/>
+        </w:rPr>
+        <w:t>Recall: 0.01800</w:t>
+      </w:r>
+    </w:p>
+    <w:p>
+      <w:pPr>
+        <w:spacing w:before="100" w:beforeAutospacing="1" w:after="100" w:afterAutospacing="1"/>
+        <w:ind w:left="720"/>
+        <w:rPr>
+          <w:rFonts w:ascii="Arial" w:eastAsia="Times New Roman" w:hAnsi="Arial" w:cs="Arial"/>
+          <w:b/>
+          <w:color w:val="000000"/>
+          <w:sz w:val="22"/>
+          <w:szCs w:val="22"/>
+          <w:lang w:eastAsia="zh-TW"/>
+        </w:rPr>
+      </w:pPr>
+      <w:r>
+        <w:rPr>
+          <w:rFonts w:ascii="Arial" w:eastAsia="Times New Roman" w:hAnsi="Arial" w:cs="Arial"/>
+          <w:b/>
+          <w:color w:val="000000"/>
+          <w:sz w:val="22"/>
+          <w:szCs w:val="22"/>
+          <w:lang w:eastAsia="zh-TW"/>
+        </w:rPr>
+        <w:t>For SVM (with 9 features)</w:t>
+      </w:r>
+      <w:r>
+        <w:rPr>
+          <w:rFonts w:ascii="Arial" w:eastAsia="Times New Roman" w:hAnsi="Arial" w:cs="Arial"/>
+          <w:b/>
+          <w:color w:val="000000"/>
+          <w:sz w:val="22"/>
+          <w:szCs w:val="22"/>
+          <w:lang w:eastAsia="zh-TW"/>
+        </w:rPr>
+        <w:br/>
+      </w:r>
+      <w:r>
+        <w:rPr>
+          <w:rFonts w:ascii="Arial" w:eastAsia="Times New Roman" w:hAnsi="Arial" w:cs="Arial"/>
+          <w:color w:val="000000"/>
+          <w:sz w:val="22"/>
+          <w:szCs w:val="22"/>
+          <w:lang w:eastAsia="zh-TW"/>
+        </w:rPr>
+        <w:t>Precision: 0.39577</w:t>
+      </w:r>
+      <w:r>
+        <w:rPr>
+          <w:rFonts w:ascii="Arial" w:eastAsia="Times New Roman" w:hAnsi="Arial" w:cs="Arial"/>
+          <w:color w:val="000000"/>
+          <w:sz w:val="22"/>
+          <w:szCs w:val="22"/>
+          <w:lang w:eastAsia="zh-TW"/>
+        </w:rPr>
+        <w:br/>
+      </w:r>
+      <w:r>
+        <w:rPr>
+          <w:rFonts w:ascii="Arial" w:eastAsia="Times New Roman" w:hAnsi="Arial" w:cs="Arial"/>
+          <w:color w:val="000000"/>
+          <w:sz w:val="22"/>
+          <w:szCs w:val="22"/>
+          <w:lang w:eastAsia="zh-TW"/>
+        </w:rPr>
+        <w:t>Recall: 0.12150</w:t>
+      </w:r>
+    </w:p>
+    <w:p>
+      <w:pPr>
+        <w:spacing w:before="100" w:beforeAutospacing="1" w:after="100" w:afterAutospacing="1"/>
+        <w:ind w:left="720"/>
+        <w:rPr>
+          <w:rFonts w:ascii="Arial" w:eastAsia="Times New Roman" w:hAnsi="Arial" w:cs="Arial"/>
+          <w:b/>
+          <w:color w:val="000000"/>
+          <w:sz w:val="22"/>
+          <w:szCs w:val="22"/>
+          <w:lang w:eastAsia="zh-TW"/>
+        </w:rPr>
+      </w:pPr>
+      <w:r>
+        <w:rPr>
+          <w:rFonts w:ascii="Arial" w:eastAsia="Times New Roman" w:hAnsi="Arial" w:cs="Arial"/>
+          <w:b/>
+          <w:color w:val="000000"/>
+          <w:sz w:val="22"/>
+          <w:szCs w:val="22"/>
+          <w:lang w:eastAsia="zh-TW"/>
+        </w:rPr>
+        <w:t>For Gaussian</w:t>
+      </w:r>
+      <w:r>
+        <w:rPr>
+          <w:rFonts w:ascii="Arial" w:eastAsia="Times New Roman" w:hAnsi="Arial" w:cs="Arial"/>
+          <w:b/>
+          <w:color w:val="000000"/>
+          <w:sz w:val="22"/>
+          <w:szCs w:val="22"/>
+          <w:lang w:eastAsia="zh-TW"/>
+        </w:rPr>
+        <w:t>-Bayes</w:t>
+      </w:r>
+      <w:r>
+        <w:rPr>
+          <w:rFonts w:ascii="Arial" w:eastAsia="Times New Roman" w:hAnsi="Arial" w:cs="Arial"/>
+          <w:b/>
+          <w:color w:val="000000"/>
+          <w:sz w:val="22"/>
+          <w:szCs w:val="22"/>
+          <w:lang w:eastAsia="zh-TW"/>
+        </w:rPr>
+        <w:t xml:space="preserve"> Classifier</w:t>
+      </w:r>
+      <w:r>
+        <w:rPr>
+          <w:rFonts w:ascii="Arial" w:eastAsia="Times New Roman" w:hAnsi="Arial" w:cs="Arial"/>
+          <w:b/>
+          <w:color w:val="000000"/>
+          <w:sz w:val="22"/>
+          <w:szCs w:val="22"/>
+          <w:lang w:eastAsia="zh-TW"/>
+        </w:rPr>
+        <w:t xml:space="preserve"> </w:t>
+      </w:r>
+      <w:r>
+        <w:rPr>
+          <w:rFonts w:ascii="Arial" w:eastAsia="Times New Roman" w:hAnsi="Arial" w:cs="Arial"/>
+          <w:b/>
+          <w:color w:val="000000"/>
+          <w:sz w:val="22"/>
+          <w:szCs w:val="22"/>
+          <w:lang w:eastAsia="zh-TW"/>
+        </w:rPr>
+        <w:t>(with 3 features)</w:t>
+      </w:r>
+      <w:r>
+        <w:rPr>
+          <w:rFonts w:ascii="Arial" w:eastAsia="Times New Roman" w:hAnsi="Arial" w:cs="Arial"/>
+          <w:b/>
+          <w:color w:val="000000"/>
+          <w:sz w:val="22"/>
+          <w:szCs w:val="22"/>
+          <w:lang w:eastAsia="zh-TW"/>
+        </w:rPr>
+        <w:br/>
+      </w:r>
+      <w:r>
+        <w:rPr>
+          <w:rFonts w:ascii="Arial" w:eastAsia="Times New Roman" w:hAnsi="Arial" w:cs="Arial"/>
+          <w:color w:val="000000"/>
+          <w:sz w:val="22"/>
+          <w:szCs w:val="22"/>
+          <w:lang w:eastAsia="zh-TW"/>
+        </w:rPr>
+        <w:t>Precision: 0.46259</w:t>
+      </w:r>
+      <w:r>
+        <w:rPr>
+          <w:rFonts w:ascii="Arial" w:eastAsia="Times New Roman" w:hAnsi="Arial" w:cs="Arial"/>
+          <w:b/>
+          <w:color w:val="000000"/>
+          <w:sz w:val="22"/>
+          <w:szCs w:val="22"/>
+          <w:lang w:eastAsia="zh-TW"/>
+        </w:rPr>
+        <w:br/>
+      </w:r>
+      <w:r>
+        <w:rPr>
+          <w:rFonts w:ascii="Arial" w:eastAsia="Times New Roman" w:hAnsi="Arial" w:cs="Arial"/>
+          <w:color w:val="000000"/>
+          <w:sz w:val="22"/>
+          <w:szCs w:val="22"/>
+          <w:lang w:eastAsia="zh-TW"/>
+        </w:rPr>
+        <w:t>Recall: 0.32150</w:t>
       </w:r>
     </w:p>
     <w:p>
@@ -2732,29 +3233,7 @@
           <w:szCs w:val="22"/>
           <w:lang w:eastAsia="zh-TW"/>
         </w:rPr>
-        <w:t xml:space="preserve">I used the </w:t>
-      </w:r>
-      <w:proofErr w:type="spellStart"/>
-      <w:r>
-        <w:rPr>
-          <w:rFonts w:ascii="Arial" w:eastAsia="Times New Roman" w:hAnsi="Arial" w:cs="Arial"/>
-          <w:color w:val="000000"/>
-          <w:sz w:val="22"/>
-          <w:szCs w:val="22"/>
-          <w:lang w:eastAsia="zh-TW"/>
-        </w:rPr>
-        <w:t>GridSearchCV</w:t>
-      </w:r>
-      <w:proofErr w:type="spellEnd"/>
-      <w:r>
-        <w:rPr>
-          <w:rFonts w:ascii="Arial" w:eastAsia="Times New Roman" w:hAnsi="Arial" w:cs="Arial"/>
-          <w:color w:val="000000"/>
-          <w:sz w:val="22"/>
-          <w:szCs w:val="22"/>
-          <w:lang w:eastAsia="zh-TW"/>
-        </w:rPr>
-        <w:t xml:space="preserve"> to tune the parameter for SVM and Decision tree. For SVM, 2 parameters were tuned, the kernel and C value. C value was tuned against the range of 1000 to 100,000, with stepping size of 1000.</w:t>
+        <w:t>I used the GridSearchCV to tune the parameter for SVM and Decision tree. For SVM, 2 parameters were tuned, the kernel and C value. C value was tuned against the range of 1000 to 100,000, with stepping size of 1000.</w:t>
       </w:r>
     </w:p>
     <w:p>
@@ -2777,95 +3256,7 @@
           <w:szCs w:val="22"/>
           <w:lang w:eastAsia="zh-TW"/>
         </w:rPr>
-        <w:t xml:space="preserve">For decision tree, 5 parameters were tuned, criterion, splitter, </w:t>
-      </w:r>
-      <w:proofErr w:type="spellStart"/>
-      <w:r>
-        <w:rPr>
-          <w:rFonts w:ascii="Arial" w:eastAsia="Times New Roman" w:hAnsi="Arial" w:cs="Arial"/>
-          <w:color w:val="000000"/>
-          <w:sz w:val="22"/>
-          <w:szCs w:val="22"/>
-          <w:lang w:eastAsia="zh-TW"/>
-        </w:rPr>
-        <w:t>max_features</w:t>
-      </w:r>
-      <w:proofErr w:type="spellEnd"/>
-      <w:r>
-        <w:rPr>
-          <w:rFonts w:ascii="Arial" w:eastAsia="Times New Roman" w:hAnsi="Arial" w:cs="Arial"/>
-          <w:color w:val="000000"/>
-          <w:sz w:val="22"/>
-          <w:szCs w:val="22"/>
-          <w:lang w:eastAsia="zh-TW"/>
-        </w:rPr>
-        <w:t xml:space="preserve">, </w:t>
-      </w:r>
-      <w:proofErr w:type="spellStart"/>
-      <w:r>
-        <w:rPr>
-          <w:rFonts w:ascii="Arial" w:eastAsia="Times New Roman" w:hAnsi="Arial" w:cs="Arial"/>
-          <w:color w:val="000000"/>
-          <w:sz w:val="22"/>
-          <w:szCs w:val="22"/>
-          <w:lang w:eastAsia="zh-TW"/>
-        </w:rPr>
-        <w:t>max_depth</w:t>
-      </w:r>
-      <w:proofErr w:type="spellEnd"/>
-      <w:r>
-        <w:rPr>
-          <w:rFonts w:ascii="Arial" w:eastAsia="Times New Roman" w:hAnsi="Arial" w:cs="Arial"/>
-          <w:color w:val="000000"/>
-          <w:sz w:val="22"/>
-          <w:szCs w:val="22"/>
-          <w:lang w:eastAsia="zh-TW"/>
-        </w:rPr>
-        <w:t xml:space="preserve"> and </w:t>
-      </w:r>
-      <w:proofErr w:type="spellStart"/>
-      <w:r>
-        <w:rPr>
-          <w:rFonts w:ascii="Arial" w:eastAsia="Times New Roman" w:hAnsi="Arial" w:cs="Arial"/>
-          <w:color w:val="000000"/>
-          <w:sz w:val="22"/>
-          <w:szCs w:val="22"/>
-          <w:lang w:eastAsia="zh-TW"/>
-        </w:rPr>
-        <w:t>min_samples_split</w:t>
-      </w:r>
-      <w:proofErr w:type="spellEnd"/>
-      <w:r>
-        <w:rPr>
-          <w:rFonts w:ascii="Arial" w:eastAsia="Times New Roman" w:hAnsi="Arial" w:cs="Arial"/>
-          <w:color w:val="000000"/>
-          <w:sz w:val="22"/>
-          <w:szCs w:val="22"/>
-          <w:lang w:eastAsia="zh-TW"/>
-        </w:rPr>
-        <w:t xml:space="preserve">. Details of the tuning is available in the </w:t>
-      </w:r>
-      <w:proofErr w:type="spellStart"/>
-      <w:r>
-        <w:rPr>
-          <w:rFonts w:ascii="Arial" w:eastAsia="Times New Roman" w:hAnsi="Arial" w:cs="Arial"/>
-          <w:color w:val="000000"/>
-          <w:sz w:val="22"/>
-          <w:szCs w:val="22"/>
-          <w:lang w:eastAsia="zh-TW"/>
-        </w:rPr>
-        <w:t>jupyter</w:t>
-      </w:r>
-      <w:proofErr w:type="spellEnd"/>
-      <w:r>
-        <w:rPr>
-          <w:rFonts w:ascii="Arial" w:eastAsia="Times New Roman" w:hAnsi="Arial" w:cs="Arial"/>
-          <w:color w:val="000000"/>
-          <w:sz w:val="22"/>
-          <w:szCs w:val="22"/>
-          <w:lang w:eastAsia="zh-TW"/>
-        </w:rPr>
-        <w:t xml:space="preserve"> notebook.</w:t>
+        <w:t>For decision tree, 5 parameters were tuned, criterion, splitter, max_features, max_depth and min_samples_split. Details of the tuning is available in the jupyter notebook.</w:t>
       </w:r>
     </w:p>
     <w:p>
@@ -2916,18 +3307,16 @@
         </w:rPr>
         <w:t xml:space="preserve">Validation is the process of evaluating the performance of machine learning model. Some common mistakes are using same set of data as training set and test set. This could </w:t>
       </w:r>
-      <w:proofErr w:type="gramStart"/>
-      <w:r>
-        <w:rPr>
-          <w:rFonts w:ascii="Arial" w:eastAsia="Times New Roman" w:hAnsi="Arial" w:cs="Arial"/>
-          <w:color w:val="000000"/>
-          <w:sz w:val="22"/>
-          <w:szCs w:val="22"/>
-          <w:lang w:eastAsia="zh-TW"/>
-        </w:rPr>
-        <w:t>resulted</w:t>
-      </w:r>
-      <w:proofErr w:type="gramEnd"/>
+      <w:r>
+        <w:rPr>
+          <w:rFonts w:ascii="Arial" w:eastAsia="Times New Roman" w:hAnsi="Arial" w:cs="Arial"/>
+          <w:color w:val="000000"/>
+          <w:sz w:val="22"/>
+          <w:szCs w:val="22"/>
+          <w:lang w:eastAsia="zh-TW"/>
+        </w:rPr>
+        <w:t>result</w:t>
+      </w:r>
       <w:r>
         <w:rPr>
           <w:rFonts w:ascii="Arial" w:eastAsia="Times New Roman" w:hAnsi="Arial" w:cs="Arial"/>
@@ -2959,7 +3348,40 @@
           <w:szCs w:val="22"/>
           <w:lang w:eastAsia="zh-TW"/>
         </w:rPr>
-        <w:t xml:space="preserve">I mostly use accuracy, precision and recall evaluating my setup in the tester.py. In tester.py, </w:t>
+        <w:t xml:space="preserve">I mostly use precision and recall evaluating my setup in the tester.py. </w:t>
+      </w:r>
+      <w:r>
+        <w:rPr>
+          <w:rFonts w:ascii="Arial" w:eastAsia="Times New Roman" w:hAnsi="Arial" w:cs="Arial"/>
+          <w:color w:val="000000"/>
+          <w:sz w:val="22"/>
+          <w:szCs w:val="22"/>
+          <w:lang w:eastAsia="zh-TW"/>
+        </w:rPr>
+        <w:t>I didn’t use accuracy as a major evaluation metrics because our sample is highly skewed with a very small number of POIs. We can easily be deceived by the algorithm if it biased its predictions to non-POIs.</w:t>
+      </w:r>
+    </w:p>
+    <w:p>
+      <w:pPr>
+        <w:spacing w:before="100" w:beforeAutospacing="1" w:after="100" w:afterAutospacing="1"/>
+        <w:ind w:left="720"/>
+        <w:rPr>
+          <w:rFonts w:ascii="Arial" w:eastAsia="Times New Roman" w:hAnsi="Arial" w:cs="Arial"/>
+          <w:color w:val="000000"/>
+          <w:sz w:val="22"/>
+          <w:szCs w:val="22"/>
+          <w:lang w:eastAsia="zh-TW"/>
+        </w:rPr>
+      </w:pPr>
+      <w:r>
+        <w:rPr>
+          <w:rFonts w:ascii="Arial" w:eastAsia="Times New Roman" w:hAnsi="Arial" w:cs="Arial"/>
+          <w:color w:val="000000"/>
+          <w:sz w:val="22"/>
+          <w:szCs w:val="22"/>
+          <w:lang w:eastAsia="zh-TW"/>
+        </w:rPr>
+        <w:t xml:space="preserve">In tester.py, </w:t>
       </w:r>
       <w:r>
         <w:rPr>
@@ -2971,7 +3393,6 @@
         </w:rPr>
         <w:t xml:space="preserve">it used the </w:t>
       </w:r>
-      <w:proofErr w:type="spellStart"/>
       <w:r>
         <w:rPr>
           <w:rFonts w:ascii="Arial" w:eastAsia="Times New Roman" w:hAnsi="Arial" w:cs="Arial"/>
@@ -2982,16 +3403,95 @@
         </w:rPr>
         <w:t>StratifiedShuffleSplit</w:t>
       </w:r>
-      <w:proofErr w:type="spellEnd"/>
-      <w:r>
-        <w:rPr>
-          <w:rFonts w:ascii="Arial" w:eastAsia="Times New Roman" w:hAnsi="Arial" w:cs="Arial"/>
-          <w:color w:val="000000"/>
-          <w:sz w:val="22"/>
-          <w:szCs w:val="22"/>
-          <w:lang w:eastAsia="zh-TW"/>
-        </w:rPr>
-        <w:t xml:space="preserve"> to break down the data into multiple train/test set for cross validation. Before I send my model to tester.py, I also printed out the precision score and accuracy score to get a rough understanding of the model performance.</w:t>
+      <w:r>
+        <w:rPr>
+          <w:rFonts w:ascii="Arial" w:eastAsia="Times New Roman" w:hAnsi="Arial" w:cs="Arial"/>
+          <w:color w:val="000000"/>
+          <w:sz w:val="22"/>
+          <w:szCs w:val="22"/>
+          <w:lang w:eastAsia="zh-TW"/>
+        </w:rPr>
+        <w:t xml:space="preserve"> to break down the data into multiple train/test set for cross validation. </w:t>
+      </w:r>
+      <w:r>
+        <w:rPr>
+          <w:rFonts w:ascii="Arial" w:eastAsia="Times New Roman" w:hAnsi="Arial" w:cs="Arial"/>
+          <w:color w:val="000000"/>
+          <w:sz w:val="22"/>
+          <w:szCs w:val="22"/>
+          <w:lang w:eastAsia="zh-TW"/>
+        </w:rPr>
+        <w:t xml:space="preserve">The reason of using </w:t>
+      </w:r>
+      <w:r>
+        <w:rPr>
+          <w:rFonts w:ascii="Arial" w:eastAsia="Times New Roman" w:hAnsi="Arial" w:cs="Arial"/>
+          <w:color w:val="000000"/>
+          <w:sz w:val="22"/>
+          <w:szCs w:val="22"/>
+          <w:lang w:eastAsia="zh-TW"/>
+        </w:rPr>
+        <w:t xml:space="preserve">StratifiedShuffleSplit </w:t>
+      </w:r>
+      <w:r>
+        <w:rPr>
+          <w:rFonts w:ascii="Arial" w:eastAsia="Times New Roman" w:hAnsi="Arial" w:cs="Arial"/>
+          <w:color w:val="000000"/>
+          <w:sz w:val="22"/>
+          <w:szCs w:val="22"/>
+          <w:lang w:eastAsia="zh-TW"/>
+        </w:rPr>
+        <w:t xml:space="preserve">is also our highly skewed dataset. Using </w:t>
+      </w:r>
+      <w:r>
+        <w:rPr>
+          <w:rFonts w:ascii="Arial" w:eastAsia="Times New Roman" w:hAnsi="Arial" w:cs="Arial"/>
+          <w:color w:val="000000"/>
+          <w:sz w:val="22"/>
+          <w:szCs w:val="22"/>
+          <w:lang w:eastAsia="zh-TW"/>
+        </w:rPr>
+        <w:t xml:space="preserve">StratifiedShuffleSplit </w:t>
+      </w:r>
+      <w:r>
+        <w:rPr>
+          <w:rFonts w:ascii="Arial" w:eastAsia="Times New Roman" w:hAnsi="Arial" w:cs="Arial"/>
+          <w:color w:val="000000"/>
+          <w:sz w:val="22"/>
+          <w:szCs w:val="22"/>
+          <w:lang w:eastAsia="zh-TW"/>
+        </w:rPr>
+        <w:t xml:space="preserve">can help getting a relatively equal size of classes in the testing set. </w:t>
+      </w:r>
+      <w:r>
+        <w:rPr>
+          <w:rFonts w:ascii="Arial" w:eastAsia="Times New Roman" w:hAnsi="Arial" w:cs="Arial"/>
+          <w:color w:val="000000"/>
+          <w:sz w:val="22"/>
+          <w:szCs w:val="22"/>
+          <w:lang w:eastAsia="zh-TW"/>
+        </w:rPr>
+        <w:t xml:space="preserve">Before I send my model to tester.py, I also printed out the precision score and </w:t>
+      </w:r>
+      <w:r>
+        <w:rPr>
+          <w:rFonts w:ascii="Arial" w:eastAsia="Times New Roman" w:hAnsi="Arial" w:cs="Arial"/>
+          <w:color w:val="000000"/>
+          <w:sz w:val="22"/>
+          <w:szCs w:val="22"/>
+          <w:lang w:eastAsia="zh-TW"/>
+        </w:rPr>
+        <w:t>recall</w:t>
+      </w:r>
+      <w:r>
+        <w:rPr>
+          <w:rFonts w:ascii="Arial" w:eastAsia="Times New Roman" w:hAnsi="Arial" w:cs="Arial"/>
+          <w:color w:val="000000"/>
+          <w:sz w:val="22"/>
+          <w:szCs w:val="22"/>
+          <w:lang w:eastAsia="zh-TW"/>
+        </w:rPr>
+        <w:t xml:space="preserve"> score to get a rough understanding of the model performance.</w:t>
       </w:r>
     </w:p>
     <w:p>
@@ -3040,7 +3540,47 @@
           <w:szCs w:val="22"/>
           <w:lang w:eastAsia="zh-TW"/>
         </w:rPr>
-        <w:t>Two common evaluation metrics are accuracy and precision. My final model is having a</w:t>
+        <w:t xml:space="preserve">Two common evaluation metrics are </w:t>
+      </w:r>
+      <w:r>
+        <w:rPr>
+          <w:rFonts w:ascii="Arial" w:eastAsia="Times New Roman" w:hAnsi="Arial" w:cs="Arial"/>
+          <w:color w:val="000000"/>
+          <w:sz w:val="22"/>
+          <w:szCs w:val="22"/>
+          <w:lang w:eastAsia="zh-TW"/>
+        </w:rPr>
+        <w:t>precision</w:t>
+      </w:r>
+      <w:r>
+        <w:rPr>
+          <w:rFonts w:ascii="Arial" w:eastAsia="Times New Roman" w:hAnsi="Arial" w:cs="Arial"/>
+          <w:color w:val="000000"/>
+          <w:sz w:val="22"/>
+          <w:szCs w:val="22"/>
+          <w:lang w:eastAsia="zh-TW"/>
+        </w:rPr>
+        <w:t xml:space="preserve"> and </w:t>
+      </w:r>
+      <w:r>
+        <w:rPr>
+          <w:rFonts w:ascii="Arial" w:eastAsia="Times New Roman" w:hAnsi="Arial" w:cs="Arial"/>
+          <w:color w:val="000000"/>
+          <w:sz w:val="22"/>
+          <w:szCs w:val="22"/>
+          <w:lang w:eastAsia="zh-TW"/>
+        </w:rPr>
+        <w:t>recall</w:t>
+      </w:r>
+      <w:r>
+        <w:rPr>
+          <w:rFonts w:ascii="Arial" w:eastAsia="Times New Roman" w:hAnsi="Arial" w:cs="Arial"/>
+          <w:color w:val="000000"/>
+          <w:sz w:val="22"/>
+          <w:szCs w:val="22"/>
+          <w:lang w:eastAsia="zh-TW"/>
+        </w:rPr>
+        <w:t>. My final model is having a</w:t>
       </w:r>
       <w:r>
         <w:rPr>
@@ -3060,7 +3600,87 @@
           <w:szCs w:val="22"/>
           <w:lang w:eastAsia="zh-TW"/>
         </w:rPr>
-        <w:t xml:space="preserve"> average accuracy of 0.83675 and precision of 0.51985. </w:t>
+        <w:t xml:space="preserve"> average </w:t>
+      </w:r>
+      <w:r>
+        <w:rPr>
+          <w:rFonts w:ascii="Arial" w:eastAsia="Times New Roman" w:hAnsi="Arial" w:cs="Arial"/>
+          <w:color w:val="000000"/>
+          <w:sz w:val="22"/>
+          <w:szCs w:val="22"/>
+          <w:lang w:eastAsia="zh-TW"/>
+        </w:rPr>
+        <w:t>precision</w:t>
+      </w:r>
+      <w:r>
+        <w:rPr>
+          <w:rFonts w:ascii="Arial" w:eastAsia="Times New Roman" w:hAnsi="Arial" w:cs="Arial"/>
+          <w:color w:val="000000"/>
+          <w:sz w:val="22"/>
+          <w:szCs w:val="22"/>
+          <w:lang w:eastAsia="zh-TW"/>
+        </w:rPr>
+        <w:t xml:space="preserve"> of 0.</w:t>
+      </w:r>
+      <w:r>
+        <w:rPr>
+          <w:rFonts w:ascii="Arial" w:eastAsia="Times New Roman" w:hAnsi="Arial" w:cs="Arial"/>
+          <w:color w:val="000000"/>
+          <w:sz w:val="22"/>
+          <w:szCs w:val="22"/>
+          <w:lang w:eastAsia="zh-TW"/>
+        </w:rPr>
+        <w:t>46259</w:t>
+      </w:r>
+      <w:r>
+        <w:rPr>
+          <w:rFonts w:ascii="Arial" w:eastAsia="Times New Roman" w:hAnsi="Arial" w:cs="Arial"/>
+          <w:color w:val="000000"/>
+          <w:sz w:val="22"/>
+          <w:szCs w:val="22"/>
+          <w:lang w:eastAsia="zh-TW"/>
+        </w:rPr>
+        <w:t xml:space="preserve"> and </w:t>
+      </w:r>
+      <w:r>
+        <w:rPr>
+          <w:rFonts w:ascii="Arial" w:eastAsia="Times New Roman" w:hAnsi="Arial" w:cs="Arial"/>
+          <w:color w:val="000000"/>
+          <w:sz w:val="22"/>
+          <w:szCs w:val="22"/>
+          <w:lang w:eastAsia="zh-TW"/>
+        </w:rPr>
+        <w:t>recall</w:t>
+      </w:r>
+      <w:r>
+        <w:rPr>
+          <w:rFonts w:ascii="Arial" w:eastAsia="Times New Roman" w:hAnsi="Arial" w:cs="Arial"/>
+          <w:color w:val="000000"/>
+          <w:sz w:val="22"/>
+          <w:szCs w:val="22"/>
+          <w:lang w:eastAsia="zh-TW"/>
+        </w:rPr>
+        <w:t xml:space="preserve"> of 0.</w:t>
+      </w:r>
+      <w:r>
+        <w:rPr>
+          <w:rFonts w:ascii="Arial" w:eastAsia="Times New Roman" w:hAnsi="Arial" w:cs="Arial"/>
+          <w:color w:val="000000"/>
+          <w:sz w:val="22"/>
+          <w:szCs w:val="22"/>
+          <w:lang w:eastAsia="zh-TW"/>
+        </w:rPr>
+        <w:t>32150</w:t>
+      </w:r>
+      <w:r>
+        <w:rPr>
+          <w:rFonts w:ascii="Arial" w:eastAsia="Times New Roman" w:hAnsi="Arial" w:cs="Arial"/>
+          <w:color w:val="000000"/>
+          <w:sz w:val="22"/>
+          <w:szCs w:val="22"/>
+          <w:lang w:eastAsia="zh-TW"/>
+        </w:rPr>
+        <w:t xml:space="preserve">. </w:t>
       </w:r>
     </w:p>
     <w:p>
@@ -3083,7 +3703,27 @@
           <w:szCs w:val="22"/>
           <w:lang w:eastAsia="zh-TW"/>
         </w:rPr>
-        <w:t>For accuracy, it means that out of all the predictions that my model is giving, 83% of the prediction is correct.</w:t>
+        <w:t>For precision, it means that out of all the prediction that</w:t>
+      </w:r>
+      <w:r>
+        <w:rPr>
+          <w:rFonts w:ascii="Arial" w:eastAsia="Times New Roman" w:hAnsi="Arial" w:cs="Arial"/>
+          <w:color w:val="000000"/>
+          <w:sz w:val="22"/>
+          <w:szCs w:val="22"/>
+          <w:lang w:eastAsia="zh-TW"/>
+        </w:rPr>
+        <w:t xml:space="preserve"> the model classified as POI, 46.259</w:t>
+      </w:r>
+      <w:r>
+        <w:rPr>
+          <w:rFonts w:ascii="Arial" w:eastAsia="Times New Roman" w:hAnsi="Arial" w:cs="Arial"/>
+          <w:color w:val="000000"/>
+          <w:sz w:val="22"/>
+          <w:szCs w:val="22"/>
+          <w:lang w:eastAsia="zh-TW"/>
+        </w:rPr>
+        <w:t>% of those are real POI.</w:t>
       </w:r>
     </w:p>
     <w:p>
@@ -3106,7 +3746,37 @@
           <w:szCs w:val="22"/>
           <w:lang w:eastAsia="zh-TW"/>
         </w:rPr>
-        <w:t>For precision, it means that out of all the prediction that the model classified as POI, 51% of those are real POI.</w:t>
+        <w:t xml:space="preserve">For </w:t>
+      </w:r>
+      <w:r>
+        <w:rPr>
+          <w:rFonts w:ascii="Arial" w:eastAsia="Times New Roman" w:hAnsi="Arial" w:cs="Arial"/>
+          <w:color w:val="000000"/>
+          <w:sz w:val="22"/>
+          <w:szCs w:val="22"/>
+          <w:lang w:eastAsia="zh-TW"/>
+        </w:rPr>
+        <w:t>recall</w:t>
+      </w:r>
+      <w:r>
+        <w:rPr>
+          <w:rFonts w:ascii="Arial" w:eastAsia="Times New Roman" w:hAnsi="Arial" w:cs="Arial"/>
+          <w:color w:val="000000"/>
+          <w:sz w:val="22"/>
+          <w:szCs w:val="22"/>
+          <w:lang w:eastAsia="zh-TW"/>
+        </w:rPr>
+        <w:t xml:space="preserve">, it means that out of all the prediction </w:t>
+      </w:r>
+      <w:r>
+        <w:rPr>
+          <w:rFonts w:ascii="Arial" w:eastAsia="Times New Roman" w:hAnsi="Arial" w:cs="Arial"/>
+          <w:color w:val="000000"/>
+          <w:sz w:val="22"/>
+          <w:szCs w:val="22"/>
+          <w:lang w:eastAsia="zh-TW"/>
+        </w:rPr>
+        <w:t>made for entries that should be classified as POI, 32.150% of them are classified as POI.</w:t>
       </w:r>
     </w:p>
     <w:p>

</xml_diff>

<commit_message>
update solution of P5
</commit_message>
<xml_diff>
--- a/P5-Identify_Fraud_from_Enron_Email/Project_Report.docx
+++ b/P5-Identify_Fraud_from_Enron_Email/Project_Report.docx
@@ -58,7 +58,35 @@
         <w:rPr>
           <w:lang w:val="en-US"/>
         </w:rPr>
-        <w:t xml:space="preserve"> on the data and process of experimenting with the machine learning algorithms are in the ‘Enron_Data_Exploration’ jupyter notebook. It serves as a record of stuff that I tried and some notes throughout the process. It was not intended to be use as documentation</w:t>
+        <w:t xml:space="preserve"> on the data and process of experimenting with the machine learning algorithms are in the ‘</w:t>
+      </w:r>
+      <w:proofErr w:type="spellStart"/>
+      <w:r>
+        <w:rPr>
+          <w:lang w:val="en-US"/>
+        </w:rPr>
+        <w:t>Enron_Data_Exploration</w:t>
+      </w:r>
+      <w:proofErr w:type="spellEnd"/>
+      <w:r>
+        <w:rPr>
+          <w:lang w:val="en-US"/>
+        </w:rPr>
+        <w:t xml:space="preserve">’ </w:t>
+      </w:r>
+      <w:proofErr w:type="spellStart"/>
+      <w:r>
+        <w:rPr>
+          <w:lang w:val="en-US"/>
+        </w:rPr>
+        <w:t>jupyter</w:t>
+      </w:r>
+      <w:proofErr w:type="spellEnd"/>
+      <w:r>
+        <w:rPr>
+          <w:lang w:val="en-US"/>
+        </w:rPr>
+        <w:t xml:space="preserve"> notebook. It serves as a record of stuff that I tried and some notes throughout the process. It was not intended to be use as documentation</w:t>
       </w:r>
       <w:r>
         <w:rPr>
@@ -112,7 +140,29 @@
           <w:szCs w:val="22"/>
           <w:lang w:eastAsia="zh-TW"/>
         </w:rPr>
-        <w:t>'total_stock_value',</w:t>
+        <w:t>'</w:t>
+      </w:r>
+      <w:proofErr w:type="spellStart"/>
+      <w:r>
+        <w:rPr>
+          <w:rFonts w:ascii="Arial" w:eastAsia="Times New Roman" w:hAnsi="Arial" w:cs="Arial"/>
+          <w:color w:val="000000"/>
+          <w:sz w:val="22"/>
+          <w:szCs w:val="22"/>
+          <w:lang w:eastAsia="zh-TW"/>
+        </w:rPr>
+        <w:t>exercised_stock_options</w:t>
+      </w:r>
+      <w:proofErr w:type="spellEnd"/>
+      <w:r>
+        <w:rPr>
+          <w:rFonts w:ascii="Arial" w:eastAsia="Times New Roman" w:hAnsi="Arial" w:cs="Arial"/>
+          <w:color w:val="000000"/>
+          <w:sz w:val="22"/>
+          <w:szCs w:val="22"/>
+          <w:lang w:eastAsia="zh-TW"/>
+        </w:rPr>
+        <w:t>',</w:t>
       </w:r>
       <w:r>
         <w:rPr>
@@ -132,17 +182,99 @@
           <w:szCs w:val="22"/>
           <w:lang w:eastAsia="zh-TW"/>
         </w:rPr>
-        <w:t>'exercised_stock_options', 'deferred_income</w:t>
-      </w:r>
-      <w:r>
-        <w:rPr>
-          <w:rFonts w:ascii="Arial" w:eastAsia="Times New Roman" w:hAnsi="Arial" w:cs="Arial"/>
-          <w:color w:val="000000"/>
-          <w:sz w:val="22"/>
-          <w:szCs w:val="22"/>
-          <w:lang w:eastAsia="zh-TW"/>
-        </w:rPr>
-        <w:t>’. This model achieved a precision score of 0.46259 and recall score of 0.32150.</w:t>
+        <w:t>'</w:t>
+      </w:r>
+      <w:r>
+        <w:rPr>
+          <w:rFonts w:ascii="Arial" w:eastAsia="Times New Roman" w:hAnsi="Arial" w:cs="Arial" w:hint="eastAsia"/>
+          <w:color w:val="000000"/>
+          <w:sz w:val="22"/>
+          <w:szCs w:val="22"/>
+          <w:lang w:eastAsia="zh-TW"/>
+        </w:rPr>
+        <w:t>expenses</w:t>
+      </w:r>
+      <w:r>
+        <w:rPr>
+          <w:rFonts w:ascii="Arial" w:eastAsia="Times New Roman" w:hAnsi="Arial" w:cs="Arial"/>
+          <w:color w:val="000000"/>
+          <w:sz w:val="22"/>
+          <w:szCs w:val="22"/>
+          <w:lang w:eastAsia="zh-TW"/>
+        </w:rPr>
+        <w:t>’</w:t>
+      </w:r>
+      <w:r>
+        <w:rPr>
+          <w:rFonts w:ascii="Arial" w:eastAsia="Times New Roman" w:hAnsi="Arial" w:cs="Arial"/>
+          <w:color w:val="000000"/>
+          <w:sz w:val="22"/>
+          <w:szCs w:val="22"/>
+          <w:lang w:eastAsia="zh-TW"/>
+        </w:rPr>
+        <w:t>, '</w:t>
+      </w:r>
+      <w:proofErr w:type="spellStart"/>
+      <w:r>
+        <w:rPr>
+          <w:rFonts w:ascii="Arial" w:eastAsia="Times New Roman" w:hAnsi="Arial" w:cs="Arial"/>
+          <w:color w:val="000000"/>
+          <w:sz w:val="22"/>
+          <w:szCs w:val="22"/>
+          <w:lang w:eastAsia="zh-TW"/>
+        </w:rPr>
+        <w:t>deferred_income</w:t>
+      </w:r>
+      <w:proofErr w:type="spellEnd"/>
+      <w:r>
+        <w:rPr>
+          <w:rFonts w:ascii="Arial" w:eastAsia="Times New Roman" w:hAnsi="Arial" w:cs="Arial"/>
+          <w:color w:val="000000"/>
+          <w:sz w:val="22"/>
+          <w:szCs w:val="22"/>
+          <w:lang w:eastAsia="zh-TW"/>
+        </w:rPr>
+        <w:t>’. This model achieved a precision score of 0.</w:t>
+      </w:r>
+      <w:r>
+        <w:rPr>
+          <w:rFonts w:ascii="Arial" w:eastAsia="Times New Roman" w:hAnsi="Arial" w:cs="Arial"/>
+          <w:color w:val="000000"/>
+          <w:sz w:val="22"/>
+          <w:szCs w:val="22"/>
+          <w:lang w:eastAsia="zh-TW"/>
+        </w:rPr>
+        <w:t>55515</w:t>
+      </w:r>
+      <w:r>
+        <w:rPr>
+          <w:rFonts w:ascii="Arial" w:eastAsia="Times New Roman" w:hAnsi="Arial" w:cs="Arial"/>
+          <w:color w:val="000000"/>
+          <w:sz w:val="22"/>
+          <w:szCs w:val="22"/>
+          <w:lang w:eastAsia="zh-TW"/>
+        </w:rPr>
+        <w:t xml:space="preserve"> and recall score of 0.</w:t>
+      </w:r>
+      <w:r>
+        <w:rPr>
+          <w:rFonts w:ascii="Arial" w:eastAsia="Times New Roman" w:hAnsi="Arial" w:cs="Arial"/>
+          <w:color w:val="000000"/>
+          <w:sz w:val="22"/>
+          <w:szCs w:val="22"/>
+          <w:lang w:eastAsia="zh-TW"/>
+        </w:rPr>
+        <w:t>38000</w:t>
+      </w:r>
+      <w:r>
+        <w:rPr>
+          <w:rFonts w:ascii="Arial" w:eastAsia="Times New Roman" w:hAnsi="Arial" w:cs="Arial"/>
+          <w:color w:val="000000"/>
+          <w:sz w:val="22"/>
+          <w:szCs w:val="22"/>
+          <w:lang w:eastAsia="zh-TW"/>
+        </w:rPr>
+        <w:t>.</w:t>
       </w:r>
     </w:p>
     <w:p>
@@ -459,6 +591,7 @@
                 <w:lang w:eastAsia="zh-TW"/>
               </w:rPr>
             </w:pPr>
+            <w:proofErr w:type="spellStart"/>
             <w:r>
               <w:rPr>
                 <w:rFonts w:ascii="Arial" w:eastAsia="Times New Roman" w:hAnsi="Arial" w:cs="Arial"/>
@@ -470,6 +603,7 @@
               </w:rPr>
               <w:t>deferral_payments</w:t>
             </w:r>
+            <w:proofErr w:type="spellEnd"/>
           </w:p>
         </w:tc>
         <w:tc>
@@ -522,6 +656,7 @@
                 <w:lang w:eastAsia="zh-TW"/>
               </w:rPr>
             </w:pPr>
+            <w:proofErr w:type="spellStart"/>
             <w:r>
               <w:rPr>
                 <w:rFonts w:ascii="Arial" w:eastAsia="Times New Roman" w:hAnsi="Arial" w:cs="Arial"/>
@@ -533,6 +668,7 @@
               </w:rPr>
               <w:t>total_payments</w:t>
             </w:r>
+            <w:proofErr w:type="spellEnd"/>
           </w:p>
         </w:tc>
         <w:tc>
@@ -582,6 +718,7 @@
                 <w:lang w:eastAsia="zh-TW"/>
               </w:rPr>
             </w:pPr>
+            <w:proofErr w:type="spellStart"/>
             <w:r>
               <w:rPr>
                 <w:rFonts w:ascii="Arial" w:eastAsia="Times New Roman" w:hAnsi="Arial" w:cs="Arial"/>
@@ -593,6 +730,7 @@
               </w:rPr>
               <w:t>loan_advances</w:t>
             </w:r>
+            <w:proofErr w:type="spellEnd"/>
           </w:p>
         </w:tc>
         <w:tc>
@@ -705,6 +843,7 @@
                 <w:lang w:eastAsia="zh-TW"/>
               </w:rPr>
             </w:pPr>
+            <w:proofErr w:type="spellStart"/>
             <w:r>
               <w:rPr>
                 <w:rFonts w:ascii="Arial" w:eastAsia="Times New Roman" w:hAnsi="Arial" w:cs="Arial"/>
@@ -716,6 +855,7 @@
               </w:rPr>
               <w:t>restricted_stock_deferred</w:t>
             </w:r>
+            <w:proofErr w:type="spellEnd"/>
           </w:p>
         </w:tc>
         <w:tc>
@@ -768,6 +908,7 @@
                 <w:lang w:eastAsia="zh-TW"/>
               </w:rPr>
             </w:pPr>
+            <w:proofErr w:type="spellStart"/>
             <w:r>
               <w:rPr>
                 <w:rFonts w:ascii="Arial" w:eastAsia="Times New Roman" w:hAnsi="Arial" w:cs="Arial"/>
@@ -779,6 +920,7 @@
               </w:rPr>
               <w:t>deferred_income</w:t>
             </w:r>
+            <w:proofErr w:type="spellEnd"/>
           </w:p>
         </w:tc>
         <w:tc>
@@ -831,6 +973,7 @@
                 <w:lang w:eastAsia="zh-TW"/>
               </w:rPr>
             </w:pPr>
+            <w:proofErr w:type="spellStart"/>
             <w:r>
               <w:rPr>
                 <w:rFonts w:ascii="Arial" w:eastAsia="Times New Roman" w:hAnsi="Arial" w:cs="Arial"/>
@@ -842,6 +985,7 @@
               </w:rPr>
               <w:t>total_stock_value</w:t>
             </w:r>
+            <w:proofErr w:type="spellEnd"/>
           </w:p>
         </w:tc>
         <w:tc>
@@ -954,6 +1098,7 @@
                 <w:lang w:eastAsia="zh-TW"/>
               </w:rPr>
             </w:pPr>
+            <w:proofErr w:type="spellStart"/>
             <w:r>
               <w:rPr>
                 <w:rFonts w:ascii="Arial" w:eastAsia="Times New Roman" w:hAnsi="Arial" w:cs="Arial"/>
@@ -965,6 +1110,7 @@
               </w:rPr>
               <w:t>exercised_stock_options</w:t>
             </w:r>
+            <w:proofErr w:type="spellEnd"/>
           </w:p>
         </w:tc>
         <w:tc>
@@ -1077,6 +1223,7 @@
                 <w:lang w:eastAsia="zh-TW"/>
               </w:rPr>
             </w:pPr>
+            <w:proofErr w:type="spellStart"/>
             <w:r>
               <w:rPr>
                 <w:rFonts w:ascii="Arial" w:eastAsia="Times New Roman" w:hAnsi="Arial" w:cs="Arial"/>
@@ -1088,6 +1235,7 @@
               </w:rPr>
               <w:t>long_term_incentive</w:t>
             </w:r>
+            <w:proofErr w:type="spellEnd"/>
           </w:p>
         </w:tc>
         <w:tc>
@@ -1140,6 +1288,7 @@
                 <w:lang w:eastAsia="zh-TW"/>
               </w:rPr>
             </w:pPr>
+            <w:proofErr w:type="spellStart"/>
             <w:r>
               <w:rPr>
                 <w:rFonts w:ascii="Arial" w:eastAsia="Times New Roman" w:hAnsi="Arial" w:cs="Arial"/>
@@ -1151,6 +1300,7 @@
               </w:rPr>
               <w:t>restricted_stock</w:t>
             </w:r>
+            <w:proofErr w:type="spellEnd"/>
           </w:p>
         </w:tc>
         <w:tc>
@@ -1200,6 +1350,7 @@
                 <w:lang w:eastAsia="zh-TW"/>
               </w:rPr>
             </w:pPr>
+            <w:proofErr w:type="spellStart"/>
             <w:r>
               <w:rPr>
                 <w:rFonts w:ascii="Arial" w:eastAsia="Times New Roman" w:hAnsi="Arial" w:cs="Arial"/>
@@ -1211,6 +1362,7 @@
               </w:rPr>
               <w:t>director_fees</w:t>
             </w:r>
+            <w:proofErr w:type="spellEnd"/>
           </w:p>
         </w:tc>
         <w:tc>
@@ -1263,6 +1415,7 @@
                 <w:lang w:eastAsia="zh-TW"/>
               </w:rPr>
             </w:pPr>
+            <w:proofErr w:type="spellStart"/>
             <w:r>
               <w:rPr>
                 <w:rFonts w:ascii="Arial" w:eastAsia="Times New Roman" w:hAnsi="Arial" w:cs="Arial"/>
@@ -1274,6 +1427,7 @@
               </w:rPr>
               <w:t>to_messages</w:t>
             </w:r>
+            <w:proofErr w:type="spellEnd"/>
           </w:p>
         </w:tc>
         <w:tc>
@@ -1323,6 +1477,7 @@
                 <w:lang w:eastAsia="zh-TW"/>
               </w:rPr>
             </w:pPr>
+            <w:proofErr w:type="spellStart"/>
             <w:r>
               <w:rPr>
                 <w:rFonts w:ascii="Arial" w:eastAsia="Times New Roman" w:hAnsi="Arial" w:cs="Arial"/>
@@ -1334,6 +1489,7 @@
               </w:rPr>
               <w:t>email_address</w:t>
             </w:r>
+            <w:proofErr w:type="spellEnd"/>
           </w:p>
         </w:tc>
         <w:tc>
@@ -1386,6 +1542,7 @@
                 <w:lang w:eastAsia="zh-TW"/>
               </w:rPr>
             </w:pPr>
+            <w:proofErr w:type="spellStart"/>
             <w:r>
               <w:rPr>
                 <w:rFonts w:ascii="Arial" w:eastAsia="Times New Roman" w:hAnsi="Arial" w:cs="Arial"/>
@@ -1397,6 +1554,7 @@
               </w:rPr>
               <w:t>from_poi_to_this_person</w:t>
             </w:r>
+            <w:proofErr w:type="spellEnd"/>
           </w:p>
         </w:tc>
         <w:tc>
@@ -1446,6 +1604,7 @@
                 <w:lang w:eastAsia="zh-TW"/>
               </w:rPr>
             </w:pPr>
+            <w:proofErr w:type="spellStart"/>
             <w:r>
               <w:rPr>
                 <w:rFonts w:ascii="Arial" w:eastAsia="Times New Roman" w:hAnsi="Arial" w:cs="Arial"/>
@@ -1457,6 +1616,7 @@
               </w:rPr>
               <w:t>from_messages</w:t>
             </w:r>
+            <w:proofErr w:type="spellEnd"/>
           </w:p>
         </w:tc>
         <w:tc>
@@ -1509,6 +1669,7 @@
                 <w:lang w:eastAsia="zh-TW"/>
               </w:rPr>
             </w:pPr>
+            <w:proofErr w:type="spellStart"/>
             <w:r>
               <w:rPr>
                 <w:rFonts w:ascii="Arial" w:eastAsia="Times New Roman" w:hAnsi="Arial" w:cs="Arial"/>
@@ -1520,6 +1681,7 @@
               </w:rPr>
               <w:t>from_this_person_to_poi</w:t>
             </w:r>
+            <w:proofErr w:type="spellEnd"/>
           </w:p>
         </w:tc>
         <w:tc>
@@ -1569,6 +1731,7 @@
                 <w:lang w:eastAsia="zh-TW"/>
               </w:rPr>
             </w:pPr>
+            <w:proofErr w:type="spellStart"/>
             <w:r>
               <w:rPr>
                 <w:rFonts w:ascii="Arial" w:eastAsia="Times New Roman" w:hAnsi="Arial" w:cs="Arial"/>
@@ -1580,6 +1743,7 @@
               </w:rPr>
               <w:t>shared_receipt_with_poi</w:t>
             </w:r>
+            <w:proofErr w:type="spellEnd"/>
           </w:p>
         </w:tc>
         <w:tc>
@@ -1840,8 +2004,6 @@
         </w:rPr>
         <w:br/>
       </w:r>
-      <w:bookmarkStart w:id="0" w:name="_GoBack"/>
-      <w:bookmarkEnd w:id="0"/>
       <w:r>
         <w:rPr>
           <w:rFonts w:ascii="Arial" w:eastAsia="Times New Roman" w:hAnsi="Arial" w:cs="Arial"/>
@@ -1942,7 +2104,7 @@
           <w:color w:val="000000"/>
           <w:sz w:val="22"/>
           <w:szCs w:val="22"/>
-          <w:lang w:eastAsia="zh-TW"/>
+          <w:lang w:val="en-US" w:eastAsia="zh-TW"/>
         </w:rPr>
       </w:pPr>
       <w:r>
@@ -2023,7 +2185,81 @@
           <w:szCs w:val="22"/>
           <w:lang w:eastAsia="zh-TW"/>
         </w:rPr>
-        <w:t>salary and total_payments are removed.</w:t>
+        <w:t xml:space="preserve">salary and </w:t>
+      </w:r>
+      <w:proofErr w:type="spellStart"/>
+      <w:r>
+        <w:rPr>
+          <w:rFonts w:ascii="Arial" w:eastAsia="Times New Roman" w:hAnsi="Arial" w:cs="Arial"/>
+          <w:color w:val="000000"/>
+          <w:sz w:val="22"/>
+          <w:szCs w:val="22"/>
+          <w:lang w:eastAsia="zh-TW"/>
+        </w:rPr>
+        <w:t>total_payment</w:t>
+      </w:r>
+      <w:proofErr w:type="spellEnd"/>
+      <w:r>
+        <w:rPr>
+          <w:rFonts w:ascii="Arial" w:eastAsia="Times New Roman" w:hAnsi="Arial" w:cs="Arial"/>
+          <w:color w:val="000000"/>
+          <w:sz w:val="22"/>
+          <w:szCs w:val="22"/>
+          <w:lang w:val="en-US" w:eastAsia="zh-TW"/>
+        </w:rPr>
+        <w:t xml:space="preserve">s. However, </w:t>
+      </w:r>
+      <w:r>
+        <w:rPr>
+          <w:rFonts w:ascii="Arial" w:eastAsia="Times New Roman" w:hAnsi="Arial" w:cs="Arial"/>
+          <w:color w:val="000000"/>
+          <w:sz w:val="22"/>
+          <w:szCs w:val="22"/>
+          <w:lang w:val="en-US" w:eastAsia="zh-TW"/>
+        </w:rPr>
+        <w:t xml:space="preserve">we won’t be removing them as </w:t>
+      </w:r>
+      <w:r>
+        <w:rPr>
+          <w:rFonts w:ascii="Arial" w:eastAsia="Times New Roman" w:hAnsi="Arial" w:cs="Arial"/>
+          <w:color w:val="000000"/>
+          <w:sz w:val="22"/>
+          <w:szCs w:val="22"/>
+          <w:lang w:val="en-US" w:eastAsia="zh-TW"/>
+        </w:rPr>
+        <w:t>they are both POIs</w:t>
+      </w:r>
+      <w:r>
+        <w:rPr>
+          <w:rFonts w:ascii="Arial" w:eastAsia="Times New Roman" w:hAnsi="Arial" w:cs="Arial"/>
+          <w:color w:val="000000"/>
+          <w:sz w:val="22"/>
+          <w:szCs w:val="22"/>
+          <w:lang w:val="en-US" w:eastAsia="zh-TW"/>
+        </w:rPr>
+        <w:t xml:space="preserve"> and we already have an extremely small number of POIs in </w:t>
+      </w:r>
+      <w:proofErr w:type="spellStart"/>
+      <w:r>
+        <w:rPr>
+          <w:rFonts w:ascii="Arial" w:eastAsia="Times New Roman" w:hAnsi="Arial" w:cs="Arial"/>
+          <w:color w:val="000000"/>
+          <w:sz w:val="22"/>
+          <w:szCs w:val="22"/>
+          <w:lang w:val="en-US" w:eastAsia="zh-TW"/>
+        </w:rPr>
+        <w:t>out</w:t>
+      </w:r>
+      <w:proofErr w:type="spellEnd"/>
+      <w:r>
+        <w:rPr>
+          <w:rFonts w:ascii="Arial" w:eastAsia="Times New Roman" w:hAnsi="Arial" w:cs="Arial"/>
+          <w:color w:val="000000"/>
+          <w:sz w:val="22"/>
+          <w:szCs w:val="22"/>
+          <w:lang w:val="en-US" w:eastAsia="zh-TW"/>
+        </w:rPr>
+        <w:t xml:space="preserve"> dataset.</w:t>
       </w:r>
     </w:p>
     <w:p>
@@ -2049,7 +2285,49 @@
           <w:szCs w:val="22"/>
           <w:lang w:eastAsia="zh-TW"/>
         </w:rPr>
-        <w:t>What features did you end up using in your POI identifier, and what selection process did you use to pick them? Did you have to do any scaling? Why or why not? As part of the assignment, you should attempt to engineer your own feature that does not come ready-made in the dataset -- explain what feature you tried to make, and the rationale behind it. (You do not necessarily have to use it in the final analysis, only engineer and test it.) In your feature selection step, if you used an algorithm like a decision tree, please also give the feature importances of the features that you use, and if you used an automated feature selection function like SelectKBest, please report the feature scores and reasons for your choice of parameter values.  [relevant rubric items: “create new features”, “intelligently select features”, “properly scale features”]</w:t>
+        <w:t xml:space="preserve">What features did you end up using in your POI identifier, and what selection process did you use to pick them? Did you have to do any scaling? Why or why not? As part of the assignment, you should attempt to engineer your own feature that does not come ready-made in the dataset -- explain what feature you tried to make, and the rationale behind it. (You do not necessarily have to use it in the final analysis, only engineer and test it.) In your feature selection step, if you used an algorithm like a decision tree, please also give the feature </w:t>
+      </w:r>
+      <w:r>
+        <w:rPr>
+          <w:rFonts w:ascii="Arial" w:eastAsia="Times New Roman" w:hAnsi="Arial" w:cs="Arial"/>
+          <w:color w:val="000000"/>
+          <w:sz w:val="22"/>
+          <w:szCs w:val="22"/>
+          <w:lang w:eastAsia="zh-TW"/>
+        </w:rPr>
+        <w:t>importance</w:t>
+      </w:r>
+      <w:r>
+        <w:rPr>
+          <w:rFonts w:ascii="Arial" w:eastAsia="Times New Roman" w:hAnsi="Arial" w:cs="Arial"/>
+          <w:color w:val="000000"/>
+          <w:sz w:val="22"/>
+          <w:szCs w:val="22"/>
+          <w:lang w:eastAsia="zh-TW"/>
+        </w:rPr>
+        <w:t xml:space="preserve"> of the features that you use, and if you used an automated feature selection function like </w:t>
+      </w:r>
+      <w:proofErr w:type="spellStart"/>
+      <w:r>
+        <w:rPr>
+          <w:rFonts w:ascii="Arial" w:eastAsia="Times New Roman" w:hAnsi="Arial" w:cs="Arial"/>
+          <w:color w:val="000000"/>
+          <w:sz w:val="22"/>
+          <w:szCs w:val="22"/>
+          <w:lang w:eastAsia="zh-TW"/>
+        </w:rPr>
+        <w:t>SelectKBest</w:t>
+      </w:r>
+      <w:proofErr w:type="spellEnd"/>
+      <w:r>
+        <w:rPr>
+          <w:rFonts w:ascii="Arial" w:eastAsia="Times New Roman" w:hAnsi="Arial" w:cs="Arial"/>
+          <w:color w:val="000000"/>
+          <w:sz w:val="22"/>
+          <w:szCs w:val="22"/>
+          <w:lang w:eastAsia="zh-TW"/>
+        </w:rPr>
+        <w:t>, please report the feature scores and reasons for your choice of parameter values.  [relevant rubric items: “create new features”, “intelligently select features”, “properly scale features”]</w:t>
       </w:r>
     </w:p>
     <w:p>
@@ -2092,17 +2370,49 @@
           <w:szCs w:val="22"/>
           <w:lang w:eastAsia="zh-TW"/>
         </w:rPr>
-        <w:t xml:space="preserve"> features being used in the final model -</w:t>
-      </w:r>
-      <w:r>
-        <w:rPr>
-          <w:rFonts w:ascii="Arial" w:eastAsia="Times New Roman" w:hAnsi="Arial" w:cs="Arial"/>
-          <w:color w:val="000000"/>
-          <w:sz w:val="22"/>
-          <w:szCs w:val="22"/>
-          <w:lang w:eastAsia="zh-TW"/>
-        </w:rPr>
-        <w:t>'total_stock_value',</w:t>
+        <w:t xml:space="preserve"> features being used in the final model </w:t>
+      </w:r>
+      <w:r>
+        <w:rPr>
+          <w:rFonts w:ascii="Arial" w:eastAsia="Times New Roman" w:hAnsi="Arial" w:cs="Arial"/>
+          <w:color w:val="000000"/>
+          <w:sz w:val="22"/>
+          <w:szCs w:val="22"/>
+          <w:lang w:eastAsia="zh-TW"/>
+        </w:rPr>
+        <w:t>– ‘</w:t>
+      </w:r>
+      <w:proofErr w:type="spellStart"/>
+      <w:r>
+        <w:rPr>
+          <w:rFonts w:ascii="Arial" w:eastAsia="Times New Roman" w:hAnsi="Arial" w:cs="Arial"/>
+          <w:color w:val="000000"/>
+          <w:sz w:val="22"/>
+          <w:szCs w:val="22"/>
+          <w:lang w:eastAsia="zh-TW"/>
+        </w:rPr>
+        <w:t>exercised_stock_options</w:t>
+      </w:r>
+      <w:proofErr w:type="spellEnd"/>
+      <w:r>
+        <w:rPr>
+          <w:rFonts w:ascii="Arial" w:eastAsia="Times New Roman" w:hAnsi="Arial" w:cs="Arial"/>
+          <w:color w:val="000000"/>
+          <w:sz w:val="22"/>
+          <w:szCs w:val="22"/>
+          <w:lang w:eastAsia="zh-TW"/>
+        </w:rPr>
+        <w:t>’</w:t>
+      </w:r>
+      <w:r>
+        <w:rPr>
+          <w:rFonts w:ascii="Arial" w:eastAsia="Times New Roman" w:hAnsi="Arial" w:cs="Arial"/>
+          <w:color w:val="000000"/>
+          <w:sz w:val="22"/>
+          <w:szCs w:val="22"/>
+          <w:lang w:eastAsia="zh-TW"/>
+        </w:rPr>
+        <w:t>,</w:t>
       </w:r>
       <w:r>
         <w:rPr>
@@ -2122,17 +2432,91 @@
           <w:szCs w:val="22"/>
           <w:lang w:eastAsia="zh-TW"/>
         </w:rPr>
-        <w:t>'exercised_stock_options', 'deferred_income'</w:t>
-      </w:r>
-      <w:r>
-        <w:rPr>
-          <w:rFonts w:ascii="Arial" w:eastAsia="Times New Roman" w:hAnsi="Arial" w:cs="Arial"/>
-          <w:color w:val="000000"/>
-          <w:sz w:val="22"/>
-          <w:szCs w:val="22"/>
-          <w:lang w:eastAsia="zh-TW"/>
-        </w:rPr>
-        <w:t xml:space="preserve">. For all the selected fields, I did feature scaling using MaxMin scaling method. This is because I was planning to try out SVM algorithm and </w:t>
+        <w:t>‘</w:t>
+      </w:r>
+      <w:r>
+        <w:rPr>
+          <w:rFonts w:ascii="Arial" w:eastAsia="Times New Roman" w:hAnsi="Arial" w:cs="Arial"/>
+          <w:color w:val="000000"/>
+          <w:sz w:val="22"/>
+          <w:szCs w:val="22"/>
+          <w:lang w:eastAsia="zh-TW"/>
+        </w:rPr>
+        <w:t>expenses</w:t>
+      </w:r>
+      <w:r>
+        <w:rPr>
+          <w:rFonts w:ascii="Arial" w:eastAsia="Times New Roman" w:hAnsi="Arial" w:cs="Arial"/>
+          <w:color w:val="000000"/>
+          <w:sz w:val="22"/>
+          <w:szCs w:val="22"/>
+          <w:lang w:eastAsia="zh-TW"/>
+        </w:rPr>
+        <w:t>’</w:t>
+      </w:r>
+      <w:r>
+        <w:rPr>
+          <w:rFonts w:ascii="Arial" w:eastAsia="Times New Roman" w:hAnsi="Arial" w:cs="Arial"/>
+          <w:color w:val="000000"/>
+          <w:sz w:val="22"/>
+          <w:szCs w:val="22"/>
+          <w:lang w:eastAsia="zh-TW"/>
+        </w:rPr>
+        <w:t>, '</w:t>
+      </w:r>
+      <w:proofErr w:type="spellStart"/>
+      <w:r>
+        <w:rPr>
+          <w:rFonts w:ascii="Arial" w:eastAsia="Times New Roman" w:hAnsi="Arial" w:cs="Arial"/>
+          <w:color w:val="000000"/>
+          <w:sz w:val="22"/>
+          <w:szCs w:val="22"/>
+          <w:lang w:eastAsia="zh-TW"/>
+        </w:rPr>
+        <w:t>deferred_income</w:t>
+      </w:r>
+      <w:proofErr w:type="spellEnd"/>
+      <w:r>
+        <w:rPr>
+          <w:rFonts w:ascii="Arial" w:eastAsia="Times New Roman" w:hAnsi="Arial" w:cs="Arial"/>
+          <w:color w:val="000000"/>
+          <w:sz w:val="22"/>
+          <w:szCs w:val="22"/>
+          <w:lang w:eastAsia="zh-TW"/>
+        </w:rPr>
+        <w:t>'</w:t>
+      </w:r>
+      <w:r>
+        <w:rPr>
+          <w:rFonts w:ascii="Arial" w:eastAsia="Times New Roman" w:hAnsi="Arial" w:cs="Arial"/>
+          <w:color w:val="000000"/>
+          <w:sz w:val="22"/>
+          <w:szCs w:val="22"/>
+          <w:lang w:eastAsia="zh-TW"/>
+        </w:rPr>
+        <w:t xml:space="preserve">. For all the selected fields, I did feature scaling using </w:t>
+      </w:r>
+      <w:proofErr w:type="spellStart"/>
+      <w:r>
+        <w:rPr>
+          <w:rFonts w:ascii="Arial" w:eastAsia="Times New Roman" w:hAnsi="Arial" w:cs="Arial"/>
+          <w:color w:val="000000"/>
+          <w:sz w:val="22"/>
+          <w:szCs w:val="22"/>
+          <w:lang w:eastAsia="zh-TW"/>
+        </w:rPr>
+        <w:t>MaxMin</w:t>
+      </w:r>
+      <w:proofErr w:type="spellEnd"/>
+      <w:r>
+        <w:rPr>
+          <w:rFonts w:ascii="Arial" w:eastAsia="Times New Roman" w:hAnsi="Arial" w:cs="Arial"/>
+          <w:color w:val="000000"/>
+          <w:sz w:val="22"/>
+          <w:szCs w:val="22"/>
+          <w:lang w:eastAsia="zh-TW"/>
+        </w:rPr>
+        <w:t xml:space="preserve"> scaling method. This is because I was planning to try out SVM algorithm and </w:t>
       </w:r>
       <w:r>
         <w:rPr>
@@ -2149,7 +2533,44 @@
       <w:pPr>
         <w:spacing w:before="100" w:beforeAutospacing="1" w:after="100" w:afterAutospacing="1"/>
         <w:ind w:left="720"/>
-      </w:pPr>
+        <w:rPr>
+          <w:rFonts w:ascii="Arial" w:eastAsia="Times New Roman" w:hAnsi="Arial" w:cs="Arial"/>
+          <w:color w:val="000000"/>
+          <w:sz w:val="22"/>
+          <w:szCs w:val="22"/>
+          <w:lang w:eastAsia="zh-TW"/>
+        </w:rPr>
+      </w:pPr>
+      <w:r>
+        <w:rPr>
+          <w:rFonts w:ascii="Arial" w:eastAsia="Times New Roman" w:hAnsi="Arial" w:cs="Arial"/>
+          <w:color w:val="000000"/>
+          <w:sz w:val="22"/>
+          <w:szCs w:val="22"/>
+          <w:lang w:eastAsia="zh-TW"/>
+        </w:rPr>
+        <w:t xml:space="preserve">I have also try engineer my own feature that are not come with the original dataset. I noticed that </w:t>
+      </w:r>
+      <w:r>
+        <w:rPr>
+          <w:rFonts w:ascii="Arial" w:eastAsia="Times New Roman" w:hAnsi="Arial" w:cs="Arial"/>
+          <w:color w:val="000000"/>
+          <w:sz w:val="22"/>
+          <w:szCs w:val="22"/>
+          <w:lang w:eastAsia="zh-TW"/>
+        </w:rPr>
+        <w:t>people with a lot of missing fields are usually not POI</w:t>
+      </w:r>
+      <w:r>
+        <w:rPr>
+          <w:rFonts w:ascii="Arial" w:eastAsia="Times New Roman" w:hAnsi="Arial" w:cs="Arial"/>
+          <w:color w:val="000000"/>
+          <w:sz w:val="22"/>
+          <w:szCs w:val="22"/>
+          <w:lang w:eastAsia="zh-TW"/>
+        </w:rPr>
+        <w:t xml:space="preserve">. Thus, </w:t>
+      </w:r>
       <w:r>
         <w:rPr>
           <w:rFonts w:ascii="Arial" w:eastAsia="Times New Roman" w:hAnsi="Arial" w:cs="Arial"/>
@@ -2168,42 +2589,389 @@
           <w:szCs w:val="22"/>
           <w:lang w:eastAsia="zh-TW"/>
         </w:rPr>
-        <w:t>based on the number of missing fields in that records as I found that people with a lot of missing fields are usually not POI.</w:t>
-      </w:r>
-      <w:r>
-        <w:rPr>
-          <w:rFonts w:ascii="Arial" w:eastAsia="Times New Roman" w:hAnsi="Arial" w:cs="Arial"/>
-          <w:color w:val="000000"/>
-          <w:sz w:val="22"/>
-          <w:szCs w:val="22"/>
-          <w:lang w:eastAsia="zh-TW"/>
-        </w:rPr>
-        <w:t xml:space="preserve"> This feature is included in the SVM and decision tree model that we used as it is ranked 9</w:t>
-      </w:r>
-      <w:r>
-        <w:rPr>
-          <w:rFonts w:ascii="Arial" w:eastAsia="Times New Roman" w:hAnsi="Arial" w:cs="Arial"/>
-          <w:color w:val="000000"/>
-          <w:sz w:val="22"/>
-          <w:szCs w:val="22"/>
-          <w:vertAlign w:val="superscript"/>
-          <w:lang w:eastAsia="zh-TW"/>
-        </w:rPr>
-        <w:t>th</w:t>
-      </w:r>
-      <w:r>
-        <w:rPr>
-          <w:rFonts w:ascii="Arial" w:eastAsia="Times New Roman" w:hAnsi="Arial" w:cs="Arial"/>
-          <w:color w:val="000000"/>
-          <w:sz w:val="22"/>
-          <w:szCs w:val="22"/>
-          <w:lang w:eastAsia="zh-TW"/>
-        </w:rPr>
-        <w:t xml:space="preserve"> in terms of feature importance. However, it is not included in the Gaussian-Bayes classifier as 3 features is optimal for Gaussian-Bayes according to our further analysis. This will be explained in the next part of this report.</w:t>
+        <w:t>based on the number of missing fields in that records.</w:t>
+      </w:r>
+      <w:r>
+        <w:rPr>
+          <w:rFonts w:ascii="Arial" w:eastAsia="Times New Roman" w:hAnsi="Arial" w:cs="Arial"/>
+          <w:color w:val="000000"/>
+          <w:sz w:val="22"/>
+          <w:szCs w:val="22"/>
+          <w:lang w:eastAsia="zh-TW"/>
+        </w:rPr>
+        <w:t xml:space="preserve"> </w:t>
+      </w:r>
+      <w:r>
+        <w:rPr>
+          <w:rFonts w:ascii="Arial" w:eastAsia="Times New Roman" w:hAnsi="Arial" w:cs="Arial"/>
+          <w:color w:val="000000"/>
+          <w:sz w:val="22"/>
+          <w:szCs w:val="22"/>
+          <w:lang w:eastAsia="zh-TW"/>
+        </w:rPr>
+        <w:t>The feature was named ‘</w:t>
+      </w:r>
+      <w:proofErr w:type="spellStart"/>
+      <w:r>
+        <w:rPr>
+          <w:rFonts w:ascii="Arial" w:eastAsia="Times New Roman" w:hAnsi="Arial" w:cs="Arial"/>
+          <w:color w:val="000000"/>
+          <w:sz w:val="22"/>
+          <w:szCs w:val="22"/>
+          <w:lang w:eastAsia="zh-TW"/>
+        </w:rPr>
+        <w:t>number_of_missing_fields</w:t>
+      </w:r>
+      <w:proofErr w:type="spellEnd"/>
+      <w:r>
+        <w:rPr>
+          <w:rFonts w:ascii="Arial" w:eastAsia="Times New Roman" w:hAnsi="Arial" w:cs="Arial"/>
+          <w:color w:val="000000"/>
+          <w:sz w:val="22"/>
+          <w:szCs w:val="22"/>
+          <w:lang w:eastAsia="zh-TW"/>
+        </w:rPr>
+        <w:t>’ which equals to the number of missing fields of that person. I created the feature using the following code:</w:t>
       </w:r>
     </w:p>
     <w:p>
       <w:pPr>
+        <w:shd w:val="clear" w:color="auto" w:fill="FFFFFF"/>
+        <w:tabs>
+          <w:tab w:val="left" w:pos="916"/>
+          <w:tab w:val="left" w:pos="1832"/>
+          <w:tab w:val="left" w:pos="2748"/>
+          <w:tab w:val="left" w:pos="3664"/>
+          <w:tab w:val="left" w:pos="4580"/>
+          <w:tab w:val="left" w:pos="5496"/>
+          <w:tab w:val="left" w:pos="6412"/>
+          <w:tab w:val="left" w:pos="7328"/>
+          <w:tab w:val="left" w:pos="8244"/>
+          <w:tab w:val="left" w:pos="9160"/>
+          <w:tab w:val="left" w:pos="10076"/>
+          <w:tab w:val="left" w:pos="10992"/>
+          <w:tab w:val="left" w:pos="11908"/>
+          <w:tab w:val="left" w:pos="12824"/>
+          <w:tab w:val="left" w:pos="13740"/>
+          <w:tab w:val="left" w:pos="14656"/>
+        </w:tabs>
+        <w:ind w:left="720"/>
+        <w:rPr>
+          <w:rFonts w:ascii="Menlo" w:hAnsi="Menlo" w:cs="Menlo"/>
+          <w:color w:val="000000"/>
+          <w:sz w:val="18"/>
+          <w:szCs w:val="18"/>
+          <w:lang w:eastAsia="zh-TW"/>
+        </w:rPr>
+      </w:pPr>
+      <w:r>
+        <w:rPr>
+          <w:rFonts w:ascii="Menlo" w:hAnsi="Menlo" w:cs="Menlo"/>
+          <w:b/>
+          <w:bCs/>
+          <w:color w:val="000080"/>
+          <w:sz w:val="18"/>
+          <w:szCs w:val="18"/>
+          <w:lang w:eastAsia="zh-TW"/>
+        </w:rPr>
+        <w:t xml:space="preserve">for </w:t>
+      </w:r>
+      <w:r>
+        <w:rPr>
+          <w:rFonts w:ascii="Menlo" w:hAnsi="Menlo" w:cs="Menlo"/>
+          <w:color w:val="000000"/>
+          <w:sz w:val="18"/>
+          <w:szCs w:val="18"/>
+          <w:lang w:eastAsia="zh-TW"/>
+        </w:rPr>
+        <w:t xml:space="preserve">person </w:t>
+      </w:r>
+      <w:r>
+        <w:rPr>
+          <w:rFonts w:ascii="Menlo" w:hAnsi="Menlo" w:cs="Menlo"/>
+          <w:b/>
+          <w:bCs/>
+          <w:color w:val="000080"/>
+          <w:sz w:val="18"/>
+          <w:szCs w:val="18"/>
+          <w:lang w:eastAsia="zh-TW"/>
+        </w:rPr>
+        <w:t xml:space="preserve">in </w:t>
+      </w:r>
+      <w:proofErr w:type="spellStart"/>
+      <w:r>
+        <w:rPr>
+          <w:rFonts w:ascii="Menlo" w:hAnsi="Menlo" w:cs="Menlo"/>
+          <w:color w:val="000000"/>
+          <w:sz w:val="18"/>
+          <w:szCs w:val="18"/>
+          <w:lang w:eastAsia="zh-TW"/>
+        </w:rPr>
+        <w:t>data_</w:t>
+      </w:r>
+      <w:proofErr w:type="gramStart"/>
+      <w:r>
+        <w:rPr>
+          <w:rFonts w:ascii="Menlo" w:hAnsi="Menlo" w:cs="Menlo"/>
+          <w:color w:val="000000"/>
+          <w:sz w:val="18"/>
+          <w:szCs w:val="18"/>
+          <w:lang w:eastAsia="zh-TW"/>
+        </w:rPr>
+        <w:t>dict.keys</w:t>
+      </w:r>
+      <w:proofErr w:type="spellEnd"/>
+      <w:proofErr w:type="gramEnd"/>
+      <w:r>
+        <w:rPr>
+          <w:rFonts w:ascii="Menlo" w:hAnsi="Menlo" w:cs="Menlo"/>
+          <w:color w:val="000000"/>
+          <w:sz w:val="18"/>
+          <w:szCs w:val="18"/>
+          <w:lang w:eastAsia="zh-TW"/>
+        </w:rPr>
+        <w:t>():</w:t>
+      </w:r>
+      <w:r>
+        <w:rPr>
+          <w:rFonts w:ascii="Menlo" w:hAnsi="Menlo" w:cs="Menlo"/>
+          <w:color w:val="000000"/>
+          <w:sz w:val="18"/>
+          <w:szCs w:val="18"/>
+          <w:lang w:eastAsia="zh-TW"/>
+        </w:rPr>
+        <w:br/>
+        <w:t xml:space="preserve">    </w:t>
+      </w:r>
+      <w:proofErr w:type="spellStart"/>
+      <w:r>
+        <w:rPr>
+          <w:rFonts w:ascii="Menlo" w:hAnsi="Menlo" w:cs="Menlo"/>
+          <w:color w:val="000000"/>
+          <w:sz w:val="18"/>
+          <w:szCs w:val="18"/>
+          <w:lang w:eastAsia="zh-TW"/>
+        </w:rPr>
+        <w:t>data_dict</w:t>
+      </w:r>
+      <w:proofErr w:type="spellEnd"/>
+      <w:r>
+        <w:rPr>
+          <w:rFonts w:ascii="Menlo" w:hAnsi="Menlo" w:cs="Menlo"/>
+          <w:color w:val="000000"/>
+          <w:sz w:val="18"/>
+          <w:szCs w:val="18"/>
+          <w:lang w:eastAsia="zh-TW"/>
+        </w:rPr>
+        <w:t>[person][</w:t>
+      </w:r>
+      <w:r>
+        <w:rPr>
+          <w:rFonts w:ascii="Menlo" w:hAnsi="Menlo" w:cs="Menlo"/>
+          <w:b/>
+          <w:bCs/>
+          <w:color w:val="008000"/>
+          <w:sz w:val="18"/>
+          <w:szCs w:val="18"/>
+          <w:lang w:eastAsia="zh-TW"/>
+        </w:rPr>
+        <w:t>'</w:t>
+      </w:r>
+      <w:proofErr w:type="spellStart"/>
+      <w:r>
+        <w:rPr>
+          <w:rFonts w:ascii="Menlo" w:hAnsi="Menlo" w:cs="Menlo"/>
+          <w:b/>
+          <w:bCs/>
+          <w:color w:val="008000"/>
+          <w:sz w:val="18"/>
+          <w:szCs w:val="18"/>
+          <w:lang w:eastAsia="zh-TW"/>
+        </w:rPr>
+        <w:t>number_of_missing_fields</w:t>
+      </w:r>
+      <w:proofErr w:type="spellEnd"/>
+      <w:r>
+        <w:rPr>
+          <w:rFonts w:ascii="Menlo" w:hAnsi="Menlo" w:cs="Menlo"/>
+          <w:b/>
+          <w:bCs/>
+          <w:color w:val="008000"/>
+          <w:sz w:val="18"/>
+          <w:szCs w:val="18"/>
+          <w:lang w:eastAsia="zh-TW"/>
+        </w:rPr>
+        <w:t>'</w:t>
+      </w:r>
+      <w:r>
+        <w:rPr>
+          <w:rFonts w:ascii="Menlo" w:hAnsi="Menlo" w:cs="Menlo"/>
+          <w:color w:val="000000"/>
+          <w:sz w:val="18"/>
+          <w:szCs w:val="18"/>
+          <w:lang w:eastAsia="zh-TW"/>
+        </w:rPr>
+        <w:t xml:space="preserve">] = </w:t>
+      </w:r>
+      <w:r>
+        <w:rPr>
+          <w:rFonts w:ascii="Menlo" w:hAnsi="Menlo" w:cs="Menlo"/>
+          <w:color w:val="000080"/>
+          <w:sz w:val="18"/>
+          <w:szCs w:val="18"/>
+          <w:lang w:eastAsia="zh-TW"/>
+        </w:rPr>
+        <w:t>sum</w:t>
+      </w:r>
+      <w:r>
+        <w:rPr>
+          <w:rFonts w:ascii="Menlo" w:hAnsi="Menlo" w:cs="Menlo"/>
+          <w:color w:val="000000"/>
+          <w:sz w:val="18"/>
+          <w:szCs w:val="18"/>
+          <w:lang w:eastAsia="zh-TW"/>
+        </w:rPr>
+        <w:t>(</w:t>
+      </w:r>
+      <w:r>
+        <w:rPr>
+          <w:rFonts w:ascii="Menlo" w:hAnsi="Menlo" w:cs="Menlo"/>
+          <w:color w:val="0000FF"/>
+          <w:sz w:val="18"/>
+          <w:szCs w:val="18"/>
+          <w:lang w:eastAsia="zh-TW"/>
+        </w:rPr>
+        <w:t xml:space="preserve">1 </w:t>
+      </w:r>
+      <w:r>
+        <w:rPr>
+          <w:rFonts w:ascii="Menlo" w:hAnsi="Menlo" w:cs="Menlo"/>
+          <w:b/>
+          <w:bCs/>
+          <w:color w:val="000080"/>
+          <w:sz w:val="18"/>
+          <w:szCs w:val="18"/>
+          <w:lang w:eastAsia="zh-TW"/>
+        </w:rPr>
+        <w:t xml:space="preserve">for </w:t>
+      </w:r>
+      <w:r>
+        <w:rPr>
+          <w:rFonts w:ascii="Menlo" w:hAnsi="Menlo" w:cs="Menlo"/>
+          <w:color w:val="000000"/>
+          <w:sz w:val="18"/>
+          <w:szCs w:val="18"/>
+          <w:lang w:eastAsia="zh-TW"/>
+        </w:rPr>
+        <w:t xml:space="preserve">x </w:t>
+      </w:r>
+      <w:r>
+        <w:rPr>
+          <w:rFonts w:ascii="Menlo" w:hAnsi="Menlo" w:cs="Menlo"/>
+          <w:b/>
+          <w:bCs/>
+          <w:color w:val="000080"/>
+          <w:sz w:val="18"/>
+          <w:szCs w:val="18"/>
+          <w:lang w:eastAsia="zh-TW"/>
+        </w:rPr>
+        <w:t xml:space="preserve">in </w:t>
+      </w:r>
+      <w:proofErr w:type="spellStart"/>
+      <w:r>
+        <w:rPr>
+          <w:rFonts w:ascii="Menlo" w:hAnsi="Menlo" w:cs="Menlo"/>
+          <w:color w:val="000000"/>
+          <w:sz w:val="18"/>
+          <w:szCs w:val="18"/>
+          <w:lang w:eastAsia="zh-TW"/>
+        </w:rPr>
+        <w:t>data_dict</w:t>
+      </w:r>
+      <w:proofErr w:type="spellEnd"/>
+      <w:r>
+        <w:rPr>
+          <w:rFonts w:ascii="Menlo" w:hAnsi="Menlo" w:cs="Menlo"/>
+          <w:color w:val="000000"/>
+          <w:sz w:val="18"/>
+          <w:szCs w:val="18"/>
+          <w:lang w:eastAsia="zh-TW"/>
+        </w:rPr>
+        <w:t xml:space="preserve">[person].values() </w:t>
+      </w:r>
+      <w:r>
+        <w:rPr>
+          <w:rFonts w:ascii="Menlo" w:hAnsi="Menlo" w:cs="Menlo"/>
+          <w:b/>
+          <w:bCs/>
+          <w:color w:val="000080"/>
+          <w:sz w:val="18"/>
+          <w:szCs w:val="18"/>
+          <w:lang w:eastAsia="zh-TW"/>
+        </w:rPr>
+        <w:t xml:space="preserve">if </w:t>
+      </w:r>
+      <w:r>
+        <w:rPr>
+          <w:rFonts w:ascii="Menlo" w:hAnsi="Menlo" w:cs="Menlo"/>
+          <w:color w:val="000000"/>
+          <w:sz w:val="18"/>
+          <w:szCs w:val="18"/>
+          <w:lang w:eastAsia="zh-TW"/>
+        </w:rPr>
+        <w:t xml:space="preserve">x == </w:t>
+      </w:r>
+      <w:r>
+        <w:rPr>
+          <w:rFonts w:ascii="Menlo" w:hAnsi="Menlo" w:cs="Menlo"/>
+          <w:b/>
+          <w:bCs/>
+          <w:color w:val="008000"/>
+          <w:sz w:val="18"/>
+          <w:szCs w:val="18"/>
+          <w:lang w:eastAsia="zh-TW"/>
+        </w:rPr>
+        <w:t>'</w:t>
+      </w:r>
+      <w:proofErr w:type="spellStart"/>
+      <w:r>
+        <w:rPr>
+          <w:rFonts w:ascii="Menlo" w:hAnsi="Menlo" w:cs="Menlo"/>
+          <w:b/>
+          <w:bCs/>
+          <w:color w:val="008000"/>
+          <w:sz w:val="18"/>
+          <w:szCs w:val="18"/>
+          <w:lang w:eastAsia="zh-TW"/>
+        </w:rPr>
+        <w:t>NaN</w:t>
+      </w:r>
+      <w:proofErr w:type="spellEnd"/>
+      <w:r>
+        <w:rPr>
+          <w:rFonts w:ascii="Menlo" w:hAnsi="Menlo" w:cs="Menlo"/>
+          <w:b/>
+          <w:bCs/>
+          <w:color w:val="008000"/>
+          <w:sz w:val="18"/>
+          <w:szCs w:val="18"/>
+          <w:lang w:eastAsia="zh-TW"/>
+        </w:rPr>
+        <w:t>'</w:t>
+      </w:r>
+      <w:r>
+        <w:rPr>
+          <w:rFonts w:ascii="Menlo" w:hAnsi="Menlo" w:cs="Menlo"/>
+          <w:color w:val="000000"/>
+          <w:sz w:val="18"/>
+          <w:szCs w:val="18"/>
+          <w:lang w:eastAsia="zh-TW"/>
+        </w:rPr>
+        <w:t>)</w:t>
+      </w:r>
+    </w:p>
+    <w:p>
+      <w:pPr>
         <w:spacing w:before="100" w:beforeAutospacing="1" w:after="100" w:afterAutospacing="1"/>
         <w:ind w:left="720"/>
         <w:rPr>
@@ -2222,57 +2990,39 @@
           <w:szCs w:val="22"/>
           <w:lang w:eastAsia="zh-TW"/>
         </w:rPr>
-        <w:t xml:space="preserve">As we are not sure if our features are independent to each other, SelectKBest might not be suitable in our case. So, we will use Feature Importance </w:t>
-      </w:r>
-      <w:r>
-        <w:rPr>
-          <w:rFonts w:ascii="Arial" w:eastAsia="Times New Roman" w:hAnsi="Arial" w:cs="Arial"/>
-          <w:color w:val="000000"/>
-          <w:sz w:val="22"/>
-          <w:szCs w:val="22"/>
-          <w:lang w:eastAsia="zh-TW"/>
-        </w:rPr>
-        <w:t xml:space="preserve">from </w:t>
-      </w:r>
-      <w:r>
-        <w:rPr>
-          <w:rFonts w:ascii="Arial" w:eastAsia="Times New Roman" w:hAnsi="Arial" w:cs="Arial"/>
-          <w:color w:val="000000"/>
-          <w:sz w:val="22"/>
-          <w:szCs w:val="22"/>
-          <w:lang w:eastAsia="zh-TW"/>
-        </w:rPr>
-        <w:t>Extra Trees ensemble</w:t>
-      </w:r>
-      <w:r>
-        <w:rPr>
-          <w:rFonts w:ascii="Arial" w:eastAsia="Times New Roman" w:hAnsi="Arial" w:cs="Arial"/>
-          <w:color w:val="000000"/>
-          <w:sz w:val="22"/>
-          <w:szCs w:val="22"/>
-          <w:lang w:eastAsia="zh-TW"/>
-        </w:rPr>
-        <w:t xml:space="preserve"> </w:t>
-      </w:r>
-      <w:r>
-        <w:rPr>
-          <w:rFonts w:ascii="Arial" w:eastAsia="Times New Roman" w:hAnsi="Arial" w:cs="Arial"/>
-          <w:color w:val="000000"/>
-          <w:sz w:val="22"/>
-          <w:szCs w:val="22"/>
-          <w:lang w:eastAsia="zh-TW"/>
-        </w:rPr>
-        <w:t>to decide the features to use.</w:t>
-      </w:r>
-      <w:r>
-        <w:rPr>
-          <w:rFonts w:ascii="Arial" w:eastAsia="Times New Roman" w:hAnsi="Arial" w:cs="Arial"/>
-          <w:color w:val="000000"/>
-          <w:sz w:val="22"/>
-          <w:szCs w:val="22"/>
-          <w:lang w:eastAsia="zh-TW"/>
-        </w:rPr>
-        <w:t xml:space="preserve"> The features with sorted score are shown below:</w:t>
+        <w:t xml:space="preserve">In terms of feature importance, it ranked 13 across other features with </w:t>
+      </w:r>
+      <w:proofErr w:type="gramStart"/>
+      <w:r>
+        <w:rPr>
+          <w:rFonts w:ascii="Arial" w:eastAsia="Times New Roman" w:hAnsi="Arial" w:cs="Arial"/>
+          <w:color w:val="000000"/>
+          <w:sz w:val="22"/>
+          <w:szCs w:val="22"/>
+          <w:lang w:eastAsia="zh-TW"/>
+        </w:rPr>
+        <w:t>an</w:t>
+      </w:r>
+      <w:proofErr w:type="gramEnd"/>
+      <w:r>
+        <w:rPr>
+          <w:rFonts w:ascii="Arial" w:eastAsia="Times New Roman" w:hAnsi="Arial" w:cs="Arial"/>
+          <w:color w:val="000000"/>
+          <w:sz w:val="22"/>
+          <w:szCs w:val="22"/>
+          <w:lang w:eastAsia="zh-TW"/>
+        </w:rPr>
+        <w:t xml:space="preserve"> feature importance score of 0.044776. As we later found that optimal number of features for SVM is 5, decision tree is 14 and Gaussian-Bayes is 3. This engineered feature was only included in the decision tree analysis. </w:t>
+      </w:r>
+      <w:r>
+        <w:rPr>
+          <w:rFonts w:ascii="Arial" w:eastAsia="Times New Roman" w:hAnsi="Arial" w:cs="Arial"/>
+          <w:color w:val="000000"/>
+          <w:sz w:val="22"/>
+          <w:szCs w:val="22"/>
+          <w:lang w:eastAsia="zh-TW"/>
+        </w:rPr>
+        <w:t>This will be explained in the next part of this report.</w:t>
       </w:r>
     </w:p>
     <w:p>
@@ -2290,6 +3040,101 @@
       <w:r>
         <w:rPr>
           <w:rFonts w:ascii="Arial" w:eastAsia="Times New Roman" w:hAnsi="Arial" w:cs="Arial"/>
+          <w:color w:val="000000"/>
+          <w:sz w:val="22"/>
+          <w:szCs w:val="22"/>
+          <w:lang w:eastAsia="zh-TW"/>
+        </w:rPr>
+        <w:t xml:space="preserve">As we are not sure if our features are independent to each other, </w:t>
+      </w:r>
+      <w:proofErr w:type="spellStart"/>
+      <w:r>
+        <w:rPr>
+          <w:rFonts w:ascii="Arial" w:eastAsia="Times New Roman" w:hAnsi="Arial" w:cs="Arial"/>
+          <w:color w:val="000000"/>
+          <w:sz w:val="22"/>
+          <w:szCs w:val="22"/>
+          <w:lang w:eastAsia="zh-TW"/>
+        </w:rPr>
+        <w:t>SelectKBest</w:t>
+      </w:r>
+      <w:proofErr w:type="spellEnd"/>
+      <w:r>
+        <w:rPr>
+          <w:rFonts w:ascii="Arial" w:eastAsia="Times New Roman" w:hAnsi="Arial" w:cs="Arial"/>
+          <w:color w:val="000000"/>
+          <w:sz w:val="22"/>
+          <w:szCs w:val="22"/>
+          <w:lang w:eastAsia="zh-TW"/>
+        </w:rPr>
+        <w:t xml:space="preserve"> might not be suitable in our case. So, we will use Feature Importance </w:t>
+      </w:r>
+      <w:r>
+        <w:rPr>
+          <w:rFonts w:ascii="Arial" w:eastAsia="Times New Roman" w:hAnsi="Arial" w:cs="Arial"/>
+          <w:color w:val="000000"/>
+          <w:sz w:val="22"/>
+          <w:szCs w:val="22"/>
+          <w:lang w:eastAsia="zh-TW"/>
+        </w:rPr>
+        <w:t xml:space="preserve">from </w:t>
+      </w:r>
+      <w:r>
+        <w:rPr>
+          <w:rFonts w:ascii="Arial" w:eastAsia="Times New Roman" w:hAnsi="Arial" w:cs="Arial"/>
+          <w:color w:val="000000"/>
+          <w:sz w:val="22"/>
+          <w:szCs w:val="22"/>
+          <w:lang w:eastAsia="zh-TW"/>
+        </w:rPr>
+        <w:t>Extra Trees ensemble</w:t>
+      </w:r>
+      <w:r>
+        <w:rPr>
+          <w:rFonts w:ascii="Arial" w:eastAsia="Times New Roman" w:hAnsi="Arial" w:cs="Arial"/>
+          <w:color w:val="000000"/>
+          <w:sz w:val="22"/>
+          <w:szCs w:val="22"/>
+          <w:lang w:eastAsia="zh-TW"/>
+        </w:rPr>
+        <w:t xml:space="preserve"> </w:t>
+      </w:r>
+      <w:r>
+        <w:rPr>
+          <w:rFonts w:ascii="Arial" w:eastAsia="Times New Roman" w:hAnsi="Arial" w:cs="Arial"/>
+          <w:color w:val="000000"/>
+          <w:sz w:val="22"/>
+          <w:szCs w:val="22"/>
+          <w:lang w:eastAsia="zh-TW"/>
+        </w:rPr>
+        <w:t>to decide the features to use.</w:t>
+      </w:r>
+      <w:r>
+        <w:rPr>
+          <w:rFonts w:ascii="Arial" w:eastAsia="Times New Roman" w:hAnsi="Arial" w:cs="Arial"/>
+          <w:color w:val="000000"/>
+          <w:sz w:val="22"/>
+          <w:szCs w:val="22"/>
+          <w:lang w:eastAsia="zh-TW"/>
+        </w:rPr>
+        <w:t xml:space="preserve"> The features with sorted score are shown below:</w:t>
+      </w:r>
+    </w:p>
+    <w:p>
+      <w:pPr>
+        <w:spacing w:before="100" w:beforeAutospacing="1" w:after="100" w:afterAutospacing="1"/>
+        <w:ind w:left="720"/>
+        <w:rPr>
+          <w:rFonts w:ascii="Arial" w:eastAsia="Times New Roman" w:hAnsi="Arial" w:cs="Arial"/>
+          <w:color w:val="000000"/>
+          <w:sz w:val="22"/>
+          <w:szCs w:val="22"/>
+          <w:lang w:eastAsia="zh-TW"/>
+        </w:rPr>
+      </w:pPr>
+      <w:r>
+        <w:rPr>
+          <w:rFonts w:ascii="Arial" w:eastAsia="Times New Roman" w:hAnsi="Arial" w:cs="Arial"/>
           <w:noProof/>
           <w:color w:val="000000"/>
           <w:sz w:val="22"/>
@@ -2297,10 +3142,10 @@
           <w:lang w:eastAsia="zh-TW"/>
         </w:rPr>
         <w:drawing>
-          <wp:inline distT="0" distB="0" distL="0" distR="0" wp14:anchorId="2835A67E" wp14:editId="6AC48F02">
-            <wp:extent cx="2242540" cy="5146040"/>
+          <wp:inline distT="0" distB="0" distL="0" distR="0" wp14:anchorId="70F1FDA3" wp14:editId="566EA808">
+            <wp:extent cx="1837717" cy="4231640"/>
             <wp:effectExtent l="0" t="0" r="0" b="10160"/>
-            <wp:docPr id="1" name="Picture 1" descr="/var/folders/mj/tkrg7wn975j41g6lgk7wjy700000gn/T/com.skitch.skitch/DMDB7435109-25E0-4B96-9D8B-8819C6481675/Enron_Data_Exploration.png"/>
+            <wp:docPr id="2" name="Picture 2" descr="/var/folders/mj/tkrg7wn975j41g6lgk7wjy700000gn/T/com.skitch.skitch/DMD7B93587D-C196-449B-93CB-BC70E93EF3FF/Enron_Data_Exploration_🔊.png"/>
             <wp:cNvGraphicFramePr>
               <a:graphicFrameLocks xmlns:a="http://schemas.openxmlformats.org/drawingml/2006/main" noChangeAspect="1"/>
             </wp:cNvGraphicFramePr>
@@ -2308,7 +3153,7 @@
               <a:graphicData uri="http://schemas.openxmlformats.org/drawingml/2006/picture">
                 <pic:pic xmlns:pic="http://schemas.openxmlformats.org/drawingml/2006/picture">
                   <pic:nvPicPr>
-                    <pic:cNvPr id="0" name="Picture 1" descr="/var/folders/mj/tkrg7wn975j41g6lgk7wjy700000gn/T/com.skitch.skitch/DMDB7435109-25E0-4B96-9D8B-8819C6481675/Enron_Data_Exploration.png"/>
+                    <pic:cNvPr id="0" name="Picture 1" descr="/var/folders/mj/tkrg7wn975j41g6lgk7wjy700000gn/T/com.skitch.skitch/DMD7B93587D-C196-449B-93CB-BC70E93EF3FF/Enron_Data_Exploration_🔊.png"/>
                     <pic:cNvPicPr>
                       <a:picLocks noChangeAspect="1" noChangeArrowheads="1"/>
                     </pic:cNvPicPr>
@@ -2329,7 +3174,7 @@
                   <pic:spPr bwMode="auto">
                     <a:xfrm>
                       <a:off x="0" y="0"/>
-                      <a:ext cx="2276135" cy="5223132"/>
+                      <a:ext cx="1850658" cy="4261439"/>
                     </a:xfrm>
                     <a:prstGeom prst="rect">
                       <a:avLst/>
@@ -2366,7 +3211,47 @@
           <w:szCs w:val="22"/>
           <w:lang w:eastAsia="zh-TW"/>
         </w:rPr>
-        <w:t>We also don’t know how many features should we take. Thus, I plot graphs of precision score and recall score for all three models that I am going to compare, namely Gaussian-Bayes, decision tree and SVM.</w:t>
+        <w:t>We also don’t know how many features should we take. Thus, I</w:t>
+      </w:r>
+      <w:r>
+        <w:rPr>
+          <w:rFonts w:ascii="Arial" w:eastAsia="Times New Roman" w:hAnsi="Arial" w:cs="Arial"/>
+          <w:color w:val="000000"/>
+          <w:sz w:val="22"/>
+          <w:szCs w:val="22"/>
+          <w:lang w:eastAsia="zh-TW"/>
+        </w:rPr>
+        <w:t xml:space="preserve"> plot graphs of precision score, </w:t>
+      </w:r>
+      <w:r>
+        <w:rPr>
+          <w:rFonts w:ascii="Arial" w:eastAsia="Times New Roman" w:hAnsi="Arial" w:cs="Arial"/>
+          <w:color w:val="000000"/>
+          <w:sz w:val="22"/>
+          <w:szCs w:val="22"/>
+          <w:lang w:eastAsia="zh-TW"/>
+        </w:rPr>
+        <w:t xml:space="preserve">recall score </w:t>
+      </w:r>
+      <w:r>
+        <w:rPr>
+          <w:rFonts w:ascii="Arial" w:eastAsia="Times New Roman" w:hAnsi="Arial" w:cs="Arial"/>
+          <w:color w:val="000000"/>
+          <w:sz w:val="22"/>
+          <w:szCs w:val="22"/>
+          <w:lang w:eastAsia="zh-TW"/>
+        </w:rPr>
+        <w:t xml:space="preserve">and F1 score </w:t>
+      </w:r>
+      <w:r>
+        <w:rPr>
+          <w:rFonts w:ascii="Arial" w:eastAsia="Times New Roman" w:hAnsi="Arial" w:cs="Arial"/>
+          <w:color w:val="000000"/>
+          <w:sz w:val="22"/>
+          <w:szCs w:val="22"/>
+          <w:lang w:eastAsia="zh-TW"/>
+        </w:rPr>
+        <w:t>for all three models that I am going to compare, namely Gaussian-Bayes, decision tree and SVM.</w:t>
       </w:r>
     </w:p>
     <w:p>
@@ -2415,10 +3300,10 @@
           <w:lang w:eastAsia="zh-TW"/>
         </w:rPr>
         <w:drawing>
-          <wp:inline distT="0" distB="0" distL="0" distR="0" wp14:anchorId="6F8BA8E5" wp14:editId="722C081E">
-            <wp:extent cx="3594735" cy="2482369"/>
-            <wp:effectExtent l="0" t="0" r="12065" b="6985"/>
-            <wp:docPr id="5" name="Picture 5" descr="/var/folders/mj/tkrg7wn975j41g6lgk7wjy700000gn/T/com.skitch.skitch/DMDC51F4506-5928-485E-9184-D414CA4A862A/Enron_Data_Exploration_🔊.png"/>
+          <wp:inline distT="0" distB="0" distL="0" distR="0" wp14:anchorId="3280E41F" wp14:editId="780AE737">
+            <wp:extent cx="3433724" cy="2357652"/>
+            <wp:effectExtent l="0" t="0" r="0" b="5080"/>
+            <wp:docPr id="3" name="Picture 3" descr="/var/folders/mj/tkrg7wn975j41g6lgk7wjy700000gn/T/com.skitch.skitch/DMD080D0A69-968F-42BB-986D-806F31A58338/Enron_Data_Exploration_🔊.png"/>
             <wp:cNvGraphicFramePr>
               <a:graphicFrameLocks xmlns:a="http://schemas.openxmlformats.org/drawingml/2006/main" noChangeAspect="1"/>
             </wp:cNvGraphicFramePr>
@@ -2426,7 +3311,7 @@
               <a:graphicData uri="http://schemas.openxmlformats.org/drawingml/2006/picture">
                 <pic:pic xmlns:pic="http://schemas.openxmlformats.org/drawingml/2006/picture">
                   <pic:nvPicPr>
-                    <pic:cNvPr id="0" name="Picture 1" descr="/var/folders/mj/tkrg7wn975j41g6lgk7wjy700000gn/T/com.skitch.skitch/DMDC51F4506-5928-485E-9184-D414CA4A862A/Enron_Data_Exploration_🔊.png"/>
+                    <pic:cNvPr id="0" name="Picture 2" descr="/var/folders/mj/tkrg7wn975j41g6lgk7wjy700000gn/T/com.skitch.skitch/DMD080D0A69-968F-42BB-986D-806F31A58338/Enron_Data_Exploration_🔊.png"/>
                     <pic:cNvPicPr>
                       <a:picLocks noChangeAspect="1" noChangeArrowheads="1"/>
                     </pic:cNvPicPr>
@@ -2447,7 +3332,7 @@
                   <pic:spPr bwMode="auto">
                     <a:xfrm>
                       <a:off x="0" y="0"/>
-                      <a:ext cx="3642016" cy="2515019"/>
+                      <a:ext cx="3466888" cy="2380423"/>
                     </a:xfrm>
                     <a:prstGeom prst="rect">
                       <a:avLst/>
@@ -2532,10 +3417,10 @@
           <w:lang w:eastAsia="zh-TW"/>
         </w:rPr>
         <w:drawing>
-          <wp:inline distT="0" distB="0" distL="0" distR="0" wp14:anchorId="720E2B52" wp14:editId="7D6928D1">
-            <wp:extent cx="3823335" cy="2645267"/>
-            <wp:effectExtent l="0" t="0" r="0" b="0"/>
-            <wp:docPr id="6" name="Picture 6" descr="/var/folders/mj/tkrg7wn975j41g6lgk7wjy700000gn/T/com.skitch.skitch/DMDD286A0C0-355A-46C6-B3E8-2EF05B431F98/Enron_Data_Exploration_🔊.png"/>
+          <wp:inline distT="0" distB="0" distL="0" distR="0" wp14:anchorId="36380A04" wp14:editId="57B469B5">
+            <wp:extent cx="3446183" cy="2365626"/>
+            <wp:effectExtent l="0" t="0" r="8255" b="0"/>
+            <wp:docPr id="4" name="Picture 4" descr="/var/folders/mj/tkrg7wn975j41g6lgk7wjy700000gn/T/com.skitch.skitch/DMD9A1E6110-1CCF-43E5-B9C5-D6C4AB4BB1C2/Enron_Data_Exploration_🔊.png"/>
             <wp:cNvGraphicFramePr>
               <a:graphicFrameLocks xmlns:a="http://schemas.openxmlformats.org/drawingml/2006/main" noChangeAspect="1"/>
             </wp:cNvGraphicFramePr>
@@ -2543,7 +3428,7 @@
               <a:graphicData uri="http://schemas.openxmlformats.org/drawingml/2006/picture">
                 <pic:pic xmlns:pic="http://schemas.openxmlformats.org/drawingml/2006/picture">
                   <pic:nvPicPr>
-                    <pic:cNvPr id="0" name="Picture 2" descr="/var/folders/mj/tkrg7wn975j41g6lgk7wjy700000gn/T/com.skitch.skitch/DMDD286A0C0-355A-46C6-B3E8-2EF05B431F98/Enron_Data_Exploration_🔊.png"/>
+                    <pic:cNvPr id="0" name="Picture 3" descr="/var/folders/mj/tkrg7wn975j41g6lgk7wjy700000gn/T/com.skitch.skitch/DMD9A1E6110-1CCF-43E5-B9C5-D6C4AB4BB1C2/Enron_Data_Exploration_🔊.png"/>
                     <pic:cNvPicPr>
                       <a:picLocks noChangeAspect="1" noChangeArrowheads="1"/>
                     </pic:cNvPicPr>
@@ -2564,7 +3449,7 @@
                   <pic:spPr bwMode="auto">
                     <a:xfrm>
                       <a:off x="0" y="0"/>
-                      <a:ext cx="3832587" cy="2651668"/>
+                      <a:ext cx="3456974" cy="2373034"/>
                     </a:xfrm>
                     <a:prstGeom prst="rect">
                       <a:avLst/>
@@ -2627,10 +3512,10 @@
           <w:lang w:eastAsia="zh-TW"/>
         </w:rPr>
         <w:drawing>
-          <wp:inline distT="0" distB="0" distL="0" distR="0" wp14:anchorId="495C0BCB" wp14:editId="16835338">
-            <wp:extent cx="3691183" cy="2570303"/>
+          <wp:inline distT="0" distB="0" distL="0" distR="0" wp14:anchorId="162AB8F5" wp14:editId="78B1BDF0">
+            <wp:extent cx="3256721" cy="2243352"/>
             <wp:effectExtent l="0" t="0" r="0" b="0"/>
-            <wp:docPr id="7" name="Picture 7" descr="/var/folders/mj/tkrg7wn975j41g6lgk7wjy700000gn/T/com.skitch.skitch/DMDBE88EC00-32BD-4D0B-82F4-519789E50F1A/Enron_Data_Exploration_🔊.png"/>
+            <wp:docPr id="8" name="Picture 8" descr="/var/folders/mj/tkrg7wn975j41g6lgk7wjy700000gn/T/com.skitch.skitch/DMD9124CB46-DDCE-45E8-8F25-77B1C7BAA28F/Enron_Data_Exploration_🔊.png"/>
             <wp:cNvGraphicFramePr>
               <a:graphicFrameLocks xmlns:a="http://schemas.openxmlformats.org/drawingml/2006/main" noChangeAspect="1"/>
             </wp:cNvGraphicFramePr>
@@ -2638,7 +3523,7 @@
               <a:graphicData uri="http://schemas.openxmlformats.org/drawingml/2006/picture">
                 <pic:pic xmlns:pic="http://schemas.openxmlformats.org/drawingml/2006/picture">
                   <pic:nvPicPr>
-                    <pic:cNvPr id="0" name="Picture 3" descr="/var/folders/mj/tkrg7wn975j41g6lgk7wjy700000gn/T/com.skitch.skitch/DMDBE88EC00-32BD-4D0B-82F4-519789E50F1A/Enron_Data_Exploration_🔊.png"/>
+                    <pic:cNvPr id="0" name="Picture 4" descr="/var/folders/mj/tkrg7wn975j41g6lgk7wjy700000gn/T/com.skitch.skitch/DMD9124CB46-DDCE-45E8-8F25-77B1C7BAA28F/Enron_Data_Exploration_🔊.png"/>
                     <pic:cNvPicPr>
                       <a:picLocks noChangeAspect="1" noChangeArrowheads="1"/>
                     </pic:cNvPicPr>
@@ -2659,7 +3544,7 @@
                   <pic:spPr bwMode="auto">
                     <a:xfrm>
                       <a:off x="0" y="0"/>
-                      <a:ext cx="3718768" cy="2589511"/>
+                      <a:ext cx="3286228" cy="2263678"/>
                     </a:xfrm>
                     <a:prstGeom prst="rect">
                       <a:avLst/>
@@ -2706,7 +3591,27 @@
           <w:szCs w:val="22"/>
           <w:lang w:eastAsia="zh-TW"/>
         </w:rPr>
-        <w:t xml:space="preserve">, 9 features would </w:t>
+        <w:t xml:space="preserve">, </w:t>
+      </w:r>
+      <w:r>
+        <w:rPr>
+          <w:rFonts w:ascii="Arial" w:eastAsia="Times New Roman" w:hAnsi="Arial" w:cs="Arial"/>
+          <w:color w:val="000000"/>
+          <w:sz w:val="22"/>
+          <w:szCs w:val="22"/>
+          <w:lang w:eastAsia="zh-TW"/>
+        </w:rPr>
+        <w:t>5</w:t>
+      </w:r>
+      <w:r>
+        <w:rPr>
+          <w:rFonts w:ascii="Arial" w:eastAsia="Times New Roman" w:hAnsi="Arial" w:cs="Arial"/>
+          <w:color w:val="000000"/>
+          <w:sz w:val="22"/>
+          <w:szCs w:val="22"/>
+          <w:lang w:eastAsia="zh-TW"/>
+        </w:rPr>
+        <w:t xml:space="preserve"> features would </w:t>
       </w:r>
       <w:r>
         <w:rPr>
@@ -2736,7 +3641,17 @@
           <w:szCs w:val="22"/>
           <w:lang w:eastAsia="zh-TW"/>
         </w:rPr>
-        <w:t>for SVM and decision tree. And 3 features would be optimal for Gaussian-Bayes.</w:t>
+        <w:t>for SVM, 14 for decision tree a</w:t>
+      </w:r>
+      <w:r>
+        <w:rPr>
+          <w:rFonts w:ascii="Arial" w:eastAsia="Times New Roman" w:hAnsi="Arial" w:cs="Arial"/>
+          <w:color w:val="000000"/>
+          <w:sz w:val="22"/>
+          <w:szCs w:val="22"/>
+          <w:lang w:eastAsia="zh-TW"/>
+        </w:rPr>
+        <w:t>nd 3 features would be optimal for Gaussian-Bayes.</w:t>
       </w:r>
     </w:p>
     <w:p>
@@ -2762,7 +3677,29 @@
           <w:szCs w:val="22"/>
           <w:lang w:eastAsia="zh-TW"/>
         </w:rPr>
-        <w:t>What algorithm did you end up using? What other one(s) did you try? How did model performance differ between algorithms?  [relevant rubric item: “pick an algorithm”]</w:t>
+        <w:t xml:space="preserve">What algorithm did you end up using? What other </w:t>
+      </w:r>
+      <w:proofErr w:type="spellStart"/>
+      <w:r>
+        <w:rPr>
+          <w:rFonts w:ascii="Arial" w:eastAsia="Times New Roman" w:hAnsi="Arial" w:cs="Arial"/>
+          <w:color w:val="000000"/>
+          <w:sz w:val="22"/>
+          <w:szCs w:val="22"/>
+          <w:lang w:eastAsia="zh-TW"/>
+        </w:rPr>
+        <w:t>one(s</w:t>
+      </w:r>
+      <w:proofErr w:type="spellEnd"/>
+      <w:r>
+        <w:rPr>
+          <w:rFonts w:ascii="Arial" w:eastAsia="Times New Roman" w:hAnsi="Arial" w:cs="Arial"/>
+          <w:color w:val="000000"/>
+          <w:sz w:val="22"/>
+          <w:szCs w:val="22"/>
+          <w:lang w:eastAsia="zh-TW"/>
+        </w:rPr>
+        <w:t>) did you try? How did model performance differ between algorithms?  [relevant rubric item: “pick an algorithm”]</w:t>
       </w:r>
     </w:p>
     <w:p>
@@ -2787,6 +3724,7 @@
         </w:rPr>
         <w:t xml:space="preserve">I end up using </w:t>
       </w:r>
+      <w:proofErr w:type="spellStart"/>
       <w:r>
         <w:rPr>
           <w:rFonts w:ascii="Arial" w:eastAsia="Times New Roman" w:hAnsi="Arial" w:cs="Arial"/>
@@ -2797,6 +3735,7 @@
         </w:rPr>
         <w:t>Guassian-bayes</w:t>
       </w:r>
+      <w:proofErr w:type="spellEnd"/>
       <w:r>
         <w:rPr>
           <w:rFonts w:ascii="Arial" w:eastAsia="Times New Roman" w:hAnsi="Arial" w:cs="Arial"/>
@@ -2817,15 +3756,27 @@
         </w:rPr>
         <w:t xml:space="preserve"> and decision tree as well. From my experiments, </w:t>
       </w:r>
-      <w:r>
-        <w:rPr>
-          <w:rFonts w:ascii="Arial" w:eastAsia="Times New Roman" w:hAnsi="Arial" w:cs="Arial"/>
-          <w:color w:val="000000"/>
-          <w:sz w:val="22"/>
-          <w:szCs w:val="22"/>
-          <w:lang w:eastAsia="zh-TW"/>
-        </w:rPr>
-        <w:t xml:space="preserve">Guassian-bayes </w:t>
+      <w:proofErr w:type="spellStart"/>
+      <w:r>
+        <w:rPr>
+          <w:rFonts w:ascii="Arial" w:eastAsia="Times New Roman" w:hAnsi="Arial" w:cs="Arial"/>
+          <w:color w:val="000000"/>
+          <w:sz w:val="22"/>
+          <w:szCs w:val="22"/>
+          <w:lang w:eastAsia="zh-TW"/>
+        </w:rPr>
+        <w:t>Guassian-bayes</w:t>
+      </w:r>
+      <w:proofErr w:type="spellEnd"/>
+      <w:r>
+        <w:rPr>
+          <w:rFonts w:ascii="Arial" w:eastAsia="Times New Roman" w:hAnsi="Arial" w:cs="Arial"/>
+          <w:color w:val="000000"/>
+          <w:sz w:val="22"/>
+          <w:szCs w:val="22"/>
+          <w:lang w:eastAsia="zh-TW"/>
+        </w:rPr>
+        <w:t xml:space="preserve"> </w:t>
       </w:r>
       <w:r>
         <w:rPr>
@@ -2855,8 +3806,20 @@
           <w:szCs w:val="22"/>
           <w:lang w:eastAsia="zh-TW"/>
         </w:rPr>
-        <w:t xml:space="preserve"> performed the worst (all using the setting tuned by GridSearchCV</w:t>
-      </w:r>
+        <w:t xml:space="preserve"> performed the worst (all using the setting tuned by </w:t>
+      </w:r>
+      <w:proofErr w:type="spellStart"/>
+      <w:r>
+        <w:rPr>
+          <w:rFonts w:ascii="Arial" w:eastAsia="Times New Roman" w:hAnsi="Arial" w:cs="Arial"/>
+          <w:color w:val="000000"/>
+          <w:sz w:val="22"/>
+          <w:szCs w:val="22"/>
+          <w:lang w:eastAsia="zh-TW"/>
+        </w:rPr>
+        <w:t>GridSearchCV</w:t>
+      </w:r>
+      <w:proofErr w:type="spellEnd"/>
       <w:r>
         <w:rPr>
           <w:rFonts w:ascii="Arial" w:eastAsia="Times New Roman" w:hAnsi="Arial" w:cs="Arial"/>
@@ -2943,7 +3906,7 @@
           <w:szCs w:val="22"/>
           <w:lang w:eastAsia="zh-TW"/>
         </w:rPr>
-        <w:t>For Decision tree (with 9 features)</w:t>
+        <w:t xml:space="preserve">For Decision tree (with </w:t>
       </w:r>
       <w:r>
         <w:rPr>
@@ -2954,6 +3917,28 @@
           <w:szCs w:val="22"/>
           <w:lang w:eastAsia="zh-TW"/>
         </w:rPr>
+        <w:t xml:space="preserve">14 </w:t>
+      </w:r>
+      <w:r>
+        <w:rPr>
+          <w:rFonts w:ascii="Arial" w:eastAsia="Times New Roman" w:hAnsi="Arial" w:cs="Arial"/>
+          <w:b/>
+          <w:color w:val="000000"/>
+          <w:sz w:val="22"/>
+          <w:szCs w:val="22"/>
+          <w:lang w:eastAsia="zh-TW"/>
+        </w:rPr>
+        <w:t>features)</w:t>
+      </w:r>
+      <w:r>
+        <w:rPr>
+          <w:rFonts w:ascii="Arial" w:eastAsia="Times New Roman" w:hAnsi="Arial" w:cs="Arial"/>
+          <w:b/>
+          <w:color w:val="000000"/>
+          <w:sz w:val="22"/>
+          <w:szCs w:val="22"/>
+          <w:lang w:eastAsia="zh-TW"/>
+        </w:rPr>
         <w:br/>
       </w:r>
       <w:r>
@@ -2964,7 +3949,17 @@
           <w:szCs w:val="22"/>
           <w:lang w:eastAsia="zh-TW"/>
         </w:rPr>
-        <w:t>Precision: 0.23077</w:t>
+        <w:t>Precision: 0.</w:t>
+      </w:r>
+      <w:r>
+        <w:rPr>
+          <w:rFonts w:ascii="Arial" w:eastAsia="Times New Roman" w:hAnsi="Arial" w:cs="Arial"/>
+          <w:color w:val="000000"/>
+          <w:sz w:val="22"/>
+          <w:szCs w:val="22"/>
+          <w:lang w:eastAsia="zh-TW"/>
+        </w:rPr>
+        <w:t>30361</w:t>
       </w:r>
       <w:r>
         <w:rPr>
@@ -2984,7 +3979,17 @@
           <w:szCs w:val="22"/>
           <w:lang w:eastAsia="zh-TW"/>
         </w:rPr>
-        <w:t>Recall: 0.01800</w:t>
+        <w:t>Recall: 0.</w:t>
+      </w:r>
+      <w:r>
+        <w:rPr>
+          <w:rFonts w:ascii="Arial" w:eastAsia="Times New Roman" w:hAnsi="Arial" w:cs="Arial"/>
+          <w:color w:val="000000"/>
+          <w:sz w:val="22"/>
+          <w:szCs w:val="22"/>
+          <w:lang w:eastAsia="zh-TW"/>
+        </w:rPr>
+        <w:t>18900</w:t>
       </w:r>
     </w:p>
     <w:p>
@@ -3009,7 +4014,7 @@
           <w:szCs w:val="22"/>
           <w:lang w:eastAsia="zh-TW"/>
         </w:rPr>
-        <w:t>For SVM (with 9 features)</w:t>
+        <w:t xml:space="preserve">For SVM (with </w:t>
       </w:r>
       <w:r>
         <w:rPr>
@@ -3020,6 +4025,28 @@
           <w:szCs w:val="22"/>
           <w:lang w:eastAsia="zh-TW"/>
         </w:rPr>
+        <w:t>5</w:t>
+      </w:r>
+      <w:r>
+        <w:rPr>
+          <w:rFonts w:ascii="Arial" w:eastAsia="Times New Roman" w:hAnsi="Arial" w:cs="Arial"/>
+          <w:b/>
+          <w:color w:val="000000"/>
+          <w:sz w:val="22"/>
+          <w:szCs w:val="22"/>
+          <w:lang w:eastAsia="zh-TW"/>
+        </w:rPr>
+        <w:t xml:space="preserve"> features)</w:t>
+      </w:r>
+      <w:r>
+        <w:rPr>
+          <w:rFonts w:ascii="Arial" w:eastAsia="Times New Roman" w:hAnsi="Arial" w:cs="Arial"/>
+          <w:b/>
+          <w:color w:val="000000"/>
+          <w:sz w:val="22"/>
+          <w:szCs w:val="22"/>
+          <w:lang w:eastAsia="zh-TW"/>
+        </w:rPr>
         <w:br/>
       </w:r>
       <w:r>
@@ -3030,7 +4057,17 @@
           <w:szCs w:val="22"/>
           <w:lang w:eastAsia="zh-TW"/>
         </w:rPr>
-        <w:t>Precision: 0.39577</w:t>
+        <w:t>Precision: 0.</w:t>
+      </w:r>
+      <w:r>
+        <w:rPr>
+          <w:rFonts w:ascii="Arial" w:eastAsia="Times New Roman" w:hAnsi="Arial" w:cs="Arial"/>
+          <w:color w:val="000000"/>
+          <w:sz w:val="22"/>
+          <w:szCs w:val="22"/>
+          <w:lang w:eastAsia="zh-TW"/>
+        </w:rPr>
+        <w:t>45876</w:t>
       </w:r>
       <w:r>
         <w:rPr>
@@ -3050,7 +4087,7 @@
           <w:szCs w:val="22"/>
           <w:lang w:eastAsia="zh-TW"/>
         </w:rPr>
-        <w:t>Recall: 0.12150</w:t>
+        <w:t>Recall: 0.13350</w:t>
       </w:r>
     </w:p>
     <w:p>
@@ -3140,7 +4177,17 @@
           <w:szCs w:val="22"/>
           <w:lang w:eastAsia="zh-TW"/>
         </w:rPr>
-        <w:t>Precision: 0.46259</w:t>
+        <w:t>Precision: 0.</w:t>
+      </w:r>
+      <w:r>
+        <w:rPr>
+          <w:rFonts w:ascii="Arial" w:eastAsia="Times New Roman" w:hAnsi="Arial" w:cs="Arial"/>
+          <w:color w:val="000000"/>
+          <w:sz w:val="22"/>
+          <w:szCs w:val="22"/>
+          <w:lang w:eastAsia="zh-TW"/>
+        </w:rPr>
+        <w:t>55515</w:t>
       </w:r>
       <w:r>
         <w:rPr>
@@ -3161,7 +4208,17 @@
           <w:szCs w:val="22"/>
           <w:lang w:eastAsia="zh-TW"/>
         </w:rPr>
-        <w:t>Recall: 0.32150</w:t>
+        <w:t>Recall: 0.3</w:t>
+      </w:r>
+      <w:r>
+        <w:rPr>
+          <w:rFonts w:ascii="Arial" w:eastAsia="Times New Roman" w:hAnsi="Arial" w:cs="Arial"/>
+          <w:color w:val="000000"/>
+          <w:sz w:val="22"/>
+          <w:szCs w:val="22"/>
+          <w:lang w:eastAsia="zh-TW"/>
+        </w:rPr>
+        <w:t>8000</w:t>
       </w:r>
     </w:p>
     <w:p>
@@ -3233,7 +4290,29 @@
           <w:szCs w:val="22"/>
           <w:lang w:eastAsia="zh-TW"/>
         </w:rPr>
-        <w:t>I used the GridSearchCV to tune the parameter for SVM and Decision tree. For SVM, 2 parameters were tuned, the kernel and C value. C value was tuned against the range of 1000 to 100,000, with stepping size of 1000.</w:t>
+        <w:t xml:space="preserve">I used the </w:t>
+      </w:r>
+      <w:proofErr w:type="spellStart"/>
+      <w:r>
+        <w:rPr>
+          <w:rFonts w:ascii="Arial" w:eastAsia="Times New Roman" w:hAnsi="Arial" w:cs="Arial"/>
+          <w:color w:val="000000"/>
+          <w:sz w:val="22"/>
+          <w:szCs w:val="22"/>
+          <w:lang w:eastAsia="zh-TW"/>
+        </w:rPr>
+        <w:t>GridSearchCV</w:t>
+      </w:r>
+      <w:proofErr w:type="spellEnd"/>
+      <w:r>
+        <w:rPr>
+          <w:rFonts w:ascii="Arial" w:eastAsia="Times New Roman" w:hAnsi="Arial" w:cs="Arial"/>
+          <w:color w:val="000000"/>
+          <w:sz w:val="22"/>
+          <w:szCs w:val="22"/>
+          <w:lang w:eastAsia="zh-TW"/>
+        </w:rPr>
+        <w:t xml:space="preserve"> to tune the parameter for SVM and Decision tree. For SVM, 2 parameters were tuned, the kernel and C value. C value was tuned against the range of 1000 to 100,000, with stepping size of 1000.</w:t>
       </w:r>
     </w:p>
     <w:p>
@@ -3256,7 +4335,95 @@
           <w:szCs w:val="22"/>
           <w:lang w:eastAsia="zh-TW"/>
         </w:rPr>
-        <w:t>For decision tree, 5 parameters were tuned, criterion, splitter, max_features, max_depth and min_samples_split. Details of the tuning is available in the jupyter notebook.</w:t>
+        <w:t xml:space="preserve">For decision tree, 5 parameters were tuned, criterion, splitter, </w:t>
+      </w:r>
+      <w:proofErr w:type="spellStart"/>
+      <w:r>
+        <w:rPr>
+          <w:rFonts w:ascii="Arial" w:eastAsia="Times New Roman" w:hAnsi="Arial" w:cs="Arial"/>
+          <w:color w:val="000000"/>
+          <w:sz w:val="22"/>
+          <w:szCs w:val="22"/>
+          <w:lang w:eastAsia="zh-TW"/>
+        </w:rPr>
+        <w:t>max_features</w:t>
+      </w:r>
+      <w:proofErr w:type="spellEnd"/>
+      <w:r>
+        <w:rPr>
+          <w:rFonts w:ascii="Arial" w:eastAsia="Times New Roman" w:hAnsi="Arial" w:cs="Arial"/>
+          <w:color w:val="000000"/>
+          <w:sz w:val="22"/>
+          <w:szCs w:val="22"/>
+          <w:lang w:eastAsia="zh-TW"/>
+        </w:rPr>
+        <w:t xml:space="preserve">, </w:t>
+      </w:r>
+      <w:proofErr w:type="spellStart"/>
+      <w:r>
+        <w:rPr>
+          <w:rFonts w:ascii="Arial" w:eastAsia="Times New Roman" w:hAnsi="Arial" w:cs="Arial"/>
+          <w:color w:val="000000"/>
+          <w:sz w:val="22"/>
+          <w:szCs w:val="22"/>
+          <w:lang w:eastAsia="zh-TW"/>
+        </w:rPr>
+        <w:t>max_depth</w:t>
+      </w:r>
+      <w:proofErr w:type="spellEnd"/>
+      <w:r>
+        <w:rPr>
+          <w:rFonts w:ascii="Arial" w:eastAsia="Times New Roman" w:hAnsi="Arial" w:cs="Arial"/>
+          <w:color w:val="000000"/>
+          <w:sz w:val="22"/>
+          <w:szCs w:val="22"/>
+          <w:lang w:eastAsia="zh-TW"/>
+        </w:rPr>
+        <w:t xml:space="preserve"> and </w:t>
+      </w:r>
+      <w:proofErr w:type="spellStart"/>
+      <w:r>
+        <w:rPr>
+          <w:rFonts w:ascii="Arial" w:eastAsia="Times New Roman" w:hAnsi="Arial" w:cs="Arial"/>
+          <w:color w:val="000000"/>
+          <w:sz w:val="22"/>
+          <w:szCs w:val="22"/>
+          <w:lang w:eastAsia="zh-TW"/>
+        </w:rPr>
+        <w:t>min_samples_split</w:t>
+      </w:r>
+      <w:proofErr w:type="spellEnd"/>
+      <w:r>
+        <w:rPr>
+          <w:rFonts w:ascii="Arial" w:eastAsia="Times New Roman" w:hAnsi="Arial" w:cs="Arial"/>
+          <w:color w:val="000000"/>
+          <w:sz w:val="22"/>
+          <w:szCs w:val="22"/>
+          <w:lang w:eastAsia="zh-TW"/>
+        </w:rPr>
+        <w:t xml:space="preserve">. Details of the tuning is available in the </w:t>
+      </w:r>
+      <w:proofErr w:type="spellStart"/>
+      <w:r>
+        <w:rPr>
+          <w:rFonts w:ascii="Arial" w:eastAsia="Times New Roman" w:hAnsi="Arial" w:cs="Arial"/>
+          <w:color w:val="000000"/>
+          <w:sz w:val="22"/>
+          <w:szCs w:val="22"/>
+          <w:lang w:eastAsia="zh-TW"/>
+        </w:rPr>
+        <w:t>jupyter</w:t>
+      </w:r>
+      <w:proofErr w:type="spellEnd"/>
+      <w:r>
+        <w:rPr>
+          <w:rFonts w:ascii="Arial" w:eastAsia="Times New Roman" w:hAnsi="Arial" w:cs="Arial"/>
+          <w:color w:val="000000"/>
+          <w:sz w:val="22"/>
+          <w:szCs w:val="22"/>
+          <w:lang w:eastAsia="zh-TW"/>
+        </w:rPr>
+        <w:t xml:space="preserve"> notebook.</w:t>
       </w:r>
     </w:p>
     <w:p>
@@ -3393,6 +4560,7 @@
         </w:rPr>
         <w:t xml:space="preserve">it used the </w:t>
       </w:r>
+      <w:proofErr w:type="spellStart"/>
       <w:r>
         <w:rPr>
           <w:rFonts w:ascii="Arial" w:eastAsia="Times New Roman" w:hAnsi="Arial" w:cs="Arial"/>
@@ -3403,6 +4571,7 @@
         </w:rPr>
         <w:t>StratifiedShuffleSplit</w:t>
       </w:r>
+      <w:proofErr w:type="spellEnd"/>
       <w:r>
         <w:rPr>
           <w:rFonts w:ascii="Arial" w:eastAsia="Times New Roman" w:hAnsi="Arial" w:cs="Arial"/>
@@ -3423,15 +4592,27 @@
         </w:rPr>
         <w:t xml:space="preserve">The reason of using </w:t>
       </w:r>
-      <w:r>
-        <w:rPr>
-          <w:rFonts w:ascii="Arial" w:eastAsia="Times New Roman" w:hAnsi="Arial" w:cs="Arial"/>
-          <w:color w:val="000000"/>
-          <w:sz w:val="22"/>
-          <w:szCs w:val="22"/>
-          <w:lang w:eastAsia="zh-TW"/>
-        </w:rPr>
-        <w:t xml:space="preserve">StratifiedShuffleSplit </w:t>
+      <w:proofErr w:type="spellStart"/>
+      <w:r>
+        <w:rPr>
+          <w:rFonts w:ascii="Arial" w:eastAsia="Times New Roman" w:hAnsi="Arial" w:cs="Arial"/>
+          <w:color w:val="000000"/>
+          <w:sz w:val="22"/>
+          <w:szCs w:val="22"/>
+          <w:lang w:eastAsia="zh-TW"/>
+        </w:rPr>
+        <w:t>StratifiedShuffleSplit</w:t>
+      </w:r>
+      <w:proofErr w:type="spellEnd"/>
+      <w:r>
+        <w:rPr>
+          <w:rFonts w:ascii="Arial" w:eastAsia="Times New Roman" w:hAnsi="Arial" w:cs="Arial"/>
+          <w:color w:val="000000"/>
+          <w:sz w:val="22"/>
+          <w:szCs w:val="22"/>
+          <w:lang w:eastAsia="zh-TW"/>
+        </w:rPr>
+        <w:t xml:space="preserve"> </w:t>
       </w:r>
       <w:r>
         <w:rPr>
@@ -3443,15 +4624,27 @@
         </w:rPr>
         <w:t xml:space="preserve">is also our highly skewed dataset. Using </w:t>
       </w:r>
-      <w:r>
-        <w:rPr>
-          <w:rFonts w:ascii="Arial" w:eastAsia="Times New Roman" w:hAnsi="Arial" w:cs="Arial"/>
-          <w:color w:val="000000"/>
-          <w:sz w:val="22"/>
-          <w:szCs w:val="22"/>
-          <w:lang w:eastAsia="zh-TW"/>
-        </w:rPr>
-        <w:t xml:space="preserve">StratifiedShuffleSplit </w:t>
+      <w:proofErr w:type="spellStart"/>
+      <w:r>
+        <w:rPr>
+          <w:rFonts w:ascii="Arial" w:eastAsia="Times New Roman" w:hAnsi="Arial" w:cs="Arial"/>
+          <w:color w:val="000000"/>
+          <w:sz w:val="22"/>
+          <w:szCs w:val="22"/>
+          <w:lang w:eastAsia="zh-TW"/>
+        </w:rPr>
+        <w:t>StratifiedShuffleSplit</w:t>
+      </w:r>
+      <w:proofErr w:type="spellEnd"/>
+      <w:r>
+        <w:rPr>
+          <w:rFonts w:ascii="Arial" w:eastAsia="Times New Roman" w:hAnsi="Arial" w:cs="Arial"/>
+          <w:color w:val="000000"/>
+          <w:sz w:val="22"/>
+          <w:szCs w:val="22"/>
+          <w:lang w:eastAsia="zh-TW"/>
+        </w:rPr>
+        <w:t xml:space="preserve"> </w:t>
       </w:r>
       <w:r>
         <w:rPr>
@@ -3630,7 +4823,7 @@
           <w:szCs w:val="22"/>
           <w:lang w:eastAsia="zh-TW"/>
         </w:rPr>
-        <w:t>46259</w:t>
+        <w:t>55515</w:t>
       </w:r>
       <w:r>
         <w:rPr>
@@ -3670,7 +4863,7 @@
           <w:szCs w:val="22"/>
           <w:lang w:eastAsia="zh-TW"/>
         </w:rPr>
-        <w:t>32150</w:t>
+        <w:t>38000</w:t>
       </w:r>
       <w:r>
         <w:rPr>
@@ -3713,7 +4906,17 @@
           <w:szCs w:val="22"/>
           <w:lang w:eastAsia="zh-TW"/>
         </w:rPr>
-        <w:t xml:space="preserve"> the model classified as POI, 46.259</w:t>
+        <w:t xml:space="preserve"> the model classified a</w:t>
+      </w:r>
+      <w:r>
+        <w:rPr>
+          <w:rFonts w:ascii="Arial" w:eastAsia="Times New Roman" w:hAnsi="Arial" w:cs="Arial"/>
+          <w:color w:val="000000"/>
+          <w:sz w:val="22"/>
+          <w:szCs w:val="22"/>
+          <w:lang w:eastAsia="zh-TW"/>
+        </w:rPr>
+        <w:t xml:space="preserve">s POI, 55.515 </w:t>
       </w:r>
       <w:r>
         <w:rPr>
@@ -3776,7 +4979,39 @@
           <w:szCs w:val="22"/>
           <w:lang w:eastAsia="zh-TW"/>
         </w:rPr>
-        <w:t>made for entries that should be classified as POI, 32.150% of them are classified as POI.</w:t>
+        <w:t xml:space="preserve">made for entries that should be classified as POI, </w:t>
+      </w:r>
+      <w:r>
+        <w:rPr>
+          <w:rFonts w:ascii="Arial" w:eastAsia="Times New Roman" w:hAnsi="Arial" w:cs="Arial"/>
+          <w:color w:val="000000"/>
+          <w:sz w:val="22"/>
+          <w:szCs w:val="22"/>
+          <w:lang w:eastAsia="zh-TW"/>
+        </w:rPr>
+        <w:t>38.0</w:t>
+      </w:r>
+      <w:r>
+        <w:rPr>
+          <w:rFonts w:ascii="Arial" w:eastAsia="Times New Roman" w:hAnsi="Arial" w:cs="Arial"/>
+          <w:color w:val="000000"/>
+          <w:sz w:val="22"/>
+          <w:szCs w:val="22"/>
+          <w:lang w:eastAsia="zh-TW"/>
+        </w:rPr>
+        <w:t xml:space="preserve">% of them are classified </w:t>
+      </w:r>
+      <w:bookmarkStart w:id="0" w:name="_GoBack"/>
+      <w:bookmarkEnd w:id="0"/>
+      <w:r>
+        <w:rPr>
+          <w:rFonts w:ascii="Arial" w:eastAsia="Times New Roman" w:hAnsi="Arial" w:cs="Arial"/>
+          <w:color w:val="000000"/>
+          <w:sz w:val="22"/>
+          <w:szCs w:val="22"/>
+          <w:lang w:eastAsia="zh-TW"/>
+        </w:rPr>
+        <w:t>as POI.</w:t>
       </w:r>
     </w:p>
     <w:p>
@@ -5592,6 +6827,55 @@
       </w:tblCellMar>
     </w:tblPr>
   </w:style>
+  <w:style w:type="paragraph" w:styleId="HTMLPreformatted">
+    <w:name w:val="HTML Preformatted"/>
+    <w:basedOn w:val="Normal"/>
+    <w:link w:val="HTMLPreformattedChar"/>
+    <w:uiPriority w:val="99"/>
+    <w:semiHidden/>
+    <w:unhideWhenUsed/>
+    <w:rsid w:val="00075207"/>
+    <w:pPr>
+      <w:tabs>
+        <w:tab w:val="left" w:pos="916"/>
+        <w:tab w:val="left" w:pos="1832"/>
+        <w:tab w:val="left" w:pos="2748"/>
+        <w:tab w:val="left" w:pos="3664"/>
+        <w:tab w:val="left" w:pos="4580"/>
+        <w:tab w:val="left" w:pos="5496"/>
+        <w:tab w:val="left" w:pos="6412"/>
+        <w:tab w:val="left" w:pos="7328"/>
+        <w:tab w:val="left" w:pos="8244"/>
+        <w:tab w:val="left" w:pos="9160"/>
+        <w:tab w:val="left" w:pos="10076"/>
+        <w:tab w:val="left" w:pos="10992"/>
+        <w:tab w:val="left" w:pos="11908"/>
+        <w:tab w:val="left" w:pos="12824"/>
+        <w:tab w:val="left" w:pos="13740"/>
+        <w:tab w:val="left" w:pos="14656"/>
+      </w:tabs>
+    </w:pPr>
+    <w:rPr>
+      <w:rFonts w:ascii="Courier New" w:hAnsi="Courier New" w:cs="Courier New"/>
+      <w:sz w:val="20"/>
+      <w:szCs w:val="20"/>
+      <w:lang w:eastAsia="zh-TW"/>
+    </w:rPr>
+  </w:style>
+  <w:style w:type="character" w:customStyle="1" w:styleId="HTMLPreformattedChar">
+    <w:name w:val="HTML Preformatted Char"/>
+    <w:basedOn w:val="DefaultParagraphFont"/>
+    <w:link w:val="HTMLPreformatted"/>
+    <w:uiPriority w:val="99"/>
+    <w:semiHidden/>
+    <w:rsid w:val="00075207"/>
+    <w:rPr>
+      <w:rFonts w:ascii="Courier New" w:hAnsi="Courier New" w:cs="Courier New"/>
+      <w:sz w:val="20"/>
+      <w:szCs w:val="20"/>
+      <w:lang w:eastAsia="zh-TW"/>
+    </w:rPr>
+  </w:style>
 </w:styles>
 </file>
 

</xml_diff>